<commit_message>
Champs textuels et mode paysage
</commit_message>
<xml_diff>
--- a/Labo1_Rapport_Berney_Forestier_Herzig.docx
+++ b/Labo1_Rapport_Berney_Forestier_Herzig.docx
@@ -253,7 +253,7 @@
                                       <w:color w:val="FFFFFF" w:themeColor="background1"/>
                                       <w:lang w:val="de-CH"/>
                                     </w:rPr>
-                                    <w:t>22.09.2021</w:t>
+                                    <w:t>23.09.2021</w:t>
                                   </w:r>
                                   <w:r>
                                     <w:rPr>
@@ -549,7 +549,7 @@
                                 <w:color w:val="FFFFFF" w:themeColor="background1"/>
                                 <w:lang w:val="de-CH"/>
                               </w:rPr>
-                              <w:t>22.09.2021</w:t>
+                              <w:t>23.09.2021</w:t>
                             </w:r>
                             <w:r>
                               <w:rPr>
@@ -792,7 +792,7 @@
               <w:r>
                 <w:fldChar w:fldCharType="separate"/>
               </w:r>
-              <w:hyperlink w:anchor="_Toc83207995" w:history="1">
+              <w:hyperlink w:anchor="_Toc83295850" w:history="1">
                 <w:r>
                   <w:rPr>
                     <w:rStyle w:val="Lienhypertexte"/>
@@ -819,7 +819,7 @@
                     <w:noProof/>
                     <w:webHidden/>
                   </w:rPr>
-                  <w:instrText xml:space="preserve"> PAGEREF _Toc83207995 \h </w:instrText>
+                  <w:instrText xml:space="preserve"> PAGEREF _Toc83295850 \h </w:instrText>
                 </w:r>
                 <w:r>
                   <w:rPr>
@@ -851,6 +851,286 @@
               </w:hyperlink>
             </w:p>
             <w:p>
+              <w:pPr>
+                <w:pStyle w:val="TM1"/>
+                <w:tabs>
+                  <w:tab w:val="right" w:leader="dot" w:pos="9062"/>
+                </w:tabs>
+                <w:rPr>
+                  <w:rFonts w:eastAsiaTheme="minorEastAsia"/>
+                  <w:noProof/>
+                  <w:lang w:eastAsia="fr-CH"/>
+                </w:rPr>
+              </w:pPr>
+              <w:hyperlink w:anchor="_Toc83295851" w:history="1">
+                <w:r>
+                  <w:rPr>
+                    <w:rStyle w:val="Lienhypertexte"/>
+                    <w:noProof/>
+                  </w:rPr>
+                  <w:t>Langue de l’interface</w:t>
+                </w:r>
+                <w:r>
+                  <w:rPr>
+                    <w:noProof/>
+                    <w:webHidden/>
+                  </w:rPr>
+                  <w:tab/>
+                </w:r>
+                <w:r>
+                  <w:rPr>
+                    <w:noProof/>
+                    <w:webHidden/>
+                  </w:rPr>
+                  <w:fldChar w:fldCharType="begin"/>
+                </w:r>
+                <w:r>
+                  <w:rPr>
+                    <w:noProof/>
+                    <w:webHidden/>
+                  </w:rPr>
+                  <w:instrText xml:space="preserve"> PAGEREF _Toc83295851 \h </w:instrText>
+                </w:r>
+                <w:r>
+                  <w:rPr>
+                    <w:noProof/>
+                    <w:webHidden/>
+                  </w:rPr>
+                </w:r>
+                <w:r>
+                  <w:rPr>
+                    <w:noProof/>
+                    <w:webHidden/>
+                  </w:rPr>
+                  <w:fldChar w:fldCharType="separate"/>
+                </w:r>
+                <w:r>
+                  <w:rPr>
+                    <w:noProof/>
+                    <w:webHidden/>
+                  </w:rPr>
+                  <w:t>2</w:t>
+                </w:r>
+                <w:r>
+                  <w:rPr>
+                    <w:noProof/>
+                    <w:webHidden/>
+                  </w:rPr>
+                  <w:fldChar w:fldCharType="end"/>
+                </w:r>
+              </w:hyperlink>
+            </w:p>
+            <w:p>
+              <w:pPr>
+                <w:pStyle w:val="TM1"/>
+                <w:tabs>
+                  <w:tab w:val="right" w:leader="dot" w:pos="9062"/>
+                </w:tabs>
+                <w:rPr>
+                  <w:rFonts w:eastAsiaTheme="minorEastAsia"/>
+                  <w:noProof/>
+                  <w:lang w:eastAsia="fr-CH"/>
+                </w:rPr>
+              </w:pPr>
+              <w:hyperlink w:anchor="_Toc83295852" w:history="1">
+                <w:r>
+                  <w:rPr>
+                    <w:rStyle w:val="Lienhypertexte"/>
+                    <w:noProof/>
+                  </w:rPr>
+                  <w:t>Champs textuels de saisie</w:t>
+                </w:r>
+                <w:r>
+                  <w:rPr>
+                    <w:noProof/>
+                    <w:webHidden/>
+                  </w:rPr>
+                  <w:tab/>
+                </w:r>
+                <w:r>
+                  <w:rPr>
+                    <w:noProof/>
+                    <w:webHidden/>
+                  </w:rPr>
+                  <w:fldChar w:fldCharType="begin"/>
+                </w:r>
+                <w:r>
+                  <w:rPr>
+                    <w:noProof/>
+                    <w:webHidden/>
+                  </w:rPr>
+                  <w:instrText xml:space="preserve"> PAGEREF _Toc83295852 \h </w:instrText>
+                </w:r>
+                <w:r>
+                  <w:rPr>
+                    <w:noProof/>
+                    <w:webHidden/>
+                  </w:rPr>
+                </w:r>
+                <w:r>
+                  <w:rPr>
+                    <w:noProof/>
+                    <w:webHidden/>
+                  </w:rPr>
+                  <w:fldChar w:fldCharType="separate"/>
+                </w:r>
+                <w:r>
+                  <w:rPr>
+                    <w:noProof/>
+                    <w:webHidden/>
+                  </w:rPr>
+                  <w:t>3</w:t>
+                </w:r>
+                <w:r>
+                  <w:rPr>
+                    <w:noProof/>
+                    <w:webHidden/>
+                  </w:rPr>
+                  <w:fldChar w:fldCharType="end"/>
+                </w:r>
+              </w:hyperlink>
+            </w:p>
+            <w:p>
+              <w:pPr>
+                <w:pStyle w:val="TM1"/>
+                <w:tabs>
+                  <w:tab w:val="right" w:leader="dot" w:pos="9062"/>
+                </w:tabs>
+                <w:rPr>
+                  <w:rFonts w:eastAsiaTheme="minorEastAsia"/>
+                  <w:noProof/>
+                  <w:lang w:eastAsia="fr-CH"/>
+                </w:rPr>
+              </w:pPr>
+              <w:hyperlink w:anchor="_Toc83295853" w:history="1">
+                <w:r>
+                  <w:rPr>
+                    <w:rStyle w:val="Lienhypertexte"/>
+                    <w:noProof/>
+                  </w:rPr>
+                  <w:t>Mode paysage</w:t>
+                </w:r>
+                <w:r>
+                  <w:rPr>
+                    <w:noProof/>
+                    <w:webHidden/>
+                  </w:rPr>
+                  <w:tab/>
+                </w:r>
+                <w:r>
+                  <w:rPr>
+                    <w:noProof/>
+                    <w:webHidden/>
+                  </w:rPr>
+                  <w:fldChar w:fldCharType="begin"/>
+                </w:r>
+                <w:r>
+                  <w:rPr>
+                    <w:noProof/>
+                    <w:webHidden/>
+                  </w:rPr>
+                  <w:instrText xml:space="preserve"> PAGEREF _Toc83295853 \h </w:instrText>
+                </w:r>
+                <w:r>
+                  <w:rPr>
+                    <w:noProof/>
+                    <w:webHidden/>
+                  </w:rPr>
+                </w:r>
+                <w:r>
+                  <w:rPr>
+                    <w:noProof/>
+                    <w:webHidden/>
+                  </w:rPr>
+                  <w:fldChar w:fldCharType="separate"/>
+                </w:r>
+                <w:r>
+                  <w:rPr>
+                    <w:noProof/>
+                    <w:webHidden/>
+                  </w:rPr>
+                  <w:t>4</w:t>
+                </w:r>
+                <w:r>
+                  <w:rPr>
+                    <w:noProof/>
+                    <w:webHidden/>
+                  </w:rPr>
+                  <w:fldChar w:fldCharType="end"/>
+                </w:r>
+              </w:hyperlink>
+            </w:p>
+            <w:p>
+              <w:pPr>
+                <w:pStyle w:val="TM1"/>
+                <w:tabs>
+                  <w:tab w:val="right" w:leader="dot" w:pos="9062"/>
+                </w:tabs>
+                <w:rPr>
+                  <w:rFonts w:eastAsiaTheme="minorEastAsia"/>
+                  <w:noProof/>
+                  <w:lang w:eastAsia="fr-CH"/>
+                </w:rPr>
+              </w:pPr>
+              <w:hyperlink w:anchor="_Toc83295854" w:history="1">
+                <w:r>
+                  <w:rPr>
+                    <w:rStyle w:val="Lienhypertexte"/>
+                    <w:noProof/>
+                  </w:rPr>
+                  <w:t>Sources</w:t>
+                </w:r>
+                <w:r>
+                  <w:rPr>
+                    <w:noProof/>
+                    <w:webHidden/>
+                  </w:rPr>
+                  <w:tab/>
+                </w:r>
+                <w:r>
+                  <w:rPr>
+                    <w:noProof/>
+                    <w:webHidden/>
+                  </w:rPr>
+                  <w:fldChar w:fldCharType="begin"/>
+                </w:r>
+                <w:r>
+                  <w:rPr>
+                    <w:noProof/>
+                    <w:webHidden/>
+                  </w:rPr>
+                  <w:instrText xml:space="preserve"> PAGEREF _Toc83295854 \h </w:instrText>
+                </w:r>
+                <w:r>
+                  <w:rPr>
+                    <w:noProof/>
+                    <w:webHidden/>
+                  </w:rPr>
+                </w:r>
+                <w:r>
+                  <w:rPr>
+                    <w:noProof/>
+                    <w:webHidden/>
+                  </w:rPr>
+                  <w:fldChar w:fldCharType="separate"/>
+                </w:r>
+                <w:r>
+                  <w:rPr>
+                    <w:noProof/>
+                    <w:webHidden/>
+                  </w:rPr>
+                  <w:t>4</w:t>
+                </w:r>
+                <w:r>
+                  <w:rPr>
+                    <w:noProof/>
+                    <w:webHidden/>
+                  </w:rPr>
+                  <w:fldChar w:fldCharType="end"/>
+                </w:r>
+              </w:hyperlink>
+            </w:p>
+            <w:p>
               <w:r>
                 <w:rPr>
                   <w:b/>
@@ -871,7 +1151,7 @@
           <w:pPr>
             <w:pStyle w:val="Titre1"/>
           </w:pPr>
-          <w:bookmarkStart w:id="0" w:name="_Toc83207995"/>
+          <w:bookmarkStart w:id="0" w:name="_Toc83295850"/>
           <w:r>
             <w:lastRenderedPageBreak/>
             <w:t>I</w:t>
@@ -900,9 +1180,11 @@
       <w:pPr>
         <w:pStyle w:val="Titre1"/>
       </w:pPr>
+      <w:bookmarkStart w:id="1" w:name="_Toc83295851"/>
       <w:r>
         <w:t>Langue de l’interface</w:t>
       </w:r>
+      <w:bookmarkEnd w:id="1"/>
     </w:p>
     <w:p>
       <w:r>
@@ -1115,7 +1397,7 @@
     </w:p>
     <w:tbl>
       <w:tblPr>
-        <w:tblStyle w:val="Grilledutableau"/>
+        <w:tblStyle w:val="TableauGrille2-Accentuation6"/>
         <w:tblW w:w="0" w:type="auto"/>
         <w:tblLook w:val="04A0" w:firstRow="1" w:lastRow="0" w:firstColumn="1" w:lastColumn="0" w:noHBand="0" w:noVBand="1"/>
       </w:tblPr>
@@ -1124,38 +1406,96 @@
         <w:gridCol w:w="2410"/>
       </w:tblGrid>
       <w:tr>
+        <w:trPr>
+          <w:cnfStyle w:val="100000000000" w:firstRow="1" w:lastRow="0" w:firstColumn="0" w:lastColumn="0" w:oddVBand="0" w:evenVBand="0" w:oddHBand="0" w:evenHBand="0" w:firstRowFirstColumn="0" w:firstRowLastColumn="0" w:lastRowFirstColumn="0" w:lastRowLastColumn="0"/>
+        </w:trPr>
         <w:tc>
           <w:tcPr>
+            <w:cnfStyle w:val="001000000000" w:firstRow="0" w:lastRow="0" w:firstColumn="1" w:lastColumn="0" w:oddVBand="0" w:evenVBand="0" w:oddHBand="0" w:evenHBand="0" w:firstRowFirstColumn="0" w:firstRowLastColumn="0" w:lastRowFirstColumn="0" w:lastRowLastColumn="0"/>
             <w:tcW w:w="4957" w:type="dxa"/>
             <w:gridSpan w:val="2"/>
           </w:tcPr>
           <w:p>
+            <w:pPr>
+              <w:rPr>
+                <w:b w:val="0"/>
+                <w:bCs w:val="0"/>
+              </w:rPr>
+            </w:pPr>
             <w:proofErr w:type="spellStart"/>
+            <w:proofErr w:type="gramStart"/>
             <w:r>
+              <w:rPr>
+                <w:b w:val="0"/>
+                <w:bCs w:val="0"/>
+              </w:rPr>
               <w:t>res</w:t>
             </w:r>
             <w:proofErr w:type="spellEnd"/>
+            <w:proofErr w:type="gramEnd"/>
             <w:r>
+              <w:rPr>
+                <w:b w:val="0"/>
+                <w:bCs w:val="0"/>
+              </w:rPr>
               <w:t>/</w:t>
             </w:r>
           </w:p>
         </w:tc>
       </w:tr>
       <w:tr>
+        <w:trPr>
+          <w:cnfStyle w:val="000000100000" w:firstRow="0" w:lastRow="0" w:firstColumn="0" w:lastColumn="0" w:oddVBand="0" w:evenVBand="0" w:oddHBand="1" w:evenHBand="0" w:firstRowFirstColumn="0" w:firstRowLastColumn="0" w:lastRowFirstColumn="0" w:lastRowLastColumn="0"/>
+        </w:trPr>
         <w:tc>
           <w:tcPr>
+            <w:cnfStyle w:val="001000000000" w:firstRow="0" w:lastRow="0" w:firstColumn="1" w:lastColumn="0" w:oddVBand="0" w:evenVBand="0" w:oddHBand="0" w:evenHBand="0" w:firstRowFirstColumn="0" w:firstRowLastColumn="0" w:lastRowFirstColumn="0" w:lastRowLastColumn="0"/>
             <w:tcW w:w="2547" w:type="dxa"/>
           </w:tcPr>
           <w:p>
+            <w:pPr>
+              <w:rPr>
+                <w:b w:val="0"/>
+                <w:bCs w:val="0"/>
+              </w:rPr>
+            </w:pPr>
             <w:r>
-              <w:t xml:space="preserve">   values-</w:t>
+              <w:rPr>
+                <w:b w:val="0"/>
+                <w:bCs w:val="0"/>
+              </w:rPr>
+              <w:t xml:space="preserve">   </w:t>
+            </w:r>
+            <w:proofErr w:type="gramStart"/>
+            <w:r>
+              <w:rPr>
+                <w:b w:val="0"/>
+                <w:bCs w:val="0"/>
+              </w:rPr>
+              <w:t>values</w:t>
+            </w:r>
+            <w:proofErr w:type="gramEnd"/>
+            <w:r>
+              <w:rPr>
+                <w:b w:val="0"/>
+                <w:bCs w:val="0"/>
+              </w:rPr>
+              <w:t>-</w:t>
             </w:r>
             <w:proofErr w:type="spellStart"/>
             <w:r>
+              <w:rPr>
+                <w:b w:val="0"/>
+                <w:bCs w:val="0"/>
+              </w:rPr>
               <w:t>fr</w:t>
             </w:r>
             <w:proofErr w:type="spellEnd"/>
             <w:r>
+              <w:rPr>
+                <w:b w:val="0"/>
+                <w:bCs w:val="0"/>
+              </w:rPr>
               <w:t>-CH/</w:t>
             </w:r>
           </w:p>
@@ -1165,8 +1505,16 @@
             <w:tcW w:w="2410" w:type="dxa"/>
           </w:tcPr>
           <w:p>
+            <w:pPr>
+              <w:cnfStyle w:val="000000100000" w:firstRow="0" w:lastRow="0" w:firstColumn="0" w:lastColumn="0" w:oddVBand="0" w:evenVBand="0" w:oddHBand="1" w:evenHBand="0" w:firstRowFirstColumn="0" w:firstRowLastColumn="0" w:lastRowFirstColumn="0" w:lastRowLastColumn="0"/>
+            </w:pPr>
+            <w:proofErr w:type="gramStart"/>
             <w:r>
-              <w:t>values-</w:t>
+              <w:t>values</w:t>
+            </w:r>
+            <w:proofErr w:type="gramEnd"/>
+            <w:r>
+              <w:t>-</w:t>
             </w:r>
             <w:proofErr w:type="spellStart"/>
             <w:r>
@@ -1182,10 +1530,21 @@
       <w:tr>
         <w:tc>
           <w:tcPr>
+            <w:cnfStyle w:val="001000000000" w:firstRow="0" w:lastRow="0" w:firstColumn="1" w:lastColumn="0" w:oddVBand="0" w:evenVBand="0" w:oddHBand="0" w:evenHBand="0" w:firstRowFirstColumn="0" w:firstRowLastColumn="0" w:lastRowFirstColumn="0" w:lastRowLastColumn="0"/>
             <w:tcW w:w="2547" w:type="dxa"/>
           </w:tcPr>
           <w:p>
+            <w:pPr>
+              <w:rPr>
+                <w:b w:val="0"/>
+                <w:bCs w:val="0"/>
+              </w:rPr>
+            </w:pPr>
             <w:r>
+              <w:rPr>
+                <w:b w:val="0"/>
+                <w:bCs w:val="0"/>
+              </w:rPr>
               <w:t xml:space="preserve">      strings.xml</w:t>
             </w:r>
           </w:p>
@@ -1195,6 +1554,9 @@
             <w:tcW w:w="2410" w:type="dxa"/>
           </w:tcPr>
           <w:p>
+            <w:pPr>
+              <w:cnfStyle w:val="000000000000" w:firstRow="0" w:lastRow="0" w:firstColumn="0" w:lastColumn="0" w:oddVBand="0" w:evenVBand="0" w:oddHBand="0" w:evenHBand="0" w:firstRowFirstColumn="0" w:firstRowLastColumn="0" w:lastRowFirstColumn="0" w:lastRowLastColumn="0"/>
+            </w:pPr>
             <w:r>
               <w:t xml:space="preserve">   strings.xml</w:t>
             </w:r>
@@ -1340,7 +1702,15 @@
     </w:p>
     <w:p>
       <w:r>
-        <w:t xml:space="preserve">De plus, cette pratique est native à l’environnement de développement. Il a suffi de nommer les répertoires et les fichiers pour que la compilation du programme gère la logique du choix des langues. Si nous avions voulu mélanger code et traduction, nous aurions du nous charger de la détection de la langue de l’appareil, de choisir le bon tableau de string et remplir manuellement les </w:t>
+        <w:t xml:space="preserve">De plus, cette pratique est native à l’environnement de développement. Il a suffi de nommer les répertoires et les fichiers pour que la compilation du programme gère la logique du choix des langues. Si nous avions voulu mélanger code et traduction, nous aurions </w:t>
+      </w:r>
+      <w:proofErr w:type="gramStart"/>
+      <w:r>
+        <w:t>du</w:t>
+      </w:r>
+      <w:proofErr w:type="gramEnd"/>
+      <w:r>
+        <w:t xml:space="preserve"> nous charger de la détection de la langue de l’appareil, de choisir le bon tableau de string et remplir manuellement les </w:t>
       </w:r>
       <w:proofErr w:type="spellStart"/>
       <w:r>
@@ -1382,13 +1752,16 @@
         <w:t>langue additionnelle (demandée ou non) est présente.</w:t>
       </w:r>
     </w:p>
+    <w:p/>
     <w:p>
       <w:pPr>
         <w:pStyle w:val="Titre1"/>
       </w:pPr>
-      <w:r>
-        <w:t>Sources</w:t>
-      </w:r>
+      <w:bookmarkStart w:id="2" w:name="_Toc83295852"/>
+      <w:r>
+        <w:t>Champs textuels de saisie</w:t>
+      </w:r>
+      <w:bookmarkEnd w:id="2"/>
     </w:p>
     <w:p>
       <w:pPr>
@@ -1398,22 +1771,25 @@
         </w:rPr>
       </w:pPr>
       <w:r>
-        <w:t xml:space="preserve">Android </w:t>
+        <w:t>Le</w:t>
+      </w:r>
+      <w:r>
+        <w:t>s</w:t>
+      </w:r>
+      <w:r>
+        <w:t xml:space="preserve"> champ textuel de l’email et du mot de passe sont de type </w:t>
       </w:r>
       <w:proofErr w:type="spellStart"/>
-      <w:r>
-        <w:t>Developers</w:t>
-      </w:r>
-      <w:proofErr w:type="spellEnd"/>
-      <w:r>
-        <w:t xml:space="preserve">, </w:t>
-      </w:r>
       <w:r>
         <w:rPr>
           <w:i/>
           <w:iCs/>
         </w:rPr>
-        <w:t xml:space="preserve">App </w:t>
+        <w:t>EditText</w:t>
+      </w:r>
+      <w:proofErr w:type="spellEnd"/>
+      <w:r>
+        <w:t xml:space="preserve"> sans spécification du type. Il est possible de spécialiser ces deux champs en utilisant l’attribut </w:t>
       </w:r>
       <w:proofErr w:type="spellStart"/>
       <w:r>
@@ -1421,7 +1797,7 @@
           <w:i/>
           <w:iCs/>
         </w:rPr>
-        <w:t>resources</w:t>
+        <w:t>InputType</w:t>
       </w:r>
       <w:proofErr w:type="spellEnd"/>
       <w:r>
@@ -1429,7 +1805,607 @@
           <w:i/>
           <w:iCs/>
         </w:rPr>
-        <w:t xml:space="preserve"> </w:t>
+        <w:t>.</w:t>
+      </w:r>
+    </w:p>
+    <w:tbl>
+      <w:tblPr>
+        <w:tblStyle w:val="TableauGrille2-Accentuation1"/>
+        <w:tblW w:w="0" w:type="auto"/>
+        <w:tblLook w:val="04A0" w:firstRow="1" w:lastRow="0" w:firstColumn="1" w:lastColumn="0" w:noHBand="0" w:noVBand="1"/>
+      </w:tblPr>
+      <w:tblGrid>
+        <w:gridCol w:w="4531"/>
+        <w:gridCol w:w="4531"/>
+      </w:tblGrid>
+      <w:tr>
+        <w:trPr>
+          <w:cnfStyle w:val="100000000000" w:firstRow="1" w:lastRow="0" w:firstColumn="0" w:lastColumn="0" w:oddVBand="0" w:evenVBand="0" w:oddHBand="0" w:evenHBand="0" w:firstRowFirstColumn="0" w:firstRowLastColumn="0" w:lastRowFirstColumn="0" w:lastRowLastColumn="0"/>
+        </w:trPr>
+        <w:tc>
+          <w:tcPr>
+            <w:cnfStyle w:val="001000000000" w:firstRow="0" w:lastRow="0" w:firstColumn="1" w:lastColumn="0" w:oddVBand="0" w:evenVBand="0" w:oddHBand="0" w:evenHBand="0" w:firstRowFirstColumn="0" w:firstRowLastColumn="0" w:lastRowFirstColumn="0" w:lastRowLastColumn="0"/>
+            <w:tcW w:w="4531" w:type="dxa"/>
+          </w:tcPr>
+          <w:p>
+            <w:r>
+              <w:t>Champ</w:t>
+            </w:r>
+          </w:p>
+        </w:tc>
+        <w:tc>
+          <w:tcPr>
+            <w:tcW w:w="4531" w:type="dxa"/>
+          </w:tcPr>
+          <w:p>
+            <w:pPr>
+              <w:cnfStyle w:val="100000000000" w:firstRow="1" w:lastRow="0" w:firstColumn="0" w:lastColumn="0" w:oddVBand="0" w:evenVBand="0" w:oddHBand="0" w:evenHBand="0" w:firstRowFirstColumn="0" w:firstRowLastColumn="0" w:lastRowFirstColumn="0" w:lastRowLastColumn="0"/>
+            </w:pPr>
+            <w:proofErr w:type="spellStart"/>
+            <w:r>
+              <w:t>InputType</w:t>
+            </w:r>
+            <w:proofErr w:type="spellEnd"/>
+          </w:p>
+        </w:tc>
+      </w:tr>
+      <w:tr>
+        <w:trPr>
+          <w:cnfStyle w:val="000000100000" w:firstRow="0" w:lastRow="0" w:firstColumn="0" w:lastColumn="0" w:oddVBand="0" w:evenVBand="0" w:oddHBand="1" w:evenHBand="0" w:firstRowFirstColumn="0" w:firstRowLastColumn="0" w:lastRowFirstColumn="0" w:lastRowLastColumn="0"/>
+        </w:trPr>
+        <w:tc>
+          <w:tcPr>
+            <w:cnfStyle w:val="001000000000" w:firstRow="0" w:lastRow="0" w:firstColumn="1" w:lastColumn="0" w:oddVBand="0" w:evenVBand="0" w:oddHBand="0" w:evenHBand="0" w:firstRowFirstColumn="0" w:firstRowLastColumn="0" w:lastRowFirstColumn="0" w:lastRowLastColumn="0"/>
+            <w:tcW w:w="4531" w:type="dxa"/>
+          </w:tcPr>
+          <w:p>
+            <w:r>
+              <w:t>Email</w:t>
+            </w:r>
+          </w:p>
+        </w:tc>
+        <w:tc>
+          <w:tcPr>
+            <w:tcW w:w="4531" w:type="dxa"/>
+          </w:tcPr>
+          <w:p>
+            <w:pPr>
+              <w:cnfStyle w:val="000000100000" w:firstRow="0" w:lastRow="0" w:firstColumn="0" w:lastColumn="0" w:oddVBand="0" w:evenVBand="0" w:oddHBand="1" w:evenHBand="0" w:firstRowFirstColumn="0" w:firstRowLastColumn="0" w:lastRowFirstColumn="0" w:lastRowLastColumn="0"/>
+            </w:pPr>
+            <w:proofErr w:type="spellStart"/>
+            <w:proofErr w:type="gramStart"/>
+            <w:r>
+              <w:t>textEmailAddress</w:t>
+            </w:r>
+            <w:proofErr w:type="spellEnd"/>
+            <w:proofErr w:type="gramEnd"/>
+          </w:p>
+        </w:tc>
+      </w:tr>
+      <w:tr>
+        <w:tc>
+          <w:tcPr>
+            <w:cnfStyle w:val="001000000000" w:firstRow="0" w:lastRow="0" w:firstColumn="1" w:lastColumn="0" w:oddVBand="0" w:evenVBand="0" w:oddHBand="0" w:evenHBand="0" w:firstRowFirstColumn="0" w:firstRowLastColumn="0" w:lastRowFirstColumn="0" w:lastRowLastColumn="0"/>
+            <w:tcW w:w="4531" w:type="dxa"/>
+          </w:tcPr>
+          <w:p>
+            <w:r>
+              <w:t>Mot de passe</w:t>
+            </w:r>
+          </w:p>
+        </w:tc>
+        <w:tc>
+          <w:tcPr>
+            <w:tcW w:w="4531" w:type="dxa"/>
+          </w:tcPr>
+          <w:p>
+            <w:pPr>
+              <w:cnfStyle w:val="000000000000" w:firstRow="0" w:lastRow="0" w:firstColumn="0" w:lastColumn="0" w:oddVBand="0" w:evenVBand="0" w:oddHBand="0" w:evenHBand="0" w:firstRowFirstColumn="0" w:firstRowLastColumn="0" w:lastRowFirstColumn="0" w:lastRowLastColumn="0"/>
+            </w:pPr>
+            <w:proofErr w:type="spellStart"/>
+            <w:proofErr w:type="gramStart"/>
+            <w:r>
+              <w:t>text</w:t>
+            </w:r>
+            <w:r>
+              <w:t>Password</w:t>
+            </w:r>
+            <w:proofErr w:type="spellEnd"/>
+            <w:proofErr w:type="gramEnd"/>
+          </w:p>
+        </w:tc>
+      </w:tr>
+    </w:tbl>
+    <w:p/>
+    <w:p>
+      <w:r>
+        <w:t xml:space="preserve">Il est possible de le faire directement dans le code </w:t>
+      </w:r>
+    </w:p>
+    <w:p>
+      <w:r>
+        <w:drawing>
+          <wp:inline distT="0" distB="0" distL="0" distR="0" wp14:anchorId="019456FE" wp14:editId="32D9F47D">
+            <wp:extent cx="2905530" cy="200053"/>
+            <wp:effectExtent l="0" t="0" r="0" b="9525"/>
+            <wp:docPr id="3" name="Image 3"/>
+            <wp:cNvGraphicFramePr>
+              <a:graphicFrameLocks xmlns:a="http://schemas.openxmlformats.org/drawingml/2006/main" noChangeAspect="1"/>
+            </wp:cNvGraphicFramePr>
+            <a:graphic xmlns:a="http://schemas.openxmlformats.org/drawingml/2006/main">
+              <a:graphicData uri="http://schemas.openxmlformats.org/drawingml/2006/picture">
+                <pic:pic xmlns:pic="http://schemas.openxmlformats.org/drawingml/2006/picture">
+                  <pic:nvPicPr>
+                    <pic:cNvPr id="1" name=""/>
+                    <pic:cNvPicPr/>
+                  </pic:nvPicPr>
+                  <pic:blipFill>
+                    <a:blip r:embed="rId11"/>
+                    <a:stretch>
+                      <a:fillRect/>
+                    </a:stretch>
+                  </pic:blipFill>
+                  <pic:spPr>
+                    <a:xfrm>
+                      <a:off x="0" y="0"/>
+                      <a:ext cx="2905530" cy="200053"/>
+                    </a:xfrm>
+                    <a:prstGeom prst="rect">
+                      <a:avLst/>
+                    </a:prstGeom>
+                  </pic:spPr>
+                </pic:pic>
+              </a:graphicData>
+            </a:graphic>
+          </wp:inline>
+        </w:drawing>
+      </w:r>
+    </w:p>
+    <w:p>
+      <w:r>
+        <w:t>Sinon la même action peut être réalisée dans l’éditeur de layout</w:t>
+      </w:r>
+    </w:p>
+    <w:p>
+      <w:r>
+        <w:drawing>
+          <wp:inline distT="0" distB="0" distL="0" distR="0" wp14:anchorId="739A65B6" wp14:editId="053CE198">
+            <wp:extent cx="2657846" cy="304843"/>
+            <wp:effectExtent l="0" t="0" r="0" b="0"/>
+            <wp:docPr id="4" name="Image 4"/>
+            <wp:cNvGraphicFramePr>
+              <a:graphicFrameLocks xmlns:a="http://schemas.openxmlformats.org/drawingml/2006/main" noChangeAspect="1"/>
+            </wp:cNvGraphicFramePr>
+            <a:graphic xmlns:a="http://schemas.openxmlformats.org/drawingml/2006/main">
+              <a:graphicData uri="http://schemas.openxmlformats.org/drawingml/2006/picture">
+                <pic:pic xmlns:pic="http://schemas.openxmlformats.org/drawingml/2006/picture">
+                  <pic:nvPicPr>
+                    <pic:cNvPr id="1" name=""/>
+                    <pic:cNvPicPr/>
+                  </pic:nvPicPr>
+                  <pic:blipFill>
+                    <a:blip r:embed="rId12"/>
+                    <a:stretch>
+                      <a:fillRect/>
+                    </a:stretch>
+                  </pic:blipFill>
+                  <pic:spPr>
+                    <a:xfrm>
+                      <a:off x="0" y="0"/>
+                      <a:ext cx="2657846" cy="304843"/>
+                    </a:xfrm>
+                    <a:prstGeom prst="rect">
+                      <a:avLst/>
+                    </a:prstGeom>
+                  </pic:spPr>
+                </pic:pic>
+              </a:graphicData>
+            </a:graphic>
+          </wp:inline>
+        </w:drawing>
+      </w:r>
+    </w:p>
+    <w:p>
+      <w:r>
+        <w:br w:type="page"/>
+      </w:r>
+    </w:p>
+    <w:p>
+      <w:pPr>
+        <w:pStyle w:val="Titre1"/>
+      </w:pPr>
+      <w:bookmarkStart w:id="3" w:name="_Toc83295853"/>
+      <w:r>
+        <w:lastRenderedPageBreak/>
+        <w:t>Mode paysage</w:t>
+      </w:r>
+      <w:bookmarkEnd w:id="3"/>
+    </w:p>
+    <w:p>
+      <w:r>
+        <w:t xml:space="preserve">Comme les fichiers de traduction, les </w:t>
+      </w:r>
+      <w:proofErr w:type="spellStart"/>
+      <w:r>
+        <w:t>layouts</w:t>
+      </w:r>
+      <w:proofErr w:type="spellEnd"/>
+      <w:r>
+        <w:t xml:space="preserve"> sont des ressources. Ainsi, pour changer de layout en fonction de l’orientation du téléphone, nous allons spécialiser le dossier layout pour </w:t>
+      </w:r>
+      <w:r>
+        <w:t>l’orientation paysage.</w:t>
+      </w:r>
+    </w:p>
+    <w:p>
+      <w:r>
+        <w:t xml:space="preserve">Le dossier </w:t>
+      </w:r>
+      <w:proofErr w:type="spellStart"/>
+      <w:r>
+        <w:rPr>
+          <w:b/>
+          <w:bCs/>
+          <w:highlight w:val="lightGray"/>
+        </w:rPr>
+        <w:t>res</w:t>
+      </w:r>
+      <w:proofErr w:type="spellEnd"/>
+      <w:r>
+        <w:rPr>
+          <w:b/>
+          <w:bCs/>
+          <w:highlight w:val="lightGray"/>
+        </w:rPr>
+        <w:t>/layout-land/</w:t>
+      </w:r>
+      <w:r>
+        <w:t xml:space="preserve"> doit être créé. </w:t>
+      </w:r>
+    </w:p>
+    <w:p>
+      <w:r>
+        <w:t xml:space="preserve">Une fois encore, comme pour la traduction, nous y plaçons une copie du fichier par défaut dans </w:t>
+      </w:r>
+      <w:proofErr w:type="spellStart"/>
+      <w:r>
+        <w:rPr>
+          <w:b/>
+          <w:bCs/>
+          <w:highlight w:val="lightGray"/>
+        </w:rPr>
+        <w:t>res</w:t>
+      </w:r>
+      <w:proofErr w:type="spellEnd"/>
+      <w:r>
+        <w:rPr>
+          <w:b/>
+          <w:bCs/>
+          <w:highlight w:val="lightGray"/>
+        </w:rPr>
+        <w:t>/layout</w:t>
+      </w:r>
+      <w:r>
+        <w:rPr>
+          <w:b/>
+          <w:bCs/>
+          <w:highlight w:val="lightGray"/>
+        </w:rPr>
+        <w:t>/</w:t>
+      </w:r>
+      <w:r>
+        <w:t>.</w:t>
+      </w:r>
+    </w:p>
+    <w:p>
+      <w:r>
+        <w:t>Finalement nous éditons ce nouveau fichier pour obtenir l’affichage désiré.</w:t>
+      </w:r>
+    </w:p>
+    <w:p>
+      <w:pPr>
+        <w:rPr>
+          <w:u w:val="single"/>
+        </w:rPr>
+      </w:pPr>
+      <w:r>
+        <w:rPr>
+          <w:u w:val="single"/>
+        </w:rPr>
+        <w:t xml:space="preserve">Arborescence résultante : </w:t>
+      </w:r>
+    </w:p>
+    <w:tbl>
+      <w:tblPr>
+        <w:tblStyle w:val="TableauGrille2-Accentuation6"/>
+        <w:tblW w:w="0" w:type="auto"/>
+        <w:tblLook w:val="04A0" w:firstRow="1" w:lastRow="0" w:firstColumn="1" w:lastColumn="0" w:noHBand="0" w:noVBand="1"/>
+      </w:tblPr>
+      <w:tblGrid>
+        <w:gridCol w:w="2547"/>
+        <w:gridCol w:w="2410"/>
+      </w:tblGrid>
+      <w:tr>
+        <w:trPr>
+          <w:cnfStyle w:val="100000000000" w:firstRow="1" w:lastRow="0" w:firstColumn="0" w:lastColumn="0" w:oddVBand="0" w:evenVBand="0" w:oddHBand="0" w:evenHBand="0" w:firstRowFirstColumn="0" w:firstRowLastColumn="0" w:lastRowFirstColumn="0" w:lastRowLastColumn="0"/>
+        </w:trPr>
+        <w:tc>
+          <w:tcPr>
+            <w:cnfStyle w:val="001000000000" w:firstRow="0" w:lastRow="0" w:firstColumn="1" w:lastColumn="0" w:oddVBand="0" w:evenVBand="0" w:oddHBand="0" w:evenHBand="0" w:firstRowFirstColumn="0" w:firstRowLastColumn="0" w:lastRowFirstColumn="0" w:lastRowLastColumn="0"/>
+            <w:tcW w:w="4957" w:type="dxa"/>
+            <w:gridSpan w:val="2"/>
+          </w:tcPr>
+          <w:p>
+            <w:pPr>
+              <w:rPr>
+                <w:b w:val="0"/>
+                <w:bCs w:val="0"/>
+              </w:rPr>
+            </w:pPr>
+            <w:proofErr w:type="spellStart"/>
+            <w:proofErr w:type="gramStart"/>
+            <w:r>
+              <w:rPr>
+                <w:b w:val="0"/>
+                <w:bCs w:val="0"/>
+              </w:rPr>
+              <w:t>res</w:t>
+            </w:r>
+            <w:proofErr w:type="spellEnd"/>
+            <w:proofErr w:type="gramEnd"/>
+            <w:r>
+              <w:rPr>
+                <w:b w:val="0"/>
+                <w:bCs w:val="0"/>
+              </w:rPr>
+              <w:t>/</w:t>
+            </w:r>
+          </w:p>
+        </w:tc>
+      </w:tr>
+      <w:tr>
+        <w:trPr>
+          <w:cnfStyle w:val="000000100000" w:firstRow="0" w:lastRow="0" w:firstColumn="0" w:lastColumn="0" w:oddVBand="0" w:evenVBand="0" w:oddHBand="1" w:evenHBand="0" w:firstRowFirstColumn="0" w:firstRowLastColumn="0" w:lastRowFirstColumn="0" w:lastRowLastColumn="0"/>
+        </w:trPr>
+        <w:tc>
+          <w:tcPr>
+            <w:cnfStyle w:val="001000000000" w:firstRow="0" w:lastRow="0" w:firstColumn="1" w:lastColumn="0" w:oddVBand="0" w:evenVBand="0" w:oddHBand="0" w:evenHBand="0" w:firstRowFirstColumn="0" w:firstRowLastColumn="0" w:lastRowFirstColumn="0" w:lastRowLastColumn="0"/>
+            <w:tcW w:w="2547" w:type="dxa"/>
+          </w:tcPr>
+          <w:p>
+            <w:pPr>
+              <w:rPr>
+                <w:b w:val="0"/>
+                <w:bCs w:val="0"/>
+              </w:rPr>
+            </w:pPr>
+            <w:r>
+              <w:rPr>
+                <w:b w:val="0"/>
+                <w:bCs w:val="0"/>
+              </w:rPr>
+              <w:t xml:space="preserve">   </w:t>
+            </w:r>
+            <w:proofErr w:type="gramStart"/>
+            <w:r>
+              <w:rPr>
+                <w:b w:val="0"/>
+                <w:bCs w:val="0"/>
+              </w:rPr>
+              <w:t>layout</w:t>
+            </w:r>
+            <w:proofErr w:type="gramEnd"/>
+            <w:r>
+              <w:rPr>
+                <w:b w:val="0"/>
+                <w:bCs w:val="0"/>
+              </w:rPr>
+              <w:t>/</w:t>
+            </w:r>
+          </w:p>
+        </w:tc>
+        <w:tc>
+          <w:tcPr>
+            <w:tcW w:w="2410" w:type="dxa"/>
+          </w:tcPr>
+          <w:p>
+            <w:pPr>
+              <w:cnfStyle w:val="000000100000" w:firstRow="0" w:lastRow="0" w:firstColumn="0" w:lastColumn="0" w:oddVBand="0" w:evenVBand="0" w:oddHBand="1" w:evenHBand="0" w:firstRowFirstColumn="0" w:firstRowLastColumn="0" w:lastRowFirstColumn="0" w:lastRowLastColumn="0"/>
+            </w:pPr>
+            <w:proofErr w:type="gramStart"/>
+            <w:r>
+              <w:t>layout</w:t>
+            </w:r>
+            <w:proofErr w:type="gramEnd"/>
+            <w:r>
+              <w:t>-land</w:t>
+            </w:r>
+            <w:r>
+              <w:t>/</w:t>
+            </w:r>
+          </w:p>
+        </w:tc>
+      </w:tr>
+      <w:tr>
+        <w:tc>
+          <w:tcPr>
+            <w:cnfStyle w:val="001000000000" w:firstRow="0" w:lastRow="0" w:firstColumn="1" w:lastColumn="0" w:oddVBand="0" w:evenVBand="0" w:oddHBand="0" w:evenHBand="0" w:firstRowFirstColumn="0" w:firstRowLastColumn="0" w:lastRowFirstColumn="0" w:lastRowLastColumn="0"/>
+            <w:tcW w:w="2547" w:type="dxa"/>
+          </w:tcPr>
+          <w:p>
+            <w:pPr>
+              <w:rPr>
+                <w:b w:val="0"/>
+                <w:bCs w:val="0"/>
+              </w:rPr>
+            </w:pPr>
+            <w:r>
+              <w:rPr>
+                <w:b w:val="0"/>
+                <w:bCs w:val="0"/>
+              </w:rPr>
+              <w:t xml:space="preserve">      </w:t>
+            </w:r>
+            <w:r>
+              <w:rPr>
+                <w:b w:val="0"/>
+                <w:bCs w:val="0"/>
+              </w:rPr>
+              <w:t>activity_main.xml</w:t>
+            </w:r>
+          </w:p>
+        </w:tc>
+        <w:tc>
+          <w:tcPr>
+            <w:tcW w:w="2410" w:type="dxa"/>
+          </w:tcPr>
+          <w:p>
+            <w:pPr>
+              <w:cnfStyle w:val="000000000000" w:firstRow="0" w:lastRow="0" w:firstColumn="0" w:lastColumn="0" w:oddVBand="0" w:evenVBand="0" w:oddHBand="0" w:evenHBand="0" w:firstRowFirstColumn="0" w:firstRowLastColumn="0" w:lastRowFirstColumn="0" w:lastRowLastColumn="0"/>
+            </w:pPr>
+            <w:r>
+              <w:t xml:space="preserve">   activity_main</w:t>
+            </w:r>
+            <w:r>
+              <w:t>.xml</w:t>
+            </w:r>
+          </w:p>
+        </w:tc>
+      </w:tr>
+    </w:tbl>
+    <w:p/>
+    <w:p>
+      <w:r>
+        <w:t>Le layout a été réorganisé comme suit :</w:t>
+      </w:r>
+    </w:p>
+    <w:tbl>
+      <w:tblPr>
+        <w:tblStyle w:val="Grilledutableau"/>
+        <w:tblW w:w="0" w:type="auto"/>
+        <w:tblLook w:val="04A0" w:firstRow="1" w:lastRow="0" w:firstColumn="1" w:lastColumn="0" w:noHBand="0" w:noVBand="1"/>
+      </w:tblPr>
+      <w:tblGrid>
+        <w:gridCol w:w="4531"/>
+        <w:gridCol w:w="4531"/>
+      </w:tblGrid>
+      <w:tr>
+        <w:tc>
+          <w:tcPr>
+            <w:tcW w:w="4531" w:type="dxa"/>
+          </w:tcPr>
+          <w:p>
+            <w:r>
+              <w:t>Vertical</w:t>
+            </w:r>
+          </w:p>
+        </w:tc>
+        <w:tc>
+          <w:tcPr>
+            <w:tcW w:w="4531" w:type="dxa"/>
+          </w:tcPr>
+          <w:p>
+            <w:r>
+              <w:t>Horizontal</w:t>
+            </w:r>
+          </w:p>
+        </w:tc>
+      </w:tr>
+      <w:tr>
+        <w:tc>
+          <w:tcPr>
+            <w:tcW w:w="4531" w:type="dxa"/>
+          </w:tcPr>
+          <w:p>
+            <w:r>
+              <w:drawing>
+                <wp:inline distT="0" distB="0" distL="0" distR="0" wp14:anchorId="78EEEED9" wp14:editId="014DF951">
+                  <wp:extent cx="1676634" cy="2124371"/>
+                  <wp:effectExtent l="0" t="0" r="0" b="9525"/>
+                  <wp:docPr id="7" name="Image 7" descr="Une image contenant texte&#10;&#10;Description générée automatiquement"/>
+                  <wp:cNvGraphicFramePr>
+                    <a:graphicFrameLocks xmlns:a="http://schemas.openxmlformats.org/drawingml/2006/main" noChangeAspect="1"/>
+                  </wp:cNvGraphicFramePr>
+                  <a:graphic xmlns:a="http://schemas.openxmlformats.org/drawingml/2006/main">
+                    <a:graphicData uri="http://schemas.openxmlformats.org/drawingml/2006/picture">
+                      <pic:pic xmlns:pic="http://schemas.openxmlformats.org/drawingml/2006/picture">
+                        <pic:nvPicPr>
+                          <pic:cNvPr id="5" name="Image 5" descr="Une image contenant texte&#10;&#10;Description générée automatiquement"/>
+                          <pic:cNvPicPr/>
+                        </pic:nvPicPr>
+                        <pic:blipFill>
+                          <a:blip r:embed="rId13"/>
+                          <a:stretch>
+                            <a:fillRect/>
+                          </a:stretch>
+                        </pic:blipFill>
+                        <pic:spPr>
+                          <a:xfrm>
+                            <a:off x="0" y="0"/>
+                            <a:ext cx="1676634" cy="2124371"/>
+                          </a:xfrm>
+                          <a:prstGeom prst="rect">
+                            <a:avLst/>
+                          </a:prstGeom>
+                        </pic:spPr>
+                      </pic:pic>
+                    </a:graphicData>
+                  </a:graphic>
+                </wp:inline>
+              </w:drawing>
+            </w:r>
+          </w:p>
+        </w:tc>
+        <w:tc>
+          <w:tcPr>
+            <w:tcW w:w="4531" w:type="dxa"/>
+          </w:tcPr>
+          <w:p>
+            <w:r>
+              <w:drawing>
+                <wp:inline distT="0" distB="0" distL="0" distR="0" wp14:anchorId="1E9CDF99" wp14:editId="033ABD2A">
+                  <wp:extent cx="1676634" cy="2133898"/>
+                  <wp:effectExtent l="0" t="0" r="0" b="0"/>
+                  <wp:docPr id="8" name="Image 8"/>
+                  <wp:cNvGraphicFramePr>
+                    <a:graphicFrameLocks xmlns:a="http://schemas.openxmlformats.org/drawingml/2006/main" noChangeAspect="1"/>
+                  </wp:cNvGraphicFramePr>
+                  <a:graphic xmlns:a="http://schemas.openxmlformats.org/drawingml/2006/main">
+                    <a:graphicData uri="http://schemas.openxmlformats.org/drawingml/2006/picture">
+                      <pic:pic xmlns:pic="http://schemas.openxmlformats.org/drawingml/2006/picture">
+                        <pic:nvPicPr>
+                          <pic:cNvPr id="1" name=""/>
+                          <pic:cNvPicPr/>
+                        </pic:nvPicPr>
+                        <pic:blipFill>
+                          <a:blip r:embed="rId14"/>
+                          <a:stretch>
+                            <a:fillRect/>
+                          </a:stretch>
+                        </pic:blipFill>
+                        <pic:spPr>
+                          <a:xfrm>
+                            <a:off x="0" y="0"/>
+                            <a:ext cx="1676634" cy="2133898"/>
+                          </a:xfrm>
+                          <a:prstGeom prst="rect">
+                            <a:avLst/>
+                          </a:prstGeom>
+                        </pic:spPr>
+                      </pic:pic>
+                    </a:graphicData>
+                  </a:graphic>
+                </wp:inline>
+              </w:drawing>
+            </w:r>
+          </w:p>
+        </w:tc>
+      </w:tr>
+    </w:tbl>
+    <w:p/>
+    <w:p>
+      <w:r>
+        <w:t xml:space="preserve">Le passage du </w:t>
       </w:r>
       <w:proofErr w:type="spellStart"/>
       <w:r>
@@ -1437,17 +2413,193 @@
           <w:i/>
           <w:iCs/>
         </w:rPr>
-        <w:t>Overview</w:t>
+        <w:t>ConstraintLayout</w:t>
       </w:r>
       <w:proofErr w:type="spellEnd"/>
+      <w:r>
+        <w:t xml:space="preserve"> en </w:t>
+      </w:r>
+      <w:proofErr w:type="spellStart"/>
       <w:r>
         <w:rPr>
           <w:i/>
           <w:iCs/>
         </w:rPr>
+        <w:t>LinearLayout</w:t>
+      </w:r>
+      <w:proofErr w:type="spellEnd"/>
+      <w:r>
+        <w:rPr>
+          <w:i/>
+          <w:iCs/>
+        </w:rPr>
+        <w:t xml:space="preserve"> </w:t>
+      </w:r>
+      <w:r>
+        <w:t xml:space="preserve">nous permet d’afficher l’image à côté du formulaire. Pour une meilleure lisibilité nous centrons le </w:t>
+      </w:r>
+      <w:proofErr w:type="spellStart"/>
+      <w:r>
+        <w:rPr>
+          <w:i/>
+          <w:iCs/>
+        </w:rPr>
+        <w:t>main_logo</w:t>
+      </w:r>
+      <w:proofErr w:type="spellEnd"/>
+      <w:r>
+        <w:t xml:space="preserve"> et le </w:t>
+      </w:r>
+      <w:proofErr w:type="spellStart"/>
+      <w:r>
+        <w:rPr>
+          <w:i/>
+          <w:iCs/>
+        </w:rPr>
+        <w:t>relativeLayout</w:t>
+      </w:r>
+      <w:proofErr w:type="spellEnd"/>
+      <w:r>
+        <w:rPr>
+          <w:i/>
+          <w:iCs/>
+        </w:rPr>
+        <w:t xml:space="preserve"> </w:t>
+      </w:r>
+      <w:r>
+        <w:t xml:space="preserve">avec l’attribut </w:t>
+      </w:r>
+      <w:proofErr w:type="spellStart"/>
+      <w:r>
+        <w:rPr>
+          <w:i/>
+          <w:iCs/>
+        </w:rPr>
+        <w:t>layout_gravity</w:t>
+      </w:r>
+      <w:proofErr w:type="spellEnd"/>
+      <w:r>
+        <w:t xml:space="preserve"> -&gt; </w:t>
+      </w:r>
+      <w:r>
+        <w:rPr>
+          <w:i/>
+          <w:iCs/>
+        </w:rPr>
+        <w:t>center</w:t>
+      </w:r>
+      <w:r>
+        <w:t>.</w:t>
+      </w:r>
+    </w:p>
+    <w:p>
+      <w:r>
+        <w:t>Finalement nous agrandisson</w:t>
+      </w:r>
+      <w:r>
+        <w:t>s</w:t>
+      </w:r>
+      <w:r>
+        <w:t xml:space="preserve"> l’image avec </w:t>
+      </w:r>
+      <w:r>
+        <w:t xml:space="preserve">les attribut </w:t>
+      </w:r>
+      <w:proofErr w:type="spellStart"/>
+      <w:r>
+        <w:rPr>
+          <w:i/>
+          <w:iCs/>
+        </w:rPr>
+        <w:t>layout_width</w:t>
+      </w:r>
+      <w:proofErr w:type="spellEnd"/>
+      <w:r>
+        <w:t xml:space="preserve"> et </w:t>
+      </w:r>
+      <w:proofErr w:type="spellStart"/>
+      <w:r>
+        <w:rPr>
+          <w:i/>
+          <w:iCs/>
+        </w:rPr>
+        <w:t>layout_height</w:t>
+      </w:r>
+      <w:proofErr w:type="spellEnd"/>
+      <w:r>
+        <w:t xml:space="preserve"> à 200.</w:t>
+      </w:r>
+    </w:p>
+    <w:p/>
+    <w:p/>
+    <w:p>
+      <w:pPr>
+        <w:pStyle w:val="Titre1"/>
+      </w:pPr>
+      <w:bookmarkStart w:id="4" w:name="_Toc83295854"/>
+      <w:r>
+        <w:t>Sources</w:t>
+      </w:r>
+      <w:bookmarkEnd w:id="4"/>
+    </w:p>
+    <w:p>
+      <w:pPr>
+        <w:rPr>
+          <w:i/>
+          <w:iCs/>
+        </w:rPr>
+      </w:pPr>
+      <w:r>
+        <w:t xml:space="preserve">Android </w:t>
+      </w:r>
+      <w:proofErr w:type="spellStart"/>
+      <w:r>
+        <w:t>Developers</w:t>
+      </w:r>
+      <w:proofErr w:type="spellEnd"/>
+      <w:r>
+        <w:t xml:space="preserve">, </w:t>
+      </w:r>
+      <w:r>
+        <w:rPr>
+          <w:i/>
+          <w:iCs/>
+        </w:rPr>
+        <w:t xml:space="preserve">App </w:t>
+      </w:r>
+      <w:proofErr w:type="spellStart"/>
+      <w:r>
+        <w:rPr>
+          <w:i/>
+          <w:iCs/>
+        </w:rPr>
+        <w:t>resources</w:t>
+      </w:r>
+      <w:proofErr w:type="spellEnd"/>
+      <w:r>
+        <w:rPr>
+          <w:i/>
+          <w:iCs/>
+        </w:rPr>
+        <w:t xml:space="preserve"> </w:t>
+      </w:r>
+      <w:proofErr w:type="spellStart"/>
+      <w:r>
+        <w:rPr>
+          <w:i/>
+          <w:iCs/>
+        </w:rPr>
+        <w:t>Overview</w:t>
+      </w:r>
+      <w:proofErr w:type="spellEnd"/>
+      <w:r>
+        <w:rPr>
+          <w:i/>
+          <w:iCs/>
+        </w:rPr>
         <w:t xml:space="preserve"> – 14/07/2021, </w:t>
       </w:r>
-      <w:hyperlink r:id="rId11" w:history="1">
+      <w:hyperlink r:id="rId15" w:anchor="ResourceTypes" w:history="1">
         <w:r>
           <w:rPr>
             <w:rStyle w:val="Lienhypertexte"/>
@@ -1519,7 +2671,7 @@
       <w:r>
         <w:t xml:space="preserve">, </w:t>
       </w:r>
-      <w:hyperlink r:id="rId12" w:history="1">
+      <w:hyperlink r:id="rId16" w:history="1">
         <w:r>
           <w:rPr>
             <w:rStyle w:val="Lienhypertexte"/>
@@ -1531,13 +2683,91 @@
         <w:t>, 22/09/2021</w:t>
       </w:r>
     </w:p>
+    <w:p>
+      <w:r>
+        <w:lastRenderedPageBreak/>
+        <w:t xml:space="preserve">Android </w:t>
+      </w:r>
+      <w:proofErr w:type="spellStart"/>
+      <w:r>
+        <w:t>Developers</w:t>
+      </w:r>
+      <w:proofErr w:type="spellEnd"/>
+      <w:r>
+        <w:t xml:space="preserve">, </w:t>
+      </w:r>
+      <w:proofErr w:type="spellStart"/>
+      <w:r>
+        <w:rPr>
+          <w:i/>
+          <w:iCs/>
+        </w:rPr>
+        <w:t>InputType</w:t>
+      </w:r>
+      <w:proofErr w:type="spellEnd"/>
+      <w:r>
+        <w:rPr>
+          <w:i/>
+          <w:iCs/>
+        </w:rPr>
+        <w:t xml:space="preserve"> – </w:t>
+      </w:r>
+      <w:r>
+        <w:rPr>
+          <w:i/>
+          <w:iCs/>
+        </w:rPr>
+        <w:t>11</w:t>
+      </w:r>
+      <w:r>
+        <w:rPr>
+          <w:i/>
+          <w:iCs/>
+        </w:rPr>
+        <w:t>/0</w:t>
+      </w:r>
+      <w:r>
+        <w:rPr>
+          <w:i/>
+          <w:iCs/>
+        </w:rPr>
+        <w:t>8</w:t>
+      </w:r>
+      <w:r>
+        <w:rPr>
+          <w:i/>
+          <w:iCs/>
+        </w:rPr>
+        <w:t>/2021</w:t>
+      </w:r>
+      <w:r>
+        <w:t xml:space="preserve">, </w:t>
+      </w:r>
+      <w:hyperlink r:id="rId17" w:history="1">
+        <w:r>
+          <w:rPr>
+            <w:rStyle w:val="Lienhypertexte"/>
+          </w:rPr>
+          <w:t>https://developer.android.com/reference/android/widget/TextView#attr_android:inputType</w:t>
+        </w:r>
+      </w:hyperlink>
+      <w:r>
+        <w:t>,</w:t>
+      </w:r>
+      <w:r>
+        <w:t xml:space="preserve"> </w:t>
+      </w:r>
+      <w:r>
+        <w:t xml:space="preserve"> 23/09/2021</w:t>
+      </w:r>
+    </w:p>
     <w:sectPr>
-      <w:headerReference w:type="even" r:id="rId13"/>
-      <w:headerReference w:type="default" r:id="rId14"/>
-      <w:footerReference w:type="even" r:id="rId15"/>
-      <w:footerReference w:type="default" r:id="rId16"/>
-      <w:headerReference w:type="first" r:id="rId17"/>
-      <w:footerReference w:type="first" r:id="rId18"/>
+      <w:headerReference w:type="even" r:id="rId18"/>
+      <w:headerReference w:type="default" r:id="rId19"/>
+      <w:footerReference w:type="even" r:id="rId20"/>
+      <w:footerReference w:type="default" r:id="rId21"/>
+      <w:headerReference w:type="first" r:id="rId22"/>
+      <w:footerReference w:type="first" r:id="rId23"/>
       <w:pgSz w:w="11906" w:h="16838"/>
       <w:pgMar w:top="1417" w:right="1417" w:bottom="1417" w:left="1417" w:header="708" w:footer="708" w:gutter="0"/>
       <w:pgNumType w:start="0"/>
@@ -1594,27 +2824,14 @@
         <w:lang w:val="en-GB"/>
       </w:rPr>
     </w:pPr>
-    <w:r>
-      <w:fldChar w:fldCharType="begin"/>
-    </w:r>
-    <w:r>
-      <w:instrText xml:space="preserve"> DATE   \* MERGEFORMAT </w:instrText>
-    </w:r>
-    <w:r>
-      <w:fldChar w:fldCharType="separate"/>
-    </w:r>
-    <w:r>
-      <w:rPr>
-        <w:noProof/>
-      </w:rPr>
-      <w:t>22.09.2021</w:t>
-    </w:r>
-    <w:r>
-      <w:rPr>
-        <w:noProof/>
-      </w:rPr>
-      <w:fldChar w:fldCharType="end"/>
-    </w:r>
+    <w:fldSimple w:instr=" DATE   \* MERGEFORMAT ">
+      <w:r>
+        <w:rPr>
+          <w:noProof/>
+        </w:rPr>
+        <w:t>23.09.2021</w:t>
+      </w:r>
+    </w:fldSimple>
     <w:r>
       <w:ptab w:relativeTo="margin" w:alignment="center" w:leader="none"/>
     </w:r>
@@ -3543,6 +4760,81 @@
       <w:shd w:val="clear" w:color="auto" w:fill="E1DFDD"/>
     </w:rPr>
   </w:style>
+  <w:style w:type="table" w:styleId="TableauGrille2-Accentuation6">
+    <w:name w:val="Grid Table 2 Accent 6"/>
+    <w:basedOn w:val="TableauNormal"/>
+    <w:uiPriority w:val="47"/>
+    <w:rsid w:val="00820395"/>
+    <w:pPr>
+      <w:spacing w:after="0" w:line="240" w:lineRule="auto"/>
+    </w:pPr>
+    <w:tblPr>
+      <w:tblStyleRowBandSize w:val="1"/>
+      <w:tblStyleColBandSize w:val="1"/>
+      <w:tblBorders>
+        <w:top w:val="single" w:sz="2" w:space="0" w:color="FF6137" w:themeColor="accent6" w:themeTint="99"/>
+        <w:bottom w:val="single" w:sz="2" w:space="0" w:color="FF6137" w:themeColor="accent6" w:themeTint="99"/>
+        <w:insideH w:val="single" w:sz="2" w:space="0" w:color="FF6137" w:themeColor="accent6" w:themeTint="99"/>
+        <w:insideV w:val="single" w:sz="2" w:space="0" w:color="FF6137" w:themeColor="accent6" w:themeTint="99"/>
+      </w:tblBorders>
+    </w:tblPr>
+    <w:tblStylePr w:type="firstRow">
+      <w:rPr>
+        <w:b/>
+        <w:bCs/>
+      </w:rPr>
+      <w:tblPr/>
+      <w:tcPr>
+        <w:tcBorders>
+          <w:top w:val="nil"/>
+          <w:bottom w:val="single" w:sz="12" w:space="0" w:color="FF6137" w:themeColor="accent6" w:themeTint="99"/>
+          <w:insideH w:val="nil"/>
+          <w:insideV w:val="nil"/>
+        </w:tcBorders>
+        <w:shd w:val="clear" w:color="auto" w:fill="FFFFFF" w:themeFill="background1"/>
+      </w:tcPr>
+    </w:tblStylePr>
+    <w:tblStylePr w:type="lastRow">
+      <w:rPr>
+        <w:b/>
+        <w:bCs/>
+      </w:rPr>
+      <w:tblPr/>
+      <w:tcPr>
+        <w:tcBorders>
+          <w:top w:val="double" w:sz="2" w:space="0" w:color="FF6137" w:themeColor="accent6" w:themeTint="99"/>
+          <w:bottom w:val="nil"/>
+          <w:insideH w:val="nil"/>
+          <w:insideV w:val="nil"/>
+        </w:tcBorders>
+        <w:shd w:val="clear" w:color="auto" w:fill="FFFFFF" w:themeFill="background1"/>
+      </w:tcPr>
+    </w:tblStylePr>
+    <w:tblStylePr w:type="firstCol">
+      <w:rPr>
+        <w:b/>
+        <w:bCs/>
+      </w:rPr>
+    </w:tblStylePr>
+    <w:tblStylePr w:type="lastCol">
+      <w:rPr>
+        <w:b/>
+        <w:bCs/>
+      </w:rPr>
+    </w:tblStylePr>
+    <w:tblStylePr w:type="band1Vert">
+      <w:tblPr/>
+      <w:tcPr>
+        <w:shd w:val="clear" w:color="auto" w:fill="FFCABC" w:themeFill="accent6" w:themeFillTint="33"/>
+      </w:tcPr>
+    </w:tblStylePr>
+    <w:tblStylePr w:type="band1Horz">
+      <w:tblPr/>
+      <w:tcPr>
+        <w:shd w:val="clear" w:color="auto" w:fill="FFCABC" w:themeFill="accent6" w:themeFillTint="33"/>
+      </w:tcPr>
+    </w:tblStylePr>
+  </w:style>
 </w:styles>
 </file>
 
@@ -3703,6 +4995,7 @@
     <w:rsid w:val="0041041E"/>
     <w:rsid w:val="00443774"/>
     <w:rsid w:val="004766D2"/>
+    <w:rsid w:val="00504ED4"/>
     <w:rsid w:val="006B3BBF"/>
     <w:rsid w:val="007634A8"/>
     <w:rsid w:val="00792FEE"/>

</xml_diff>

<commit_message>
Gestion des événements et mise à jour de l'interface utilisateur
</commit_message>
<xml_diff>
--- a/Labo1_Rapport_Berney_Forestier_Herzig.docx
+++ b/Labo1_Rapport_Berney_Forestier_Herzig.docx
@@ -253,7 +253,7 @@
                                       <w:color w:val="FFFFFF" w:themeColor="background1"/>
                                       <w:lang w:val="de-CH"/>
                                     </w:rPr>
-                                    <w:t>23.09.2021</w:t>
+                                    <w:t>24.09.2021</w:t>
                                   </w:r>
                                   <w:r>
                                     <w:rPr>
@@ -549,7 +549,7 @@
                                 <w:color w:val="FFFFFF" w:themeColor="background1"/>
                                 <w:lang w:val="de-CH"/>
                               </w:rPr>
-                              <w:t>23.09.2021</w:t>
+                              <w:t>24.09.2021</w:t>
                             </w:r>
                             <w:r>
                               <w:rPr>
@@ -1353,24 +1353,14 @@
       <w:r>
         <w:t xml:space="preserve">Figure </w:t>
       </w:r>
-      <w:r>
-        <w:fldChar w:fldCharType="begin"/>
-      </w:r>
-      <w:r>
-        <w:instrText xml:space="preserve"> SEQ Figure \* ARABIC </w:instrText>
-      </w:r>
-      <w:r>
-        <w:fldChar w:fldCharType="separate"/>
-      </w:r>
-      <w:r>
-        <w:rPr>
-          <w:noProof/>
-        </w:rPr>
-        <w:t>1</w:t>
-      </w:r>
-      <w:r>
-        <w:fldChar w:fldCharType="end"/>
-      </w:r>
+      <w:fldSimple w:instr=" SEQ Figure \* ARABIC ">
+        <w:r>
+          <w:rPr>
+            <w:noProof/>
+          </w:rPr>
+          <w:t>1</w:t>
+        </w:r>
+      </w:fldSimple>
       <w:r>
         <w:t xml:space="preserve"> Création du dossier de ressources pour la traduction française</w:t>
       </w:r>
@@ -1924,6 +1914,9 @@
     </w:p>
     <w:p>
       <w:r>
+        <w:rPr>
+          <w:noProof/>
+        </w:rPr>
         <w:drawing>
           <wp:inline distT="0" distB="0" distL="0" distR="0" wp14:anchorId="019456FE" wp14:editId="32D9F47D">
             <wp:extent cx="2905530" cy="200053"/>
@@ -1968,6 +1961,9 @@
     </w:p>
     <w:p>
       <w:r>
+        <w:rPr>
+          <w:noProof/>
+        </w:rPr>
         <w:drawing>
           <wp:inline distT="0" distB="0" distL="0" distR="0" wp14:anchorId="739A65B6" wp14:editId="053CE198">
             <wp:extent cx="2657846" cy="304843"/>
@@ -2083,15 +2079,7 @@
           <w:bCs/>
           <w:highlight w:val="lightGray"/>
         </w:rPr>
-        <w:t>/layout</w:t>
-      </w:r>
-      <w:r>
-        <w:rPr>
-          <w:b/>
-          <w:bCs/>
-          <w:highlight w:val="lightGray"/>
-        </w:rPr>
-        <w:t>/</w:t>
+        <w:t>/layout/</w:t>
       </w:r>
       <w:r>
         <w:t>.</w:t>
@@ -2218,10 +2206,7 @@
             </w:r>
             <w:proofErr w:type="gramEnd"/>
             <w:r>
-              <w:t>-land</w:t>
-            </w:r>
-            <w:r>
-              <w:t>/</w:t>
+              <w:t>-land/</w:t>
             </w:r>
           </w:p>
         </w:tc>
@@ -2264,10 +2249,7 @@
               <w:cnfStyle w:val="000000000000" w:firstRow="0" w:lastRow="0" w:firstColumn="0" w:lastColumn="0" w:oddVBand="0" w:evenVBand="0" w:oddHBand="0" w:evenHBand="0" w:firstRowFirstColumn="0" w:firstRowLastColumn="0" w:lastRowFirstColumn="0" w:lastRowLastColumn="0"/>
             </w:pPr>
             <w:r>
-              <w:t xml:space="preserve">   activity_main</w:t>
-            </w:r>
-            <w:r>
-              <w:t>.xml</w:t>
+              <w:t xml:space="preserve">   activity_main.xml</w:t>
             </w:r>
           </w:p>
         </w:tc>
@@ -2318,6 +2300,9 @@
           </w:tcPr>
           <w:p>
             <w:r>
+              <w:rPr>
+                <w:noProof/>
+              </w:rPr>
               <w:drawing>
                 <wp:inline distT="0" distB="0" distL="0" distR="0" wp14:anchorId="78EEEED9" wp14:editId="014DF951">
                   <wp:extent cx="1676634" cy="2124371"/>
@@ -2363,10 +2348,10 @@
           <w:p>
             <w:r>
               <w:drawing>
-                <wp:inline distT="0" distB="0" distL="0" distR="0" wp14:anchorId="1E9CDF99" wp14:editId="033ABD2A">
-                  <wp:extent cx="1676634" cy="2133898"/>
+                <wp:inline distT="0" distB="0" distL="0" distR="0" wp14:anchorId="46A8C1B2" wp14:editId="531BA586">
+                  <wp:extent cx="1714739" cy="2191056"/>
                   <wp:effectExtent l="0" t="0" r="0" b="0"/>
-                  <wp:docPr id="8" name="Image 8"/>
+                  <wp:docPr id="9" name="Image 9"/>
                   <wp:cNvGraphicFramePr>
                     <a:graphicFrameLocks xmlns:a="http://schemas.openxmlformats.org/drawingml/2006/main" noChangeAspect="1"/>
                   </wp:cNvGraphicFramePr>
@@ -2386,7 +2371,7 @@
                         <pic:spPr>
                           <a:xfrm>
                             <a:off x="0" y="0"/>
-                            <a:ext cx="1676634" cy="2133898"/>
+                            <a:ext cx="1714739" cy="2191056"/>
                           </a:xfrm>
                           <a:prstGeom prst="rect">
                             <a:avLst/>
@@ -2494,7 +2479,10 @@
     </w:p>
     <w:p>
       <w:r>
-        <w:t>Finalement nous agrandisson</w:t>
+        <w:t>N</w:t>
+      </w:r>
+      <w:r>
+        <w:t>ous agrandisson</w:t>
       </w:r>
       <w:r>
         <w:t>s</w:t>
@@ -2528,10 +2516,368 @@
       <w:proofErr w:type="spellEnd"/>
       <w:r>
         <w:t xml:space="preserve"> à 200.</w:t>
+      </w:r>
+    </w:p>
+    <w:p>
+      <w:r>
+        <w:t xml:space="preserve">Finalement, nous plaçons le lien </w:t>
+      </w:r>
+      <w:proofErr w:type="spellStart"/>
+      <w:r>
+        <w:rPr>
+          <w:i/>
+          <w:iCs/>
+        </w:rPr>
+        <w:t>main_new_account</w:t>
+      </w:r>
+      <w:proofErr w:type="spellEnd"/>
+      <w:r>
+        <w:t xml:space="preserve"> dans le </w:t>
+      </w:r>
+      <w:proofErr w:type="spellStart"/>
+      <w:r>
+        <w:rPr>
+          <w:i/>
+          <w:iCs/>
+        </w:rPr>
+        <w:t>relativeLayout</w:t>
+      </w:r>
+      <w:proofErr w:type="spellEnd"/>
+      <w:r>
+        <w:t xml:space="preserve"> et nous lui ordonnons de se placer sous le </w:t>
+      </w:r>
+      <w:proofErr w:type="spellStart"/>
+      <w:r>
+        <w:t>l</w:t>
+      </w:r>
+      <w:r>
+        <w:rPr>
+          <w:i/>
+          <w:iCs/>
+        </w:rPr>
+        <w:t>inearLayout</w:t>
+      </w:r>
+      <w:proofErr w:type="spellEnd"/>
+      <w:r>
+        <w:t xml:space="preserve">, identifié par </w:t>
+      </w:r>
+      <w:proofErr w:type="spellStart"/>
+      <w:r>
+        <w:rPr>
+          <w:i/>
+          <w:iCs/>
+        </w:rPr>
+        <w:t>main_buttons</w:t>
+      </w:r>
+      <w:proofErr w:type="spellEnd"/>
+      <w:r>
+        <w:t xml:space="preserve">, grâce à la clause </w:t>
+      </w:r>
+      <w:proofErr w:type="spellStart"/>
+      <w:r>
+        <w:rPr>
+          <w:i/>
+          <w:iCs/>
+        </w:rPr>
+        <w:t>layout_below</w:t>
+      </w:r>
+      <w:proofErr w:type="spellEnd"/>
+      <w:r>
+        <w:t>.</w:t>
+      </w:r>
+    </w:p>
+    <w:p>
+      <w:r>
+        <w:br w:type="page"/>
+      </w:r>
+    </w:p>
+    <w:p>
+      <w:pPr>
+        <w:pStyle w:val="Titre1"/>
+      </w:pPr>
+      <w:r>
+        <w:lastRenderedPageBreak/>
+        <w:t xml:space="preserve">Vérification du format de l’email </w:t>
+      </w:r>
+    </w:p>
+    <w:p>
+      <w:r>
+        <w:t xml:space="preserve">Dans cette partie, nous vérifions si l’email est correct. Pour des raison de simplicité, un email est correct </w:t>
+      </w:r>
+      <w:r>
+        <w:t>s’il</w:t>
+      </w:r>
+      <w:r>
+        <w:t xml:space="preserve"> contient un ‘@’. </w:t>
+      </w:r>
+    </w:p>
+    <w:p>
+      <w:r>
+        <w:drawing>
+          <wp:inline distT="0" distB="0" distL="0" distR="0" wp14:anchorId="055A5C1C" wp14:editId="3DA8E268">
+            <wp:extent cx="5760720" cy="635635"/>
+            <wp:effectExtent l="0" t="0" r="0" b="0"/>
+            <wp:docPr id="10" name="Image 10"/>
+            <wp:cNvGraphicFramePr>
+              <a:graphicFrameLocks xmlns:a="http://schemas.openxmlformats.org/drawingml/2006/main" noChangeAspect="1"/>
+            </wp:cNvGraphicFramePr>
+            <a:graphic xmlns:a="http://schemas.openxmlformats.org/drawingml/2006/main">
+              <a:graphicData uri="http://schemas.openxmlformats.org/drawingml/2006/picture">
+                <pic:pic xmlns:pic="http://schemas.openxmlformats.org/drawingml/2006/picture">
+                  <pic:nvPicPr>
+                    <pic:cNvPr id="1" name=""/>
+                    <pic:cNvPicPr/>
+                  </pic:nvPicPr>
+                  <pic:blipFill>
+                    <a:blip r:embed="rId15"/>
+                    <a:stretch>
+                      <a:fillRect/>
+                    </a:stretch>
+                  </pic:blipFill>
+                  <pic:spPr>
+                    <a:xfrm>
+                      <a:off x="0" y="0"/>
+                      <a:ext cx="5760720" cy="635635"/>
+                    </a:xfrm>
+                    <a:prstGeom prst="rect">
+                      <a:avLst/>
+                    </a:prstGeom>
+                  </pic:spPr>
+                </pic:pic>
+              </a:graphicData>
+            </a:graphic>
+          </wp:inline>
+        </w:drawing>
+      </w:r>
+    </w:p>
+    <w:p>
+      <w:r>
+        <w:t xml:space="preserve">À la suite du </w:t>
+      </w:r>
+      <w:proofErr w:type="spellStart"/>
+      <w:r>
+        <w:rPr>
+          <w:i/>
+          <w:iCs/>
+        </w:rPr>
+        <w:t>ClickListener</w:t>
+      </w:r>
+      <w:proofErr w:type="spellEnd"/>
+      <w:r>
+        <w:t xml:space="preserve"> du bouton valider, si le contenu du champ de l’email n’est pas </w:t>
+      </w:r>
+      <w:proofErr w:type="spellStart"/>
+      <w:r>
+        <w:t>null</w:t>
+      </w:r>
+      <w:proofErr w:type="spellEnd"/>
+      <w:r>
+        <w:t>, nous vérifions s’il contient un ‘@’.</w:t>
+      </w:r>
+    </w:p>
+    <w:p>
+      <w:r>
+        <w:t xml:space="preserve">Si ce n’est pas le cas, nous affichons le toast avec le message d’erreur </w:t>
+      </w:r>
+      <w:proofErr w:type="spellStart"/>
+      <w:r>
+        <w:rPr>
+          <w:i/>
+          <w:iCs/>
+        </w:rPr>
+        <w:t>main_invalid_email_format</w:t>
+      </w:r>
+      <w:proofErr w:type="spellEnd"/>
+      <w:r>
+        <w:rPr>
+          <w:i/>
+          <w:iCs/>
+        </w:rPr>
+        <w:t xml:space="preserve"> </w:t>
+      </w:r>
+      <w:r>
+        <w:t>que nous avons pris soin de créer pour l’anglais et le français.</w:t>
+      </w:r>
+    </w:p>
+    <w:p>
+      <w:pPr>
+        <w:pStyle w:val="Titre1"/>
+      </w:pPr>
+      <w:r>
+        <w:t xml:space="preserve">Vérification du couple email / mot de passe </w:t>
+      </w:r>
+    </w:p>
+    <w:p>
+      <w:r>
+        <w:t xml:space="preserve">Nous créons une paire </w:t>
+      </w:r>
+      <w:proofErr w:type="spellStart"/>
+      <w:r>
+        <w:rPr>
+          <w:i/>
+          <w:iCs/>
+        </w:rPr>
+        <w:t>emailInput</w:t>
+      </w:r>
+      <w:proofErr w:type="spellEnd"/>
+      <w:r>
+        <w:t xml:space="preserve"> et </w:t>
+      </w:r>
+      <w:proofErr w:type="spellStart"/>
+      <w:r>
+        <w:rPr>
+          <w:i/>
+          <w:iCs/>
+        </w:rPr>
+        <w:t>passwordInput</w:t>
+      </w:r>
+      <w:proofErr w:type="spellEnd"/>
+      <w:r>
+        <w:t xml:space="preserve"> puis, nous vérifions son existence dans la liste </w:t>
+      </w:r>
+      <w:proofErr w:type="spellStart"/>
+      <w:r>
+        <w:rPr>
+          <w:i/>
+          <w:iCs/>
+        </w:rPr>
+        <w:t>credentials</w:t>
+      </w:r>
+      <w:proofErr w:type="spellEnd"/>
+      <w:r>
+        <w:t xml:space="preserve">. </w:t>
+      </w:r>
+    </w:p>
+    <w:p>
+      <w:r>
+        <w:drawing>
+          <wp:inline distT="0" distB="0" distL="0" distR="0" wp14:anchorId="57958602" wp14:editId="1E42EE6B">
+            <wp:extent cx="4610743" cy="400106"/>
+            <wp:effectExtent l="0" t="0" r="0" b="0"/>
+            <wp:docPr id="11" name="Image 11"/>
+            <wp:cNvGraphicFramePr>
+              <a:graphicFrameLocks xmlns:a="http://schemas.openxmlformats.org/drawingml/2006/main" noChangeAspect="1"/>
+            </wp:cNvGraphicFramePr>
+            <a:graphic xmlns:a="http://schemas.openxmlformats.org/drawingml/2006/main">
+              <a:graphicData uri="http://schemas.openxmlformats.org/drawingml/2006/picture">
+                <pic:pic xmlns:pic="http://schemas.openxmlformats.org/drawingml/2006/picture">
+                  <pic:nvPicPr>
+                    <pic:cNvPr id="1" name=""/>
+                    <pic:cNvPicPr/>
+                  </pic:nvPicPr>
+                  <pic:blipFill>
+                    <a:blip r:embed="rId16"/>
+                    <a:stretch>
+                      <a:fillRect/>
+                    </a:stretch>
+                  </pic:blipFill>
+                  <pic:spPr>
+                    <a:xfrm>
+                      <a:off x="0" y="0"/>
+                      <a:ext cx="4610743" cy="400106"/>
+                    </a:xfrm>
+                    <a:prstGeom prst="rect">
+                      <a:avLst/>
+                    </a:prstGeom>
+                  </pic:spPr>
+                </pic:pic>
+              </a:graphicData>
+            </a:graphic>
+          </wp:inline>
+        </w:drawing>
+      </w:r>
+    </w:p>
+    <w:p>
+      <w:r>
+        <w:t>Si le couple n’est pas trouvé, nous affichons une fenêtre de dialogue qui indique l’erreur et vide les champs.</w:t>
+      </w:r>
+    </w:p>
+    <w:p>
+      <w:r>
+        <w:drawing>
+          <wp:inline distT="0" distB="0" distL="0" distR="0" wp14:anchorId="7BA5C2E2" wp14:editId="21325203">
+            <wp:extent cx="4829849" cy="1810003"/>
+            <wp:effectExtent l="0" t="0" r="0" b="0"/>
+            <wp:docPr id="12" name="Image 12" descr="Une image contenant texte&#10;&#10;Description générée automatiquement"/>
+            <wp:cNvGraphicFramePr>
+              <a:graphicFrameLocks xmlns:a="http://schemas.openxmlformats.org/drawingml/2006/main" noChangeAspect="1"/>
+            </wp:cNvGraphicFramePr>
+            <a:graphic xmlns:a="http://schemas.openxmlformats.org/drawingml/2006/main">
+              <a:graphicData uri="http://schemas.openxmlformats.org/drawingml/2006/picture">
+                <pic:pic xmlns:pic="http://schemas.openxmlformats.org/drawingml/2006/picture">
+                  <pic:nvPicPr>
+                    <pic:cNvPr id="12" name="Image 12" descr="Une image contenant texte&#10;&#10;Description générée automatiquement"/>
+                    <pic:cNvPicPr/>
+                  </pic:nvPicPr>
+                  <pic:blipFill>
+                    <a:blip r:embed="rId17"/>
+                    <a:stretch>
+                      <a:fillRect/>
+                    </a:stretch>
+                  </pic:blipFill>
+                  <pic:spPr>
+                    <a:xfrm>
+                      <a:off x="0" y="0"/>
+                      <a:ext cx="4829849" cy="1810003"/>
+                    </a:xfrm>
+                    <a:prstGeom prst="rect">
+                      <a:avLst/>
+                    </a:prstGeom>
+                  </pic:spPr>
+                </pic:pic>
+              </a:graphicData>
+            </a:graphic>
+          </wp:inline>
+        </w:drawing>
+      </w:r>
+    </w:p>
+    <w:p>
+      <w:r>
+        <w:t xml:space="preserve">Une fois encore l’erreur </w:t>
+      </w:r>
+      <w:proofErr w:type="spellStart"/>
+      <w:r>
+        <w:rPr>
+          <w:i/>
+          <w:iCs/>
+        </w:rPr>
+        <w:t>main_error_email_pass</w:t>
+      </w:r>
+      <w:proofErr w:type="spellEnd"/>
+      <w:r>
+        <w:t xml:space="preserve"> a été traduite dans les deux langues. Toutefois, la chaîne </w:t>
+      </w:r>
+      <w:proofErr w:type="spellStart"/>
+      <w:r>
+        <w:rPr>
+          <w:i/>
+          <w:iCs/>
+        </w:rPr>
+        <w:t>main_ok_button</w:t>
+      </w:r>
+      <w:proofErr w:type="spellEnd"/>
+      <w:r>
+        <w:t xml:space="preserve"> ( de valeur « ok ») a été traduite uniquement en anglais.</w:t>
+      </w:r>
+    </w:p>
+    <w:p>
+      <w:r>
+        <w:br w:type="page"/>
+      </w:r>
+    </w:p>
+    <w:p>
+      <w:pPr>
+        <w:pStyle w:val="Titre1"/>
+      </w:pPr>
+      <w:r>
+        <w:lastRenderedPageBreak/>
+        <w:t>Création et lancement de la nouvelle activité</w:t>
       </w:r>
     </w:p>
     <w:p/>
     <w:p/>
+    <w:p/>
+    <w:p/>
     <w:p>
       <w:pPr>
         <w:pStyle w:val="Titre1"/>
@@ -2599,7 +2945,7 @@
         </w:rPr>
         <w:t xml:space="preserve"> – 14/07/2021, </w:t>
       </w:r>
-      <w:hyperlink r:id="rId15" w:anchor="ResourceTypes" w:history="1">
+      <w:hyperlink r:id="rId18" w:anchor="ResourceTypes" w:history="1">
         <w:r>
           <w:rPr>
             <w:rStyle w:val="Lienhypertexte"/>
@@ -2671,7 +3017,7 @@
       <w:r>
         <w:t xml:space="preserve">, </w:t>
       </w:r>
-      <w:hyperlink r:id="rId16" w:history="1">
+      <w:hyperlink r:id="rId19" w:history="1">
         <w:r>
           <w:rPr>
             <w:rStyle w:val="Lienhypertexte"/>
@@ -2685,7 +3031,6 @@
     </w:p>
     <w:p>
       <w:r>
-        <w:lastRenderedPageBreak/>
         <w:t xml:space="preserve">Android </w:t>
       </w:r>
       <w:proofErr w:type="spellStart"/>
@@ -2743,7 +3088,7 @@
       <w:r>
         <w:t xml:space="preserve">, </w:t>
       </w:r>
-      <w:hyperlink r:id="rId17" w:history="1">
+      <w:hyperlink r:id="rId20" w:anchor="attr_android:inputType" w:history="1">
         <w:r>
           <w:rPr>
             <w:rStyle w:val="Lienhypertexte"/>
@@ -2761,13 +3106,57 @@
         <w:t xml:space="preserve"> 23/09/2021</w:t>
       </w:r>
     </w:p>
+    <w:p>
+      <w:r>
+        <w:t xml:space="preserve">Android </w:t>
+      </w:r>
+      <w:proofErr w:type="spellStart"/>
+      <w:r>
+        <w:t>Developers</w:t>
+      </w:r>
+      <w:proofErr w:type="spellEnd"/>
+      <w:r>
+        <w:t xml:space="preserve">, </w:t>
+      </w:r>
+      <w:proofErr w:type="spellStart"/>
+      <w:r>
+        <w:rPr>
+          <w:i/>
+          <w:iCs/>
+        </w:rPr>
+        <w:t>Dialogs</w:t>
+      </w:r>
+      <w:proofErr w:type="spellEnd"/>
+      <w:r>
+        <w:rPr>
+          <w:i/>
+          <w:iCs/>
+        </w:rPr>
+        <w:t xml:space="preserve"> – 30-/06/2021</w:t>
+      </w:r>
+      <w:r>
+        <w:t xml:space="preserve">, </w:t>
+      </w:r>
+      <w:hyperlink r:id="rId21" w:history="1">
+        <w:r>
+          <w:rPr>
+            <w:rStyle w:val="Lienhypertexte"/>
+          </w:rPr>
+          <w:t>https://developer.android.com/guide/topics/ui/dialogs</w:t>
+        </w:r>
+      </w:hyperlink>
+      <w:r>
+        <w:t>, 24/09/2021</w:t>
+      </w:r>
+    </w:p>
+    <w:p/>
     <w:sectPr>
-      <w:headerReference w:type="even" r:id="rId18"/>
-      <w:headerReference w:type="default" r:id="rId19"/>
-      <w:footerReference w:type="even" r:id="rId20"/>
-      <w:footerReference w:type="default" r:id="rId21"/>
-      <w:headerReference w:type="first" r:id="rId22"/>
-      <w:footerReference w:type="first" r:id="rId23"/>
+      <w:headerReference w:type="even" r:id="rId22"/>
+      <w:headerReference w:type="default" r:id="rId23"/>
+      <w:footerReference w:type="even" r:id="rId24"/>
+      <w:footerReference w:type="default" r:id="rId25"/>
+      <w:headerReference w:type="first" r:id="rId26"/>
+      <w:footerReference w:type="first" r:id="rId27"/>
       <w:pgSz w:w="11906" w:h="16838"/>
       <w:pgMar w:top="1417" w:right="1417" w:bottom="1417" w:left="1417" w:header="708" w:footer="708" w:gutter="0"/>
       <w:pgNumType w:start="0"/>
@@ -2824,14 +3213,30 @@
         <w:lang w:val="en-GB"/>
       </w:rPr>
     </w:pPr>
-    <w:fldSimple w:instr=" DATE   \* MERGEFORMAT ">
-      <w:r>
-        <w:rPr>
-          <w:noProof/>
-        </w:rPr>
-        <w:t>23.09.2021</w:t>
-      </w:r>
-    </w:fldSimple>
+    <w:r>
+      <w:fldChar w:fldCharType="begin"/>
+    </w:r>
+    <w:r>
+      <w:instrText xml:space="preserve"> DATE   \* MER</w:instrText>
+    </w:r>
+    <w:r>
+      <w:instrText xml:space="preserve">GEFORMAT </w:instrText>
+    </w:r>
+    <w:r>
+      <w:fldChar w:fldCharType="separate"/>
+    </w:r>
+    <w:r>
+      <w:rPr>
+        <w:noProof/>
+      </w:rPr>
+      <w:t>24.09.2021</w:t>
+    </w:r>
+    <w:r>
+      <w:rPr>
+        <w:noProof/>
+      </w:rPr>
+      <w:fldChar w:fldCharType="end"/>
+    </w:r>
     <w:r>
       <w:ptab w:relativeTo="margin" w:alignment="center" w:leader="none"/>
     </w:r>
@@ -5012,6 +5417,7 @@
     <w:rsid w:val="00E15801"/>
     <w:rsid w:val="00F403F7"/>
     <w:rsid w:val="00F44FCC"/>
+    <w:rsid w:val="00F67A55"/>
     <w:rsid w:val="00F8733C"/>
     <w:rsid w:val="00FC0FBA"/>
   </w:rsids>

</xml_diff>

<commit_message>
Création et passage de paramètre à la nouvelle activité
</commit_message>
<xml_diff>
--- a/Labo1_Rapport_Berney_Forestier_Herzig.docx
+++ b/Labo1_Rapport_Berney_Forestier_Herzig.docx
@@ -1353,14 +1353,27 @@
       <w:r>
         <w:t xml:space="preserve">Figure </w:t>
       </w:r>
-      <w:fldSimple w:instr=" SEQ Figure \* ARABIC ">
-        <w:r>
-          <w:rPr>
-            <w:noProof/>
-          </w:rPr>
-          <w:t>1</w:t>
-        </w:r>
-      </w:fldSimple>
+      <w:r>
+        <w:fldChar w:fldCharType="begin"/>
+      </w:r>
+      <w:r>
+        <w:instrText xml:space="preserve"> SEQ Figure \* ARABIC </w:instrText>
+      </w:r>
+      <w:r>
+        <w:fldChar w:fldCharType="separate"/>
+      </w:r>
+      <w:r>
+        <w:rPr>
+          <w:noProof/>
+        </w:rPr>
+        <w:t>1</w:t>
+      </w:r>
+      <w:r>
+        <w:rPr>
+          <w:noProof/>
+        </w:rPr>
+        <w:fldChar w:fldCharType="end"/>
+      </w:r>
       <w:r>
         <w:t xml:space="preserve"> Création du dossier de ressources pour la traduction française</w:t>
       </w:r>
@@ -2347,6 +2360,9 @@
           </w:tcPr>
           <w:p>
             <w:r>
+              <w:rPr>
+                <w:noProof/>
+              </w:rPr>
               <w:drawing>
                 <wp:inline distT="0" distB="0" distL="0" distR="0" wp14:anchorId="46A8C1B2" wp14:editId="531BA586">
                   <wp:extent cx="1714739" cy="2191056"/>
@@ -2613,6 +2629,9 @@
     </w:p>
     <w:p>
       <w:r>
+        <w:rPr>
+          <w:noProof/>
+        </w:rPr>
         <w:drawing>
           <wp:inline distT="0" distB="0" distL="0" distR="0" wp14:anchorId="055A5C1C" wp14:editId="3DA8E268">
             <wp:extent cx="5760720" cy="635635"/>
@@ -2750,6 +2769,9 @@
     </w:p>
     <w:p>
       <w:r>
+        <w:rPr>
+          <w:noProof/>
+        </w:rPr>
         <w:drawing>
           <wp:inline distT="0" distB="0" distL="0" distR="0" wp14:anchorId="57958602" wp14:editId="1E42EE6B">
             <wp:extent cx="4610743" cy="400106"/>
@@ -2794,6 +2816,9 @@
     </w:p>
     <w:p>
       <w:r>
+        <w:rPr>
+          <w:noProof/>
+        </w:rPr>
         <w:drawing>
           <wp:inline distT="0" distB="0" distL="0" distR="0" wp14:anchorId="7BA5C2E2" wp14:editId="21325203">
             <wp:extent cx="4829849" cy="1810003"/>
@@ -2874,44 +2899,28 @@
         <w:t>Création et lancement de la nouvelle activité</w:t>
       </w:r>
     </w:p>
-    <w:p/>
-    <w:p/>
-    <w:p/>
-    <w:p/>
-    <w:p>
-      <w:pPr>
-        <w:pStyle w:val="Titre1"/>
-      </w:pPr>
-      <w:bookmarkStart w:id="4" w:name="_Toc83295854"/>
-      <w:r>
-        <w:t>Sources</w:t>
-      </w:r>
-      <w:bookmarkEnd w:id="4"/>
-    </w:p>
-    <w:p>
-      <w:pPr>
+    <w:p>
+      <w:r>
+        <w:t xml:space="preserve">Nous avons créé une nouvelle activité </w:t>
+      </w:r>
+      <w:proofErr w:type="spellStart"/>
+      <w:r>
         <w:rPr>
           <w:i/>
           <w:iCs/>
         </w:rPr>
-      </w:pPr>
-      <w:r>
-        <w:t xml:space="preserve">Android </w:t>
-      </w:r>
-      <w:proofErr w:type="spellStart"/>
-      <w:r>
-        <w:t>Developers</w:t>
+        <w:t>connectedActivity</w:t>
       </w:r>
       <w:proofErr w:type="spellEnd"/>
-      <w:r>
-        <w:t xml:space="preserve">, </w:t>
-      </w:r>
       <w:r>
         <w:rPr>
           <w:i/>
           <w:iCs/>
         </w:rPr>
-        <w:t xml:space="preserve">App </w:t>
+        <w:t xml:space="preserve"> </w:t>
+      </w:r>
+      <w:r>
+        <w:t xml:space="preserve">de type </w:t>
       </w:r>
       <w:proofErr w:type="spellStart"/>
       <w:r>
@@ -2919,7 +2928,7 @@
           <w:i/>
           <w:iCs/>
         </w:rPr>
-        <w:t>resources</w:t>
+        <w:t>Empty</w:t>
       </w:r>
       <w:proofErr w:type="spellEnd"/>
       <w:r>
@@ -2929,23 +2938,358 @@
         </w:rPr>
         <w:t xml:space="preserve"> </w:t>
       </w:r>
-      <w:proofErr w:type="spellStart"/>
       <w:r>
         <w:rPr>
           <w:i/>
           <w:iCs/>
         </w:rPr>
-        <w:t>Overview</w:t>
-      </w:r>
-      <w:proofErr w:type="spellEnd"/>
+        <w:t>A</w:t>
+      </w:r>
       <w:r>
         <w:rPr>
           <w:i/>
           <w:iCs/>
         </w:rPr>
+        <w:t>ctivity</w:t>
+      </w:r>
+      <w:r>
+        <w:t xml:space="preserve"> avec l’utilitaire </w:t>
+      </w:r>
+      <w:proofErr w:type="spellStart"/>
+      <w:r>
+        <w:t>AndroidStudio</w:t>
+      </w:r>
+      <w:proofErr w:type="spellEnd"/>
+      <w:r>
+        <w:t>.</w:t>
+      </w:r>
+    </w:p>
+    <w:p>
+      <w:r>
+        <w:drawing>
+          <wp:inline distT="0" distB="0" distL="0" distR="0" wp14:anchorId="7A207844" wp14:editId="41D521C2">
+            <wp:extent cx="4643718" cy="3524250"/>
+            <wp:effectExtent l="0" t="0" r="5080" b="0"/>
+            <wp:docPr id="8" name="Image 8"/>
+            <wp:cNvGraphicFramePr>
+              <a:graphicFrameLocks xmlns:a="http://schemas.openxmlformats.org/drawingml/2006/main" noChangeAspect="1"/>
+            </wp:cNvGraphicFramePr>
+            <a:graphic xmlns:a="http://schemas.openxmlformats.org/drawingml/2006/main">
+              <a:graphicData uri="http://schemas.openxmlformats.org/drawingml/2006/picture">
+                <pic:pic xmlns:pic="http://schemas.openxmlformats.org/drawingml/2006/picture">
+                  <pic:nvPicPr>
+                    <pic:cNvPr id="1" name=""/>
+                    <pic:cNvPicPr/>
+                  </pic:nvPicPr>
+                  <pic:blipFill>
+                    <a:blip r:embed="rId18"/>
+                    <a:stretch>
+                      <a:fillRect/>
+                    </a:stretch>
+                  </pic:blipFill>
+                  <pic:spPr>
+                    <a:xfrm>
+                      <a:off x="0" y="0"/>
+                      <a:ext cx="4645427" cy="3525547"/>
+                    </a:xfrm>
+                    <a:prstGeom prst="rect">
+                      <a:avLst/>
+                    </a:prstGeom>
+                  </pic:spPr>
+                </pic:pic>
+              </a:graphicData>
+            </a:graphic>
+          </wp:inline>
+        </w:drawing>
+      </w:r>
+    </w:p>
+    <w:p>
+      <w:r>
+        <w:t xml:space="preserve">Finalement, pour démarrer notre nouvelle activité, nous avons créé une intention que nous démarrons aussitôt. </w:t>
+      </w:r>
+    </w:p>
+    <w:p>
+      <w:r>
+        <w:drawing>
+          <wp:inline distT="0" distB="0" distL="0" distR="0" wp14:anchorId="2EB650FC" wp14:editId="234D951C">
+            <wp:extent cx="5401429" cy="352474"/>
+            <wp:effectExtent l="0" t="0" r="8890" b="9525"/>
+            <wp:docPr id="5" name="Image 5"/>
+            <wp:cNvGraphicFramePr>
+              <a:graphicFrameLocks xmlns:a="http://schemas.openxmlformats.org/drawingml/2006/main" noChangeAspect="1"/>
+            </wp:cNvGraphicFramePr>
+            <a:graphic xmlns:a="http://schemas.openxmlformats.org/drawingml/2006/main">
+              <a:graphicData uri="http://schemas.openxmlformats.org/drawingml/2006/picture">
+                <pic:pic xmlns:pic="http://schemas.openxmlformats.org/drawingml/2006/picture">
+                  <pic:nvPicPr>
+                    <pic:cNvPr id="1" name=""/>
+                    <pic:cNvPicPr/>
+                  </pic:nvPicPr>
+                  <pic:blipFill>
+                    <a:blip r:embed="rId19"/>
+                    <a:stretch>
+                      <a:fillRect/>
+                    </a:stretch>
+                  </pic:blipFill>
+                  <pic:spPr>
+                    <a:xfrm>
+                      <a:off x="0" y="0"/>
+                      <a:ext cx="5401429" cy="352474"/>
+                    </a:xfrm>
+                    <a:prstGeom prst="rect">
+                      <a:avLst/>
+                    </a:prstGeom>
+                  </pic:spPr>
+                </pic:pic>
+              </a:graphicData>
+            </a:graphic>
+          </wp:inline>
+        </w:drawing>
+      </w:r>
+    </w:p>
+    <w:p>
+      <w:pPr>
+        <w:pStyle w:val="Titre1"/>
+      </w:pPr>
+      <w:r>
+        <w:t>Passage de paramètre</w:t>
+      </w:r>
+      <w:r>
+        <w:t>s</w:t>
+      </w:r>
+      <w:r>
+        <w:t xml:space="preserve"> à la nouvelle activité</w:t>
+      </w:r>
+    </w:p>
+    <w:p>
+      <w:r>
+        <w:t>Pour passer des paramètres à la nouvelles activité, nous avons ajouté un extra à l’intention précédemment créée.</w:t>
+      </w:r>
+    </w:p>
+    <w:p>
+      <w:r>
+        <w:drawing>
+          <wp:inline distT="0" distB="0" distL="0" distR="0" wp14:anchorId="20411F19" wp14:editId="395EBE2E">
+            <wp:extent cx="5760720" cy="575310"/>
+            <wp:effectExtent l="0" t="0" r="0" b="0"/>
+            <wp:docPr id="13" name="Image 13"/>
+            <wp:cNvGraphicFramePr>
+              <a:graphicFrameLocks xmlns:a="http://schemas.openxmlformats.org/drawingml/2006/main" noChangeAspect="1"/>
+            </wp:cNvGraphicFramePr>
+            <a:graphic xmlns:a="http://schemas.openxmlformats.org/drawingml/2006/main">
+              <a:graphicData uri="http://schemas.openxmlformats.org/drawingml/2006/picture">
+                <pic:pic xmlns:pic="http://schemas.openxmlformats.org/drawingml/2006/picture">
+                  <pic:nvPicPr>
+                    <pic:cNvPr id="1" name=""/>
+                    <pic:cNvPicPr/>
+                  </pic:nvPicPr>
+                  <pic:blipFill>
+                    <a:blip r:embed="rId20"/>
+                    <a:stretch>
+                      <a:fillRect/>
+                    </a:stretch>
+                  </pic:blipFill>
+                  <pic:spPr>
+                    <a:xfrm>
+                      <a:off x="0" y="0"/>
+                      <a:ext cx="5760720" cy="575310"/>
+                    </a:xfrm>
+                    <a:prstGeom prst="rect">
+                      <a:avLst/>
+                    </a:prstGeom>
+                  </pic:spPr>
+                </pic:pic>
+              </a:graphicData>
+            </a:graphic>
+          </wp:inline>
+        </w:drawing>
+      </w:r>
+    </w:p>
+    <w:p>
+      <w:r>
+        <w:t xml:space="preserve">Désormais, nous transmettons la valeur de l’email avec la clé </w:t>
+      </w:r>
+      <w:r>
+        <w:rPr>
+          <w:i/>
+          <w:iCs/>
+        </w:rPr>
+        <w:t>EXTRA_EMAIL</w:t>
+      </w:r>
+      <w:r>
+        <w:t xml:space="preserve"> ( </w:t>
+      </w:r>
+      <w:proofErr w:type="spellStart"/>
+      <w:r>
+        <w:t>email.MESSAGE</w:t>
+      </w:r>
+      <w:proofErr w:type="spellEnd"/>
+      <w:r>
+        <w:t xml:space="preserve"> ) qui est une constante globale.</w:t>
+      </w:r>
+    </w:p>
+    <w:p>
+      <w:r>
+        <w:t xml:space="preserve">Concernant le layout de la nouvelle activité, nous avons ajouté deux </w:t>
+      </w:r>
+      <w:proofErr w:type="spellStart"/>
+      <w:r>
+        <w:rPr>
+          <w:i/>
+          <w:iCs/>
+        </w:rPr>
+        <w:t>TextView</w:t>
+      </w:r>
+      <w:proofErr w:type="spellEnd"/>
+      <w:r>
+        <w:rPr>
+          <w:i/>
+          <w:iCs/>
+        </w:rPr>
+        <w:t> </w:t>
+      </w:r>
+      <w:r>
+        <w:t>:</w:t>
+      </w:r>
+    </w:p>
+    <w:p>
+      <w:pPr>
+        <w:pStyle w:val="Paragraphedeliste"/>
+        <w:numPr>
+          <w:ilvl w:val="0"/>
+          <w:numId w:val="8"/>
+        </w:numPr>
+      </w:pPr>
+      <w:proofErr w:type="spellStart"/>
+      <w:proofErr w:type="gramStart"/>
+      <w:r>
+        <w:rPr>
+          <w:i/>
+          <w:iCs/>
+        </w:rPr>
+        <w:t>connected</w:t>
+      </w:r>
+      <w:proofErr w:type="gramEnd"/>
+      <w:r>
+        <w:rPr>
+          <w:i/>
+          <w:iCs/>
+        </w:rPr>
+        <w:t>_greetings_title</w:t>
+      </w:r>
+      <w:proofErr w:type="spellEnd"/>
+      <w:r>
+        <w:t xml:space="preserve"> : qui affiche « Bonjour » ou « Good </w:t>
+      </w:r>
+      <w:proofErr w:type="spellStart"/>
+      <w:r>
+        <w:t>morning</w:t>
+      </w:r>
+      <w:proofErr w:type="spellEnd"/>
+      <w:r>
+        <w:t> »</w:t>
+      </w:r>
+    </w:p>
+    <w:p>
+      <w:pPr>
+        <w:pStyle w:val="Paragraphedeliste"/>
+        <w:numPr>
+          <w:ilvl w:val="0"/>
+          <w:numId w:val="8"/>
+        </w:numPr>
+      </w:pPr>
+      <w:proofErr w:type="spellStart"/>
+      <w:proofErr w:type="gramStart"/>
+      <w:r>
+        <w:rPr>
+          <w:i/>
+          <w:iCs/>
+        </w:rPr>
+        <w:t>connected</w:t>
+      </w:r>
+      <w:proofErr w:type="gramEnd"/>
+      <w:r>
+        <w:rPr>
+          <w:i/>
+          <w:iCs/>
+        </w:rPr>
+        <w:t>_email_greetings</w:t>
+      </w:r>
+      <w:proofErr w:type="spellEnd"/>
+      <w:r>
+        <w:t> : qui affiche l’adresse de l’utilisateur.</w:t>
+      </w:r>
+    </w:p>
+    <w:p/>
+    <w:p>
+      <w:pPr>
+        <w:pStyle w:val="Titre1"/>
+      </w:pPr>
+      <w:bookmarkStart w:id="4" w:name="_Toc83295854"/>
+      <w:r>
+        <w:lastRenderedPageBreak/>
+        <w:t>Sources</w:t>
+      </w:r>
+      <w:bookmarkEnd w:id="4"/>
+    </w:p>
+    <w:p>
+      <w:pPr>
+        <w:rPr>
+          <w:i/>
+          <w:iCs/>
+        </w:rPr>
+      </w:pPr>
+      <w:r>
+        <w:t xml:space="preserve">Android </w:t>
+      </w:r>
+      <w:proofErr w:type="spellStart"/>
+      <w:r>
+        <w:t>Developers</w:t>
+      </w:r>
+      <w:proofErr w:type="spellEnd"/>
+      <w:r>
+        <w:t xml:space="preserve">, </w:t>
+      </w:r>
+      <w:r>
+        <w:rPr>
+          <w:i/>
+          <w:iCs/>
+        </w:rPr>
+        <w:t xml:space="preserve">App </w:t>
+      </w:r>
+      <w:proofErr w:type="spellStart"/>
+      <w:r>
+        <w:rPr>
+          <w:i/>
+          <w:iCs/>
+        </w:rPr>
+        <w:t>resources</w:t>
+      </w:r>
+      <w:proofErr w:type="spellEnd"/>
+      <w:r>
+        <w:rPr>
+          <w:i/>
+          <w:iCs/>
+        </w:rPr>
+        <w:t xml:space="preserve"> </w:t>
+      </w:r>
+      <w:proofErr w:type="spellStart"/>
+      <w:r>
+        <w:rPr>
+          <w:i/>
+          <w:iCs/>
+        </w:rPr>
+        <w:t>Overview</w:t>
+      </w:r>
+      <w:proofErr w:type="spellEnd"/>
+      <w:r>
+        <w:rPr>
+          <w:i/>
+          <w:iCs/>
+        </w:rPr>
         <w:t xml:space="preserve"> – 14/07/2021, </w:t>
       </w:r>
-      <w:hyperlink r:id="rId18" w:anchor="ResourceTypes" w:history="1">
+      <w:hyperlink r:id="rId21" w:anchor="ResourceTypes" w:history="1">
         <w:r>
           <w:rPr>
             <w:rStyle w:val="Lienhypertexte"/>
@@ -3017,7 +3361,7 @@
       <w:r>
         <w:t xml:space="preserve">, </w:t>
       </w:r>
-      <w:hyperlink r:id="rId19" w:history="1">
+      <w:hyperlink r:id="rId22" w:history="1">
         <w:r>
           <w:rPr>
             <w:rStyle w:val="Lienhypertexte"/>
@@ -3088,7 +3432,7 @@
       <w:r>
         <w:t xml:space="preserve">, </w:t>
       </w:r>
-      <w:hyperlink r:id="rId20" w:anchor="attr_android:inputType" w:history="1">
+      <w:hyperlink r:id="rId23" w:anchor="attr_android:inputType" w:history="1">
         <w:r>
           <w:rPr>
             <w:rStyle w:val="Lienhypertexte"/>
@@ -3132,12 +3476,12 @@
           <w:i/>
           <w:iCs/>
         </w:rPr>
-        <w:t xml:space="preserve"> – 30-/06/2021</w:t>
+        <w:t xml:space="preserve"> – 30/06/2021</w:t>
       </w:r>
       <w:r>
         <w:t xml:space="preserve">, </w:t>
       </w:r>
-      <w:hyperlink r:id="rId21" w:history="1">
+      <w:hyperlink r:id="rId24" w:history="1">
         <w:r>
           <w:rPr>
             <w:rStyle w:val="Lienhypertexte"/>
@@ -3149,14 +3493,80 @@
         <w:t>, 24/09/2021</w:t>
       </w:r>
     </w:p>
+    <w:p>
+      <w:r>
+        <w:t xml:space="preserve">Android </w:t>
+      </w:r>
+      <w:proofErr w:type="spellStart"/>
+      <w:r>
+        <w:t>Developers</w:t>
+      </w:r>
+      <w:proofErr w:type="spellEnd"/>
+      <w:r>
+        <w:t xml:space="preserve">, </w:t>
+      </w:r>
+      <w:r>
+        <w:rPr>
+          <w:i/>
+          <w:iCs/>
+        </w:rPr>
+        <w:t xml:space="preserve">Start </w:t>
+      </w:r>
+      <w:proofErr w:type="spellStart"/>
+      <w:r>
+        <w:rPr>
+          <w:i/>
+          <w:iCs/>
+        </w:rPr>
+        <w:t>another</w:t>
+      </w:r>
+      <w:proofErr w:type="spellEnd"/>
+      <w:r>
+        <w:rPr>
+          <w:i/>
+          <w:iCs/>
+        </w:rPr>
+        <w:t xml:space="preserve"> </w:t>
+      </w:r>
+      <w:proofErr w:type="spellStart"/>
+      <w:r>
+        <w:rPr>
+          <w:i/>
+          <w:iCs/>
+        </w:rPr>
+        <w:t>activity</w:t>
+      </w:r>
+      <w:proofErr w:type="spellEnd"/>
+      <w:r>
+        <w:rPr>
+          <w:i/>
+          <w:iCs/>
+        </w:rPr>
+        <w:t xml:space="preserve"> – 13/07/2021</w:t>
+      </w:r>
+      <w:r>
+        <w:t xml:space="preserve">, </w:t>
+      </w:r>
+      <w:hyperlink r:id="rId25" w:history="1">
+        <w:r>
+          <w:rPr>
+            <w:rStyle w:val="Lienhypertexte"/>
+          </w:rPr>
+          <w:t>https://developer.android.com/training/basics/firstapp/starting-activity</w:t>
+        </w:r>
+      </w:hyperlink>
+      <w:r>
+        <w:t>, 24/09/2021</w:t>
+      </w:r>
+    </w:p>
     <w:p/>
     <w:sectPr>
-      <w:headerReference w:type="even" r:id="rId22"/>
-      <w:headerReference w:type="default" r:id="rId23"/>
-      <w:footerReference w:type="even" r:id="rId24"/>
-      <w:footerReference w:type="default" r:id="rId25"/>
-      <w:headerReference w:type="first" r:id="rId26"/>
-      <w:footerReference w:type="first" r:id="rId27"/>
+      <w:headerReference w:type="even" r:id="rId26"/>
+      <w:headerReference w:type="default" r:id="rId27"/>
+      <w:footerReference w:type="even" r:id="rId28"/>
+      <w:footerReference w:type="default" r:id="rId29"/>
+      <w:headerReference w:type="first" r:id="rId30"/>
+      <w:footerReference w:type="first" r:id="rId31"/>
       <w:pgSz w:w="11906" w:h="16838"/>
       <w:pgMar w:top="1417" w:right="1417" w:bottom="1417" w:left="1417" w:header="708" w:footer="708" w:gutter="0"/>
       <w:pgNumType w:start="0"/>
@@ -3213,30 +3623,14 @@
         <w:lang w:val="en-GB"/>
       </w:rPr>
     </w:pPr>
-    <w:r>
-      <w:fldChar w:fldCharType="begin"/>
-    </w:r>
-    <w:r>
-      <w:instrText xml:space="preserve"> DATE   \* MER</w:instrText>
-    </w:r>
-    <w:r>
-      <w:instrText xml:space="preserve">GEFORMAT </w:instrText>
-    </w:r>
-    <w:r>
-      <w:fldChar w:fldCharType="separate"/>
-    </w:r>
-    <w:r>
-      <w:rPr>
-        <w:noProof/>
-      </w:rPr>
-      <w:t>24.09.2021</w:t>
-    </w:r>
-    <w:r>
-      <w:rPr>
-        <w:noProof/>
-      </w:rPr>
-      <w:fldChar w:fldCharType="end"/>
-    </w:r>
+    <w:fldSimple w:instr=" DATE   \* MERGEFORMAT ">
+      <w:r>
+        <w:rPr>
+          <w:noProof/>
+        </w:rPr>
+        <w:t>24.09.2021</w:t>
+      </w:r>
+    </w:fldSimple>
     <w:r>
       <w:ptab w:relativeTo="margin" w:alignment="center" w:leader="none"/>
     </w:r>
@@ -3464,6 +3858,119 @@
 <file path=word/numbering.xml><?xml version="1.0" encoding="utf-8"?>
 <w:numbering xmlns:wpc="http://schemas.microsoft.com/office/word/2010/wordprocessingCanvas" xmlns:cx="http://schemas.microsoft.com/office/drawing/2014/chartex" xmlns:cx1="http://schemas.microsoft.com/office/drawing/2015/9/8/chartex" xmlns:cx2="http://schemas.microsoft.com/office/drawing/2015/10/21/chartex" xmlns:cx3="http://schemas.microsoft.com/office/drawing/2016/5/9/chartex" xmlns:cx4="http://schemas.microsoft.com/office/drawing/2016/5/10/chartex" xmlns:cx5="http://schemas.microsoft.com/office/drawing/2016/5/11/chartex" xmlns:cx6="http://schemas.microsoft.com/office/drawing/2016/5/12/chartex" xmlns:cx7="http://schemas.microsoft.com/office/drawing/2016/5/13/chartex" xmlns:cx8="http://schemas.microsoft.com/office/drawing/2016/5/14/chartex" xmlns:mc="http://schemas.openxmlformats.org/markup-compatibility/2006" xmlns:aink="http://schemas.microsoft.com/office/drawing/2016/ink" xmlns:am3d="http://schemas.microsoft.com/office/drawing/2017/model3d" xmlns:o="urn:schemas-microsoft-com:office:office" xmlns:r="http://schemas.openxmlformats.org/officeDocument/2006/relationships" xmlns:m="http://schemas.openxmlformats.org/officeDocument/2006/math" xmlns:v="urn:schemas-microsoft-com:vml" xmlns:wp14="http://schemas.microsoft.com/office/word/2010/wordprocessingDrawing" xmlns:wp="http://schemas.openxmlformats.org/drawingml/2006/wordprocessingDrawing" xmlns:w10="urn:schemas-microsoft-com:office:word" xmlns:w="http://schemas.openxmlformats.org/wordprocessingml/2006/main" xmlns:w14="http://schemas.microsoft.com/office/word/2010/wordml" xmlns:w15="http://schemas.microsoft.com/office/word/2012/wordml" xmlns:w16cex="http://schemas.microsoft.com/office/word/2018/wordml/cex" xmlns:w16cid="http://schemas.microsoft.com/office/word/2016/wordml/cid" xmlns:w16="http://schemas.microsoft.com/office/word/2018/wordml" xmlns:w16sdtdh="http://schemas.microsoft.com/office/word/2020/wordml/sdtdatahash" xmlns:w16se="http://schemas.microsoft.com/office/word/2015/wordml/symex" xmlns:wpg="http://schemas.microsoft.com/office/word/2010/wordprocessingGroup" xmlns:wpi="http://schemas.microsoft.com/office/word/2010/wordprocessingInk" xmlns:wne="http://schemas.microsoft.com/office/word/2006/wordml" xmlns:wps="http://schemas.microsoft.com/office/word/2010/wordprocessingShape" mc:Ignorable="w14 w15 w16se w16cid w16 w16cex w16sdtdh wp14">
   <w:abstractNum w:abstractNumId="0" w15:restartNumberingAfterBreak="0">
+    <w:nsid w:val="29554EB6"/>
+    <w:multiLevelType w:val="hybridMultilevel"/>
+    <w:tmpl w:val="CEEE39AE"/>
+    <w:lvl w:ilvl="0" w:tplc="100C0001">
+      <w:start w:val="1"/>
+      <w:numFmt w:val="bullet"/>
+      <w:lvlText w:val=""/>
+      <w:lvlJc w:val="left"/>
+      <w:pPr>
+        <w:ind w:left="720" w:hanging="360"/>
+      </w:pPr>
+      <w:rPr>
+        <w:rFonts w:ascii="Symbol" w:hAnsi="Symbol" w:hint="default"/>
+      </w:rPr>
+    </w:lvl>
+    <w:lvl w:ilvl="1" w:tplc="100C0003" w:tentative="1">
+      <w:start w:val="1"/>
+      <w:numFmt w:val="bullet"/>
+      <w:lvlText w:val="o"/>
+      <w:lvlJc w:val="left"/>
+      <w:pPr>
+        <w:ind w:left="1440" w:hanging="360"/>
+      </w:pPr>
+      <w:rPr>
+        <w:rFonts w:ascii="Courier New" w:hAnsi="Courier New" w:cs="Courier New" w:hint="default"/>
+      </w:rPr>
+    </w:lvl>
+    <w:lvl w:ilvl="2" w:tplc="100C0005" w:tentative="1">
+      <w:start w:val="1"/>
+      <w:numFmt w:val="bullet"/>
+      <w:lvlText w:val=""/>
+      <w:lvlJc w:val="left"/>
+      <w:pPr>
+        <w:ind w:left="2160" w:hanging="360"/>
+      </w:pPr>
+      <w:rPr>
+        <w:rFonts w:ascii="Wingdings" w:hAnsi="Wingdings" w:hint="default"/>
+      </w:rPr>
+    </w:lvl>
+    <w:lvl w:ilvl="3" w:tplc="100C0001" w:tentative="1">
+      <w:start w:val="1"/>
+      <w:numFmt w:val="bullet"/>
+      <w:lvlText w:val=""/>
+      <w:lvlJc w:val="left"/>
+      <w:pPr>
+        <w:ind w:left="2880" w:hanging="360"/>
+      </w:pPr>
+      <w:rPr>
+        <w:rFonts w:ascii="Symbol" w:hAnsi="Symbol" w:hint="default"/>
+      </w:rPr>
+    </w:lvl>
+    <w:lvl w:ilvl="4" w:tplc="100C0003" w:tentative="1">
+      <w:start w:val="1"/>
+      <w:numFmt w:val="bullet"/>
+      <w:lvlText w:val="o"/>
+      <w:lvlJc w:val="left"/>
+      <w:pPr>
+        <w:ind w:left="3600" w:hanging="360"/>
+      </w:pPr>
+      <w:rPr>
+        <w:rFonts w:ascii="Courier New" w:hAnsi="Courier New" w:cs="Courier New" w:hint="default"/>
+      </w:rPr>
+    </w:lvl>
+    <w:lvl w:ilvl="5" w:tplc="100C0005" w:tentative="1">
+      <w:start w:val="1"/>
+      <w:numFmt w:val="bullet"/>
+      <w:lvlText w:val=""/>
+      <w:lvlJc w:val="left"/>
+      <w:pPr>
+        <w:ind w:left="4320" w:hanging="360"/>
+      </w:pPr>
+      <w:rPr>
+        <w:rFonts w:ascii="Wingdings" w:hAnsi="Wingdings" w:hint="default"/>
+      </w:rPr>
+    </w:lvl>
+    <w:lvl w:ilvl="6" w:tplc="100C0001" w:tentative="1">
+      <w:start w:val="1"/>
+      <w:numFmt w:val="bullet"/>
+      <w:lvlText w:val=""/>
+      <w:lvlJc w:val="left"/>
+      <w:pPr>
+        <w:ind w:left="5040" w:hanging="360"/>
+      </w:pPr>
+      <w:rPr>
+        <w:rFonts w:ascii="Symbol" w:hAnsi="Symbol" w:hint="default"/>
+      </w:rPr>
+    </w:lvl>
+    <w:lvl w:ilvl="7" w:tplc="100C0003" w:tentative="1">
+      <w:start w:val="1"/>
+      <w:numFmt w:val="bullet"/>
+      <w:lvlText w:val="o"/>
+      <w:lvlJc w:val="left"/>
+      <w:pPr>
+        <w:ind w:left="5760" w:hanging="360"/>
+      </w:pPr>
+      <w:rPr>
+        <w:rFonts w:ascii="Courier New" w:hAnsi="Courier New" w:cs="Courier New" w:hint="default"/>
+      </w:rPr>
+    </w:lvl>
+    <w:lvl w:ilvl="8" w:tplc="100C0005" w:tentative="1">
+      <w:start w:val="1"/>
+      <w:numFmt w:val="bullet"/>
+      <w:lvlText w:val=""/>
+      <w:lvlJc w:val="left"/>
+      <w:pPr>
+        <w:ind w:left="6480" w:hanging="360"/>
+      </w:pPr>
+      <w:rPr>
+        <w:rFonts w:ascii="Wingdings" w:hAnsi="Wingdings" w:hint="default"/>
+      </w:rPr>
+    </w:lvl>
+  </w:abstractNum>
+  <w:abstractNum w:abstractNumId="1" w15:restartNumberingAfterBreak="0">
     <w:nsid w:val="39BE5AC5"/>
     <w:multiLevelType w:val="hybridMultilevel"/>
     <w:tmpl w:val="144E4F4C"/>
@@ -3576,7 +4083,7 @@
       </w:rPr>
     </w:lvl>
   </w:abstractNum>
-  <w:abstractNum w:abstractNumId="1" w15:restartNumberingAfterBreak="0">
+  <w:abstractNum w:abstractNumId="2" w15:restartNumberingAfterBreak="0">
     <w:nsid w:val="41842571"/>
     <w:multiLevelType w:val="hybridMultilevel"/>
     <w:tmpl w:val="4E349F6A"/>
@@ -3689,7 +4196,7 @@
       </w:rPr>
     </w:lvl>
   </w:abstractNum>
-  <w:abstractNum w:abstractNumId="2" w15:restartNumberingAfterBreak="0">
+  <w:abstractNum w:abstractNumId="3" w15:restartNumberingAfterBreak="0">
     <w:nsid w:val="41CE480D"/>
     <w:multiLevelType w:val="hybridMultilevel"/>
     <w:tmpl w:val="3C10B06E"/>
@@ -3801,7 +4308,119 @@
       </w:rPr>
     </w:lvl>
   </w:abstractNum>
-  <w:abstractNum w:abstractNumId="3" w15:restartNumberingAfterBreak="0">
+  <w:abstractNum w:abstractNumId="4" w15:restartNumberingAfterBreak="0">
+    <w:nsid w:val="479D0579"/>
+    <w:multiLevelType w:val="hybridMultilevel"/>
+    <w:tmpl w:val="94C4C660"/>
+    <w:lvl w:ilvl="0" w:tplc="AD181A3A">
+      <w:numFmt w:val="bullet"/>
+      <w:lvlText w:val="-"/>
+      <w:lvlJc w:val="left"/>
+      <w:pPr>
+        <w:ind w:left="720" w:hanging="360"/>
+      </w:pPr>
+      <w:rPr>
+        <w:rFonts w:ascii="Calibri" w:eastAsiaTheme="minorHAnsi" w:hAnsi="Calibri" w:cs="Calibri" w:hint="default"/>
+      </w:rPr>
+    </w:lvl>
+    <w:lvl w:ilvl="1" w:tplc="100C0003" w:tentative="1">
+      <w:start w:val="1"/>
+      <w:numFmt w:val="bullet"/>
+      <w:lvlText w:val="o"/>
+      <w:lvlJc w:val="left"/>
+      <w:pPr>
+        <w:ind w:left="1440" w:hanging="360"/>
+      </w:pPr>
+      <w:rPr>
+        <w:rFonts w:ascii="Courier New" w:hAnsi="Courier New" w:cs="Courier New" w:hint="default"/>
+      </w:rPr>
+    </w:lvl>
+    <w:lvl w:ilvl="2" w:tplc="100C0005" w:tentative="1">
+      <w:start w:val="1"/>
+      <w:numFmt w:val="bullet"/>
+      <w:lvlText w:val=""/>
+      <w:lvlJc w:val="left"/>
+      <w:pPr>
+        <w:ind w:left="2160" w:hanging="360"/>
+      </w:pPr>
+      <w:rPr>
+        <w:rFonts w:ascii="Wingdings" w:hAnsi="Wingdings" w:hint="default"/>
+      </w:rPr>
+    </w:lvl>
+    <w:lvl w:ilvl="3" w:tplc="100C0001" w:tentative="1">
+      <w:start w:val="1"/>
+      <w:numFmt w:val="bullet"/>
+      <w:lvlText w:val=""/>
+      <w:lvlJc w:val="left"/>
+      <w:pPr>
+        <w:ind w:left="2880" w:hanging="360"/>
+      </w:pPr>
+      <w:rPr>
+        <w:rFonts w:ascii="Symbol" w:hAnsi="Symbol" w:hint="default"/>
+      </w:rPr>
+    </w:lvl>
+    <w:lvl w:ilvl="4" w:tplc="100C0003" w:tentative="1">
+      <w:start w:val="1"/>
+      <w:numFmt w:val="bullet"/>
+      <w:lvlText w:val="o"/>
+      <w:lvlJc w:val="left"/>
+      <w:pPr>
+        <w:ind w:left="3600" w:hanging="360"/>
+      </w:pPr>
+      <w:rPr>
+        <w:rFonts w:ascii="Courier New" w:hAnsi="Courier New" w:cs="Courier New" w:hint="default"/>
+      </w:rPr>
+    </w:lvl>
+    <w:lvl w:ilvl="5" w:tplc="100C0005" w:tentative="1">
+      <w:start w:val="1"/>
+      <w:numFmt w:val="bullet"/>
+      <w:lvlText w:val=""/>
+      <w:lvlJc w:val="left"/>
+      <w:pPr>
+        <w:ind w:left="4320" w:hanging="360"/>
+      </w:pPr>
+      <w:rPr>
+        <w:rFonts w:ascii="Wingdings" w:hAnsi="Wingdings" w:hint="default"/>
+      </w:rPr>
+    </w:lvl>
+    <w:lvl w:ilvl="6" w:tplc="100C0001" w:tentative="1">
+      <w:start w:val="1"/>
+      <w:numFmt w:val="bullet"/>
+      <w:lvlText w:val=""/>
+      <w:lvlJc w:val="left"/>
+      <w:pPr>
+        <w:ind w:left="5040" w:hanging="360"/>
+      </w:pPr>
+      <w:rPr>
+        <w:rFonts w:ascii="Symbol" w:hAnsi="Symbol" w:hint="default"/>
+      </w:rPr>
+    </w:lvl>
+    <w:lvl w:ilvl="7" w:tplc="100C0003" w:tentative="1">
+      <w:start w:val="1"/>
+      <w:numFmt w:val="bullet"/>
+      <w:lvlText w:val="o"/>
+      <w:lvlJc w:val="left"/>
+      <w:pPr>
+        <w:ind w:left="5760" w:hanging="360"/>
+      </w:pPr>
+      <w:rPr>
+        <w:rFonts w:ascii="Courier New" w:hAnsi="Courier New" w:cs="Courier New" w:hint="default"/>
+      </w:rPr>
+    </w:lvl>
+    <w:lvl w:ilvl="8" w:tplc="100C0005" w:tentative="1">
+      <w:start w:val="1"/>
+      <w:numFmt w:val="bullet"/>
+      <w:lvlText w:val=""/>
+      <w:lvlJc w:val="left"/>
+      <w:pPr>
+        <w:ind w:left="6480" w:hanging="360"/>
+      </w:pPr>
+      <w:rPr>
+        <w:rFonts w:ascii="Wingdings" w:hAnsi="Wingdings" w:hint="default"/>
+      </w:rPr>
+    </w:lvl>
+  </w:abstractNum>
+  <w:abstractNum w:abstractNumId="5" w15:restartNumberingAfterBreak="0">
     <w:nsid w:val="59E850F6"/>
     <w:multiLevelType w:val="hybridMultilevel"/>
     <w:tmpl w:val="5972C53C"/>
@@ -3913,7 +4532,7 @@
       </w:rPr>
     </w:lvl>
   </w:abstractNum>
-  <w:abstractNum w:abstractNumId="4" w15:restartNumberingAfterBreak="0">
+  <w:abstractNum w:abstractNumId="6" w15:restartNumberingAfterBreak="0">
     <w:nsid w:val="5D892425"/>
     <w:multiLevelType w:val="hybridMultilevel"/>
     <w:tmpl w:val="BEECDEDC"/>
@@ -4025,7 +4644,7 @@
       </w:rPr>
     </w:lvl>
   </w:abstractNum>
-  <w:abstractNum w:abstractNumId="5" w15:restartNumberingAfterBreak="0">
+  <w:abstractNum w:abstractNumId="7" w15:restartNumberingAfterBreak="0">
     <w:nsid w:val="66242F42"/>
     <w:multiLevelType w:val="hybridMultilevel"/>
     <w:tmpl w:val="30E66BE2"/>
@@ -4138,21 +4757,27 @@
     </w:lvl>
   </w:abstractNum>
   <w:num w:numId="1">
+    <w:abstractNumId w:val="3"/>
+  </w:num>
+  <w:num w:numId="2">
+    <w:abstractNumId w:val="5"/>
+  </w:num>
+  <w:num w:numId="3">
+    <w:abstractNumId w:val="7"/>
+  </w:num>
+  <w:num w:numId="4">
+    <w:abstractNumId w:val="1"/>
+  </w:num>
+  <w:num w:numId="5">
     <w:abstractNumId w:val="2"/>
   </w:num>
-  <w:num w:numId="2">
-    <w:abstractNumId w:val="3"/>
+  <w:num w:numId="6">
+    <w:abstractNumId w:val="6"/>
   </w:num>
-  <w:num w:numId="3">
-    <w:abstractNumId w:val="5"/>
-  </w:num>
-  <w:num w:numId="4">
+  <w:num w:numId="7">
     <w:abstractNumId w:val="0"/>
   </w:num>
-  <w:num w:numId="5">
-    <w:abstractNumId w:val="1"/>
-  </w:num>
-  <w:num w:numId="6">
+  <w:num w:numId="8">
     <w:abstractNumId w:val="4"/>
   </w:num>
 </w:numbering>
@@ -5415,6 +6040,7 @@
     <w:rsid w:val="00D16454"/>
     <w:rsid w:val="00D95F62"/>
     <w:rsid w:val="00E15801"/>
+    <w:rsid w:val="00E333D3"/>
     <w:rsid w:val="00F403F7"/>
     <w:rsid w:val="00F44FCC"/>
     <w:rsid w:val="00F67A55"/>

</xml_diff>

<commit_message>
doc + changements 5.2
</commit_message>
<xml_diff>
--- a/Labo1_Rapport_Berney_Forestier_Herzig.docx
+++ b/Labo1_Rapport_Berney_Forestier_Herzig.docx
@@ -253,7 +253,7 @@
                                       <w:color w:val="FFFFFF" w:themeColor="background1"/>
                                       <w:lang w:val="de-CH"/>
                                     </w:rPr>
-                                    <w:t>25.09.2021</w:t>
+                                    <w:t>05.10.2021</w:t>
                                   </w:r>
                                   <w:r>
                                     <w:rPr>
@@ -549,7 +549,7 @@
                                 <w:color w:val="FFFFFF" w:themeColor="background1"/>
                                 <w:lang w:val="de-CH"/>
                               </w:rPr>
-                              <w:t>25.09.2021</w:t>
+                              <w:t>05.10.2021</w:t>
                             </w:r>
                             <w:r>
                               <w:rPr>
@@ -1195,26 +1195,32 @@
       <w:r>
         <w:t xml:space="preserve">Les applications Android peuvent demander un certain nombre de ressources. Ces dernières se trouvent dans le dossier </w:t>
       </w:r>
-      <w:proofErr w:type="spellStart"/>
       <w:r>
         <w:rPr>
           <w:b/>
           <w:bCs/>
           <w:highlight w:val="lightGray"/>
         </w:rPr>
-        <w:t>res</w:t>
-      </w:r>
-      <w:proofErr w:type="spellEnd"/>
+        <w:t>res/</w:t>
+      </w:r>
+      <w:r>
+        <w:t xml:space="preserve">. Les ressources, en fonction de leur type, sont stockées dans des sous-dossiers différents. Les chaînes de caractères sont généralement stockées dans le sous-dossier </w:t>
+      </w:r>
       <w:r>
         <w:rPr>
           <w:b/>
           <w:bCs/>
           <w:highlight w:val="lightGray"/>
         </w:rPr>
-        <w:t>/</w:t>
-      </w:r>
-      <w:r>
-        <w:t xml:space="preserve">. Les ressources, en fonction de leur type, sont stockées dans des sous-dossiers différents. Les chaînes de caractères sont généralement stockées dans le sous-dossier </w:t>
+        <w:t>values/</w:t>
+      </w:r>
+      <w:r>
+        <w:t>.</w:t>
+      </w:r>
+    </w:p>
+    <w:p>
+      <w:r>
+        <w:t xml:space="preserve">Il est possible d’ajouter des suffixes aux sous-dossiers de </w:t>
       </w:r>
       <w:r>
         <w:rPr>
@@ -1222,67 +1228,23 @@
           <w:bCs/>
           <w:highlight w:val="lightGray"/>
         </w:rPr>
-        <w:t>values/</w:t>
-      </w:r>
-      <w:r>
-        <w:t>.</w:t>
-      </w:r>
-    </w:p>
-    <w:p>
-      <w:r>
-        <w:t xml:space="preserve">Il est possible d’ajouter des suffixes aux sous-dossiers de </w:t>
-      </w:r>
-      <w:proofErr w:type="spellStart"/>
+        <w:t>res/</w:t>
+      </w:r>
+      <w:r>
+        <w:t xml:space="preserve"> afin d’utiliser différentes ressources en fonctions des caractéristiques de l’appareil ou de sa localisation. </w:t>
+      </w:r>
+    </w:p>
+    <w:p>
+      <w:r>
+        <w:t xml:space="preserve">Ainsi nous pouvons créer un dossier ressources Android pour notre traduction française </w:t>
+      </w:r>
       <w:r>
         <w:rPr>
           <w:b/>
           <w:bCs/>
           <w:highlight w:val="lightGray"/>
         </w:rPr>
-        <w:t>res</w:t>
-      </w:r>
-      <w:proofErr w:type="spellEnd"/>
-      <w:r>
-        <w:rPr>
-          <w:b/>
-          <w:bCs/>
-          <w:highlight w:val="lightGray"/>
-        </w:rPr>
-        <w:t>/</w:t>
-      </w:r>
-      <w:r>
-        <w:t xml:space="preserve"> afin d’utiliser différentes ressources en fonctions des caractéristiques de l’appareil ou de sa localisation. </w:t>
-      </w:r>
-    </w:p>
-    <w:p>
-      <w:r>
-        <w:t xml:space="preserve">Ainsi nous pouvons créer un dossier ressources Android pour notre traduction française </w:t>
-      </w:r>
-      <w:r>
-        <w:rPr>
-          <w:b/>
-          <w:bCs/>
-          <w:highlight w:val="lightGray"/>
-        </w:rPr>
-        <w:t>values-</w:t>
-      </w:r>
-      <w:proofErr w:type="spellStart"/>
-      <w:r>
-        <w:rPr>
-          <w:b/>
-          <w:bCs/>
-          <w:highlight w:val="lightGray"/>
-        </w:rPr>
-        <w:t>fr</w:t>
-      </w:r>
-      <w:proofErr w:type="spellEnd"/>
-      <w:r>
-        <w:rPr>
-          <w:b/>
-          <w:bCs/>
-          <w:highlight w:val="lightGray"/>
-        </w:rPr>
-        <w:t>/</w:t>
+        <w:t>values-fr/</w:t>
       </w:r>
       <w:r>
         <w:t>.</w:t>
@@ -1353,27 +1315,14 @@
       <w:r>
         <w:t xml:space="preserve">Figure </w:t>
       </w:r>
-      <w:r>
-        <w:fldChar w:fldCharType="begin"/>
-      </w:r>
-      <w:r>
-        <w:instrText xml:space="preserve"> SEQ Figure \* ARABIC </w:instrText>
-      </w:r>
-      <w:r>
-        <w:fldChar w:fldCharType="separate"/>
-      </w:r>
-      <w:r>
-        <w:rPr>
-          <w:noProof/>
-        </w:rPr>
-        <w:t>1</w:t>
-      </w:r>
-      <w:r>
-        <w:rPr>
-          <w:noProof/>
-        </w:rPr>
-        <w:fldChar w:fldCharType="end"/>
-      </w:r>
+      <w:fldSimple w:instr=" SEQ Figure \* ARABIC ">
+        <w:r>
+          <w:rPr>
+            <w:noProof/>
+          </w:rPr>
+          <w:t>1</w:t>
+        </w:r>
+      </w:fldSimple>
       <w:r>
         <w:t xml:space="preserve"> Création du dossier de ressources pour la traduction française</w:t>
       </w:r>
@@ -1425,23 +1374,12 @@
                 <w:bCs w:val="0"/>
               </w:rPr>
             </w:pPr>
-            <w:proofErr w:type="spellStart"/>
-            <w:proofErr w:type="gramStart"/>
             <w:r>
               <w:rPr>
                 <w:b w:val="0"/>
                 <w:bCs w:val="0"/>
               </w:rPr>
-              <w:t>res</w:t>
-            </w:r>
-            <w:proofErr w:type="spellEnd"/>
-            <w:proofErr w:type="gramEnd"/>
-            <w:r>
-              <w:rPr>
-                <w:b w:val="0"/>
-                <w:bCs w:val="0"/>
-              </w:rPr>
-              <w:t>/</w:t>
+              <w:t>res/</w:t>
             </w:r>
           </w:p>
         </w:tc>
@@ -1467,39 +1405,7 @@
                 <w:b w:val="0"/>
                 <w:bCs w:val="0"/>
               </w:rPr>
-              <w:t xml:space="preserve">   </w:t>
-            </w:r>
-            <w:proofErr w:type="gramStart"/>
-            <w:r>
-              <w:rPr>
-                <w:b w:val="0"/>
-                <w:bCs w:val="0"/>
-              </w:rPr>
-              <w:t>values</w:t>
-            </w:r>
-            <w:proofErr w:type="gramEnd"/>
-            <w:r>
-              <w:rPr>
-                <w:b w:val="0"/>
-                <w:bCs w:val="0"/>
-              </w:rPr>
-              <w:t>-</w:t>
-            </w:r>
-            <w:proofErr w:type="spellStart"/>
-            <w:r>
-              <w:rPr>
-                <w:b w:val="0"/>
-                <w:bCs w:val="0"/>
-              </w:rPr>
-              <w:t>fr</w:t>
-            </w:r>
-            <w:proofErr w:type="spellEnd"/>
-            <w:r>
-              <w:rPr>
-                <w:b w:val="0"/>
-                <w:bCs w:val="0"/>
-              </w:rPr>
-              <w:t>-CH/</w:t>
+              <w:t xml:space="preserve">   values-fr-CH/</w:t>
             </w:r>
           </w:p>
         </w:tc>
@@ -1511,21 +1417,8 @@
             <w:pPr>
               <w:cnfStyle w:val="000000100000" w:firstRow="0" w:lastRow="0" w:firstColumn="0" w:lastColumn="0" w:oddVBand="0" w:evenVBand="0" w:oddHBand="1" w:evenHBand="0" w:firstRowFirstColumn="0" w:firstRowLastColumn="0" w:lastRowFirstColumn="0" w:lastRowLastColumn="0"/>
             </w:pPr>
-            <w:proofErr w:type="gramStart"/>
             <w:r>
-              <w:t>values</w:t>
-            </w:r>
-            <w:proofErr w:type="gramEnd"/>
-            <w:r>
-              <w:t>-</w:t>
-            </w:r>
-            <w:proofErr w:type="spellStart"/>
-            <w:r>
-              <w:t>fr</w:t>
-            </w:r>
-            <w:proofErr w:type="spellEnd"/>
-            <w:r>
-              <w:t>-CA/</w:t>
+              <w:t>values-fr-CA/</w:t>
             </w:r>
           </w:p>
         </w:tc>
@@ -1621,23 +1514,13 @@
       <w:r>
         <w:t xml:space="preserve">Ainsi en mettant l’anglais dans </w:t>
       </w:r>
-      <w:proofErr w:type="spellStart"/>
       <w:r>
         <w:rPr>
           <w:b/>
           <w:bCs/>
           <w:highlight w:val="lightGray"/>
         </w:rPr>
-        <w:t>res</w:t>
-      </w:r>
-      <w:proofErr w:type="spellEnd"/>
-      <w:r>
-        <w:rPr>
-          <w:b/>
-          <w:bCs/>
-          <w:highlight w:val="lightGray"/>
-        </w:rPr>
-        <w:t>/values/string.xml</w:t>
+        <w:t>res/values/string.xml</w:t>
       </w:r>
       <w:r>
         <w:t xml:space="preserve"> nous faisons en sorte que la langue par défaut soit l’anglais.</w:t>
@@ -1657,87 +1540,53 @@
           <w:bCs/>
           <w:u w:val="single"/>
         </w:rPr>
-        <w:t xml:space="preserve">Pourquoi regrouper les chaînes de caractères dans un fichier XML indépendamment des </w:t>
-      </w:r>
-      <w:proofErr w:type="spellStart"/>
-      <w:r>
+        <w:t xml:space="preserve">Pourquoi regrouper les chaînes de caractères dans un fichier XML indépendamment des layouts ? </w:t>
+      </w:r>
+    </w:p>
+    <w:p>
+      <w:r>
+        <w:t xml:space="preserve">Paracerque c’est une bonne pratique. </w:t>
+      </w:r>
+    </w:p>
+    <w:p>
+      <w:r>
+        <w:t>Cette méthode permet de maintenir indépendamment les ressources et le code. Pour une application plus conséquente avec la prise en charge de toutes les langues, cela permettrait aux traducteur</w:t>
+      </w:r>
+      <w:r>
+        <w:t>s</w:t>
+      </w:r>
+      <w:r>
+        <w:t xml:space="preserve"> et aux développeur de travailler parall</w:t>
+      </w:r>
+      <w:r>
+        <w:t>èle</w:t>
+      </w:r>
+      <w:r>
+        <w:t xml:space="preserve">ment </w:t>
+      </w:r>
+      <w:r>
+        <w:t>sans empiéter les uns sur les autres.</w:t>
+      </w:r>
+    </w:p>
+    <w:p>
+      <w:r>
+        <w:t>De plus, cette pratique est native à l’environnement de développement. Il a suffi de nommer les répertoires et les fichiers pour que la compilation du programme gère la logique du choix des langues. Si nous avions voulu mélanger code et traduction, nous aurions du nous charger de la détection de la langue de l’appareil, de choisir le bon tableau de string et remplir manuellement les layouts.</w:t>
+      </w:r>
+    </w:p>
+    <w:p>
+      <w:pPr>
         <w:rPr>
           <w:b/>
           <w:bCs/>
           <w:u w:val="single"/>
         </w:rPr>
-        <w:t>layouts</w:t>
-      </w:r>
-      <w:proofErr w:type="spellEnd"/>
+      </w:pPr>
       <w:r>
         <w:rPr>
           <w:b/>
           <w:bCs/>
           <w:u w:val="single"/>
         </w:rPr>
-        <w:t xml:space="preserve"> ? </w:t>
-      </w:r>
-    </w:p>
-    <w:p>
-      <w:r>
-        <w:t xml:space="preserve">Paracerque c’est une bonne pratique. </w:t>
-      </w:r>
-    </w:p>
-    <w:p>
-      <w:r>
-        <w:t>Cette méthode permet de maintenir indépendamment les ressources et le code. Pour une application plus conséquente avec la prise en charge de toutes les langues, cela permettrait aux traducteur</w:t>
-      </w:r>
-      <w:r>
-        <w:t>s</w:t>
-      </w:r>
-      <w:r>
-        <w:t xml:space="preserve"> et aux développeur de travailler parall</w:t>
-      </w:r>
-      <w:r>
-        <w:t>èle</w:t>
-      </w:r>
-      <w:r>
-        <w:t xml:space="preserve">ment </w:t>
-      </w:r>
-      <w:r>
-        <w:t>sans empiéter les uns sur les autres.</w:t>
-      </w:r>
-    </w:p>
-    <w:p>
-      <w:r>
-        <w:t xml:space="preserve">De plus, cette pratique est native à l’environnement de développement. Il a suffi de nommer les répertoires et les fichiers pour que la compilation du programme gère la logique du choix des langues. Si nous avions voulu mélanger code et traduction, nous aurions </w:t>
-      </w:r>
-      <w:proofErr w:type="gramStart"/>
-      <w:r>
-        <w:t>du</w:t>
-      </w:r>
-      <w:proofErr w:type="gramEnd"/>
-      <w:r>
-        <w:t xml:space="preserve"> nous charger de la détection de la langue de l’appareil, de choisir le bon tableau de string et remplir manuellement les </w:t>
-      </w:r>
-      <w:proofErr w:type="spellStart"/>
-      <w:r>
-        <w:t>layouts</w:t>
-      </w:r>
-      <w:proofErr w:type="spellEnd"/>
-      <w:r>
-        <w:t>.</w:t>
-      </w:r>
-    </w:p>
-    <w:p>
-      <w:pPr>
-        <w:rPr>
-          <w:b/>
-          <w:bCs/>
-          <w:u w:val="single"/>
-        </w:rPr>
-      </w:pPr>
-      <w:r>
-        <w:rPr>
-          <w:b/>
-          <w:bCs/>
-          <w:u w:val="single"/>
-        </w:rPr>
         <w:t>Que se passe-t-il si une traduction est manquante dans la langue par défaut ou dans une langue additionnelle ?</w:t>
       </w:r>
     </w:p>
@@ -1782,7 +1631,6 @@
       <w:r>
         <w:t xml:space="preserve"> champ textuel de l’email et du mot de passe sont de type </w:t>
       </w:r>
-      <w:proofErr w:type="spellStart"/>
       <w:r>
         <w:rPr>
           <w:i/>
@@ -1790,11 +1638,9 @@
         </w:rPr>
         <w:t>EditText</w:t>
       </w:r>
-      <w:proofErr w:type="spellEnd"/>
       <w:r>
         <w:t xml:space="preserve"> sans spécification du type. Il est possible de spécialiser ces deux champs en utilisant l’attribut </w:t>
       </w:r>
-      <w:proofErr w:type="spellStart"/>
       <w:r>
         <w:rPr>
           <w:i/>
@@ -1802,7 +1648,6 @@
         </w:rPr>
         <w:t>InputType</w:t>
       </w:r>
-      <w:proofErr w:type="spellEnd"/>
       <w:r>
         <w:rPr>
           <w:i/>
@@ -1844,11 +1689,9 @@
             <w:pPr>
               <w:cnfStyle w:val="100000000000" w:firstRow="1" w:lastRow="0" w:firstColumn="0" w:lastColumn="0" w:oddVBand="0" w:evenVBand="0" w:oddHBand="0" w:evenHBand="0" w:firstRowFirstColumn="0" w:firstRowLastColumn="0" w:lastRowFirstColumn="0" w:lastRowLastColumn="0"/>
             </w:pPr>
-            <w:proofErr w:type="spellStart"/>
             <w:r>
               <w:t>InputType</w:t>
             </w:r>
-            <w:proofErr w:type="spellEnd"/>
           </w:p>
         </w:tc>
       </w:tr>
@@ -1875,13 +1718,9 @@
             <w:pPr>
               <w:cnfStyle w:val="000000100000" w:firstRow="0" w:lastRow="0" w:firstColumn="0" w:lastColumn="0" w:oddVBand="0" w:evenVBand="0" w:oddHBand="1" w:evenHBand="0" w:firstRowFirstColumn="0" w:firstRowLastColumn="0" w:lastRowFirstColumn="0" w:lastRowLastColumn="0"/>
             </w:pPr>
-            <w:proofErr w:type="spellStart"/>
-            <w:proofErr w:type="gramStart"/>
             <w:r>
               <w:t>textEmailAddress</w:t>
             </w:r>
-            <w:proofErr w:type="spellEnd"/>
-            <w:proofErr w:type="gramEnd"/>
           </w:p>
         </w:tc>
       </w:tr>
@@ -1905,16 +1744,12 @@
             <w:pPr>
               <w:cnfStyle w:val="000000000000" w:firstRow="0" w:lastRow="0" w:firstColumn="0" w:lastColumn="0" w:oddVBand="0" w:evenVBand="0" w:oddHBand="0" w:evenHBand="0" w:firstRowFirstColumn="0" w:firstRowLastColumn="0" w:lastRowFirstColumn="0" w:lastRowLastColumn="0"/>
             </w:pPr>
-            <w:proofErr w:type="spellStart"/>
-            <w:proofErr w:type="gramStart"/>
             <w:r>
               <w:t>text</w:t>
             </w:r>
             <w:r>
               <w:t>Password</w:t>
             </w:r>
-            <w:proofErr w:type="spellEnd"/>
-            <w:proofErr w:type="gramEnd"/>
           </w:p>
         </w:tc>
       </w:tr>
@@ -2032,15 +1867,7 @@
     </w:p>
     <w:p>
       <w:r>
-        <w:t xml:space="preserve">Comme les fichiers de traduction, les </w:t>
-      </w:r>
-      <w:proofErr w:type="spellStart"/>
-      <w:r>
-        <w:t>layouts</w:t>
-      </w:r>
-      <w:proofErr w:type="spellEnd"/>
-      <w:r>
-        <w:t xml:space="preserve"> sont des ressources. Ainsi, pour changer de layout en fonction de l’orientation du téléphone, nous allons spécialiser le dossier layout pour </w:t>
+        <w:t xml:space="preserve">Comme les fichiers de traduction, les layouts sont des ressources. Ainsi, pour changer de layout en fonction de l’orientation du téléphone, nous allons spécialiser le dossier layout pour </w:t>
       </w:r>
       <w:r>
         <w:t>l’orientation paysage.</w:t>
@@ -2050,49 +1877,29 @@
       <w:r>
         <w:t xml:space="preserve">Le dossier </w:t>
       </w:r>
-      <w:proofErr w:type="spellStart"/>
       <w:r>
         <w:rPr>
           <w:b/>
           <w:bCs/>
           <w:highlight w:val="lightGray"/>
         </w:rPr>
-        <w:t>res</w:t>
-      </w:r>
-      <w:proofErr w:type="spellEnd"/>
+        <w:t>res/layout-land/</w:t>
+      </w:r>
+      <w:r>
+        <w:t xml:space="preserve"> doit être créé. </w:t>
+      </w:r>
+    </w:p>
+    <w:p>
+      <w:r>
+        <w:t xml:space="preserve">Une fois encore, comme pour la traduction, nous y plaçons une copie du fichier par défaut dans </w:t>
+      </w:r>
       <w:r>
         <w:rPr>
           <w:b/>
           <w:bCs/>
           <w:highlight w:val="lightGray"/>
         </w:rPr>
-        <w:t>/layout-land/</w:t>
-      </w:r>
-      <w:r>
-        <w:t xml:space="preserve"> doit être créé. </w:t>
-      </w:r>
-    </w:p>
-    <w:p>
-      <w:r>
-        <w:t xml:space="preserve">Une fois encore, comme pour la traduction, nous y plaçons une copie du fichier par défaut dans </w:t>
-      </w:r>
-      <w:proofErr w:type="spellStart"/>
-      <w:r>
-        <w:rPr>
-          <w:b/>
-          <w:bCs/>
-          <w:highlight w:val="lightGray"/>
-        </w:rPr>
-        <w:t>res</w:t>
-      </w:r>
-      <w:proofErr w:type="spellEnd"/>
-      <w:r>
-        <w:rPr>
-          <w:b/>
-          <w:bCs/>
-          <w:highlight w:val="lightGray"/>
-        </w:rPr>
-        <w:t>/layout/</w:t>
+        <w:t>res/layout/</w:t>
       </w:r>
       <w:r>
         <w:t>.</w:t>
@@ -2143,23 +1950,12 @@
                 <w:bCs w:val="0"/>
               </w:rPr>
             </w:pPr>
-            <w:proofErr w:type="spellStart"/>
-            <w:proofErr w:type="gramStart"/>
             <w:r>
               <w:rPr>
                 <w:b w:val="0"/>
                 <w:bCs w:val="0"/>
               </w:rPr>
-              <w:t>res</w:t>
-            </w:r>
-            <w:proofErr w:type="spellEnd"/>
-            <w:proofErr w:type="gramEnd"/>
-            <w:r>
-              <w:rPr>
-                <w:b w:val="0"/>
-                <w:bCs w:val="0"/>
-              </w:rPr>
-              <w:t>/</w:t>
+              <w:t>res/</w:t>
             </w:r>
           </w:p>
         </w:tc>
@@ -2187,7 +1983,6 @@
               </w:rPr>
               <w:t xml:space="preserve">   </w:t>
             </w:r>
-            <w:proofErr w:type="gramStart"/>
             <w:r>
               <w:rPr>
                 <w:b w:val="0"/>
@@ -2195,7 +1990,6 @@
               </w:rPr>
               <w:t>layout</w:t>
             </w:r>
-            <w:proofErr w:type="gramEnd"/>
             <w:r>
               <w:rPr>
                 <w:b w:val="0"/>
@@ -2213,13 +2007,8 @@
             <w:pPr>
               <w:cnfStyle w:val="000000100000" w:firstRow="0" w:lastRow="0" w:firstColumn="0" w:lastColumn="0" w:oddVBand="0" w:evenVBand="0" w:oddHBand="1" w:evenHBand="0" w:firstRowFirstColumn="0" w:firstRowLastColumn="0" w:lastRowFirstColumn="0" w:lastRowLastColumn="0"/>
             </w:pPr>
-            <w:proofErr w:type="gramStart"/>
             <w:r>
-              <w:t>layout</w:t>
-            </w:r>
-            <w:proofErr w:type="gramEnd"/>
-            <w:r>
-              <w:t>-land/</w:t>
+              <w:t>layout-land/</w:t>
             </w:r>
           </w:p>
         </w:tc>
@@ -2408,7 +2197,6 @@
       <w:r>
         <w:t xml:space="preserve">Le passage du </w:t>
       </w:r>
-      <w:proofErr w:type="spellStart"/>
       <w:r>
         <w:rPr>
           <w:i/>
@@ -2416,188 +2204,155 @@
         </w:rPr>
         <w:t>ConstraintLayout</w:t>
       </w:r>
-      <w:proofErr w:type="spellEnd"/>
       <w:r>
         <w:t xml:space="preserve"> en </w:t>
       </w:r>
-      <w:proofErr w:type="spellStart"/>
       <w:r>
         <w:rPr>
           <w:i/>
           <w:iCs/>
         </w:rPr>
-        <w:t>LinearLayout</w:t>
-      </w:r>
-      <w:proofErr w:type="spellEnd"/>
+        <w:t xml:space="preserve">LinearLayout </w:t>
+      </w:r>
+      <w:r>
+        <w:t xml:space="preserve">nous permet d’afficher l’image à côté du formulaire. Pour une meilleure lisibilité nous centrons le </w:t>
+      </w:r>
       <w:r>
         <w:rPr>
           <w:i/>
           <w:iCs/>
         </w:rPr>
-        <w:t xml:space="preserve"> </w:t>
-      </w:r>
-      <w:r>
-        <w:t xml:space="preserve">nous permet d’afficher l’image à côté du formulaire. Pour une meilleure lisibilité nous centrons le </w:t>
-      </w:r>
-      <w:proofErr w:type="spellStart"/>
+        <w:t>main_logo</w:t>
+      </w:r>
+      <w:r>
+        <w:t xml:space="preserve"> et le </w:t>
+      </w:r>
       <w:r>
         <w:rPr>
           <w:i/>
           <w:iCs/>
         </w:rPr>
-        <w:t>main_logo</w:t>
-      </w:r>
-      <w:proofErr w:type="spellEnd"/>
-      <w:r>
-        <w:t xml:space="preserve"> et le </w:t>
-      </w:r>
-      <w:proofErr w:type="spellStart"/>
+        <w:t>relativeLayout</w:t>
+      </w:r>
       <w:r>
         <w:rPr>
           <w:i/>
           <w:iCs/>
         </w:rPr>
-        <w:t>relativeLayout</w:t>
-      </w:r>
-      <w:proofErr w:type="spellEnd"/>
+        <w:t xml:space="preserve"> </w:t>
+      </w:r>
+      <w:r>
+        <w:t xml:space="preserve">avec l’attribut </w:t>
+      </w:r>
       <w:r>
         <w:rPr>
           <w:i/>
           <w:iCs/>
         </w:rPr>
-        <w:t xml:space="preserve"> </w:t>
-      </w:r>
-      <w:r>
-        <w:t xml:space="preserve">avec l’attribut </w:t>
-      </w:r>
-      <w:proofErr w:type="spellStart"/>
+        <w:t>layout_gravity</w:t>
+      </w:r>
+      <w:r>
+        <w:t xml:space="preserve"> -&gt; </w:t>
+      </w:r>
       <w:r>
         <w:rPr>
           <w:i/>
           <w:iCs/>
         </w:rPr>
-        <w:t>layout_gravity</w:t>
-      </w:r>
-      <w:proofErr w:type="spellEnd"/>
-      <w:r>
-        <w:t xml:space="preserve"> -&gt; </w:t>
+        <w:t>center</w:t>
+      </w:r>
+      <w:r>
+        <w:t>.</w:t>
+      </w:r>
+    </w:p>
+    <w:p>
+      <w:r>
+        <w:t>N</w:t>
+      </w:r>
+      <w:r>
+        <w:t>ous agrandisson</w:t>
+      </w:r>
+      <w:r>
+        <w:t>s</w:t>
+      </w:r>
+      <w:r>
+        <w:t xml:space="preserve"> l’image avec </w:t>
+      </w:r>
+      <w:r>
+        <w:t xml:space="preserve">les attribut </w:t>
       </w:r>
       <w:r>
         <w:rPr>
           <w:i/>
           <w:iCs/>
         </w:rPr>
-        <w:t>center</w:t>
-      </w:r>
-      <w:r>
-        <w:t>.</w:t>
-      </w:r>
-    </w:p>
-    <w:p>
-      <w:r>
-        <w:t>N</w:t>
-      </w:r>
-      <w:r>
-        <w:t>ous agrandisson</w:t>
-      </w:r>
-      <w:r>
-        <w:t>s</w:t>
-      </w:r>
-      <w:r>
-        <w:t xml:space="preserve"> l’image avec </w:t>
-      </w:r>
-      <w:r>
-        <w:t xml:space="preserve">les attribut </w:t>
-      </w:r>
-      <w:proofErr w:type="spellStart"/>
+        <w:t>layout_width</w:t>
+      </w:r>
+      <w:r>
+        <w:t xml:space="preserve"> et </w:t>
+      </w:r>
       <w:r>
         <w:rPr>
           <w:i/>
           <w:iCs/>
         </w:rPr>
-        <w:t>layout_width</w:t>
-      </w:r>
-      <w:proofErr w:type="spellEnd"/>
-      <w:r>
-        <w:t xml:space="preserve"> et </w:t>
-      </w:r>
-      <w:proofErr w:type="spellStart"/>
+        <w:t>layout_height</w:t>
+      </w:r>
+      <w:r>
+        <w:t xml:space="preserve"> à 200.</w:t>
+      </w:r>
+    </w:p>
+    <w:p>
+      <w:r>
+        <w:t xml:space="preserve">Finalement, nous plaçons le lien </w:t>
+      </w:r>
       <w:r>
         <w:rPr>
           <w:i/>
           <w:iCs/>
         </w:rPr>
-        <w:t>layout_height</w:t>
-      </w:r>
-      <w:proofErr w:type="spellEnd"/>
-      <w:r>
-        <w:t xml:space="preserve"> à 200.</w:t>
-      </w:r>
-    </w:p>
-    <w:p>
-      <w:r>
-        <w:t xml:space="preserve">Finalement, nous plaçons le lien </w:t>
-      </w:r>
-      <w:proofErr w:type="spellStart"/>
+        <w:t>main_new_account</w:t>
+      </w:r>
+      <w:r>
+        <w:t xml:space="preserve"> dans le </w:t>
+      </w:r>
       <w:r>
         <w:rPr>
           <w:i/>
           <w:iCs/>
         </w:rPr>
-        <w:t>main_new_account</w:t>
-      </w:r>
-      <w:proofErr w:type="spellEnd"/>
-      <w:r>
-        <w:t xml:space="preserve"> dans le </w:t>
-      </w:r>
-      <w:proofErr w:type="spellStart"/>
+        <w:t>relativeLayout</w:t>
+      </w:r>
+      <w:r>
+        <w:t xml:space="preserve"> et nous lui ordonnons de se placer sous le l</w:t>
+      </w:r>
       <w:r>
         <w:rPr>
           <w:i/>
           <w:iCs/>
         </w:rPr>
-        <w:t>relativeLayout</w:t>
-      </w:r>
-      <w:proofErr w:type="spellEnd"/>
-      <w:r>
-        <w:t xml:space="preserve"> et nous lui ordonnons de se placer sous le </w:t>
-      </w:r>
-      <w:proofErr w:type="spellStart"/>
-      <w:r>
-        <w:t>l</w:t>
+        <w:t>inearLayout</w:t>
+      </w:r>
+      <w:r>
+        <w:t xml:space="preserve">, identifié par </w:t>
       </w:r>
       <w:r>
         <w:rPr>
           <w:i/>
           <w:iCs/>
         </w:rPr>
-        <w:t>inearLayout</w:t>
-      </w:r>
-      <w:proofErr w:type="spellEnd"/>
-      <w:r>
-        <w:t xml:space="preserve">, identifié par </w:t>
-      </w:r>
-      <w:proofErr w:type="spellStart"/>
+        <w:t>main_buttons</w:t>
+      </w:r>
+      <w:r>
+        <w:t xml:space="preserve">, grâce à la clause </w:t>
+      </w:r>
       <w:r>
         <w:rPr>
           <w:i/>
           <w:iCs/>
         </w:rPr>
-        <w:t>main_buttons</w:t>
-      </w:r>
-      <w:proofErr w:type="spellEnd"/>
-      <w:r>
-        <w:t xml:space="preserve">, grâce à la clause </w:t>
-      </w:r>
-      <w:proofErr w:type="spellStart"/>
-      <w:r>
-        <w:rPr>
-          <w:i/>
-          <w:iCs/>
-        </w:rPr>
         <w:t>layout_below</w:t>
       </w:r>
-      <w:proofErr w:type="spellEnd"/>
       <w:r>
         <w:t>.</w:t>
       </w:r>
@@ -2673,7 +2428,6 @@
       <w:r>
         <w:t xml:space="preserve">À la suite du </w:t>
       </w:r>
-      <w:proofErr w:type="spellStart"/>
       <w:r>
         <w:rPr>
           <w:i/>
@@ -2681,24 +2435,14 @@
         </w:rPr>
         <w:t>ClickListener</w:t>
       </w:r>
-      <w:proofErr w:type="spellEnd"/>
-      <w:r>
-        <w:t xml:space="preserve"> du bouton valider, si le contenu du champ de l’email n’est pas </w:t>
-      </w:r>
-      <w:proofErr w:type="spellStart"/>
-      <w:r>
-        <w:t>null</w:t>
-      </w:r>
-      <w:proofErr w:type="spellEnd"/>
-      <w:r>
-        <w:t>, nous vérifions s’il contient un ‘@’.</w:t>
+      <w:r>
+        <w:t xml:space="preserve"> du bouton valider, si le contenu du champ de l’email n’est pas null, nous vérifions s’il contient un ‘@’.</w:t>
       </w:r>
     </w:p>
     <w:p>
       <w:r>
         <w:t xml:space="preserve">Si ce n’est pas le cas, nous affichons le toast avec le message d’erreur </w:t>
       </w:r>
-      <w:proofErr w:type="spellStart"/>
       <w:r>
         <w:rPr>
           <w:i/>
@@ -2706,7 +2450,6 @@
         </w:rPr>
         <w:t>main_invalid_email_format</w:t>
       </w:r>
-      <w:proofErr w:type="spellEnd"/>
       <w:r>
         <w:rPr>
           <w:i/>
@@ -2730,7 +2473,6 @@
       <w:r>
         <w:t xml:space="preserve">Nous créons une paire </w:t>
       </w:r>
-      <w:proofErr w:type="spellStart"/>
       <w:r>
         <w:rPr>
           <w:i/>
@@ -2738,11 +2480,9 @@
         </w:rPr>
         <w:t>emailInput</w:t>
       </w:r>
-      <w:proofErr w:type="spellEnd"/>
       <w:r>
         <w:t xml:space="preserve"> et </w:t>
       </w:r>
-      <w:proofErr w:type="spellStart"/>
       <w:r>
         <w:rPr>
           <w:i/>
@@ -2750,11 +2490,9 @@
         </w:rPr>
         <w:t>passwordInput</w:t>
       </w:r>
-      <w:proofErr w:type="spellEnd"/>
       <w:r>
         <w:t xml:space="preserve"> puis, nous vérifions son existence dans la liste </w:t>
       </w:r>
-      <w:proofErr w:type="spellStart"/>
       <w:r>
         <w:rPr>
           <w:i/>
@@ -2762,7 +2500,6 @@
         </w:rPr>
         <w:t>credentials</w:t>
       </w:r>
-      <w:proofErr w:type="spellEnd"/>
       <w:r>
         <w:t xml:space="preserve">. </w:t>
       </w:r>
@@ -2860,7 +2597,6 @@
       <w:r>
         <w:t xml:space="preserve">Une fois encore l’erreur </w:t>
       </w:r>
-      <w:proofErr w:type="spellStart"/>
       <w:r>
         <w:rPr>
           <w:i/>
@@ -2868,11 +2604,9 @@
         </w:rPr>
         <w:t>main_error_email_pass</w:t>
       </w:r>
-      <w:proofErr w:type="spellEnd"/>
       <w:r>
         <w:t xml:space="preserve"> a été traduite dans les deux langues. Toutefois, la chaîne </w:t>
       </w:r>
-      <w:proofErr w:type="spellStart"/>
       <w:r>
         <w:rPr>
           <w:i/>
@@ -2880,7 +2614,6 @@
         </w:rPr>
         <w:t>main_ok_button</w:t>
       </w:r>
-      <w:proofErr w:type="spellEnd"/>
       <w:r>
         <w:t xml:space="preserve"> ( de valeur « ok ») a été traduite uniquement en anglais.</w:t>
       </w:r>
@@ -2903,65 +2636,46 @@
       <w:r>
         <w:t xml:space="preserve">Nous avons créé une nouvelle activité </w:t>
       </w:r>
-      <w:proofErr w:type="spellStart"/>
       <w:r>
         <w:rPr>
           <w:i/>
           <w:iCs/>
         </w:rPr>
-        <w:t>connectedActivity</w:t>
-      </w:r>
-      <w:proofErr w:type="spellEnd"/>
+        <w:t xml:space="preserve">connectedActivity </w:t>
+      </w:r>
+      <w:r>
+        <w:t xml:space="preserve">de type </w:t>
+      </w:r>
       <w:r>
         <w:rPr>
           <w:i/>
           <w:iCs/>
         </w:rPr>
-        <w:t xml:space="preserve"> </w:t>
-      </w:r>
-      <w:r>
-        <w:t xml:space="preserve">de type </w:t>
-      </w:r>
-      <w:proofErr w:type="spellStart"/>
+        <w:t>Empty</w:t>
+      </w:r>
       <w:r>
         <w:rPr>
           <w:i/>
           <w:iCs/>
         </w:rPr>
-        <w:t>Empty</w:t>
-      </w:r>
-      <w:proofErr w:type="spellEnd"/>
+        <w:t xml:space="preserve"> </w:t>
+      </w:r>
       <w:r>
         <w:rPr>
           <w:i/>
           <w:iCs/>
         </w:rPr>
-        <w:t xml:space="preserve"> </w:t>
+        <w:t>A</w:t>
       </w:r>
       <w:r>
         <w:rPr>
           <w:i/>
           <w:iCs/>
         </w:rPr>
-        <w:t>A</w:t>
-      </w:r>
-      <w:r>
-        <w:rPr>
-          <w:i/>
-          <w:iCs/>
-        </w:rPr>
         <w:t>ctivity</w:t>
       </w:r>
       <w:r>
-        <w:t xml:space="preserve"> avec l’utilitaire </w:t>
-      </w:r>
-      <w:proofErr w:type="spellStart"/>
-      <w:r>
-        <w:t>AndroidStudio</w:t>
-      </w:r>
-      <w:proofErr w:type="spellEnd"/>
-      <w:r>
-        <w:t>.</w:t>
+        <w:t xml:space="preserve"> avec l’utilitaire AndroidStudio.</w:t>
       </w:r>
     </w:p>
     <w:p>
@@ -3069,7 +2783,7 @@
     </w:p>
     <w:p>
       <w:r>
-        <w:t>Pour passer des paramètres à la nouvelles activité, nous avons ajouté un extra à l’intention précédemment créée.</w:t>
+        <w:t>Pour passer des paramètres à la nouvelle activité, nous avons ajouté un extra à l’intention précédemment créée.</w:t>
       </w:r>
     </w:p>
     <w:p>
@@ -3128,11 +2842,9 @@
       <w:r>
         <w:t xml:space="preserve"> ( </w:t>
       </w:r>
-      <w:proofErr w:type="spellStart"/>
       <w:r>
         <w:t>email.MESSAGE</w:t>
       </w:r>
-      <w:proofErr w:type="spellEnd"/>
       <w:r>
         <w:t xml:space="preserve"> ) qui est une constante globale.</w:t>
       </w:r>
@@ -3141,7 +2853,6 @@
       <w:r>
         <w:t xml:space="preserve">Concernant le layout de la nouvelle activité, nous avons ajouté deux </w:t>
       </w:r>
-      <w:proofErr w:type="spellStart"/>
       <w:r>
         <w:rPr>
           <w:i/>
@@ -3149,7 +2860,6 @@
         </w:rPr>
         <w:t>TextView</w:t>
       </w:r>
-      <w:proofErr w:type="spellEnd"/>
       <w:r>
         <w:rPr>
           <w:i/>
@@ -3169,34 +2879,15 @@
           <w:numId w:val="8"/>
         </w:numPr>
       </w:pPr>
-      <w:proofErr w:type="spellStart"/>
-      <w:proofErr w:type="gramStart"/>
       <w:r>
         <w:rPr>
           <w:i/>
           <w:iCs/>
         </w:rPr>
-        <w:t>connected</w:t>
-      </w:r>
-      <w:proofErr w:type="gramEnd"/>
-      <w:r>
-        <w:rPr>
-          <w:i/>
-          <w:iCs/>
-        </w:rPr>
-        <w:t>_greetings_title</w:t>
-      </w:r>
-      <w:proofErr w:type="spellEnd"/>
-      <w:r>
-        <w:t xml:space="preserve"> : qui affiche « Bonjour » ou « Good </w:t>
-      </w:r>
-      <w:proofErr w:type="spellStart"/>
-      <w:r>
-        <w:t>morning</w:t>
-      </w:r>
-      <w:proofErr w:type="spellEnd"/>
-      <w:r>
-        <w:t> »</w:t>
+        <w:t>connected_greetings_title</w:t>
+      </w:r>
+      <w:r>
+        <w:t> : qui affiche « Bonjour » ou « Good morning »</w:t>
       </w:r>
     </w:p>
     <w:p>
@@ -3207,54 +2898,41 @@
           <w:numId w:val="8"/>
         </w:numPr>
       </w:pPr>
-      <w:proofErr w:type="spellStart"/>
-      <w:proofErr w:type="gramStart"/>
       <w:r>
         <w:rPr>
           <w:i/>
           <w:iCs/>
         </w:rPr>
-        <w:t>connected</w:t>
-      </w:r>
-      <w:proofErr w:type="gramEnd"/>
+        <w:t>connected_email_greetings</w:t>
+      </w:r>
+      <w:r>
+        <w:t> : qui affiche l’adresse de l’utilisateur.</w:t>
+      </w:r>
+    </w:p>
+    <w:p/>
+    <w:p>
+      <w:bookmarkStart w:id="4" w:name="_Toc83295854"/>
+      <w:r>
+        <w:br w:type="page"/>
+      </w:r>
+    </w:p>
+    <w:p>
+      <w:r>
+        <w:lastRenderedPageBreak/>
+        <w:t xml:space="preserve">Finalement, le code de l’activité </w:t>
+      </w:r>
       <w:r>
         <w:rPr>
           <w:i/>
           <w:iCs/>
         </w:rPr>
-        <w:t>_email_greetings</w:t>
-      </w:r>
-      <w:proofErr w:type="spellEnd"/>
-      <w:r>
-        <w:t> : qui affiche l’adresse de l’utilisateur.</w:t>
-      </w:r>
-    </w:p>
-    <w:p/>
-    <w:p>
-      <w:bookmarkStart w:id="4" w:name="_Toc83295854"/>
-      <w:r>
-        <w:br w:type="page"/>
-      </w:r>
-    </w:p>
-    <w:p>
-      <w:r>
-        <w:lastRenderedPageBreak/>
-        <w:t xml:space="preserve">Finalement, le code de l’activité </w:t>
-      </w:r>
-      <w:proofErr w:type="spellStart"/>
+        <w:t>ConnectedActivity</w:t>
+      </w:r>
       <w:r>
         <w:rPr>
           <w:i/>
           <w:iCs/>
         </w:rPr>
-        <w:t>ConnectedActivity</w:t>
-      </w:r>
-      <w:proofErr w:type="spellEnd"/>
-      <w:r>
-        <w:rPr>
-          <w:i/>
-          <w:iCs/>
-        </w:rPr>
         <w:t xml:space="preserve"> </w:t>
       </w:r>
       <w:r>
@@ -3263,6 +2941,9 @@
     </w:p>
     <w:p>
       <w:r>
+        <w:rPr>
+          <w:noProof/>
+        </w:rPr>
         <w:drawing>
           <wp:inline distT="0" distB="0" distL="0" distR="0" wp14:anchorId="56DC8E49" wp14:editId="664B776F">
             <wp:extent cx="5353797" cy="3153215"/>
@@ -3304,7 +2985,6 @@
       <w:r>
         <w:t xml:space="preserve">Nous récupérons une référence sur la </w:t>
       </w:r>
-      <w:proofErr w:type="spellStart"/>
       <w:r>
         <w:rPr>
           <w:i/>
@@ -3312,240 +2992,161 @@
         </w:rPr>
         <w:t>TextView</w:t>
       </w:r>
-      <w:proofErr w:type="spellEnd"/>
       <w:r>
         <w:t xml:space="preserve"> qui affichera l’email. Ensuite, nous récupérons l’extra de l’intention que nous affichons dans la </w:t>
       </w:r>
-      <w:proofErr w:type="spellStart"/>
       <w:r>
         <w:rPr>
           <w:i/>
           <w:iCs/>
         </w:rPr>
-        <w:t>TextView</w:t>
-      </w:r>
-      <w:proofErr w:type="spellEnd"/>
+        <w:t xml:space="preserve">TextView </w:t>
+      </w:r>
+      <w:r>
+        <w:t xml:space="preserve">précédemment récupérée. </w:t>
+      </w:r>
+    </w:p>
+    <w:p>
+      <w:pPr>
+        <w:pStyle w:val="Titre1"/>
+      </w:pPr>
+      <w:r>
+        <w:t>Permissions simples</w:t>
+      </w:r>
+    </w:p>
+    <w:p>
+      <w:r>
+        <w:t>Nous avons autorisé l’accès à internet en plaçant ces deux lignes, en dehors des balises application, dans notre manifeste.</w:t>
+      </w:r>
+    </w:p>
+    <w:p>
+      <w:pPr>
+        <w:pStyle w:val="PrformatHTML"/>
+        <w:shd w:val="clear" w:color="auto" w:fill="FFFFFF"/>
+        <w:rPr>
+          <w:color w:val="080808"/>
+        </w:rPr>
+      </w:pPr>
+      <w:r>
+        <w:rPr>
+          <w:color w:val="080808"/>
+        </w:rPr>
+        <w:t>&lt;</w:t>
+      </w:r>
+      <w:r>
+        <w:rPr>
+          <w:color w:val="0033B3"/>
+        </w:rPr>
+        <w:t xml:space="preserve">uses-permission </w:t>
+      </w:r>
+      <w:r>
+        <w:rPr>
+          <w:color w:val="871094"/>
+        </w:rPr>
+        <w:t>android</w:t>
+      </w:r>
+      <w:r>
+        <w:rPr>
+          <w:color w:val="174AD4"/>
+        </w:rPr>
+        <w:t>:name</w:t>
+      </w:r>
+      <w:r>
+        <w:rPr>
+          <w:color w:val="067D17"/>
+        </w:rPr>
+        <w:t xml:space="preserve">="android.permission.INTERNET" </w:t>
+      </w:r>
+      <w:r>
+        <w:rPr>
+          <w:color w:val="080808"/>
+        </w:rPr>
+        <w:t>/&gt;</w:t>
+      </w:r>
+      <w:r>
+        <w:rPr>
+          <w:color w:val="080808"/>
+        </w:rPr>
+        <w:br/>
+        <w:t>&lt;</w:t>
+      </w:r>
+      <w:r>
+        <w:rPr>
+          <w:color w:val="0033B3"/>
+        </w:rPr>
+        <w:t xml:space="preserve">uses-permission </w:t>
+      </w:r>
+      <w:r>
+        <w:rPr>
+          <w:color w:val="871094"/>
+        </w:rPr>
+        <w:t>android</w:t>
+      </w:r>
+      <w:r>
+        <w:rPr>
+          <w:color w:val="174AD4"/>
+        </w:rPr>
+        <w:t>:name</w:t>
+      </w:r>
+      <w:r>
+        <w:rPr>
+          <w:color w:val="067D17"/>
+        </w:rPr>
+        <w:t xml:space="preserve">="android.permission.ACCESS_NETWORK_STATE" </w:t>
+      </w:r>
+      <w:r>
+        <w:rPr>
+          <w:color w:val="080808"/>
+        </w:rPr>
+        <w:t>/&gt;</w:t>
+      </w:r>
+    </w:p>
+    <w:p/>
+    <w:p>
+      <w:r>
+        <w:t xml:space="preserve">Ensuite, nous avons modifié notre activité </w:t>
+      </w:r>
       <w:r>
         <w:rPr>
           <w:i/>
           <w:iCs/>
         </w:rPr>
-        <w:t xml:space="preserve"> </w:t>
-      </w:r>
-      <w:r>
-        <w:t xml:space="preserve">précédemment récupérée. </w:t>
-      </w:r>
-    </w:p>
-    <w:p>
-      <w:pPr>
-        <w:pStyle w:val="Titre1"/>
-      </w:pPr>
-      <w:r>
-        <w:t>Permissions simples</w:t>
-      </w:r>
-    </w:p>
-    <w:p>
-      <w:r>
-        <w:t>Nous avons autorisé l’accès à internet en plaçant ces deux lignes, en dehors des balises application, dans notre manifeste.</w:t>
-      </w:r>
-    </w:p>
-    <w:p>
-      <w:pPr>
-        <w:pStyle w:val="PrformatHTML"/>
-        <w:shd w:val="clear" w:color="auto" w:fill="FFFFFF"/>
-        <w:rPr>
-          <w:color w:val="080808"/>
-        </w:rPr>
-      </w:pPr>
-      <w:r>
-        <w:rPr>
-          <w:color w:val="080808"/>
-        </w:rPr>
-        <w:t>&lt;</w:t>
-      </w:r>
-      <w:proofErr w:type="gramStart"/>
-      <w:r>
-        <w:rPr>
-          <w:color w:val="0033B3"/>
-        </w:rPr>
-        <w:t>uses</w:t>
-      </w:r>
-      <w:proofErr w:type="gramEnd"/>
-      <w:r>
-        <w:rPr>
-          <w:color w:val="0033B3"/>
-        </w:rPr>
-        <w:t xml:space="preserve">-permission </w:t>
-      </w:r>
-      <w:proofErr w:type="spellStart"/>
-      <w:r>
-        <w:rPr>
-          <w:color w:val="871094"/>
-        </w:rPr>
-        <w:t>android</w:t>
-      </w:r>
-      <w:r>
-        <w:rPr>
-          <w:color w:val="174AD4"/>
-        </w:rPr>
-        <w:t>:name</w:t>
-      </w:r>
-      <w:proofErr w:type="spellEnd"/>
-      <w:r>
-        <w:rPr>
-          <w:color w:val="067D17"/>
-        </w:rPr>
-        <w:t>="</w:t>
-      </w:r>
-      <w:proofErr w:type="spellStart"/>
-      <w:r>
-        <w:rPr>
-          <w:color w:val="067D17"/>
-        </w:rPr>
-        <w:t>android.permission.INTERNET</w:t>
-      </w:r>
-      <w:proofErr w:type="spellEnd"/>
-      <w:r>
-        <w:rPr>
-          <w:color w:val="067D17"/>
-        </w:rPr>
-        <w:t xml:space="preserve">" </w:t>
-      </w:r>
-      <w:r>
-        <w:rPr>
-          <w:color w:val="080808"/>
-        </w:rPr>
-        <w:t>/&gt;</w:t>
-      </w:r>
-      <w:r>
-        <w:rPr>
-          <w:color w:val="080808"/>
-        </w:rPr>
-        <w:br/>
-        <w:t>&lt;</w:t>
-      </w:r>
-      <w:r>
-        <w:rPr>
-          <w:color w:val="0033B3"/>
-        </w:rPr>
-        <w:t xml:space="preserve">uses-permission </w:t>
-      </w:r>
-      <w:proofErr w:type="spellStart"/>
-      <w:r>
-        <w:rPr>
-          <w:color w:val="871094"/>
-        </w:rPr>
-        <w:t>android</w:t>
-      </w:r>
-      <w:r>
-        <w:rPr>
-          <w:color w:val="174AD4"/>
-        </w:rPr>
-        <w:t>:name</w:t>
-      </w:r>
-      <w:proofErr w:type="spellEnd"/>
-      <w:r>
-        <w:rPr>
-          <w:color w:val="067D17"/>
-        </w:rPr>
-        <w:t>="</w:t>
-      </w:r>
-      <w:proofErr w:type="spellStart"/>
-      <w:r>
-        <w:rPr>
-          <w:color w:val="067D17"/>
-        </w:rPr>
-        <w:t>android.permission.ACCESS_NETWORK_STATE</w:t>
-      </w:r>
-      <w:proofErr w:type="spellEnd"/>
-      <w:r>
-        <w:rPr>
-          <w:color w:val="067D17"/>
-        </w:rPr>
-        <w:t xml:space="preserve">" </w:t>
-      </w:r>
-      <w:r>
-        <w:rPr>
-          <w:color w:val="080808"/>
-        </w:rPr>
-        <w:t>/&gt;</w:t>
-      </w:r>
-    </w:p>
-    <w:p/>
-    <w:p>
-      <w:r>
-        <w:t xml:space="preserve">Ensuite, nous avons modifié notre activité </w:t>
-      </w:r>
-      <w:proofErr w:type="spellStart"/>
+        <w:t xml:space="preserve">ConnectedActivity </w:t>
+      </w:r>
+      <w:r>
+        <w:t xml:space="preserve">en y ajoutant une </w:t>
+      </w:r>
       <w:r>
         <w:rPr>
           <w:i/>
           <w:iCs/>
         </w:rPr>
-        <w:t>ConnectedActivity</w:t>
-      </w:r>
-      <w:proofErr w:type="spellEnd"/>
+        <w:t xml:space="preserve">ImageView </w:t>
+      </w:r>
+      <w:r>
+        <w:t xml:space="preserve">du nom de </w:t>
+      </w:r>
       <w:r>
         <w:rPr>
           <w:i/>
           <w:iCs/>
         </w:rPr>
-        <w:t xml:space="preserve"> </w:t>
-      </w:r>
-      <w:r>
-        <w:t xml:space="preserve">en y ajoutant une </w:t>
-      </w:r>
-      <w:proofErr w:type="spellStart"/>
+        <w:t>ConnectedLogo</w:t>
+      </w:r>
+      <w:r>
+        <w:t>.</w:t>
+      </w:r>
+    </w:p>
+    <w:p>
+      <w:r>
+        <w:t>Le code de l’</w:t>
+      </w:r>
       <w:r>
         <w:rPr>
           <w:i/>
           <w:iCs/>
         </w:rPr>
-        <w:t>ImageView</w:t>
-      </w:r>
-      <w:proofErr w:type="spellEnd"/>
-      <w:r>
-        <w:rPr>
-          <w:i/>
-          <w:iCs/>
-        </w:rPr>
-        <w:t xml:space="preserve"> </w:t>
-      </w:r>
-      <w:r>
-        <w:t xml:space="preserve">du nom de </w:t>
-      </w:r>
-      <w:proofErr w:type="spellStart"/>
-      <w:r>
-        <w:rPr>
-          <w:i/>
-          <w:iCs/>
-        </w:rPr>
-        <w:t>ConnectedLogo</w:t>
-      </w:r>
-      <w:proofErr w:type="spellEnd"/>
-      <w:r>
-        <w:t>.</w:t>
-      </w:r>
-    </w:p>
-    <w:p>
-      <w:r>
-        <w:t>Le code de l’</w:t>
-      </w:r>
-      <w:proofErr w:type="spellStart"/>
-      <w:r>
-        <w:rPr>
-          <w:i/>
-          <w:iCs/>
-        </w:rPr>
-        <w:t>ImageView</w:t>
-      </w:r>
-      <w:proofErr w:type="spellEnd"/>
-      <w:r>
-        <w:rPr>
-          <w:i/>
-          <w:iCs/>
-        </w:rPr>
-        <w:t xml:space="preserve"> </w:t>
+        <w:t xml:space="preserve">ImageView </w:t>
       </w:r>
       <w:r>
         <w:t>est le suivant :</w:t>
@@ -3591,7 +3192,6 @@
         </w:rPr>
         <w:t>&lt;</w:t>
       </w:r>
-      <w:proofErr w:type="spellStart"/>
       <w:r>
         <w:rPr>
           <w:rFonts w:ascii="Courier New" w:eastAsia="Times New Roman" w:hAnsi="Courier New" w:cs="Courier New"/>
@@ -3602,7 +3202,6 @@
         </w:rPr>
         <w:t>ImageView</w:t>
       </w:r>
-      <w:proofErr w:type="spellEnd"/>
       <w:r>
         <w:rPr>
           <w:rFonts w:ascii="Courier New" w:eastAsia="Times New Roman" w:hAnsi="Courier New" w:cs="Courier New"/>
@@ -3614,7 +3213,6 @@
         <w:br/>
         <w:t xml:space="preserve">    </w:t>
       </w:r>
-      <w:proofErr w:type="spellStart"/>
       <w:r>
         <w:rPr>
           <w:rFonts w:ascii="Courier New" w:eastAsia="Times New Roman" w:hAnsi="Courier New" w:cs="Courier New"/>
@@ -3635,7 +3233,6 @@
         </w:rPr>
         <w:t>:id</w:t>
       </w:r>
-      <w:proofErr w:type="spellEnd"/>
       <w:r>
         <w:rPr>
           <w:rFonts w:ascii="Courier New" w:eastAsia="Times New Roman" w:hAnsi="Courier New" w:cs="Courier New"/>
@@ -3644,9 +3241,8 @@
           <w:szCs w:val="20"/>
           <w:lang w:eastAsia="fr-CH"/>
         </w:rPr>
-        <w:t>="@+id/</w:t>
-      </w:r>
-      <w:proofErr w:type="spellStart"/>
+        <w:t>="@+id/connected_logo"</w:t>
+      </w:r>
       <w:r>
         <w:rPr>
           <w:rFonts w:ascii="Courier New" w:eastAsia="Times New Roman" w:hAnsi="Courier New" w:cs="Courier New"/>
@@ -3655,9 +3251,29 @@
           <w:szCs w:val="20"/>
           <w:lang w:eastAsia="fr-CH"/>
         </w:rPr>
-        <w:t>connected_logo</w:t>
-      </w:r>
-      <w:proofErr w:type="spellEnd"/>
+        <w:br/>
+        <w:t xml:space="preserve">    </w:t>
+      </w:r>
+      <w:r>
+        <w:rPr>
+          <w:rFonts w:ascii="Courier New" w:eastAsia="Times New Roman" w:hAnsi="Courier New" w:cs="Courier New"/>
+          <w:color w:val="871094"/>
+          <w:sz w:val="20"/>
+          <w:szCs w:val="20"/>
+          <w:lang w:eastAsia="fr-CH"/>
+        </w:rPr>
+        <w:t>android</w:t>
+      </w:r>
+      <w:r>
+        <w:rPr>
+          <w:rFonts w:ascii="Courier New" w:eastAsia="Times New Roman" w:hAnsi="Courier New" w:cs="Courier New"/>
+          <w:color w:val="174AD4"/>
+          <w:sz w:val="20"/>
+          <w:szCs w:val="20"/>
+          <w:lang w:eastAsia="fr-CH"/>
+        </w:rPr>
+        <w:t>:layout_width</w:t>
+      </w:r>
       <w:r>
         <w:rPr>
           <w:rFonts w:ascii="Courier New" w:eastAsia="Times New Roman" w:hAnsi="Courier New" w:cs="Courier New"/>
@@ -3666,7 +3282,7 @@
           <w:szCs w:val="20"/>
           <w:lang w:eastAsia="fr-CH"/>
         </w:rPr>
-        <w:t>"</w:t>
+        <w:t>="wrap_content"</w:t>
       </w:r>
       <w:r>
         <w:rPr>
@@ -3679,7 +3295,6 @@
         <w:br/>
         <w:t xml:space="preserve">    </w:t>
       </w:r>
-      <w:proofErr w:type="spellStart"/>
       <w:r>
         <w:rPr>
           <w:rFonts w:ascii="Courier New" w:eastAsia="Times New Roman" w:hAnsi="Courier New" w:cs="Courier New"/>
@@ -3698,9 +3313,8 @@
           <w:szCs w:val="20"/>
           <w:lang w:eastAsia="fr-CH"/>
         </w:rPr>
-        <w:t>:layout_width</w:t>
-      </w:r>
-      <w:proofErr w:type="spellEnd"/>
+        <w:t>:layout_height</w:t>
+      </w:r>
       <w:r>
         <w:rPr>
           <w:rFonts w:ascii="Courier New" w:eastAsia="Times New Roman" w:hAnsi="Courier New" w:cs="Courier New"/>
@@ -3709,9 +3323,8 @@
           <w:szCs w:val="20"/>
           <w:lang w:eastAsia="fr-CH"/>
         </w:rPr>
-        <w:t>="</w:t>
-      </w:r>
-      <w:proofErr w:type="spellStart"/>
+        <w:t>="wrap_content"</w:t>
+      </w:r>
       <w:r>
         <w:rPr>
           <w:rFonts w:ascii="Courier New" w:eastAsia="Times New Roman" w:hAnsi="Courier New" w:cs="Courier New"/>
@@ -3720,9 +3333,29 @@
           <w:szCs w:val="20"/>
           <w:lang w:eastAsia="fr-CH"/>
         </w:rPr>
-        <w:t>wrap_content</w:t>
-      </w:r>
-      <w:proofErr w:type="spellEnd"/>
+        <w:br/>
+        <w:t xml:space="preserve">    </w:t>
+      </w:r>
+      <w:r>
+        <w:rPr>
+          <w:rFonts w:ascii="Courier New" w:eastAsia="Times New Roman" w:hAnsi="Courier New" w:cs="Courier New"/>
+          <w:color w:val="871094"/>
+          <w:sz w:val="20"/>
+          <w:szCs w:val="20"/>
+          <w:lang w:eastAsia="fr-CH"/>
+        </w:rPr>
+        <w:t>app</w:t>
+      </w:r>
+      <w:r>
+        <w:rPr>
+          <w:rFonts w:ascii="Courier New" w:eastAsia="Times New Roman" w:hAnsi="Courier New" w:cs="Courier New"/>
+          <w:color w:val="174AD4"/>
+          <w:sz w:val="20"/>
+          <w:szCs w:val="20"/>
+          <w:lang w:eastAsia="fr-CH"/>
+        </w:rPr>
+        <w:t>:layout_constraintBottom_toTopOf</w:t>
+      </w:r>
       <w:r>
         <w:rPr>
           <w:rFonts w:ascii="Courier New" w:eastAsia="Times New Roman" w:hAnsi="Courier New" w:cs="Courier New"/>
@@ -3731,7 +3364,7 @@
           <w:szCs w:val="20"/>
           <w:lang w:eastAsia="fr-CH"/>
         </w:rPr>
-        <w:t>"</w:t>
+        <w:t>="@+id/relativeLayout"</w:t>
       </w:r>
       <w:r>
         <w:rPr>
@@ -3744,7 +3377,6 @@
         <w:br/>
         <w:t xml:space="preserve">    </w:t>
       </w:r>
-      <w:proofErr w:type="spellStart"/>
       <w:r>
         <w:rPr>
           <w:rFonts w:ascii="Courier New" w:eastAsia="Times New Roman" w:hAnsi="Courier New" w:cs="Courier New"/>
@@ -3753,7 +3385,7 @@
           <w:szCs w:val="20"/>
           <w:lang w:eastAsia="fr-CH"/>
         </w:rPr>
-        <w:t>android</w:t>
+        <w:t>app</w:t>
       </w:r>
       <w:r>
         <w:rPr>
@@ -3763,9 +3395,8 @@
           <w:szCs w:val="20"/>
           <w:lang w:eastAsia="fr-CH"/>
         </w:rPr>
-        <w:t>:layout_height</w:t>
-      </w:r>
-      <w:proofErr w:type="spellEnd"/>
+        <w:t>:layout_constraintEnd_toEndOf</w:t>
+      </w:r>
       <w:r>
         <w:rPr>
           <w:rFonts w:ascii="Courier New" w:eastAsia="Times New Roman" w:hAnsi="Courier New" w:cs="Courier New"/>
@@ -3774,9 +3405,8 @@
           <w:szCs w:val="20"/>
           <w:lang w:eastAsia="fr-CH"/>
         </w:rPr>
-        <w:t>="</w:t>
-      </w:r>
-      <w:proofErr w:type="spellStart"/>
+        <w:t>="parent"</w:t>
+      </w:r>
       <w:r>
         <w:rPr>
           <w:rFonts w:ascii="Courier New" w:eastAsia="Times New Roman" w:hAnsi="Courier New" w:cs="Courier New"/>
@@ -3785,31 +3415,9 @@
           <w:szCs w:val="20"/>
           <w:lang w:eastAsia="fr-CH"/>
         </w:rPr>
-        <w:t>wrap_content</w:t>
-      </w:r>
-      <w:proofErr w:type="spellEnd"/>
-      <w:r>
-        <w:rPr>
-          <w:rFonts w:ascii="Courier New" w:eastAsia="Times New Roman" w:hAnsi="Courier New" w:cs="Courier New"/>
-          <w:color w:val="067D17"/>
-          <w:sz w:val="20"/>
-          <w:szCs w:val="20"/>
-          <w:lang w:eastAsia="fr-CH"/>
-        </w:rPr>
-        <w:t>"</w:t>
-      </w:r>
-      <w:r>
-        <w:rPr>
-          <w:rFonts w:ascii="Courier New" w:eastAsia="Times New Roman" w:hAnsi="Courier New" w:cs="Courier New"/>
-          <w:color w:val="067D17"/>
-          <w:sz w:val="20"/>
-          <w:szCs w:val="20"/>
-          <w:lang w:eastAsia="fr-CH"/>
-        </w:rPr>
         <w:br/>
         <w:t xml:space="preserve">    </w:t>
       </w:r>
-      <w:proofErr w:type="spellStart"/>
       <w:r>
         <w:rPr>
           <w:rFonts w:ascii="Courier New" w:eastAsia="Times New Roman" w:hAnsi="Courier New" w:cs="Courier New"/>
@@ -3828,117 +3436,8 @@
           <w:szCs w:val="20"/>
           <w:lang w:eastAsia="fr-CH"/>
         </w:rPr>
-        <w:t>:layout_constraintBottom_toTopOf</w:t>
-      </w:r>
-      <w:proofErr w:type="spellEnd"/>
-      <w:r>
-        <w:rPr>
-          <w:rFonts w:ascii="Courier New" w:eastAsia="Times New Roman" w:hAnsi="Courier New" w:cs="Courier New"/>
-          <w:color w:val="067D17"/>
-          <w:sz w:val="20"/>
-          <w:szCs w:val="20"/>
-          <w:lang w:eastAsia="fr-CH"/>
-        </w:rPr>
-        <w:t>="@+id/</w:t>
-      </w:r>
-      <w:proofErr w:type="spellStart"/>
-      <w:r>
-        <w:rPr>
-          <w:rFonts w:ascii="Courier New" w:eastAsia="Times New Roman" w:hAnsi="Courier New" w:cs="Courier New"/>
-          <w:color w:val="067D17"/>
-          <w:sz w:val="20"/>
-          <w:szCs w:val="20"/>
-          <w:lang w:eastAsia="fr-CH"/>
-        </w:rPr>
-        <w:t>relativeLayout</w:t>
-      </w:r>
-      <w:proofErr w:type="spellEnd"/>
-      <w:r>
-        <w:rPr>
-          <w:rFonts w:ascii="Courier New" w:eastAsia="Times New Roman" w:hAnsi="Courier New" w:cs="Courier New"/>
-          <w:color w:val="067D17"/>
-          <w:sz w:val="20"/>
-          <w:szCs w:val="20"/>
-          <w:lang w:eastAsia="fr-CH"/>
-        </w:rPr>
-        <w:t>"</w:t>
-      </w:r>
-      <w:r>
-        <w:rPr>
-          <w:rFonts w:ascii="Courier New" w:eastAsia="Times New Roman" w:hAnsi="Courier New" w:cs="Courier New"/>
-          <w:color w:val="067D17"/>
-          <w:sz w:val="20"/>
-          <w:szCs w:val="20"/>
-          <w:lang w:eastAsia="fr-CH"/>
-        </w:rPr>
-        <w:br/>
-        <w:t xml:space="preserve">    </w:t>
-      </w:r>
-      <w:proofErr w:type="spellStart"/>
-      <w:r>
-        <w:rPr>
-          <w:rFonts w:ascii="Courier New" w:eastAsia="Times New Roman" w:hAnsi="Courier New" w:cs="Courier New"/>
-          <w:color w:val="871094"/>
-          <w:sz w:val="20"/>
-          <w:szCs w:val="20"/>
-          <w:lang w:eastAsia="fr-CH"/>
-        </w:rPr>
-        <w:t>app</w:t>
-      </w:r>
-      <w:r>
-        <w:rPr>
-          <w:rFonts w:ascii="Courier New" w:eastAsia="Times New Roman" w:hAnsi="Courier New" w:cs="Courier New"/>
-          <w:color w:val="174AD4"/>
-          <w:sz w:val="20"/>
-          <w:szCs w:val="20"/>
-          <w:lang w:eastAsia="fr-CH"/>
-        </w:rPr>
-        <w:t>:layout_constraintEnd_toEndOf</w:t>
-      </w:r>
-      <w:proofErr w:type="spellEnd"/>
-      <w:r>
-        <w:rPr>
-          <w:rFonts w:ascii="Courier New" w:eastAsia="Times New Roman" w:hAnsi="Courier New" w:cs="Courier New"/>
-          <w:color w:val="067D17"/>
-          <w:sz w:val="20"/>
-          <w:szCs w:val="20"/>
-          <w:lang w:eastAsia="fr-CH"/>
-        </w:rPr>
-        <w:t>="parent"</w:t>
-      </w:r>
-      <w:r>
-        <w:rPr>
-          <w:rFonts w:ascii="Courier New" w:eastAsia="Times New Roman" w:hAnsi="Courier New" w:cs="Courier New"/>
-          <w:color w:val="067D17"/>
-          <w:sz w:val="20"/>
-          <w:szCs w:val="20"/>
-          <w:lang w:eastAsia="fr-CH"/>
-        </w:rPr>
-        <w:br/>
-        <w:t xml:space="preserve">    </w:t>
-      </w:r>
-      <w:proofErr w:type="spellStart"/>
-      <w:r>
-        <w:rPr>
-          <w:rFonts w:ascii="Courier New" w:eastAsia="Times New Roman" w:hAnsi="Courier New" w:cs="Courier New"/>
-          <w:color w:val="871094"/>
-          <w:sz w:val="20"/>
-          <w:szCs w:val="20"/>
-          <w:lang w:eastAsia="fr-CH"/>
-        </w:rPr>
-        <w:t>app</w:t>
-      </w:r>
-      <w:r>
-        <w:rPr>
-          <w:rFonts w:ascii="Courier New" w:eastAsia="Times New Roman" w:hAnsi="Courier New" w:cs="Courier New"/>
-          <w:color w:val="174AD4"/>
-          <w:sz w:val="20"/>
-          <w:szCs w:val="20"/>
-          <w:lang w:eastAsia="fr-CH"/>
-        </w:rPr>
         <w:t>:layout_constraintStart_toStartOf</w:t>
       </w:r>
-      <w:proofErr w:type="spellEnd"/>
       <w:r>
         <w:rPr>
           <w:rFonts w:ascii="Courier New" w:eastAsia="Times New Roman" w:hAnsi="Courier New" w:cs="Courier New"/>
@@ -4087,6 +3586,9 @@
               <w:jc w:val="center"/>
             </w:pPr>
             <w:r>
+              <w:rPr>
+                <w:noProof/>
+              </w:rPr>
               <w:drawing>
                 <wp:inline distT="0" distB="0" distL="0" distR="0" wp14:anchorId="189FD420" wp14:editId="46997EE8">
                   <wp:extent cx="1981477" cy="1314633"/>
@@ -4135,6 +3637,9 @@
               <w:cnfStyle w:val="000000100000" w:firstRow="0" w:lastRow="0" w:firstColumn="0" w:lastColumn="0" w:oddVBand="0" w:evenVBand="0" w:oddHBand="1" w:evenHBand="0" w:firstRowFirstColumn="0" w:firstRowLastColumn="0" w:lastRowFirstColumn="0" w:lastRowLastColumn="0"/>
             </w:pPr>
             <w:r>
+              <w:rPr>
+                <w:noProof/>
+              </w:rPr>
               <w:drawing>
                 <wp:inline distT="0" distB="0" distL="0" distR="0" wp14:anchorId="2E1B87C3" wp14:editId="4EC43378">
                   <wp:extent cx="2057400" cy="3788138"/>
@@ -4186,6 +3691,9 @@
     </w:p>
     <w:p>
       <w:r>
+        <w:rPr>
+          <w:noProof/>
+        </w:rPr>
         <w:drawing>
           <wp:inline distT="0" distB="0" distL="0" distR="0" wp14:anchorId="4E57E12A" wp14:editId="2BC86118">
             <wp:extent cx="5760720" cy="534670"/>
@@ -4223,6 +3731,843 @@
         </w:drawing>
       </w:r>
     </w:p>
+    <w:p>
+      <w:r>
+        <w:br w:type="page"/>
+      </w:r>
+    </w:p>
+    <w:p>
+      <w:pPr>
+        <w:pStyle w:val="Titre1"/>
+      </w:pPr>
+      <w:r>
+        <w:lastRenderedPageBreak/>
+        <w:t>Affichage d’une activité</w:t>
+      </w:r>
+    </w:p>
+    <w:p>
+      <w:pPr>
+        <w:rPr>
+          <w:b/>
+          <w:bCs/>
+        </w:rPr>
+      </w:pPr>
+      <w:r>
+        <w:rPr>
+          <w:b/>
+          <w:bCs/>
+        </w:rPr>
+        <w:t>Dans quel(s) dossier(s) devons-nous ajouter cette image ?</w:t>
+      </w:r>
+    </w:p>
+    <w:p>
+      <w:r>
+        <w:t xml:space="preserve">Il suffit d’ajouter à la main l’image dans le dossier </w:t>
+      </w:r>
+      <w:r>
+        <w:t>« </w:t>
+      </w:r>
+      <w:r>
+        <w:t>drawable</w:t>
+      </w:r>
+      <w:r>
+        <w:t> »</w:t>
+      </w:r>
+      <w:r>
+        <w:t>, comme ceci :</w:t>
+      </w:r>
+    </w:p>
+    <w:p>
+      <w:r>
+        <w:rPr>
+          <w:noProof/>
+        </w:rPr>
+        <w:drawing>
+          <wp:inline distT="0" distB="0" distL="0" distR="0" wp14:anchorId="68EAEF49" wp14:editId="2F24D6F4">
+            <wp:extent cx="2430780" cy="960120"/>
+            <wp:effectExtent l="0" t="0" r="7620" b="0"/>
+            <wp:docPr id="24" name="Image 24"/>
+            <wp:cNvGraphicFramePr>
+              <a:graphicFrameLocks xmlns:a="http://schemas.openxmlformats.org/drawingml/2006/main" noChangeAspect="1"/>
+            </wp:cNvGraphicFramePr>
+            <a:graphic xmlns:a="http://schemas.openxmlformats.org/drawingml/2006/main">
+              <a:graphicData uri="http://schemas.openxmlformats.org/drawingml/2006/picture">
+                <pic:pic xmlns:pic="http://schemas.openxmlformats.org/drawingml/2006/picture">
+                  <pic:nvPicPr>
+                    <pic:cNvPr id="0" name="Picture 4"/>
+                    <pic:cNvPicPr>
+                      <a:picLocks noChangeAspect="1" noChangeArrowheads="1"/>
+                    </pic:cNvPicPr>
+                  </pic:nvPicPr>
+                  <pic:blipFill>
+                    <a:blip r:embed="rId25">
+                      <a:extLst>
+                        <a:ext uri="{28A0092B-C50C-407E-A947-70E740481C1C}">
+                          <a14:useLocalDpi xmlns:a14="http://schemas.microsoft.com/office/drawing/2010/main" val="0"/>
+                        </a:ext>
+                      </a:extLst>
+                    </a:blip>
+                    <a:srcRect/>
+                    <a:stretch>
+                      <a:fillRect/>
+                    </a:stretch>
+                  </pic:blipFill>
+                  <pic:spPr bwMode="auto">
+                    <a:xfrm>
+                      <a:off x="0" y="0"/>
+                      <a:ext cx="2430780" cy="960120"/>
+                    </a:xfrm>
+                    <a:prstGeom prst="rect">
+                      <a:avLst/>
+                    </a:prstGeom>
+                    <a:noFill/>
+                    <a:ln>
+                      <a:noFill/>
+                    </a:ln>
+                  </pic:spPr>
+                </pic:pic>
+              </a:graphicData>
+            </a:graphic>
+          </wp:inline>
+        </w:drawing>
+      </w:r>
+    </w:p>
+    <w:p>
+      <w:r>
+        <w:t>Et on retrouve ces dossiers à l’aide du chemin suivant dans l’explorateur Windows du projet :</w:t>
+      </w:r>
+    </w:p>
+    <w:p>
+      <w:r>
+        <w:rPr>
+          <w:noProof/>
+        </w:rPr>
+        <w:drawing>
+          <wp:inline distT="0" distB="0" distL="0" distR="0" wp14:anchorId="70A6E204" wp14:editId="4D39A4AB">
+            <wp:extent cx="3762375" cy="381000"/>
+            <wp:effectExtent l="0" t="0" r="9525" b="0"/>
+            <wp:docPr id="26" name="Image 26"/>
+            <wp:cNvGraphicFramePr>
+              <a:graphicFrameLocks xmlns:a="http://schemas.openxmlformats.org/drawingml/2006/main" noChangeAspect="1"/>
+            </wp:cNvGraphicFramePr>
+            <a:graphic xmlns:a="http://schemas.openxmlformats.org/drawingml/2006/main">
+              <a:graphicData uri="http://schemas.openxmlformats.org/drawingml/2006/picture">
+                <pic:pic xmlns:pic="http://schemas.openxmlformats.org/drawingml/2006/picture">
+                  <pic:nvPicPr>
+                    <pic:cNvPr id="1" name=""/>
+                    <pic:cNvPicPr/>
+                  </pic:nvPicPr>
+                  <pic:blipFill>
+                    <a:blip r:embed="rId26"/>
+                    <a:stretch>
+                      <a:fillRect/>
+                    </a:stretch>
+                  </pic:blipFill>
+                  <pic:spPr>
+                    <a:xfrm>
+                      <a:off x="0" y="0"/>
+                      <a:ext cx="3762375" cy="381000"/>
+                    </a:xfrm>
+                    <a:prstGeom prst="rect">
+                      <a:avLst/>
+                    </a:prstGeom>
+                  </pic:spPr>
+                </pic:pic>
+              </a:graphicData>
+            </a:graphic>
+          </wp:inline>
+        </w:drawing>
+      </w:r>
+    </w:p>
+    <w:p>
+      <w:r>
+        <w:t>Voici le contenu du dossier :</w:t>
+      </w:r>
+    </w:p>
+    <w:p>
+      <w:r>
+        <w:rPr>
+          <w:noProof/>
+        </w:rPr>
+        <w:drawing>
+          <wp:inline distT="0" distB="0" distL="0" distR="0" wp14:anchorId="0EA4EFB5" wp14:editId="0D45D3B2">
+            <wp:extent cx="5760720" cy="922020"/>
+            <wp:effectExtent l="0" t="0" r="0" b="0"/>
+            <wp:docPr id="25" name="Image 25" descr="Une image contenant texte&#10;&#10;Description générée automatiquement"/>
+            <wp:cNvGraphicFramePr>
+              <a:graphicFrameLocks xmlns:a="http://schemas.openxmlformats.org/drawingml/2006/main" noChangeAspect="1"/>
+            </wp:cNvGraphicFramePr>
+            <a:graphic xmlns:a="http://schemas.openxmlformats.org/drawingml/2006/main">
+              <a:graphicData uri="http://schemas.openxmlformats.org/drawingml/2006/picture">
+                <pic:pic xmlns:pic="http://schemas.openxmlformats.org/drawingml/2006/picture">
+                  <pic:nvPicPr>
+                    <pic:cNvPr id="25" name="Image 25" descr="Une image contenant texte&#10;&#10;Description générée automatiquement"/>
+                    <pic:cNvPicPr/>
+                  </pic:nvPicPr>
+                  <pic:blipFill>
+                    <a:blip r:embed="rId27"/>
+                    <a:stretch>
+                      <a:fillRect/>
+                    </a:stretch>
+                  </pic:blipFill>
+                  <pic:spPr>
+                    <a:xfrm>
+                      <a:off x="0" y="0"/>
+                      <a:ext cx="5760720" cy="922020"/>
+                    </a:xfrm>
+                    <a:prstGeom prst="rect">
+                      <a:avLst/>
+                    </a:prstGeom>
+                  </pic:spPr>
+                </pic:pic>
+              </a:graphicData>
+            </a:graphic>
+          </wp:inline>
+        </w:drawing>
+      </w:r>
+    </w:p>
+    <w:p/>
+    <w:p>
+      <w:pPr>
+        <w:rPr>
+          <w:b/>
+          <w:bCs/>
+        </w:rPr>
+      </w:pPr>
+      <w:r>
+        <w:rPr>
+          <w:b/>
+          <w:bCs/>
+        </w:rPr>
+        <w:t xml:space="preserve">Veuillez décrire brièvement la logique derrière la gestion des ressources de type « image matricielle » sur Android. </w:t>
+      </w:r>
+    </w:p>
+    <w:p>
+      <w:r>
+        <w:t>Toutes les images de type « matricielle » (png ou jpeg)</w:t>
+      </w:r>
+      <w:r>
+        <w:t xml:space="preserve"> </w:t>
+      </w:r>
+      <w:r>
+        <w:t xml:space="preserve">ne subissent aucun traitement et sont directement stockés dans le </w:t>
+      </w:r>
+      <w:r>
+        <w:t xml:space="preserve">dossier </w:t>
+      </w:r>
+      <w:r>
+        <w:t>« </w:t>
+      </w:r>
+      <w:r>
+        <w:t>drawable</w:t>
+      </w:r>
+      <w:r>
+        <w:t> »</w:t>
+      </w:r>
+      <w:r>
+        <w:t>.</w:t>
+      </w:r>
+    </w:p>
+    <w:p/>
+    <w:p>
+      <w:pPr>
+        <w:rPr>
+          <w:b/>
+          <w:bCs/>
+        </w:rPr>
+      </w:pPr>
+      <w:r>
+        <w:rPr>
+          <w:b/>
+          <w:bCs/>
+        </w:rPr>
+        <w:t>Quel intérêt voyez-vous donc à utiliser une image vectorielle ?</w:t>
+      </w:r>
+    </w:p>
+    <w:p>
+      <w:r>
+        <w:t xml:space="preserve">L’image vectorielle obtient différentes formes que l’on peut utiliser comme on le souhaite au sein de l’application. Une image vectorielle </w:t>
+      </w:r>
+      <w:r>
+        <w:t>ne perd aucune</w:t>
+      </w:r>
+      <w:r>
+        <w:t xml:space="preserve"> qualité lorsque cette dernière est redimensionnée et est donc plus responsive.</w:t>
+      </w:r>
+    </w:p>
+    <w:p/>
+    <w:p>
+      <w:pPr>
+        <w:rPr>
+          <w:b/>
+          <w:bCs/>
+        </w:rPr>
+      </w:pPr>
+      <w:r>
+        <w:rPr>
+          <w:b/>
+          <w:bCs/>
+        </w:rPr>
+        <w:t>Est-ce possible pour tout type d’images (logos, icônes, photos, etc.) ?</w:t>
+      </w:r>
+    </w:p>
+    <w:p>
+      <w:r>
+        <w:t>Les images vectorielles sont uniquement utilisables pour les images pouvant être dimensionnées à l’aide de « formules » mathématiques. On parle donc ici de logos et d’icônes. Des photos prises à l’aide d’un appareil ne pourront pas être vectorielle car elles sont basées sur des pixels.</w:t>
+      </w:r>
+    </w:p>
+    <w:p>
+      <w:r>
+        <w:br w:type="page"/>
+      </w:r>
+    </w:p>
+    <w:p>
+      <w:pPr>
+        <w:pStyle w:val="Titre1"/>
+      </w:pPr>
+      <w:r>
+        <w:lastRenderedPageBreak/>
+        <w:t>Cycle de vie</w:t>
+      </w:r>
+    </w:p>
+    <w:p>
+      <w:pPr>
+        <w:rPr>
+          <w:b/>
+          <w:bCs/>
+        </w:rPr>
+      </w:pPr>
+      <w:r>
+        <w:rPr>
+          <w:b/>
+          <w:bCs/>
+        </w:rPr>
+        <w:t>Décrivez brièvement à quelles occasions ces méthodes sont invoquées. Vous expliquerez aussi l’enchainement de ces appels lorsque l’on passe d’une activité à une autre.</w:t>
+      </w:r>
+    </w:p>
+    <w:p>
+      <w:r>
+        <w:t xml:space="preserve">Voici un </w:t>
+      </w:r>
+      <w:r>
+        <w:t>schéma</w:t>
+      </w:r>
+      <w:r>
+        <w:t xml:space="preserve"> résumant bien les actions réalisées sur les activités</w:t>
+      </w:r>
+      <w:r>
+        <w:t xml:space="preserve"> et </w:t>
+      </w:r>
+      <w:r>
+        <w:t>plus particulièrement leur</w:t>
+      </w:r>
+      <w:r>
+        <w:t>s</w:t>
+      </w:r>
+      <w:r>
+        <w:t xml:space="preserve"> changement</w:t>
+      </w:r>
+      <w:r>
+        <w:t>s</w:t>
+      </w:r>
+      <w:r>
+        <w:t xml:space="preserve"> de contexte :</w:t>
+      </w:r>
+    </w:p>
+    <w:p>
+      <w:r>
+        <w:rPr>
+          <w:noProof/>
+        </w:rPr>
+        <w:drawing>
+          <wp:inline distT="0" distB="0" distL="0" distR="0" wp14:anchorId="523BBC8A" wp14:editId="6251030F">
+            <wp:extent cx="4884420" cy="6316980"/>
+            <wp:effectExtent l="0" t="0" r="0" b="0"/>
+            <wp:docPr id="15" name="Image 15" descr="State diagram for an Android Activity Lifecycle."/>
+            <wp:cNvGraphicFramePr>
+              <a:graphicFrameLocks xmlns:a="http://schemas.openxmlformats.org/drawingml/2006/main" noChangeAspect="1"/>
+            </wp:cNvGraphicFramePr>
+            <a:graphic xmlns:a="http://schemas.openxmlformats.org/drawingml/2006/main">
+              <a:graphicData uri="http://schemas.openxmlformats.org/drawingml/2006/picture">
+                <pic:pic xmlns:pic="http://schemas.openxmlformats.org/drawingml/2006/picture">
+                  <pic:nvPicPr>
+                    <pic:cNvPr id="0" name="Picture 1" descr="State diagram for an Android Activity Lifecycle."/>
+                    <pic:cNvPicPr>
+                      <a:picLocks noChangeAspect="1" noChangeArrowheads="1"/>
+                    </pic:cNvPicPr>
+                  </pic:nvPicPr>
+                  <pic:blipFill>
+                    <a:blip r:embed="rId28">
+                      <a:extLst>
+                        <a:ext uri="{28A0092B-C50C-407E-A947-70E740481C1C}">
+                          <a14:useLocalDpi xmlns:a14="http://schemas.microsoft.com/office/drawing/2010/main" val="0"/>
+                        </a:ext>
+                      </a:extLst>
+                    </a:blip>
+                    <a:srcRect/>
+                    <a:stretch>
+                      <a:fillRect/>
+                    </a:stretch>
+                  </pic:blipFill>
+                  <pic:spPr bwMode="auto">
+                    <a:xfrm>
+                      <a:off x="0" y="0"/>
+                      <a:ext cx="4884420" cy="6316980"/>
+                    </a:xfrm>
+                    <a:prstGeom prst="rect">
+                      <a:avLst/>
+                    </a:prstGeom>
+                    <a:noFill/>
+                    <a:ln>
+                      <a:noFill/>
+                    </a:ln>
+                  </pic:spPr>
+                </pic:pic>
+              </a:graphicData>
+            </a:graphic>
+          </wp:inline>
+        </w:drawing>
+      </w:r>
+    </w:p>
+    <w:p>
+      <w:pPr>
+        <w:pStyle w:val="Lgende"/>
+      </w:pPr>
+      <w:r>
+        <w:t xml:space="preserve">Figure </w:t>
+      </w:r>
+      <w:r>
+        <w:t>2</w:t>
+      </w:r>
+      <w:r>
+        <w:t xml:space="preserve"> </w:t>
+      </w:r>
+      <w:r>
+        <w:t>Diagramme d’états d’une activité</w:t>
+      </w:r>
+    </w:p>
+    <w:p/>
+    <w:p>
+      <w:r>
+        <w:br w:type="page"/>
+      </w:r>
+    </w:p>
+    <w:p>
+      <w:r>
+        <w:lastRenderedPageBreak/>
+        <w:t>Voici un tablea</w:t>
+      </w:r>
+      <w:r>
+        <w:t xml:space="preserve">u récapitulant quelle méthode est </w:t>
+      </w:r>
+      <w:r>
+        <w:t xml:space="preserve">invoquée </w:t>
+      </w:r>
+      <w:r>
+        <w:t>et à</w:t>
+      </w:r>
+      <w:r>
+        <w:t xml:space="preserve"> quel moment.</w:t>
+      </w:r>
+    </w:p>
+    <w:tbl>
+      <w:tblPr>
+        <w:tblStyle w:val="TableauGrille4-Accentuation1"/>
+        <w:tblW w:w="0" w:type="auto"/>
+        <w:tblLook w:val="04A0" w:firstRow="1" w:lastRow="0" w:firstColumn="1" w:lastColumn="0" w:noHBand="0" w:noVBand="1"/>
+      </w:tblPr>
+      <w:tblGrid>
+        <w:gridCol w:w="1555"/>
+        <w:gridCol w:w="7507"/>
+      </w:tblGrid>
+      <w:tr>
+        <w:trPr>
+          <w:cnfStyle w:val="100000000000" w:firstRow="1" w:lastRow="0" w:firstColumn="0" w:lastColumn="0" w:oddVBand="0" w:evenVBand="0" w:oddHBand="0" w:evenHBand="0" w:firstRowFirstColumn="0" w:firstRowLastColumn="0" w:lastRowFirstColumn="0" w:lastRowLastColumn="0"/>
+        </w:trPr>
+        <w:tc>
+          <w:tcPr>
+            <w:cnfStyle w:val="001000000000" w:firstRow="0" w:lastRow="0" w:firstColumn="1" w:lastColumn="0" w:oddVBand="0" w:evenVBand="0" w:oddHBand="0" w:evenHBand="0" w:firstRowFirstColumn="0" w:firstRowLastColumn="0" w:lastRowFirstColumn="0" w:lastRowLastColumn="0"/>
+            <w:tcW w:w="1555" w:type="dxa"/>
+          </w:tcPr>
+          <w:p>
+            <w:r>
+              <w:t>Méthode</w:t>
+            </w:r>
+          </w:p>
+        </w:tc>
+        <w:tc>
+          <w:tcPr>
+            <w:tcW w:w="7507" w:type="dxa"/>
+          </w:tcPr>
+          <w:p>
+            <w:pPr>
+              <w:cnfStyle w:val="100000000000" w:firstRow="1" w:lastRow="0" w:firstColumn="0" w:lastColumn="0" w:oddVBand="0" w:evenVBand="0" w:oddHBand="0" w:evenHBand="0" w:firstRowFirstColumn="0" w:firstRowLastColumn="0" w:lastRowFirstColumn="0" w:lastRowLastColumn="0"/>
+            </w:pPr>
+            <w:r>
+              <w:t>Invocation</w:t>
+            </w:r>
+          </w:p>
+        </w:tc>
+      </w:tr>
+      <w:tr>
+        <w:trPr>
+          <w:cnfStyle w:val="000000100000" w:firstRow="0" w:lastRow="0" w:firstColumn="0" w:lastColumn="0" w:oddVBand="0" w:evenVBand="0" w:oddHBand="1" w:evenHBand="0" w:firstRowFirstColumn="0" w:firstRowLastColumn="0" w:lastRowFirstColumn="0" w:lastRowLastColumn="0"/>
+        </w:trPr>
+        <w:tc>
+          <w:tcPr>
+            <w:cnfStyle w:val="001000000000" w:firstRow="0" w:lastRow="0" w:firstColumn="1" w:lastColumn="0" w:oddVBand="0" w:evenVBand="0" w:oddHBand="0" w:evenHBand="0" w:firstRowFirstColumn="0" w:firstRowLastColumn="0" w:lastRowFirstColumn="0" w:lastRowLastColumn="0"/>
+            <w:tcW w:w="1555" w:type="dxa"/>
+          </w:tcPr>
+          <w:p>
+            <w:r>
+              <w:t>onCreate</w:t>
+            </w:r>
+          </w:p>
+        </w:tc>
+        <w:tc>
+          <w:tcPr>
+            <w:tcW w:w="7507" w:type="dxa"/>
+          </w:tcPr>
+          <w:p>
+            <w:pPr>
+              <w:cnfStyle w:val="000000100000" w:firstRow="0" w:lastRow="0" w:firstColumn="0" w:lastColumn="0" w:oddVBand="0" w:evenVBand="0" w:oddHBand="1" w:evenHBand="0" w:firstRowFirstColumn="0" w:firstRowLastColumn="0" w:lastRowFirstColumn="0" w:lastRowLastColumn="0"/>
+            </w:pPr>
+            <w:r>
+              <w:t>Lors de la création de l’activité, quand elle est lancée</w:t>
+            </w:r>
+          </w:p>
+        </w:tc>
+      </w:tr>
+      <w:tr>
+        <w:tc>
+          <w:tcPr>
+            <w:cnfStyle w:val="001000000000" w:firstRow="0" w:lastRow="0" w:firstColumn="1" w:lastColumn="0" w:oddVBand="0" w:evenVBand="0" w:oddHBand="0" w:evenHBand="0" w:firstRowFirstColumn="0" w:firstRowLastColumn="0" w:lastRowFirstColumn="0" w:lastRowLastColumn="0"/>
+            <w:tcW w:w="1555" w:type="dxa"/>
+          </w:tcPr>
+          <w:p>
+            <w:r>
+              <w:t>onStart</w:t>
+            </w:r>
+          </w:p>
+        </w:tc>
+        <w:tc>
+          <w:tcPr>
+            <w:tcW w:w="7507" w:type="dxa"/>
+          </w:tcPr>
+          <w:p>
+            <w:pPr>
+              <w:cnfStyle w:val="000000000000" w:firstRow="0" w:lastRow="0" w:firstColumn="0" w:lastColumn="0" w:oddVBand="0" w:evenVBand="0" w:oddHBand="0" w:evenHBand="0" w:firstRowFirstColumn="0" w:firstRowLastColumn="0" w:lastRowFirstColumn="0" w:lastRowLastColumn="0"/>
+            </w:pPr>
+            <w:r>
+              <w:t>Lors d</w:t>
+            </w:r>
+            <w:r>
+              <w:t xml:space="preserve">u démarrage </w:t>
+            </w:r>
+            <w:r>
+              <w:t>de l’activité, quand elle est lancée</w:t>
+            </w:r>
+          </w:p>
+        </w:tc>
+      </w:tr>
+      <w:tr>
+        <w:trPr>
+          <w:cnfStyle w:val="000000100000" w:firstRow="0" w:lastRow="0" w:firstColumn="0" w:lastColumn="0" w:oddVBand="0" w:evenVBand="0" w:oddHBand="1" w:evenHBand="0" w:firstRowFirstColumn="0" w:firstRowLastColumn="0" w:lastRowFirstColumn="0" w:lastRowLastColumn="0"/>
+        </w:trPr>
+        <w:tc>
+          <w:tcPr>
+            <w:cnfStyle w:val="001000000000" w:firstRow="0" w:lastRow="0" w:firstColumn="1" w:lastColumn="0" w:oddVBand="0" w:evenVBand="0" w:oddHBand="0" w:evenHBand="0" w:firstRowFirstColumn="0" w:firstRowLastColumn="0" w:lastRowFirstColumn="0" w:lastRowLastColumn="0"/>
+            <w:tcW w:w="1555" w:type="dxa"/>
+          </w:tcPr>
+          <w:p>
+            <w:r>
+              <w:t>onResume</w:t>
+            </w:r>
+          </w:p>
+        </w:tc>
+        <w:tc>
+          <w:tcPr>
+            <w:tcW w:w="7507" w:type="dxa"/>
+          </w:tcPr>
+          <w:p>
+            <w:pPr>
+              <w:cnfStyle w:val="000000100000" w:firstRow="0" w:lastRow="0" w:firstColumn="0" w:lastColumn="0" w:oddVBand="0" w:evenVBand="0" w:oddHBand="1" w:evenHBand="0" w:firstRowFirstColumn="0" w:firstRowLastColumn="0" w:lastRowFirstColumn="0" w:lastRowLastColumn="0"/>
+            </w:pPr>
+            <w:r>
+              <w:t xml:space="preserve">Lors du </w:t>
+            </w:r>
+            <w:r>
+              <w:t>lancement</w:t>
+            </w:r>
+            <w:r>
+              <w:t xml:space="preserve"> de l’activité, quand elle est lancée</w:t>
+            </w:r>
+          </w:p>
+        </w:tc>
+      </w:tr>
+      <w:tr>
+        <w:tc>
+          <w:tcPr>
+            <w:cnfStyle w:val="001000000000" w:firstRow="0" w:lastRow="0" w:firstColumn="1" w:lastColumn="0" w:oddVBand="0" w:evenVBand="0" w:oddHBand="0" w:evenHBand="0" w:firstRowFirstColumn="0" w:firstRowLastColumn="0" w:lastRowFirstColumn="0" w:lastRowLastColumn="0"/>
+            <w:tcW w:w="1555" w:type="dxa"/>
+          </w:tcPr>
+          <w:p>
+            <w:r>
+              <w:t>onPause</w:t>
+            </w:r>
+          </w:p>
+        </w:tc>
+        <w:tc>
+          <w:tcPr>
+            <w:tcW w:w="7507" w:type="dxa"/>
+          </w:tcPr>
+          <w:p>
+            <w:pPr>
+              <w:cnfStyle w:val="000000000000" w:firstRow="0" w:lastRow="0" w:firstColumn="0" w:lastColumn="0" w:oddVBand="0" w:evenVBand="0" w:oddHBand="0" w:evenHBand="0" w:firstRowFirstColumn="0" w:firstRowLastColumn="0" w:lastRowFirstColumn="0" w:lastRowLastColumn="0"/>
+            </w:pPr>
+            <w:r>
+              <w:t>Lors d</w:t>
+            </w:r>
+            <w:r>
+              <w:t xml:space="preserve">e la mise en pause </w:t>
+            </w:r>
+            <w:r>
+              <w:t xml:space="preserve">de l’activité, quand elle est </w:t>
+            </w:r>
+            <w:r>
+              <w:t>en cours d’exécution</w:t>
+            </w:r>
+          </w:p>
+        </w:tc>
+      </w:tr>
+      <w:tr>
+        <w:trPr>
+          <w:cnfStyle w:val="000000100000" w:firstRow="0" w:lastRow="0" w:firstColumn="0" w:lastColumn="0" w:oddVBand="0" w:evenVBand="0" w:oddHBand="1" w:evenHBand="0" w:firstRowFirstColumn="0" w:firstRowLastColumn="0" w:lastRowFirstColumn="0" w:lastRowLastColumn="0"/>
+        </w:trPr>
+        <w:tc>
+          <w:tcPr>
+            <w:cnfStyle w:val="001000000000" w:firstRow="0" w:lastRow="0" w:firstColumn="1" w:lastColumn="0" w:oddVBand="0" w:evenVBand="0" w:oddHBand="0" w:evenHBand="0" w:firstRowFirstColumn="0" w:firstRowLastColumn="0" w:lastRowFirstColumn="0" w:lastRowLastColumn="0"/>
+            <w:tcW w:w="1555" w:type="dxa"/>
+          </w:tcPr>
+          <w:p>
+            <w:r>
+              <w:t>onStop</w:t>
+            </w:r>
+          </w:p>
+        </w:tc>
+        <w:tc>
+          <w:tcPr>
+            <w:tcW w:w="7507" w:type="dxa"/>
+          </w:tcPr>
+          <w:p>
+            <w:pPr>
+              <w:cnfStyle w:val="000000100000" w:firstRow="0" w:lastRow="0" w:firstColumn="0" w:lastColumn="0" w:oddVBand="0" w:evenVBand="0" w:oddHBand="1" w:evenHBand="0" w:firstRowFirstColumn="0" w:firstRowLastColumn="0" w:lastRowFirstColumn="0" w:lastRowLastColumn="0"/>
+            </w:pPr>
+            <w:r>
+              <w:t xml:space="preserve">Lors </w:t>
+            </w:r>
+            <w:r>
+              <w:t>de l’arrêt</w:t>
+            </w:r>
+            <w:r>
+              <w:t xml:space="preserve"> de l’activité, quand elle est en cours d’exécution</w:t>
+            </w:r>
+          </w:p>
+        </w:tc>
+      </w:tr>
+      <w:tr>
+        <w:tc>
+          <w:tcPr>
+            <w:cnfStyle w:val="001000000000" w:firstRow="0" w:lastRow="0" w:firstColumn="1" w:lastColumn="0" w:oddVBand="0" w:evenVBand="0" w:oddHBand="0" w:evenHBand="0" w:firstRowFirstColumn="0" w:firstRowLastColumn="0" w:lastRowFirstColumn="0" w:lastRowLastColumn="0"/>
+            <w:tcW w:w="1555" w:type="dxa"/>
+          </w:tcPr>
+          <w:p>
+            <w:r>
+              <w:t>onDestroy</w:t>
+            </w:r>
+          </w:p>
+        </w:tc>
+        <w:tc>
+          <w:tcPr>
+            <w:tcW w:w="7507" w:type="dxa"/>
+          </w:tcPr>
+          <w:p>
+            <w:pPr>
+              <w:cnfStyle w:val="000000000000" w:firstRow="0" w:lastRow="0" w:firstColumn="0" w:lastColumn="0" w:oddVBand="0" w:evenVBand="0" w:oddHBand="0" w:evenHBand="0" w:firstRowFirstColumn="0" w:firstRowLastColumn="0" w:lastRowFirstColumn="0" w:lastRowLastColumn="0"/>
+            </w:pPr>
+          </w:p>
+        </w:tc>
+      </w:tr>
+      <w:tr>
+        <w:trPr>
+          <w:cnfStyle w:val="000000100000" w:firstRow="0" w:lastRow="0" w:firstColumn="0" w:lastColumn="0" w:oddVBand="0" w:evenVBand="0" w:oddHBand="1" w:evenHBand="0" w:firstRowFirstColumn="0" w:firstRowLastColumn="0" w:lastRowFirstColumn="0" w:lastRowLastColumn="0"/>
+        </w:trPr>
+        <w:tc>
+          <w:tcPr>
+            <w:cnfStyle w:val="001000000000" w:firstRow="0" w:lastRow="0" w:firstColumn="1" w:lastColumn="0" w:oddVBand="0" w:evenVBand="0" w:oddHBand="0" w:evenHBand="0" w:firstRowFirstColumn="0" w:firstRowLastColumn="0" w:lastRowFirstColumn="0" w:lastRowLastColumn="0"/>
+            <w:tcW w:w="1555" w:type="dxa"/>
+          </w:tcPr>
+          <w:p>
+            <w:r>
+              <w:t>onRestart</w:t>
+            </w:r>
+          </w:p>
+        </w:tc>
+        <w:tc>
+          <w:tcPr>
+            <w:tcW w:w="7507" w:type="dxa"/>
+          </w:tcPr>
+          <w:p>
+            <w:pPr>
+              <w:cnfStyle w:val="000000100000" w:firstRow="0" w:lastRow="0" w:firstColumn="0" w:lastColumn="0" w:oddVBand="0" w:evenVBand="0" w:oddHBand="1" w:evenHBand="0" w:firstRowFirstColumn="0" w:firstRowLastColumn="0" w:lastRowFirstColumn="0" w:lastRowLastColumn="0"/>
+            </w:pPr>
+          </w:p>
+        </w:tc>
+      </w:tr>
+    </w:tbl>
+    <w:p/>
+    <w:p>
+      <w:pPr>
+        <w:rPr>
+          <w:b/>
+          <w:bCs/>
+        </w:rPr>
+      </w:pPr>
+      <w:r>
+        <w:rPr>
+          <w:b/>
+          <w:bCs/>
+        </w:rPr>
+        <w:t>Enchainement des appels lorsque que l’on passe d’une activité à une autre :</w:t>
+      </w:r>
+    </w:p>
+    <w:p>
+      <w:r>
+        <w:t>La première activité s’arrête et rentre en dans l’état Paused ou Stopped. Pendant ce temps l’autre activité est créée.</w:t>
+      </w:r>
+      <w:r>
+        <w:t xml:space="preserve"> Si ces activités partagent des données, la première activité n’est pas complétement stoppée avant que la seconde soit créée afin d’assurer la bonne transmission des données.</w:t>
+      </w:r>
+    </w:p>
+    <w:p>
+      <w:r>
+        <w:t>Voici le cycle de vie de 2 activités (A et B) s’exécutant dans la même application :</w:t>
+      </w:r>
+    </w:p>
+    <w:p>
+      <w:r>
+        <w:t>Activity A</w:t>
+      </w:r>
+      <w:r>
+        <w:t> : la méthode</w:t>
+      </w:r>
+      <w:r>
+        <w:t xml:space="preserve"> onPause() </w:t>
+      </w:r>
+      <w:r>
+        <w:t>est exécutée</w:t>
+      </w:r>
+      <w:r>
+        <w:t>.</w:t>
+      </w:r>
+    </w:p>
+    <w:p>
+      <w:r>
+        <w:t>Activity B</w:t>
+      </w:r>
+      <w:r>
+        <w:t xml:space="preserve"> : la méthode </w:t>
+      </w:r>
+      <w:r>
+        <w:t xml:space="preserve">onCreate(), </w:t>
+      </w:r>
+      <w:r>
+        <w:t xml:space="preserve">puis la méthode </w:t>
+      </w:r>
+      <w:r>
+        <w:t xml:space="preserve">onStart(), </w:t>
+      </w:r>
+      <w:r>
+        <w:t>et finalement la méthode</w:t>
+      </w:r>
+      <w:r>
+        <w:t xml:space="preserve"> onResume() </w:t>
+      </w:r>
+      <w:r>
+        <w:t>s’</w:t>
+      </w:r>
+      <w:r>
+        <w:t>exécutent</w:t>
+      </w:r>
+      <w:r>
+        <w:t xml:space="preserve"> à la suite.</w:t>
+      </w:r>
+    </w:p>
+    <w:p>
+      <w:r>
+        <w:t>Ensuite, si l’activité A n’est plus utilisée au niveau visuel, sa méthode onStop() est exécutée.</w:t>
+      </w:r>
+    </w:p>
+    <w:p>
+      <w:r>
+        <w:t>Voici un schéma avec les états dans lequel les activités passent :</w:t>
+      </w:r>
+    </w:p>
+    <w:p>
+      <w:r>
+        <w:rPr>
+          <w:noProof/>
+        </w:rPr>
+        <w:drawing>
+          <wp:inline distT="0" distB="0" distL="0" distR="0" wp14:anchorId="0AE9B930" wp14:editId="73079BDD">
+            <wp:extent cx="4805025" cy="4137660"/>
+            <wp:effectExtent l="0" t="0" r="0" b="0"/>
+            <wp:docPr id="19" name="Image 19"/>
+            <wp:cNvGraphicFramePr>
+              <a:graphicFrameLocks xmlns:a="http://schemas.openxmlformats.org/drawingml/2006/main" noChangeAspect="1"/>
+            </wp:cNvGraphicFramePr>
+            <a:graphic xmlns:a="http://schemas.openxmlformats.org/drawingml/2006/main">
+              <a:graphicData uri="http://schemas.openxmlformats.org/drawingml/2006/picture">
+                <pic:pic xmlns:pic="http://schemas.openxmlformats.org/drawingml/2006/picture">
+                  <pic:nvPicPr>
+                    <pic:cNvPr id="0" name="Picture 3"/>
+                    <pic:cNvPicPr>
+                      <a:picLocks noChangeAspect="1" noChangeArrowheads="1"/>
+                    </pic:cNvPicPr>
+                  </pic:nvPicPr>
+                  <pic:blipFill>
+                    <a:blip r:embed="rId29">
+                      <a:extLst>
+                        <a:ext uri="{28A0092B-C50C-407E-A947-70E740481C1C}">
+                          <a14:useLocalDpi xmlns:a14="http://schemas.microsoft.com/office/drawing/2010/main" val="0"/>
+                        </a:ext>
+                      </a:extLst>
+                    </a:blip>
+                    <a:srcRect/>
+                    <a:stretch>
+                      <a:fillRect/>
+                    </a:stretch>
+                  </pic:blipFill>
+                  <pic:spPr bwMode="auto">
+                    <a:xfrm>
+                      <a:off x="0" y="0"/>
+                      <a:ext cx="4807336" cy="4139650"/>
+                    </a:xfrm>
+                    <a:prstGeom prst="rect">
+                      <a:avLst/>
+                    </a:prstGeom>
+                    <a:noFill/>
+                    <a:ln>
+                      <a:noFill/>
+                    </a:ln>
+                  </pic:spPr>
+                </pic:pic>
+              </a:graphicData>
+            </a:graphic>
+          </wp:inline>
+        </w:drawing>
+      </w:r>
+    </w:p>
     <w:p/>
     <w:p>
       <w:pPr>
@@ -4241,56 +4586,23 @@
         </w:rPr>
       </w:pPr>
       <w:r>
-        <w:t xml:space="preserve">Android </w:t>
-      </w:r>
-      <w:proofErr w:type="spellStart"/>
-      <w:r>
-        <w:t>Developers</w:t>
-      </w:r>
-      <w:proofErr w:type="spellEnd"/>
-      <w:r>
-        <w:t xml:space="preserve">, </w:t>
+        <w:t xml:space="preserve">Android Developers, </w:t>
       </w:r>
       <w:r>
         <w:rPr>
           <w:i/>
           <w:iCs/>
         </w:rPr>
-        <w:t xml:space="preserve">App </w:t>
-      </w:r>
-      <w:proofErr w:type="spellStart"/>
+        <w:t>App resources Overview</w:t>
+      </w:r>
       <w:r>
         <w:rPr>
           <w:i/>
           <w:iCs/>
         </w:rPr>
-        <w:t>resources</w:t>
-      </w:r>
-      <w:proofErr w:type="spellEnd"/>
-      <w:r>
-        <w:rPr>
-          <w:i/>
-          <w:iCs/>
-        </w:rPr>
-        <w:t xml:space="preserve"> </w:t>
-      </w:r>
-      <w:proofErr w:type="spellStart"/>
-      <w:r>
-        <w:rPr>
-          <w:i/>
-          <w:iCs/>
-        </w:rPr>
-        <w:t>Overview</w:t>
-      </w:r>
-      <w:proofErr w:type="spellEnd"/>
-      <w:r>
-        <w:rPr>
-          <w:i/>
-          <w:iCs/>
-        </w:rPr>
         <w:t xml:space="preserve"> – 14/07/2021, </w:t>
       </w:r>
-      <w:hyperlink r:id="rId25" w:anchor="ResourceTypes" w:history="1">
+      <w:hyperlink r:id="rId30" w:anchor="ResourceTypes" w:history="1">
         <w:r>
           <w:rPr>
             <w:rStyle w:val="Lienhypertexte"/>
@@ -4310,59 +4622,19 @@
     </w:p>
     <w:p>
       <w:r>
-        <w:t xml:space="preserve">Android </w:t>
-      </w:r>
-      <w:proofErr w:type="spellStart"/>
-      <w:r>
-        <w:t>Developers</w:t>
-      </w:r>
-      <w:proofErr w:type="spellEnd"/>
-      <w:r>
-        <w:t xml:space="preserve">, </w:t>
+        <w:t xml:space="preserve">Android Developers, </w:t>
       </w:r>
       <w:r>
         <w:rPr>
           <w:i/>
           <w:iCs/>
         </w:rPr>
-        <w:t xml:space="preserve">Support </w:t>
-      </w:r>
-      <w:proofErr w:type="spellStart"/>
-      <w:r>
-        <w:rPr>
-          <w:i/>
-          <w:iCs/>
-        </w:rPr>
-        <w:t>different</w:t>
-      </w:r>
-      <w:proofErr w:type="spellEnd"/>
-      <w:r>
-        <w:rPr>
-          <w:i/>
-          <w:iCs/>
-        </w:rPr>
-        <w:t xml:space="preserve"> </w:t>
-      </w:r>
-      <w:proofErr w:type="spellStart"/>
-      <w:r>
-        <w:rPr>
-          <w:i/>
-          <w:iCs/>
-        </w:rPr>
-        <w:t>languages</w:t>
-      </w:r>
-      <w:proofErr w:type="spellEnd"/>
-      <w:r>
-        <w:rPr>
-          <w:i/>
-          <w:iCs/>
-        </w:rPr>
-        <w:t xml:space="preserve"> and cultures – 17/09/2021</w:t>
+        <w:t>Support different languages and cultures – 17/09/2021</w:t>
       </w:r>
       <w:r>
         <w:t xml:space="preserve">, </w:t>
       </w:r>
-      <w:hyperlink r:id="rId26" w:history="1">
+      <w:hyperlink r:id="rId31" w:history="1">
         <w:r>
           <w:rPr>
             <w:rStyle w:val="Lienhypertexte"/>
@@ -4376,64 +4648,47 @@
     </w:p>
     <w:p>
       <w:r>
-        <w:t xml:space="preserve">Android </w:t>
-      </w:r>
-      <w:proofErr w:type="spellStart"/>
-      <w:r>
-        <w:t>Developers</w:t>
-      </w:r>
-      <w:proofErr w:type="spellEnd"/>
-      <w:r>
-        <w:t xml:space="preserve">, </w:t>
-      </w:r>
-      <w:proofErr w:type="spellStart"/>
+        <w:t xml:space="preserve">Android Developers, </w:t>
+      </w:r>
       <w:r>
         <w:rPr>
           <w:i/>
           <w:iCs/>
         </w:rPr>
-        <w:t>InputType</w:t>
-      </w:r>
-      <w:proofErr w:type="spellEnd"/>
+        <w:t xml:space="preserve">InputType – </w:t>
+      </w:r>
       <w:r>
         <w:rPr>
           <w:i/>
           <w:iCs/>
         </w:rPr>
-        <w:t xml:space="preserve"> – </w:t>
+        <w:t>11</w:t>
       </w:r>
       <w:r>
         <w:rPr>
           <w:i/>
           <w:iCs/>
         </w:rPr>
-        <w:t>11</w:t>
+        <w:t>/0</w:t>
       </w:r>
       <w:r>
         <w:rPr>
           <w:i/>
           <w:iCs/>
         </w:rPr>
-        <w:t>/0</w:t>
+        <w:t>8</w:t>
       </w:r>
       <w:r>
         <w:rPr>
           <w:i/>
           <w:iCs/>
         </w:rPr>
-        <w:t>8</w:t>
-      </w:r>
-      <w:r>
-        <w:rPr>
-          <w:i/>
-          <w:iCs/>
-        </w:rPr>
         <w:t>/2021</w:t>
       </w:r>
       <w:r>
         <w:t xml:space="preserve">, </w:t>
       </w:r>
-      <w:hyperlink r:id="rId27" w:anchor="attr_android:inputType" w:history="1">
+      <w:hyperlink r:id="rId32" w:anchor="attr_android:inputType" w:history="1">
         <w:r>
           <w:rPr>
             <w:rStyle w:val="Lienhypertexte"/>
@@ -4453,36 +4708,19 @@
     </w:p>
     <w:p>
       <w:r>
-        <w:t xml:space="preserve">Android </w:t>
-      </w:r>
-      <w:proofErr w:type="spellStart"/>
-      <w:r>
-        <w:t>Developers</w:t>
-      </w:r>
-      <w:proofErr w:type="spellEnd"/>
-      <w:r>
-        <w:t xml:space="preserve">, </w:t>
-      </w:r>
-      <w:proofErr w:type="spellStart"/>
+        <w:t xml:space="preserve">Android Developers, </w:t>
+      </w:r>
       <w:r>
         <w:rPr>
           <w:i/>
           <w:iCs/>
         </w:rPr>
-        <w:t>Dialogs</w:t>
-      </w:r>
-      <w:proofErr w:type="spellEnd"/>
-      <w:r>
-        <w:rPr>
-          <w:i/>
-          <w:iCs/>
-        </w:rPr>
-        <w:t xml:space="preserve"> – 30/06/2021</w:t>
+        <w:t>Dialogs – 30/06/2021</w:t>
       </w:r>
       <w:r>
         <w:t xml:space="preserve">, </w:t>
       </w:r>
-      <w:hyperlink r:id="rId28" w:history="1">
+      <w:hyperlink r:id="rId33" w:history="1">
         <w:r>
           <w:rPr>
             <w:rStyle w:val="Lienhypertexte"/>
@@ -4496,76 +4734,24 @@
     </w:p>
     <w:p>
       <w:r>
-        <w:t xml:space="preserve">Android </w:t>
-      </w:r>
-      <w:proofErr w:type="spellStart"/>
-      <w:r>
-        <w:t>Developers</w:t>
-      </w:r>
-      <w:proofErr w:type="spellEnd"/>
-      <w:r>
-        <w:t xml:space="preserve">, </w:t>
+        <w:t xml:space="preserve">Android Developers, </w:t>
       </w:r>
       <w:r>
         <w:rPr>
           <w:i/>
           <w:iCs/>
         </w:rPr>
-        <w:t xml:space="preserve">Start </w:t>
-      </w:r>
-      <w:proofErr w:type="spellStart"/>
-      <w:r>
-        <w:rPr>
-          <w:i/>
-          <w:iCs/>
-        </w:rPr>
-        <w:t>another</w:t>
-      </w:r>
-      <w:proofErr w:type="spellEnd"/>
-      <w:r>
-        <w:rPr>
-          <w:i/>
-          <w:iCs/>
-        </w:rPr>
-        <w:t xml:space="preserve"> </w:t>
-      </w:r>
-      <w:proofErr w:type="spellStart"/>
-      <w:r>
-        <w:rPr>
-          <w:i/>
-          <w:iCs/>
-        </w:rPr>
-        <w:t>activity</w:t>
-      </w:r>
-      <w:proofErr w:type="spellEnd"/>
-      <w:r>
-        <w:rPr>
-          <w:i/>
-          <w:iCs/>
-        </w:rPr>
-        <w:t xml:space="preserve"> – 13/07/2021</w:t>
+        <w:t>Start another activity – 13/07/2021</w:t>
       </w:r>
       <w:r>
         <w:t xml:space="preserve">, </w:t>
       </w:r>
-      <w:hyperlink r:id="rId29" w:history="1">
+      <w:hyperlink r:id="rId34" w:history="1">
         <w:r>
           <w:rPr>
             <w:rStyle w:val="Lienhypertexte"/>
           </w:rPr>
-          <w:t>https://developer.</w:t>
-        </w:r>
-        <w:r>
-          <w:rPr>
-            <w:rStyle w:val="Lienhypertexte"/>
-          </w:rPr>
-          <w:t>a</w:t>
-        </w:r>
-        <w:r>
-          <w:rPr>
-            <w:rStyle w:val="Lienhypertexte"/>
-          </w:rPr>
-          <w:t>ndroid.com/training/basics/firstapp/starting-activity</w:t>
+          <w:t>https://developer.android.com/training/basics/firstapp/starting-activity</w:t>
         </w:r>
       </w:hyperlink>
       <w:r>
@@ -4574,34 +4760,16 @@
     </w:p>
     <w:p>
       <w:r>
-        <w:lastRenderedPageBreak/>
-        <w:t xml:space="preserve">Android </w:t>
-      </w:r>
-      <w:proofErr w:type="spellStart"/>
-      <w:r>
-        <w:t>Developers</w:t>
-      </w:r>
-      <w:proofErr w:type="spellEnd"/>
-      <w:r>
-        <w:t xml:space="preserve">, </w:t>
-      </w:r>
-      <w:proofErr w:type="spellStart"/>
+        <w:t xml:space="preserve">Android Developers, </w:t>
+      </w:r>
       <w:r>
         <w:rPr>
           <w:i/>
           <w:iCs/>
         </w:rPr>
-        <w:t>Connect</w:t>
-      </w:r>
-      <w:proofErr w:type="spellEnd"/>
-      <w:r>
-        <w:rPr>
-          <w:i/>
-          <w:iCs/>
-        </w:rPr>
-        <w:t xml:space="preserve"> to the network – 25/09/2021, </w:t>
-      </w:r>
-      <w:hyperlink r:id="rId30" w:history="1">
+        <w:t xml:space="preserve">Connect to the network – 25/09/2021, </w:t>
+      </w:r>
+      <w:hyperlink r:id="rId35" w:history="1">
         <w:r>
           <w:rPr>
             <w:rStyle w:val="Lienhypertexte"/>
@@ -4616,14 +4784,53 @@
         <w:t>25/09/2021</w:t>
       </w:r>
     </w:p>
+    <w:p>
+      <w:r>
+        <w:t xml:space="preserve">Android Developers, </w:t>
+      </w:r>
+      <w:r>
+        <w:rPr>
+          <w:i/>
+          <w:iCs/>
+        </w:rPr>
+        <w:t>The Activity Lifecycle</w:t>
+      </w:r>
+      <w:r>
+        <w:rPr>
+          <w:i/>
+          <w:iCs/>
+        </w:rPr>
+        <w:t>– 10/04/2021,</w:t>
+      </w:r>
+    </w:p>
+    <w:p>
+      <w:hyperlink r:id="rId36" w:history="1">
+        <w:r>
+          <w:rPr>
+            <w:rStyle w:val="Lienhypertexte"/>
+          </w:rPr>
+          <w:t>https://developer.android.com/guide/components/activities/activity-lifecycle</w:t>
+        </w:r>
+      </w:hyperlink>
+      <w:r>
+        <w:t xml:space="preserve">, </w:t>
+      </w:r>
+      <w:r>
+        <w:rPr>
+          <w:i/>
+          <w:iCs/>
+        </w:rPr>
+        <w:t>10/04/2021</w:t>
+      </w:r>
+    </w:p>
     <w:p/>
     <w:sectPr>
-      <w:headerReference w:type="even" r:id="rId31"/>
-      <w:headerReference w:type="default" r:id="rId32"/>
-      <w:footerReference w:type="even" r:id="rId33"/>
-      <w:footerReference w:type="default" r:id="rId34"/>
-      <w:headerReference w:type="first" r:id="rId35"/>
-      <w:footerReference w:type="first" r:id="rId36"/>
+      <w:headerReference w:type="even" r:id="rId37"/>
+      <w:headerReference w:type="default" r:id="rId38"/>
+      <w:footerReference w:type="even" r:id="rId39"/>
+      <w:footerReference w:type="default" r:id="rId40"/>
+      <w:headerReference w:type="first" r:id="rId41"/>
+      <w:footerReference w:type="first" r:id="rId42"/>
       <w:pgSz w:w="11906" w:h="16838"/>
       <w:pgMar w:top="1417" w:right="1417" w:bottom="1417" w:left="1417" w:header="708" w:footer="708" w:gutter="0"/>
       <w:pgNumType w:start="0"/>
@@ -4693,7 +4900,7 @@
       <w:rPr>
         <w:noProof/>
       </w:rPr>
-      <w:t>25.09.2021</w:t>
+      <w:t>05.10.2021</w:t>
     </w:r>
     <w:r>
       <w:rPr>
@@ -6997,6 +7204,82 @@
       <w:lang w:eastAsia="fr-CH"/>
     </w:rPr>
   </w:style>
+  <w:style w:type="table" w:styleId="TableauGrille4-Accentuation1">
+    <w:name w:val="Grid Table 4 Accent 1"/>
+    <w:basedOn w:val="TableauNormal"/>
+    <w:uiPriority w:val="49"/>
+    <w:rsid w:val="00840A45"/>
+    <w:pPr>
+      <w:spacing w:after="0" w:line="240" w:lineRule="auto"/>
+    </w:pPr>
+    <w:tblPr>
+      <w:tblStyleRowBandSize w:val="1"/>
+      <w:tblStyleColBandSize w:val="1"/>
+      <w:tblBorders>
+        <w:top w:val="single" w:sz="4" w:space="0" w:color="F1937A" w:themeColor="accent1" w:themeTint="99"/>
+        <w:left w:val="single" w:sz="4" w:space="0" w:color="F1937A" w:themeColor="accent1" w:themeTint="99"/>
+        <w:bottom w:val="single" w:sz="4" w:space="0" w:color="F1937A" w:themeColor="accent1" w:themeTint="99"/>
+        <w:right w:val="single" w:sz="4" w:space="0" w:color="F1937A" w:themeColor="accent1" w:themeTint="99"/>
+        <w:insideH w:val="single" w:sz="4" w:space="0" w:color="F1937A" w:themeColor="accent1" w:themeTint="99"/>
+        <w:insideV w:val="single" w:sz="4" w:space="0" w:color="F1937A" w:themeColor="accent1" w:themeTint="99"/>
+      </w:tblBorders>
+    </w:tblPr>
+    <w:tblStylePr w:type="firstRow">
+      <w:rPr>
+        <w:b/>
+        <w:bCs/>
+        <w:color w:val="FFFFFF" w:themeColor="background1"/>
+      </w:rPr>
+      <w:tblPr/>
+      <w:tcPr>
+        <w:tcBorders>
+          <w:top w:val="single" w:sz="4" w:space="0" w:color="E84C22" w:themeColor="accent1"/>
+          <w:left w:val="single" w:sz="4" w:space="0" w:color="E84C22" w:themeColor="accent1"/>
+          <w:bottom w:val="single" w:sz="4" w:space="0" w:color="E84C22" w:themeColor="accent1"/>
+          <w:right w:val="single" w:sz="4" w:space="0" w:color="E84C22" w:themeColor="accent1"/>
+          <w:insideH w:val="nil"/>
+          <w:insideV w:val="nil"/>
+        </w:tcBorders>
+        <w:shd w:val="clear" w:color="auto" w:fill="E84C22" w:themeFill="accent1"/>
+      </w:tcPr>
+    </w:tblStylePr>
+    <w:tblStylePr w:type="lastRow">
+      <w:rPr>
+        <w:b/>
+        <w:bCs/>
+      </w:rPr>
+      <w:tblPr/>
+      <w:tcPr>
+        <w:tcBorders>
+          <w:top w:val="double" w:sz="4" w:space="0" w:color="E84C22" w:themeColor="accent1"/>
+        </w:tcBorders>
+      </w:tcPr>
+    </w:tblStylePr>
+    <w:tblStylePr w:type="firstCol">
+      <w:rPr>
+        <w:b/>
+        <w:bCs/>
+      </w:rPr>
+    </w:tblStylePr>
+    <w:tblStylePr w:type="lastCol">
+      <w:rPr>
+        <w:b/>
+        <w:bCs/>
+      </w:rPr>
+    </w:tblStylePr>
+    <w:tblStylePr w:type="band1Vert">
+      <w:tblPr/>
+      <w:tcPr>
+        <w:shd w:val="clear" w:color="auto" w:fill="FADAD2" w:themeFill="accent1" w:themeFillTint="33"/>
+      </w:tcPr>
+    </w:tblStylePr>
+    <w:tblStylePr w:type="band1Horz">
+      <w:tblPr/>
+      <w:tcPr>
+        <w:shd w:val="clear" w:color="auto" w:fill="FADAD2" w:themeFill="accent1" w:themeFillTint="33"/>
+      </w:tcPr>
+    </w:tblStylePr>
+  </w:style>
 </w:styles>
 </file>
 
@@ -7116,6 +7399,7 @@
     <w:sig w:usb0="00000000" w:usb1="10000000" w:usb2="00000000" w:usb3="00000000" w:csb0="80000000" w:csb1="00000000"/>
   </w:font>
   <w:font w:name="Calibri">
+    <w:altName w:val="Calibri"/>
     <w:panose1 w:val="020F0502020204030204"/>
     <w:charset w:val="00"/>
     <w:family w:val="swiss"/>
@@ -7158,6 +7442,7 @@
     <w:rsid w:val="00443774"/>
     <w:rsid w:val="004766D2"/>
     <w:rsid w:val="00504ED4"/>
+    <w:rsid w:val="005D6CDE"/>
     <w:rsid w:val="006B3BBF"/>
     <w:rsid w:val="007634A8"/>
     <w:rsid w:val="00792FEE"/>
@@ -7168,6 +7453,7 @@
     <w:rsid w:val="00B35D49"/>
     <w:rsid w:val="00BB3F2F"/>
     <w:rsid w:val="00C55F60"/>
+    <w:rsid w:val="00C639BA"/>
     <w:rsid w:val="00D0249A"/>
     <w:rsid w:val="00D16454"/>
     <w:rsid w:val="00D95F62"/>

</xml_diff>

<commit_message>
doc 5.2 + 5.4 OK
</commit_message>
<xml_diff>
--- a/Labo1_Rapport_Berney_Forestier_Herzig.docx
+++ b/Labo1_Rapport_Berney_Forestier_Herzig.docx
@@ -253,7 +253,7 @@
                                       <w:color w:val="FFFFFF" w:themeColor="background1"/>
                                       <w:lang w:val="de-CH"/>
                                     </w:rPr>
-                                    <w:t>05.10.2021</w:t>
+                                    <w:t>07.10.2021</w:t>
                                   </w:r>
                                   <w:r>
                                     <w:rPr>
@@ -549,7 +549,7 @@
                                 <w:color w:val="FFFFFF" w:themeColor="background1"/>
                                 <w:lang w:val="de-CH"/>
                               </w:rPr>
-                              <w:t>05.10.2021</w:t>
+                              <w:t>07.10.2021</w:t>
                             </w:r>
                             <w:r>
                               <w:rPr>
@@ -1315,14 +1315,27 @@
       <w:r>
         <w:t xml:space="preserve">Figure </w:t>
       </w:r>
-      <w:fldSimple w:instr=" SEQ Figure \* ARABIC ">
-        <w:r>
-          <w:rPr>
-            <w:noProof/>
-          </w:rPr>
-          <w:t>1</w:t>
-        </w:r>
-      </w:fldSimple>
+      <w:r>
+        <w:fldChar w:fldCharType="begin"/>
+      </w:r>
+      <w:r>
+        <w:instrText xml:space="preserve"> SEQ Figure \* ARABIC </w:instrText>
+      </w:r>
+      <w:r>
+        <w:fldChar w:fldCharType="separate"/>
+      </w:r>
+      <w:r>
+        <w:rPr>
+          <w:noProof/>
+        </w:rPr>
+        <w:t>1</w:t>
+      </w:r>
+      <w:r>
+        <w:rPr>
+          <w:noProof/>
+        </w:rPr>
+        <w:fldChar w:fldCharType="end"/>
+      </w:r>
       <w:r>
         <w:t xml:space="preserve"> Création du dossier de ressources pour la traduction française</w:t>
       </w:r>
@@ -3994,6 +4007,9 @@
       <w:r>
         <w:t xml:space="preserve"> qualité lorsque cette dernière est redimensionnée et est donc plus responsive.</w:t>
       </w:r>
+      <w:r>
+        <w:t xml:space="preserve"> Elle est donc très pratique pour ne pas perdre de qualité sur les logos et icones lors du redimensionnement de l’affichage. Elles sont donc plus flexibles.</w:t>
+      </w:r>
     </w:p>
     <w:p/>
     <w:p>
@@ -4013,7 +4029,13 @@
     </w:p>
     <w:p>
       <w:r>
-        <w:t>Les images vectorielles sont uniquement utilisables pour les images pouvant être dimensionnées à l’aide de « formules » mathématiques. On parle donc ici de logos et d’icônes. Des photos prises à l’aide d’un appareil ne pourront pas être vectorielle car elles sont basées sur des pixels.</w:t>
+        <w:t xml:space="preserve">Les images vectorielles sont uniquement utilisables pour les images pouvant être dimensionnées à l’aide de « formules » mathématiques. On parle donc ici de logos et d’icônes. </w:t>
+      </w:r>
+      <w:r>
+        <w:t xml:space="preserve">Ces images sont normalement au format SVG, CGM, etc… issu des logiciels spécialisés Illustrator, Flash, etc… </w:t>
+      </w:r>
+      <w:r>
+        <w:t>Des photos prises à l’aide d’un appareil ne pourront pas être vectorielle car elles sont basées sur des pixels.</w:t>
       </w:r>
     </w:p>
     <w:p>
@@ -4134,16 +4156,7 @@
         <w:pStyle w:val="Lgende"/>
       </w:pPr>
       <w:r>
-        <w:t xml:space="preserve">Figure </w:t>
-      </w:r>
-      <w:r>
-        <w:t>2</w:t>
-      </w:r>
-      <w:r>
-        <w:t xml:space="preserve"> </w:t>
-      </w:r>
-      <w:r>
-        <w:t>Diagramme d’états d’une activité</w:t>
+        <w:t>Figure 2 Diagramme d’états d’une activité</w:t>
       </w:r>
     </w:p>
     <w:p/>
@@ -4233,7 +4246,19 @@
               <w:cnfStyle w:val="000000100000" w:firstRow="0" w:lastRow="0" w:firstColumn="0" w:lastColumn="0" w:oddVBand="0" w:evenVBand="0" w:oddHBand="1" w:evenHBand="0" w:firstRowFirstColumn="0" w:firstRowLastColumn="0" w:lastRowFirstColumn="0" w:lastRowLastColumn="0"/>
             </w:pPr>
             <w:r>
-              <w:t>Lors de la création de l’activité, quand elle est lancée</w:t>
+              <w:t>Lorsque l’activité est lancée</w:t>
+            </w:r>
+            <w:r>
+              <w:t xml:space="preserve"> ou que l’utilisateur navigue à l’activité qui avait été dans l’état « Killed » auparavant</w:t>
+            </w:r>
+            <w:r>
+              <w:t>, l</w:t>
+            </w:r>
+            <w:r>
+              <w:t>ors de la création de l’activité</w:t>
+            </w:r>
+            <w:r>
+              <w:t>.</w:t>
             </w:r>
           </w:p>
         </w:tc>
@@ -4259,13 +4284,28 @@
               <w:cnfStyle w:val="000000000000" w:firstRow="0" w:lastRow="0" w:firstColumn="0" w:lastColumn="0" w:oddVBand="0" w:evenVBand="0" w:oddHBand="0" w:evenHBand="0" w:firstRowFirstColumn="0" w:firstRowLastColumn="0" w:lastRowFirstColumn="0" w:lastRowLastColumn="0"/>
             </w:pPr>
             <w:r>
-              <w:t>Lors d</w:t>
+              <w:t>Lorsque l’activité est lancée</w:t>
+            </w:r>
+            <w:r>
+              <w:t xml:space="preserve"> et qu’elle est déjà créée</w:t>
+            </w:r>
+            <w:r>
+              <w:t xml:space="preserve">, </w:t>
+            </w:r>
+            <w:r>
+              <w:t>l</w:t>
+            </w:r>
+            <w:r>
+              <w:t>ors d</w:t>
             </w:r>
             <w:r>
               <w:t xml:space="preserve">u démarrage </w:t>
             </w:r>
             <w:r>
-              <w:t>de l’activité, quand elle est lancée</w:t>
+              <w:t>de l’activité</w:t>
+            </w:r>
+            <w:r>
+              <w:t>.</w:t>
             </w:r>
           </w:p>
         </w:tc>
@@ -4294,13 +4334,28 @@
               <w:cnfStyle w:val="000000100000" w:firstRow="0" w:lastRow="0" w:firstColumn="0" w:lastColumn="0" w:oddVBand="0" w:evenVBand="0" w:oddHBand="1" w:evenHBand="0" w:firstRowFirstColumn="0" w:firstRowLastColumn="0" w:lastRowFirstColumn="0" w:lastRowLastColumn="0"/>
             </w:pPr>
             <w:r>
-              <w:t xml:space="preserve">Lors du </w:t>
+              <w:t xml:space="preserve">Lorsque l’activité est lancée, </w:t>
             </w:r>
             <w:r>
-              <w:t>lancement</w:t>
+              <w:t>l</w:t>
             </w:r>
             <w:r>
-              <w:t xml:space="preserve"> de l’activité, quand elle est lancée</w:t>
+              <w:t>ors d</w:t>
+            </w:r>
+            <w:r>
+              <w:t xml:space="preserve">e la reprise </w:t>
+            </w:r>
+            <w:r>
+              <w:t>de l’activité</w:t>
+            </w:r>
+            <w:r>
+              <w:t xml:space="preserve">. Lorsque l’utilisateur lance une nouvelle activité ou retourne </w:t>
+            </w:r>
+            <w:r>
+              <w:t>à</w:t>
+            </w:r>
+            <w:r>
+              <w:t xml:space="preserve"> une mise en pause.</w:t>
             </w:r>
           </w:p>
         </w:tc>
@@ -4326,16 +4381,25 @@
               <w:cnfStyle w:val="000000000000" w:firstRow="0" w:lastRow="0" w:firstColumn="0" w:lastColumn="0" w:oddVBand="0" w:evenVBand="0" w:oddHBand="0" w:evenHBand="0" w:firstRowFirstColumn="0" w:firstRowLastColumn="0" w:lastRowFirstColumn="0" w:lastRowLastColumn="0"/>
             </w:pPr>
             <w:r>
-              <w:t>Lors d</w:t>
-            </w:r>
-            <w:r>
-              <w:t xml:space="preserve">e la mise en pause </w:t>
-            </w:r>
-            <w:r>
-              <w:t xml:space="preserve">de l’activité, quand elle est </w:t>
+              <w:t xml:space="preserve">Lorsque l’activité est </w:t>
             </w:r>
             <w:r>
               <w:t>en cours d’exécution</w:t>
+            </w:r>
+            <w:r>
+              <w:t xml:space="preserve"> et qu’une autre arrive en premier plan à sa place</w:t>
+            </w:r>
+            <w:r>
+              <w:t xml:space="preserve">, </w:t>
+            </w:r>
+            <w:r>
+              <w:t>l</w:t>
+            </w:r>
+            <w:r>
+              <w:t>ors de la mise en pause de l’activité</w:t>
+            </w:r>
+            <w:r>
+              <w:t>.</w:t>
             </w:r>
           </w:p>
         </w:tc>
@@ -4364,13 +4428,25 @@
               <w:cnfStyle w:val="000000100000" w:firstRow="0" w:lastRow="0" w:firstColumn="0" w:lastColumn="0" w:oddVBand="0" w:evenVBand="0" w:oddHBand="1" w:evenHBand="0" w:firstRowFirstColumn="0" w:firstRowLastColumn="0" w:lastRowFirstColumn="0" w:lastRowLastColumn="0"/>
             </w:pPr>
             <w:r>
-              <w:t xml:space="preserve">Lors </w:t>
+              <w:t xml:space="preserve">Lorsque l’activité est </w:t>
             </w:r>
             <w:r>
-              <w:t>de l’arrêt</w:t>
+              <w:t>en cours d’exécution</w:t>
             </w:r>
             <w:r>
-              <w:t xml:space="preserve"> de l’activité, quand elle est en cours d’exécution</w:t>
+              <w:t xml:space="preserve"> et qu’elle n’est plus visible</w:t>
+            </w:r>
+            <w:r>
+              <w:t xml:space="preserve">, </w:t>
+            </w:r>
+            <w:r>
+              <w:t>l</w:t>
+            </w:r>
+            <w:r>
+              <w:t>ors de l’arrêt de l’activité</w:t>
+            </w:r>
+            <w:r>
+              <w:t>.</w:t>
             </w:r>
           </w:p>
         </w:tc>
@@ -4395,6 +4471,24 @@
             <w:pPr>
               <w:cnfStyle w:val="000000000000" w:firstRow="0" w:lastRow="0" w:firstColumn="0" w:lastColumn="0" w:oddVBand="0" w:evenVBand="0" w:oddHBand="0" w:evenHBand="0" w:firstRowFirstColumn="0" w:firstRowLastColumn="0" w:lastRowFirstColumn="0" w:lastRowLastColumn="0"/>
             </w:pPr>
+            <w:r>
+              <w:t>Lorsque l’activité est</w:t>
+            </w:r>
+            <w:r>
+              <w:t xml:space="preserve"> terminée ou</w:t>
+            </w:r>
+            <w:r>
+              <w:t xml:space="preserve"> </w:t>
+            </w:r>
+            <w:r>
+              <w:t>détruite par le système</w:t>
+            </w:r>
+            <w:r>
+              <w:t>, elle était dans l’état stoppée auparavant</w:t>
+            </w:r>
+            <w:r>
+              <w:t>.</w:t>
+            </w:r>
           </w:p>
         </w:tc>
       </w:tr>
@@ -4421,6 +4515,24 @@
             <w:pPr>
               <w:cnfStyle w:val="000000100000" w:firstRow="0" w:lastRow="0" w:firstColumn="0" w:lastColumn="0" w:oddVBand="0" w:evenVBand="0" w:oddHBand="1" w:evenHBand="0" w:firstRowFirstColumn="0" w:firstRowLastColumn="0" w:lastRowFirstColumn="0" w:lastRowLastColumn="0"/>
             </w:pPr>
+            <w:r>
+              <w:t xml:space="preserve">Lorsque l’activité est </w:t>
+            </w:r>
+            <w:r>
+              <w:t>re</w:t>
+            </w:r>
+            <w:r>
+              <w:t>lancée</w:t>
+            </w:r>
+            <w:r>
+              <w:t xml:space="preserve"> et qu’elle était stoppée</w:t>
+            </w:r>
+            <w:r>
+              <w:t>, lorsque l’utilisateur navigue jusqu’à cette activité</w:t>
+            </w:r>
+            <w:r>
+              <w:t>.</w:t>
+            </w:r>
           </w:p>
         </w:tc>
       </w:tr>
@@ -4518,10 +4630,11 @@
         <w:rPr>
           <w:noProof/>
         </w:rPr>
+        <w:lastRenderedPageBreak/>
         <w:drawing>
-          <wp:inline distT="0" distB="0" distL="0" distR="0" wp14:anchorId="0AE9B930" wp14:editId="73079BDD">
-            <wp:extent cx="4805025" cy="4137660"/>
-            <wp:effectExtent l="0" t="0" r="0" b="0"/>
+          <wp:inline distT="0" distB="0" distL="0" distR="0" wp14:anchorId="0AE9B930" wp14:editId="5B919698">
+            <wp:extent cx="4185593" cy="3604260"/>
+            <wp:effectExtent l="0" t="0" r="5715" b="0"/>
             <wp:docPr id="19" name="Image 19"/>
             <wp:cNvGraphicFramePr>
               <a:graphicFrameLocks xmlns:a="http://schemas.openxmlformats.org/drawingml/2006/main" noChangeAspect="1"/>
@@ -4536,7 +4649,7 @@
                     </pic:cNvPicPr>
                   </pic:nvPicPr>
                   <pic:blipFill>
-                    <a:blip r:embed="rId29">
+                    <a:blip r:embed="rId29" cstate="print">
                       <a:extLst>
                         <a:ext uri="{28A0092B-C50C-407E-A947-70E740481C1C}">
                           <a14:useLocalDpi xmlns:a14="http://schemas.microsoft.com/office/drawing/2010/main" val="0"/>
@@ -4551,7 +4664,7 @@
                   <pic:spPr bwMode="auto">
                     <a:xfrm>
                       <a:off x="0" y="0"/>
-                      <a:ext cx="4807336" cy="4139650"/>
+                      <a:ext cx="4190691" cy="3608650"/>
                     </a:xfrm>
                     <a:prstGeom prst="rect">
                       <a:avLst/>
@@ -4568,6 +4681,29 @@
         </w:drawing>
       </w:r>
     </w:p>
+    <w:p>
+      <w:r>
+        <w:t>Les activités ne sont pas forcément toujours dans l’état « Killed » au moment de démarrer, elles peuvent être simplement « Stopped ». Dans ce cas il faut sauter l’étape « onCreate() » est partir de « on</w:t>
+      </w:r>
+      <w:r>
+        <w:t>Res</w:t>
+      </w:r>
+      <w:r>
+        <w:t>tart() »</w:t>
+      </w:r>
+      <w:r>
+        <w:t>, puis « onStart</w:t>
+      </w:r>
+      <w:r>
+        <w:t>()</w:t>
+      </w:r>
+      <w:r>
+        <w:t> »</w:t>
+      </w:r>
+      <w:r>
+        <w:t>.</w:t>
+      </w:r>
+    </w:p>
     <w:p/>
     <w:p>
       <w:pPr>
@@ -4755,7 +4891,14 @@
         </w:r>
       </w:hyperlink>
       <w:r>
-        <w:t>, 24/09/2021</w:t>
+        <w:t xml:space="preserve">, </w:t>
+      </w:r>
+      <w:r>
+        <w:rPr>
+          <w:i/>
+          <w:iCs/>
+        </w:rPr>
+        <w:t>24/09/2021</w:t>
       </w:r>
     </w:p>
     <w:p>
@@ -4781,11 +4924,269 @@
         <w:t xml:space="preserve">, </w:t>
       </w:r>
       <w:r>
+        <w:rPr>
+          <w:i/>
+          <w:iCs/>
+        </w:rPr>
         <w:t>25/09/2021</w:t>
       </w:r>
     </w:p>
     <w:p>
       <w:r>
+        <w:t>X</w:t>
+      </w:r>
+      <w:r>
+        <w:t>d</w:t>
+      </w:r>
+      <w:r>
+        <w:t xml:space="preserve"> A</w:t>
+      </w:r>
+      <w:r>
+        <w:t>dobe</w:t>
+      </w:r>
+      <w:r>
+        <w:t xml:space="preserve">, </w:t>
+      </w:r>
+      <w:r>
+        <w:rPr>
+          <w:i/>
+          <w:iCs/>
+        </w:rPr>
+        <w:t>Bitmap vs. Vector Images: What’s the Difference?</w:t>
+      </w:r>
+      <w:r>
+        <w:t xml:space="preserve"> </w:t>
+      </w:r>
+      <w:r>
+        <w:rPr>
+          <w:i/>
+          <w:iCs/>
+        </w:rPr>
+        <w:t>– 28/08/2020</w:t>
+      </w:r>
+    </w:p>
+    <w:p>
+      <w:hyperlink r:id="rId36" w:history="1">
+        <w:r>
+          <w:rPr>
+            <w:rStyle w:val="Lienhypertexte"/>
+          </w:rPr>
+          <w:t>https://xd.adobe.com/ideas/principles/app-design/bitmap-vs-vector-images-difference/</w:t>
+        </w:r>
+        <w:r>
+          <w:rPr>
+            <w:rStyle w:val="Lienhypertexte"/>
+          </w:rPr>
+          <w:t>,05</w:t>
+        </w:r>
+        <w:r>
+          <w:rPr>
+            <w:rStyle w:val="Lienhypertexte"/>
+          </w:rPr>
+          <w:t>/</w:t>
+        </w:r>
+        <w:r>
+          <w:rPr>
+            <w:rStyle w:val="Lienhypertexte"/>
+          </w:rPr>
+          <w:t>10</w:t>
+        </w:r>
+        <w:r>
+          <w:rPr>
+            <w:rStyle w:val="Lienhypertexte"/>
+          </w:rPr>
+          <w:t>/202</w:t>
+        </w:r>
+        <w:r>
+          <w:rPr>
+            <w:rStyle w:val="Lienhypertexte"/>
+          </w:rPr>
+          <w:t>1</w:t>
+        </w:r>
+      </w:hyperlink>
+      <w:r>
+        <w:t>, 0</w:t>
+      </w:r>
+      <w:r>
+        <w:rPr>
+          <w:i/>
+          <w:iCs/>
+        </w:rPr>
+        <w:t>5</w:t>
+      </w:r>
+      <w:r>
+        <w:rPr>
+          <w:i/>
+          <w:iCs/>
+        </w:rPr>
+        <w:t>/10/2021</w:t>
+      </w:r>
+    </w:p>
+    <w:p>
+      <w:r>
+        <w:lastRenderedPageBreak/>
+        <w:t xml:space="preserve">Wikipedia, </w:t>
+      </w:r>
+      <w:r>
+        <w:rPr>
+          <w:i/>
+          <w:iCs/>
+        </w:rPr>
+        <w:t>Image vectoriell</w:t>
+      </w:r>
+      <w:r>
+        <w:t>e</w:t>
+      </w:r>
+      <w:r>
+        <w:t xml:space="preserve"> </w:t>
+      </w:r>
+      <w:r>
+        <w:rPr>
+          <w:i/>
+          <w:iCs/>
+        </w:rPr>
+        <w:t>– 06/05/2021</w:t>
+      </w:r>
+    </w:p>
+    <w:p>
+      <w:pPr>
+        <w:rPr>
+          <w:i/>
+          <w:iCs/>
+        </w:rPr>
+      </w:pPr>
+      <w:hyperlink r:id="rId37" w:history="1">
+        <w:r>
+          <w:rPr>
+            <w:rStyle w:val="Lienhypertexte"/>
+          </w:rPr>
+          <w:t>https://fr.wikipedia.org/wiki/Image_vectorielle</w:t>
+        </w:r>
+      </w:hyperlink>
+      <w:r>
+        <w:t xml:space="preserve">, </w:t>
+      </w:r>
+      <w:r>
+        <w:rPr>
+          <w:i/>
+          <w:iCs/>
+        </w:rPr>
+        <w:t>0</w:t>
+      </w:r>
+      <w:r>
+        <w:rPr>
+          <w:i/>
+          <w:iCs/>
+        </w:rPr>
+        <w:t>5</w:t>
+      </w:r>
+      <w:r>
+        <w:rPr>
+          <w:i/>
+          <w:iCs/>
+        </w:rPr>
+        <w:t>/10/2021</w:t>
+      </w:r>
+    </w:p>
+    <w:p>
+      <w:r>
+        <w:t xml:space="preserve">Wikipedia, </w:t>
+      </w:r>
+      <w:r>
+        <w:rPr>
+          <w:i/>
+          <w:iCs/>
+        </w:rPr>
+        <w:t xml:space="preserve">Image </w:t>
+      </w:r>
+      <w:r>
+        <w:rPr>
+          <w:i/>
+          <w:iCs/>
+        </w:rPr>
+        <w:t>matricielle</w:t>
+      </w:r>
+      <w:r>
+        <w:t xml:space="preserve"> </w:t>
+      </w:r>
+      <w:r>
+        <w:rPr>
+          <w:i/>
+          <w:iCs/>
+        </w:rPr>
+        <w:t xml:space="preserve">– </w:t>
+      </w:r>
+      <w:r>
+        <w:rPr>
+          <w:i/>
+          <w:iCs/>
+        </w:rPr>
+        <w:t>25</w:t>
+      </w:r>
+      <w:r>
+        <w:rPr>
+          <w:i/>
+          <w:iCs/>
+        </w:rPr>
+        <w:t>/0</w:t>
+      </w:r>
+      <w:r>
+        <w:rPr>
+          <w:i/>
+          <w:iCs/>
+        </w:rPr>
+        <w:t>4</w:t>
+      </w:r>
+      <w:r>
+        <w:rPr>
+          <w:i/>
+          <w:iCs/>
+        </w:rPr>
+        <w:t>/2021</w:t>
+      </w:r>
+    </w:p>
+    <w:p>
+      <w:pPr>
+        <w:rPr>
+          <w:i/>
+          <w:iCs/>
+        </w:rPr>
+      </w:pPr>
+      <w:hyperlink r:id="rId38" w:history="1">
+        <w:r>
+          <w:rPr>
+            <w:rStyle w:val="Lienhypertexte"/>
+          </w:rPr>
+          <w:t>https://fr.wikipedia.org/wiki/Image_vectorielle</w:t>
+        </w:r>
+      </w:hyperlink>
+      <w:r>
+        <w:t xml:space="preserve">, </w:t>
+      </w:r>
+      <w:r>
+        <w:rPr>
+          <w:i/>
+          <w:iCs/>
+        </w:rPr>
+        <w:t>0</w:t>
+      </w:r>
+      <w:r>
+        <w:rPr>
+          <w:i/>
+          <w:iCs/>
+        </w:rPr>
+        <w:t>5</w:t>
+      </w:r>
+      <w:r>
+        <w:rPr>
+          <w:i/>
+          <w:iCs/>
+        </w:rPr>
+        <w:t>/10/2021</w:t>
+      </w:r>
+    </w:p>
+    <w:p>
+      <w:r>
         <w:t xml:space="preserve">Android Developers, </w:t>
       </w:r>
       <w:r>
@@ -4804,7 +5205,7 @@
       </w:r>
     </w:p>
     <w:p>
-      <w:hyperlink r:id="rId36" w:history="1">
+      <w:hyperlink r:id="rId39" w:history="1">
         <w:r>
           <w:rPr>
             <w:rStyle w:val="Lienhypertexte"/>
@@ -4816,21 +5217,41 @@
         <w:t xml:space="preserve">, </w:t>
       </w:r>
       <w:r>
-        <w:rPr>
-          <w:i/>
-          <w:iCs/>
-        </w:rPr>
-        <w:t>10/04/2021</w:t>
+        <w:t>0</w:t>
+      </w:r>
+      <w:r>
+        <w:rPr>
+          <w:i/>
+          <w:iCs/>
+        </w:rPr>
+        <w:t>5</w:t>
+      </w:r>
+      <w:r>
+        <w:rPr>
+          <w:i/>
+          <w:iCs/>
+        </w:rPr>
+        <w:t>/</w:t>
+      </w:r>
+      <w:r>
+        <w:rPr>
+          <w:i/>
+          <w:iCs/>
+        </w:rPr>
+        <w:t>10</w:t>
+      </w:r>
+      <w:r>
+        <w:rPr>
+          <w:i/>
+          <w:iCs/>
+        </w:rPr>
+        <w:t>/2021</w:t>
       </w:r>
     </w:p>
     <w:p/>
     <w:sectPr>
-      <w:headerReference w:type="even" r:id="rId37"/>
-      <w:headerReference w:type="default" r:id="rId38"/>
-      <w:footerReference w:type="even" r:id="rId39"/>
-      <w:footerReference w:type="default" r:id="rId40"/>
-      <w:headerReference w:type="first" r:id="rId41"/>
-      <w:footerReference w:type="first" r:id="rId42"/>
+      <w:headerReference w:type="default" r:id="rId40"/>
+      <w:footerReference w:type="default" r:id="rId41"/>
       <w:pgSz w:w="11906" w:h="16838"/>
       <w:pgMar w:top="1417" w:right="1417" w:bottom="1417" w:left="1417" w:header="708" w:footer="708" w:gutter="0"/>
       <w:pgNumType w:start="0"/>
@@ -4872,42 +5293,19 @@
   <w:p>
     <w:pPr>
       <w:pStyle w:val="Pieddepage"/>
+      <w:jc w:val="right"/>
+      <w:rPr>
+        <w:lang w:val="en-GB"/>
+      </w:rPr>
     </w:pPr>
-  </w:p>
-</w:ftr>
-</file>
-
-<file path=word/footer2.xml><?xml version="1.0" encoding="utf-8"?>
-<w:ftr xmlns:wpc="http://schemas.microsoft.com/office/word/2010/wordprocessingCanvas" xmlns:cx="http://schemas.microsoft.com/office/drawing/2014/chartex" xmlns:cx1="http://schemas.microsoft.com/office/drawing/2015/9/8/chartex" xmlns:cx2="http://schemas.microsoft.com/office/drawing/2015/10/21/chartex" xmlns:cx3="http://schemas.microsoft.com/office/drawing/2016/5/9/chartex" xmlns:cx4="http://schemas.microsoft.com/office/drawing/2016/5/10/chartex" xmlns:cx5="http://schemas.microsoft.com/office/drawing/2016/5/11/chartex" xmlns:cx6="http://schemas.microsoft.com/office/drawing/2016/5/12/chartex" xmlns:cx7="http://schemas.microsoft.com/office/drawing/2016/5/13/chartex" xmlns:cx8="http://schemas.microsoft.com/office/drawing/2016/5/14/chartex" xmlns:mc="http://schemas.openxmlformats.org/markup-compatibility/2006" xmlns:aink="http://schemas.microsoft.com/office/drawing/2016/ink" xmlns:am3d="http://schemas.microsoft.com/office/drawing/2017/model3d" xmlns:o="urn:schemas-microsoft-com:office:office" xmlns:r="http://schemas.openxmlformats.org/officeDocument/2006/relationships" xmlns:m="http://schemas.openxmlformats.org/officeDocument/2006/math" xmlns:v="urn:schemas-microsoft-com:vml" xmlns:wp14="http://schemas.microsoft.com/office/word/2010/wordprocessingDrawing" xmlns:wp="http://schemas.openxmlformats.org/drawingml/2006/wordprocessingDrawing" xmlns:w10="urn:schemas-microsoft-com:office:word" xmlns:w="http://schemas.openxmlformats.org/wordprocessingml/2006/main" xmlns:w14="http://schemas.microsoft.com/office/word/2010/wordml" xmlns:w15="http://schemas.microsoft.com/office/word/2012/wordml" xmlns:w16cex="http://schemas.microsoft.com/office/word/2018/wordml/cex" xmlns:w16cid="http://schemas.microsoft.com/office/word/2016/wordml/cid" xmlns:w16="http://schemas.microsoft.com/office/word/2018/wordml" xmlns:w16sdtdh="http://schemas.microsoft.com/office/word/2020/wordml/sdtdatahash" xmlns:w16se="http://schemas.microsoft.com/office/word/2015/wordml/symex" xmlns:wpg="http://schemas.microsoft.com/office/word/2010/wordprocessingGroup" xmlns:wpi="http://schemas.microsoft.com/office/word/2010/wordprocessingInk" xmlns:wne="http://schemas.microsoft.com/office/word/2006/wordml" xmlns:wps="http://schemas.microsoft.com/office/word/2010/wordprocessingShape" mc:Ignorable="w14 w15 w16se w16cid w16 w16cex w16sdtdh wp14">
-  <w:p>
-    <w:pPr>
-      <w:pStyle w:val="Pieddepage"/>
-      <w:jc w:val="right"/>
-      <w:rPr>
-        <w:lang w:val="en-GB"/>
-      </w:rPr>
-    </w:pPr>
-    <w:r>
-      <w:fldChar w:fldCharType="begin"/>
-    </w:r>
-    <w:r>
-      <w:instrText xml:space="preserve"> DATE   \* MERGEFORMAT </w:instrText>
-    </w:r>
-    <w:r>
-      <w:fldChar w:fldCharType="separate"/>
-    </w:r>
-    <w:r>
-      <w:rPr>
-        <w:noProof/>
-      </w:rPr>
-      <w:t>05.10.2021</w:t>
-    </w:r>
-    <w:r>
-      <w:rPr>
-        <w:noProof/>
-      </w:rPr>
-      <w:fldChar w:fldCharType="end"/>
-    </w:r>
+    <w:fldSimple w:instr=" DATE   \* MERGEFORMAT ">
+      <w:r>
+        <w:rPr>
+          <w:noProof/>
+        </w:rPr>
+        <w:t>07.10.2021</w:t>
+      </w:r>
+    </w:fldSimple>
     <w:r>
       <w:ptab w:relativeTo="margin" w:alignment="center" w:leader="none"/>
     </w:r>
@@ -4976,16 +5374,6 @@
 </w:ftr>
 </file>
 
-<file path=word/footer3.xml><?xml version="1.0" encoding="utf-8"?>
-<w:ftr xmlns:wpc="http://schemas.microsoft.com/office/word/2010/wordprocessingCanvas" xmlns:cx="http://schemas.microsoft.com/office/drawing/2014/chartex" xmlns:cx1="http://schemas.microsoft.com/office/drawing/2015/9/8/chartex" xmlns:cx2="http://schemas.microsoft.com/office/drawing/2015/10/21/chartex" xmlns:cx3="http://schemas.microsoft.com/office/drawing/2016/5/9/chartex" xmlns:cx4="http://schemas.microsoft.com/office/drawing/2016/5/10/chartex" xmlns:cx5="http://schemas.microsoft.com/office/drawing/2016/5/11/chartex" xmlns:cx6="http://schemas.microsoft.com/office/drawing/2016/5/12/chartex" xmlns:cx7="http://schemas.microsoft.com/office/drawing/2016/5/13/chartex" xmlns:cx8="http://schemas.microsoft.com/office/drawing/2016/5/14/chartex" xmlns:mc="http://schemas.openxmlformats.org/markup-compatibility/2006" xmlns:aink="http://schemas.microsoft.com/office/drawing/2016/ink" xmlns:am3d="http://schemas.microsoft.com/office/drawing/2017/model3d" xmlns:o="urn:schemas-microsoft-com:office:office" xmlns:r="http://schemas.openxmlformats.org/officeDocument/2006/relationships" xmlns:m="http://schemas.openxmlformats.org/officeDocument/2006/math" xmlns:v="urn:schemas-microsoft-com:vml" xmlns:wp14="http://schemas.microsoft.com/office/word/2010/wordprocessingDrawing" xmlns:wp="http://schemas.openxmlformats.org/drawingml/2006/wordprocessingDrawing" xmlns:w10="urn:schemas-microsoft-com:office:word" xmlns:w="http://schemas.openxmlformats.org/wordprocessingml/2006/main" xmlns:w14="http://schemas.microsoft.com/office/word/2010/wordml" xmlns:w15="http://schemas.microsoft.com/office/word/2012/wordml" xmlns:w16cex="http://schemas.microsoft.com/office/word/2018/wordml/cex" xmlns:w16cid="http://schemas.microsoft.com/office/word/2016/wordml/cid" xmlns:w16="http://schemas.microsoft.com/office/word/2018/wordml" xmlns:w16sdtdh="http://schemas.microsoft.com/office/word/2020/wordml/sdtdatahash" xmlns:w16se="http://schemas.microsoft.com/office/word/2015/wordml/symex" xmlns:wpg="http://schemas.microsoft.com/office/word/2010/wordprocessingGroup" xmlns:wpi="http://schemas.microsoft.com/office/word/2010/wordprocessingInk" xmlns:wne="http://schemas.microsoft.com/office/word/2006/wordml" xmlns:wps="http://schemas.microsoft.com/office/word/2010/wordprocessingShape" mc:Ignorable="w14 w15 w16se w16cid w16 w16cex w16sdtdh wp14">
-  <w:p>
-    <w:pPr>
-      <w:pStyle w:val="Pieddepage"/>
-    </w:pPr>
-  </w:p>
-</w:ftr>
-</file>
-
 <file path=word/footnotes.xml><?xml version="1.0" encoding="utf-8"?>
 <w:footnotes xmlns:wpc="http://schemas.microsoft.com/office/word/2010/wordprocessingCanvas" xmlns:cx="http://schemas.microsoft.com/office/drawing/2014/chartex" xmlns:cx1="http://schemas.microsoft.com/office/drawing/2015/9/8/chartex" xmlns:cx2="http://schemas.microsoft.com/office/drawing/2015/10/21/chartex" xmlns:cx3="http://schemas.microsoft.com/office/drawing/2016/5/9/chartex" xmlns:cx4="http://schemas.microsoft.com/office/drawing/2016/5/10/chartex" xmlns:cx5="http://schemas.microsoft.com/office/drawing/2016/5/11/chartex" xmlns:cx6="http://schemas.microsoft.com/office/drawing/2016/5/12/chartex" xmlns:cx7="http://schemas.microsoft.com/office/drawing/2016/5/13/chartex" xmlns:cx8="http://schemas.microsoft.com/office/drawing/2016/5/14/chartex" xmlns:mc="http://schemas.openxmlformats.org/markup-compatibility/2006" xmlns:aink="http://schemas.microsoft.com/office/drawing/2016/ink" xmlns:am3d="http://schemas.microsoft.com/office/drawing/2017/model3d" xmlns:o="urn:schemas-microsoft-com:office:office" xmlns:r="http://schemas.openxmlformats.org/officeDocument/2006/relationships" xmlns:m="http://schemas.openxmlformats.org/officeDocument/2006/math" xmlns:v="urn:schemas-microsoft-com:vml" xmlns:wp14="http://schemas.microsoft.com/office/word/2010/wordprocessingDrawing" xmlns:wp="http://schemas.openxmlformats.org/drawingml/2006/wordprocessingDrawing" xmlns:w10="urn:schemas-microsoft-com:office:word" xmlns:w="http://schemas.openxmlformats.org/wordprocessingml/2006/main" xmlns:w14="http://schemas.microsoft.com/office/word/2010/wordml" xmlns:w15="http://schemas.microsoft.com/office/word/2012/wordml" xmlns:w16cex="http://schemas.microsoft.com/office/word/2018/wordml/cex" xmlns:w16cid="http://schemas.microsoft.com/office/word/2016/wordml/cid" xmlns:w16="http://schemas.microsoft.com/office/word/2018/wordml" xmlns:w16sdtdh="http://schemas.microsoft.com/office/word/2020/wordml/sdtdatahash" xmlns:w16se="http://schemas.microsoft.com/office/word/2015/wordml/symex" xmlns:wpg="http://schemas.microsoft.com/office/word/2010/wordprocessingGroup" xmlns:wpi="http://schemas.microsoft.com/office/word/2010/wordprocessingInk" xmlns:wne="http://schemas.microsoft.com/office/word/2006/wordml" xmlns:wps="http://schemas.microsoft.com/office/word/2010/wordprocessingShape" mc:Ignorable="w14 w15 w16se w16cid w16 w16cex w16sdtdh wp14">
   <w:footnote w:type="separator" w:id="-1">
@@ -5012,16 +5400,6 @@
 </file>
 
 <file path=word/header1.xml><?xml version="1.0" encoding="utf-8"?>
-<w:hdr xmlns:wpc="http://schemas.microsoft.com/office/word/2010/wordprocessingCanvas" xmlns:cx="http://schemas.microsoft.com/office/drawing/2014/chartex" xmlns:cx1="http://schemas.microsoft.com/office/drawing/2015/9/8/chartex" xmlns:cx2="http://schemas.microsoft.com/office/drawing/2015/10/21/chartex" xmlns:cx3="http://schemas.microsoft.com/office/drawing/2016/5/9/chartex" xmlns:cx4="http://schemas.microsoft.com/office/drawing/2016/5/10/chartex" xmlns:cx5="http://schemas.microsoft.com/office/drawing/2016/5/11/chartex" xmlns:cx6="http://schemas.microsoft.com/office/drawing/2016/5/12/chartex" xmlns:cx7="http://schemas.microsoft.com/office/drawing/2016/5/13/chartex" xmlns:cx8="http://schemas.microsoft.com/office/drawing/2016/5/14/chartex" xmlns:mc="http://schemas.openxmlformats.org/markup-compatibility/2006" xmlns:aink="http://schemas.microsoft.com/office/drawing/2016/ink" xmlns:am3d="http://schemas.microsoft.com/office/drawing/2017/model3d" xmlns:o="urn:schemas-microsoft-com:office:office" xmlns:r="http://schemas.openxmlformats.org/officeDocument/2006/relationships" xmlns:m="http://schemas.openxmlformats.org/officeDocument/2006/math" xmlns:v="urn:schemas-microsoft-com:vml" xmlns:wp14="http://schemas.microsoft.com/office/word/2010/wordprocessingDrawing" xmlns:wp="http://schemas.openxmlformats.org/drawingml/2006/wordprocessingDrawing" xmlns:w10="urn:schemas-microsoft-com:office:word" xmlns:w="http://schemas.openxmlformats.org/wordprocessingml/2006/main" xmlns:w14="http://schemas.microsoft.com/office/word/2010/wordml" xmlns:w15="http://schemas.microsoft.com/office/word/2012/wordml" xmlns:w16cex="http://schemas.microsoft.com/office/word/2018/wordml/cex" xmlns:w16cid="http://schemas.microsoft.com/office/word/2016/wordml/cid" xmlns:w16="http://schemas.microsoft.com/office/word/2018/wordml" xmlns:w16sdtdh="http://schemas.microsoft.com/office/word/2020/wordml/sdtdatahash" xmlns:w16se="http://schemas.microsoft.com/office/word/2015/wordml/symex" xmlns:wpg="http://schemas.microsoft.com/office/word/2010/wordprocessingGroup" xmlns:wpi="http://schemas.microsoft.com/office/word/2010/wordprocessingInk" xmlns:wne="http://schemas.microsoft.com/office/word/2006/wordml" xmlns:wps="http://schemas.microsoft.com/office/word/2010/wordprocessingShape" mc:Ignorable="w14 w15 w16se w16cid w16 w16cex w16sdtdh wp14">
-  <w:p>
-    <w:pPr>
-      <w:pStyle w:val="En-tte"/>
-    </w:pPr>
-  </w:p>
-</w:hdr>
-</file>
-
-<file path=word/header2.xml><?xml version="1.0" encoding="utf-8"?>
 <w:hdr xmlns:wpc="http://schemas.microsoft.com/office/word/2010/wordprocessingCanvas" xmlns:cx="http://schemas.microsoft.com/office/drawing/2014/chartex" xmlns:cx1="http://schemas.microsoft.com/office/drawing/2015/9/8/chartex" xmlns:cx2="http://schemas.microsoft.com/office/drawing/2015/10/21/chartex" xmlns:cx3="http://schemas.microsoft.com/office/drawing/2016/5/9/chartex" xmlns:cx4="http://schemas.microsoft.com/office/drawing/2016/5/10/chartex" xmlns:cx5="http://schemas.microsoft.com/office/drawing/2016/5/11/chartex" xmlns:cx6="http://schemas.microsoft.com/office/drawing/2016/5/12/chartex" xmlns:cx7="http://schemas.microsoft.com/office/drawing/2016/5/13/chartex" xmlns:cx8="http://schemas.microsoft.com/office/drawing/2016/5/14/chartex" xmlns:mc="http://schemas.openxmlformats.org/markup-compatibility/2006" xmlns:aink="http://schemas.microsoft.com/office/drawing/2016/ink" xmlns:am3d="http://schemas.microsoft.com/office/drawing/2017/model3d" xmlns:o="urn:schemas-microsoft-com:office:office" xmlns:r="http://schemas.openxmlformats.org/officeDocument/2006/relationships" xmlns:m="http://schemas.openxmlformats.org/officeDocument/2006/math" xmlns:v="urn:schemas-microsoft-com:vml" xmlns:wp14="http://schemas.microsoft.com/office/word/2010/wordprocessingDrawing" xmlns:wp="http://schemas.openxmlformats.org/drawingml/2006/wordprocessingDrawing" xmlns:w10="urn:schemas-microsoft-com:office:word" xmlns:w="http://schemas.openxmlformats.org/wordprocessingml/2006/main" xmlns:w14="http://schemas.microsoft.com/office/word/2010/wordml" xmlns:w15="http://schemas.microsoft.com/office/word/2012/wordml" xmlns:w16cex="http://schemas.microsoft.com/office/word/2018/wordml/cex" xmlns:w16cid="http://schemas.microsoft.com/office/word/2016/wordml/cid" xmlns:w16="http://schemas.microsoft.com/office/word/2018/wordml" xmlns:w16sdtdh="http://schemas.microsoft.com/office/word/2020/wordml/sdtdatahash" xmlns:w16se="http://schemas.microsoft.com/office/word/2015/wordml/symex" xmlns:wpg="http://schemas.microsoft.com/office/word/2010/wordprocessingGroup" xmlns:wpi="http://schemas.microsoft.com/office/word/2010/wordprocessingInk" xmlns:wne="http://schemas.microsoft.com/office/word/2006/wordml" xmlns:wps="http://schemas.microsoft.com/office/word/2010/wordprocessingShape" mc:Ignorable="w14 w15 w16se w16cid w16 w16cex w16sdtdh wp14">
   <w:p>
     <w:pPr>
@@ -5118,16 +5496,6 @@
         </w:r>
       </w:sdtContent>
     </w:sdt>
-  </w:p>
-</w:hdr>
-</file>
-
-<file path=word/header3.xml><?xml version="1.0" encoding="utf-8"?>
-<w:hdr xmlns:wpc="http://schemas.microsoft.com/office/word/2010/wordprocessingCanvas" xmlns:cx="http://schemas.microsoft.com/office/drawing/2014/chartex" xmlns:cx1="http://schemas.microsoft.com/office/drawing/2015/9/8/chartex" xmlns:cx2="http://schemas.microsoft.com/office/drawing/2015/10/21/chartex" xmlns:cx3="http://schemas.microsoft.com/office/drawing/2016/5/9/chartex" xmlns:cx4="http://schemas.microsoft.com/office/drawing/2016/5/10/chartex" xmlns:cx5="http://schemas.microsoft.com/office/drawing/2016/5/11/chartex" xmlns:cx6="http://schemas.microsoft.com/office/drawing/2016/5/12/chartex" xmlns:cx7="http://schemas.microsoft.com/office/drawing/2016/5/13/chartex" xmlns:cx8="http://schemas.microsoft.com/office/drawing/2016/5/14/chartex" xmlns:mc="http://schemas.openxmlformats.org/markup-compatibility/2006" xmlns:aink="http://schemas.microsoft.com/office/drawing/2016/ink" xmlns:am3d="http://schemas.microsoft.com/office/drawing/2017/model3d" xmlns:o="urn:schemas-microsoft-com:office:office" xmlns:r="http://schemas.openxmlformats.org/officeDocument/2006/relationships" xmlns:m="http://schemas.openxmlformats.org/officeDocument/2006/math" xmlns:v="urn:schemas-microsoft-com:vml" xmlns:wp14="http://schemas.microsoft.com/office/word/2010/wordprocessingDrawing" xmlns:wp="http://schemas.openxmlformats.org/drawingml/2006/wordprocessingDrawing" xmlns:w10="urn:schemas-microsoft-com:office:word" xmlns:w="http://schemas.openxmlformats.org/wordprocessingml/2006/main" xmlns:w14="http://schemas.microsoft.com/office/word/2010/wordml" xmlns:w15="http://schemas.microsoft.com/office/word/2012/wordml" xmlns:w16cex="http://schemas.microsoft.com/office/word/2018/wordml/cex" xmlns:w16cid="http://schemas.microsoft.com/office/word/2016/wordml/cid" xmlns:w16="http://schemas.microsoft.com/office/word/2018/wordml" xmlns:w16sdtdh="http://schemas.microsoft.com/office/word/2020/wordml/sdtdatahash" xmlns:w16se="http://schemas.microsoft.com/office/word/2015/wordml/symex" xmlns:wpg="http://schemas.microsoft.com/office/word/2010/wordprocessingGroup" xmlns:wpi="http://schemas.microsoft.com/office/word/2010/wordprocessingInk" xmlns:wne="http://schemas.microsoft.com/office/word/2006/wordml" xmlns:wps="http://schemas.microsoft.com/office/word/2010/wordprocessingShape" mc:Ignorable="w14 w15 w16se w16cid w16 w16cex w16sdtdh wp14">
-  <w:p>
-    <w:pPr>
-      <w:pStyle w:val="En-tte"/>
-    </w:pPr>
   </w:p>
 </w:hdr>
 </file>
@@ -7399,7 +7767,6 @@
     <w:sig w:usb0="00000000" w:usb1="10000000" w:usb2="00000000" w:usb3="00000000" w:csb0="80000000" w:csb1="00000000"/>
   </w:font>
   <w:font w:name="Calibri">
-    <w:altName w:val="Calibri"/>
     <w:panose1 w:val="020F0502020204030204"/>
     <w:charset w:val="00"/>
     <w:family w:val="swiss"/>
@@ -7441,6 +7808,7 @@
     <w:rsid w:val="0041041E"/>
     <w:rsid w:val="00443774"/>
     <w:rsid w:val="004766D2"/>
+    <w:rsid w:val="004A1AA4"/>
     <w:rsid w:val="00504ED4"/>
     <w:rsid w:val="005D6CDE"/>
     <w:rsid w:val="006B3BBF"/>

</xml_diff>

<commit_message>
Doc retour de résultat + factorisation
</commit_message>
<xml_diff>
--- a/Labo1_Rapport_Berney_Forestier_Herzig.docx
+++ b/Labo1_Rapport_Berney_Forestier_Herzig.docx
@@ -156,6 +156,7 @@
                                           <w:lang w:val="en-GB"/>
                                         </w:rPr>
                                       </w:pPr>
+                                      <w:proofErr w:type="spellStart"/>
                                       <w:r>
                                         <w:rPr>
                                           <w:color w:val="FFFFFF" w:themeColor="background1"/>
@@ -163,7 +164,17 @@
                                           <w:szCs w:val="32"/>
                                           <w:lang w:val="en-GB"/>
                                         </w:rPr>
-                                        <w:t xml:space="preserve">Berney Alec &amp; </w:t>
+                                        <w:t>Berney</w:t>
+                                      </w:r>
+                                      <w:proofErr w:type="spellEnd"/>
+                                      <w:r>
+                                        <w:rPr>
+                                          <w:color w:val="FFFFFF" w:themeColor="background1"/>
+                                          <w:sz w:val="32"/>
+                                          <w:szCs w:val="32"/>
+                                          <w:lang w:val="en-GB"/>
+                                        </w:rPr>
+                                        <w:t xml:space="preserve"> Alec &amp; </w:t>
                                       </w:r>
                                       <w:r>
                                         <w:rPr>
@@ -253,7 +264,7 @@
                                       <w:color w:val="FFFFFF" w:themeColor="background1"/>
                                       <w:lang w:val="de-CH"/>
                                     </w:rPr>
-                                    <w:t>07.10.2021</w:t>
+                                    <w:t>09.10.2021</w:t>
                                   </w:r>
                                   <w:r>
                                     <w:rPr>
@@ -452,6 +463,7 @@
                                     <w:lang w:val="en-GB"/>
                                   </w:rPr>
                                 </w:pPr>
+                                <w:proofErr w:type="spellStart"/>
                                 <w:r>
                                   <w:rPr>
                                     <w:color w:val="FFFFFF" w:themeColor="background1"/>
@@ -459,7 +471,17 @@
                                     <w:szCs w:val="32"/>
                                     <w:lang w:val="en-GB"/>
                                   </w:rPr>
-                                  <w:t xml:space="preserve">Berney Alec &amp; </w:t>
+                                  <w:t>Berney</w:t>
+                                </w:r>
+                                <w:proofErr w:type="spellEnd"/>
+                                <w:r>
+                                  <w:rPr>
+                                    <w:color w:val="FFFFFF" w:themeColor="background1"/>
+                                    <w:sz w:val="32"/>
+                                    <w:szCs w:val="32"/>
+                                    <w:lang w:val="en-GB"/>
+                                  </w:rPr>
+                                  <w:t xml:space="preserve"> Alec &amp; </w:t>
                                 </w:r>
                                 <w:r>
                                   <w:rPr>
@@ -549,7 +571,7 @@
                                 <w:color w:val="FFFFFF" w:themeColor="background1"/>
                                 <w:lang w:val="de-CH"/>
                               </w:rPr>
-                              <w:t>07.10.2021</w:t>
+                              <w:t>09.10.2021</w:t>
                             </w:r>
                             <w:r>
                               <w:rPr>
@@ -792,7 +814,7 @@
               <w:r>
                 <w:fldChar w:fldCharType="separate"/>
               </w:r>
-              <w:hyperlink w:anchor="_Toc83295850" w:history="1">
+              <w:hyperlink w:anchor="_Toc84689100" w:history="1">
                 <w:r>
                   <w:rPr>
                     <w:rStyle w:val="Lienhypertexte"/>
@@ -819,7 +841,7 @@
                     <w:noProof/>
                     <w:webHidden/>
                   </w:rPr>
-                  <w:instrText xml:space="preserve"> PAGEREF _Toc83295850 \h </w:instrText>
+                  <w:instrText xml:space="preserve"> PAGEREF _Toc84689100 \h </w:instrText>
                 </w:r>
                 <w:r>
                   <w:rPr>
@@ -862,7 +884,7 @@
                   <w:lang w:eastAsia="fr-CH"/>
                 </w:rPr>
               </w:pPr>
-              <w:hyperlink w:anchor="_Toc83295851" w:history="1">
+              <w:hyperlink w:anchor="_Toc84689101" w:history="1">
                 <w:r>
                   <w:rPr>
                     <w:rStyle w:val="Lienhypertexte"/>
@@ -889,7 +911,7 @@
                     <w:noProof/>
                     <w:webHidden/>
                   </w:rPr>
-                  <w:instrText xml:space="preserve"> PAGEREF _Toc83295851 \h </w:instrText>
+                  <w:instrText xml:space="preserve"> PAGEREF _Toc84689101 \h </w:instrText>
                 </w:r>
                 <w:r>
                   <w:rPr>
@@ -932,7 +954,7 @@
                   <w:lang w:eastAsia="fr-CH"/>
                 </w:rPr>
               </w:pPr>
-              <w:hyperlink w:anchor="_Toc83295852" w:history="1">
+              <w:hyperlink w:anchor="_Toc84689102" w:history="1">
                 <w:r>
                   <w:rPr>
                     <w:rStyle w:val="Lienhypertexte"/>
@@ -959,7 +981,7 @@
                     <w:noProof/>
                     <w:webHidden/>
                   </w:rPr>
-                  <w:instrText xml:space="preserve"> PAGEREF _Toc83295852 \h </w:instrText>
+                  <w:instrText xml:space="preserve"> PAGEREF _Toc84689102 \h </w:instrText>
                 </w:r>
                 <w:r>
                   <w:rPr>
@@ -1002,7 +1024,7 @@
                   <w:lang w:eastAsia="fr-CH"/>
                 </w:rPr>
               </w:pPr>
-              <w:hyperlink w:anchor="_Toc83295853" w:history="1">
+              <w:hyperlink w:anchor="_Toc84689103" w:history="1">
                 <w:r>
                   <w:rPr>
                     <w:rStyle w:val="Lienhypertexte"/>
@@ -1029,7 +1051,7 @@
                     <w:noProof/>
                     <w:webHidden/>
                   </w:rPr>
-                  <w:instrText xml:space="preserve"> PAGEREF _Toc83295853 \h </w:instrText>
+                  <w:instrText xml:space="preserve"> PAGEREF _Toc84689103 \h </w:instrText>
                 </w:r>
                 <w:r>
                   <w:rPr>
@@ -1072,7 +1094,497 @@
                   <w:lang w:eastAsia="fr-CH"/>
                 </w:rPr>
               </w:pPr>
-              <w:hyperlink w:anchor="_Toc83295854" w:history="1">
+              <w:hyperlink w:anchor="_Toc84689104" w:history="1">
+                <w:r>
+                  <w:rPr>
+                    <w:rStyle w:val="Lienhypertexte"/>
+                    <w:noProof/>
+                  </w:rPr>
+                  <w:t>Vérification du format de l’email</w:t>
+                </w:r>
+                <w:r>
+                  <w:rPr>
+                    <w:noProof/>
+                    <w:webHidden/>
+                  </w:rPr>
+                  <w:tab/>
+                </w:r>
+                <w:r>
+                  <w:rPr>
+                    <w:noProof/>
+                    <w:webHidden/>
+                  </w:rPr>
+                  <w:fldChar w:fldCharType="begin"/>
+                </w:r>
+                <w:r>
+                  <w:rPr>
+                    <w:noProof/>
+                    <w:webHidden/>
+                  </w:rPr>
+                  <w:instrText xml:space="preserve"> PAGEREF _Toc84689104 \h </w:instrText>
+                </w:r>
+                <w:r>
+                  <w:rPr>
+                    <w:noProof/>
+                    <w:webHidden/>
+                  </w:rPr>
+                </w:r>
+                <w:r>
+                  <w:rPr>
+                    <w:noProof/>
+                    <w:webHidden/>
+                  </w:rPr>
+                  <w:fldChar w:fldCharType="separate"/>
+                </w:r>
+                <w:r>
+                  <w:rPr>
+                    <w:noProof/>
+                    <w:webHidden/>
+                  </w:rPr>
+                  <w:t>5</w:t>
+                </w:r>
+                <w:r>
+                  <w:rPr>
+                    <w:noProof/>
+                    <w:webHidden/>
+                  </w:rPr>
+                  <w:fldChar w:fldCharType="end"/>
+                </w:r>
+              </w:hyperlink>
+            </w:p>
+            <w:p>
+              <w:pPr>
+                <w:pStyle w:val="TM1"/>
+                <w:tabs>
+                  <w:tab w:val="right" w:leader="dot" w:pos="9062"/>
+                </w:tabs>
+                <w:rPr>
+                  <w:rFonts w:eastAsiaTheme="minorEastAsia"/>
+                  <w:noProof/>
+                  <w:lang w:eastAsia="fr-CH"/>
+                </w:rPr>
+              </w:pPr>
+              <w:hyperlink w:anchor="_Toc84689105" w:history="1">
+                <w:r>
+                  <w:rPr>
+                    <w:rStyle w:val="Lienhypertexte"/>
+                    <w:noProof/>
+                  </w:rPr>
+                  <w:t>Vérification du couple email / mot de passe</w:t>
+                </w:r>
+                <w:r>
+                  <w:rPr>
+                    <w:noProof/>
+                    <w:webHidden/>
+                  </w:rPr>
+                  <w:tab/>
+                </w:r>
+                <w:r>
+                  <w:rPr>
+                    <w:noProof/>
+                    <w:webHidden/>
+                  </w:rPr>
+                  <w:fldChar w:fldCharType="begin"/>
+                </w:r>
+                <w:r>
+                  <w:rPr>
+                    <w:noProof/>
+                    <w:webHidden/>
+                  </w:rPr>
+                  <w:instrText xml:space="preserve"> PAGEREF _Toc84689105 \h </w:instrText>
+                </w:r>
+                <w:r>
+                  <w:rPr>
+                    <w:noProof/>
+                    <w:webHidden/>
+                  </w:rPr>
+                </w:r>
+                <w:r>
+                  <w:rPr>
+                    <w:noProof/>
+                    <w:webHidden/>
+                  </w:rPr>
+                  <w:fldChar w:fldCharType="separate"/>
+                </w:r>
+                <w:r>
+                  <w:rPr>
+                    <w:noProof/>
+                    <w:webHidden/>
+                  </w:rPr>
+                  <w:t>5</w:t>
+                </w:r>
+                <w:r>
+                  <w:rPr>
+                    <w:noProof/>
+                    <w:webHidden/>
+                  </w:rPr>
+                  <w:fldChar w:fldCharType="end"/>
+                </w:r>
+              </w:hyperlink>
+            </w:p>
+            <w:p>
+              <w:pPr>
+                <w:pStyle w:val="TM1"/>
+                <w:tabs>
+                  <w:tab w:val="right" w:leader="dot" w:pos="9062"/>
+                </w:tabs>
+                <w:rPr>
+                  <w:rFonts w:eastAsiaTheme="minorEastAsia"/>
+                  <w:noProof/>
+                  <w:lang w:eastAsia="fr-CH"/>
+                </w:rPr>
+              </w:pPr>
+              <w:hyperlink w:anchor="_Toc84689106" w:history="1">
+                <w:r>
+                  <w:rPr>
+                    <w:rStyle w:val="Lienhypertexte"/>
+                    <w:noProof/>
+                  </w:rPr>
+                  <w:t>Création et lancement de la nouvelle activité</w:t>
+                </w:r>
+                <w:r>
+                  <w:rPr>
+                    <w:noProof/>
+                    <w:webHidden/>
+                  </w:rPr>
+                  <w:tab/>
+                </w:r>
+                <w:r>
+                  <w:rPr>
+                    <w:noProof/>
+                    <w:webHidden/>
+                  </w:rPr>
+                  <w:fldChar w:fldCharType="begin"/>
+                </w:r>
+                <w:r>
+                  <w:rPr>
+                    <w:noProof/>
+                    <w:webHidden/>
+                  </w:rPr>
+                  <w:instrText xml:space="preserve"> PAGEREF _Toc84689106 \h </w:instrText>
+                </w:r>
+                <w:r>
+                  <w:rPr>
+                    <w:noProof/>
+                    <w:webHidden/>
+                  </w:rPr>
+                </w:r>
+                <w:r>
+                  <w:rPr>
+                    <w:noProof/>
+                    <w:webHidden/>
+                  </w:rPr>
+                  <w:fldChar w:fldCharType="separate"/>
+                </w:r>
+                <w:r>
+                  <w:rPr>
+                    <w:noProof/>
+                    <w:webHidden/>
+                  </w:rPr>
+                  <w:t>6</w:t>
+                </w:r>
+                <w:r>
+                  <w:rPr>
+                    <w:noProof/>
+                    <w:webHidden/>
+                  </w:rPr>
+                  <w:fldChar w:fldCharType="end"/>
+                </w:r>
+              </w:hyperlink>
+            </w:p>
+            <w:p>
+              <w:pPr>
+                <w:pStyle w:val="TM1"/>
+                <w:tabs>
+                  <w:tab w:val="right" w:leader="dot" w:pos="9062"/>
+                </w:tabs>
+                <w:rPr>
+                  <w:rFonts w:eastAsiaTheme="minorEastAsia"/>
+                  <w:noProof/>
+                  <w:lang w:eastAsia="fr-CH"/>
+                </w:rPr>
+              </w:pPr>
+              <w:hyperlink w:anchor="_Toc84689107" w:history="1">
+                <w:r>
+                  <w:rPr>
+                    <w:rStyle w:val="Lienhypertexte"/>
+                    <w:noProof/>
+                  </w:rPr>
+                  <w:t>Passage de paramètres à la nouvelle activité</w:t>
+                </w:r>
+                <w:r>
+                  <w:rPr>
+                    <w:noProof/>
+                    <w:webHidden/>
+                  </w:rPr>
+                  <w:tab/>
+                </w:r>
+                <w:r>
+                  <w:rPr>
+                    <w:noProof/>
+                    <w:webHidden/>
+                  </w:rPr>
+                  <w:fldChar w:fldCharType="begin"/>
+                </w:r>
+                <w:r>
+                  <w:rPr>
+                    <w:noProof/>
+                    <w:webHidden/>
+                  </w:rPr>
+                  <w:instrText xml:space="preserve"> PAGEREF _Toc84689107 \h </w:instrText>
+                </w:r>
+                <w:r>
+                  <w:rPr>
+                    <w:noProof/>
+                    <w:webHidden/>
+                  </w:rPr>
+                </w:r>
+                <w:r>
+                  <w:rPr>
+                    <w:noProof/>
+                    <w:webHidden/>
+                  </w:rPr>
+                  <w:fldChar w:fldCharType="separate"/>
+                </w:r>
+                <w:r>
+                  <w:rPr>
+                    <w:noProof/>
+                    <w:webHidden/>
+                  </w:rPr>
+                  <w:t>6</w:t>
+                </w:r>
+                <w:r>
+                  <w:rPr>
+                    <w:noProof/>
+                    <w:webHidden/>
+                  </w:rPr>
+                  <w:fldChar w:fldCharType="end"/>
+                </w:r>
+              </w:hyperlink>
+            </w:p>
+            <w:p>
+              <w:pPr>
+                <w:pStyle w:val="TM1"/>
+                <w:tabs>
+                  <w:tab w:val="right" w:leader="dot" w:pos="9062"/>
+                </w:tabs>
+                <w:rPr>
+                  <w:rFonts w:eastAsiaTheme="minorEastAsia"/>
+                  <w:noProof/>
+                  <w:lang w:eastAsia="fr-CH"/>
+                </w:rPr>
+              </w:pPr>
+              <w:hyperlink w:anchor="_Toc84689108" w:history="1">
+                <w:r>
+                  <w:rPr>
+                    <w:rStyle w:val="Lienhypertexte"/>
+                    <w:noProof/>
+                  </w:rPr>
+                  <w:t>Permissions simples</w:t>
+                </w:r>
+                <w:r>
+                  <w:rPr>
+                    <w:noProof/>
+                    <w:webHidden/>
+                  </w:rPr>
+                  <w:tab/>
+                </w:r>
+                <w:r>
+                  <w:rPr>
+                    <w:noProof/>
+                    <w:webHidden/>
+                  </w:rPr>
+                  <w:fldChar w:fldCharType="begin"/>
+                </w:r>
+                <w:r>
+                  <w:rPr>
+                    <w:noProof/>
+                    <w:webHidden/>
+                  </w:rPr>
+                  <w:instrText xml:space="preserve"> PAGEREF _Toc84689108 \h </w:instrText>
+                </w:r>
+                <w:r>
+                  <w:rPr>
+                    <w:noProof/>
+                    <w:webHidden/>
+                  </w:rPr>
+                </w:r>
+                <w:r>
+                  <w:rPr>
+                    <w:noProof/>
+                    <w:webHidden/>
+                  </w:rPr>
+                  <w:fldChar w:fldCharType="separate"/>
+                </w:r>
+                <w:r>
+                  <w:rPr>
+                    <w:noProof/>
+                    <w:webHidden/>
+                  </w:rPr>
+                  <w:t>7</w:t>
+                </w:r>
+                <w:r>
+                  <w:rPr>
+                    <w:noProof/>
+                    <w:webHidden/>
+                  </w:rPr>
+                  <w:fldChar w:fldCharType="end"/>
+                </w:r>
+              </w:hyperlink>
+            </w:p>
+            <w:p>
+              <w:pPr>
+                <w:pStyle w:val="TM1"/>
+                <w:tabs>
+                  <w:tab w:val="right" w:leader="dot" w:pos="9062"/>
+                </w:tabs>
+                <w:rPr>
+                  <w:rFonts w:eastAsiaTheme="minorEastAsia"/>
+                  <w:noProof/>
+                  <w:lang w:eastAsia="fr-CH"/>
+                </w:rPr>
+              </w:pPr>
+              <w:hyperlink w:anchor="_Toc84689109" w:history="1">
+                <w:r>
+                  <w:rPr>
+                    <w:rStyle w:val="Lienhypertexte"/>
+                    <w:noProof/>
+                  </w:rPr>
+                  <w:t>Affichage d’une activité</w:t>
+                </w:r>
+                <w:r>
+                  <w:rPr>
+                    <w:noProof/>
+                    <w:webHidden/>
+                  </w:rPr>
+                  <w:tab/>
+                </w:r>
+                <w:r>
+                  <w:rPr>
+                    <w:noProof/>
+                    <w:webHidden/>
+                  </w:rPr>
+                  <w:fldChar w:fldCharType="begin"/>
+                </w:r>
+                <w:r>
+                  <w:rPr>
+                    <w:noProof/>
+                    <w:webHidden/>
+                  </w:rPr>
+                  <w:instrText xml:space="preserve"> PAGEREF _Toc84689109 \h </w:instrText>
+                </w:r>
+                <w:r>
+                  <w:rPr>
+                    <w:noProof/>
+                    <w:webHidden/>
+                  </w:rPr>
+                </w:r>
+                <w:r>
+                  <w:rPr>
+                    <w:noProof/>
+                    <w:webHidden/>
+                  </w:rPr>
+                  <w:fldChar w:fldCharType="separate"/>
+                </w:r>
+                <w:r>
+                  <w:rPr>
+                    <w:noProof/>
+                    <w:webHidden/>
+                  </w:rPr>
+                  <w:t>9</w:t>
+                </w:r>
+                <w:r>
+                  <w:rPr>
+                    <w:noProof/>
+                    <w:webHidden/>
+                  </w:rPr>
+                  <w:fldChar w:fldCharType="end"/>
+                </w:r>
+              </w:hyperlink>
+            </w:p>
+            <w:p>
+              <w:pPr>
+                <w:pStyle w:val="TM1"/>
+                <w:tabs>
+                  <w:tab w:val="right" w:leader="dot" w:pos="9062"/>
+                </w:tabs>
+                <w:rPr>
+                  <w:rFonts w:eastAsiaTheme="minorEastAsia"/>
+                  <w:noProof/>
+                  <w:lang w:eastAsia="fr-CH"/>
+                </w:rPr>
+              </w:pPr>
+              <w:hyperlink w:anchor="_Toc84689110" w:history="1">
+                <w:r>
+                  <w:rPr>
+                    <w:rStyle w:val="Lienhypertexte"/>
+                    <w:noProof/>
+                  </w:rPr>
+                  <w:t>Cycle de vie</w:t>
+                </w:r>
+                <w:r>
+                  <w:rPr>
+                    <w:noProof/>
+                    <w:webHidden/>
+                  </w:rPr>
+                  <w:tab/>
+                </w:r>
+                <w:r>
+                  <w:rPr>
+                    <w:noProof/>
+                    <w:webHidden/>
+                  </w:rPr>
+                  <w:fldChar w:fldCharType="begin"/>
+                </w:r>
+                <w:r>
+                  <w:rPr>
+                    <w:noProof/>
+                    <w:webHidden/>
+                  </w:rPr>
+                  <w:instrText xml:space="preserve"> PAGEREF _Toc84689110 \h </w:instrText>
+                </w:r>
+                <w:r>
+                  <w:rPr>
+                    <w:noProof/>
+                    <w:webHidden/>
+                  </w:rPr>
+                </w:r>
+                <w:r>
+                  <w:rPr>
+                    <w:noProof/>
+                    <w:webHidden/>
+                  </w:rPr>
+                  <w:fldChar w:fldCharType="separate"/>
+                </w:r>
+                <w:r>
+                  <w:rPr>
+                    <w:noProof/>
+                    <w:webHidden/>
+                  </w:rPr>
+                  <w:t>10</w:t>
+                </w:r>
+                <w:r>
+                  <w:rPr>
+                    <w:noProof/>
+                    <w:webHidden/>
+                  </w:rPr>
+                  <w:fldChar w:fldCharType="end"/>
+                </w:r>
+              </w:hyperlink>
+            </w:p>
+            <w:p>
+              <w:pPr>
+                <w:pStyle w:val="TM1"/>
+                <w:tabs>
+                  <w:tab w:val="right" w:leader="dot" w:pos="9062"/>
+                </w:tabs>
+                <w:rPr>
+                  <w:rFonts w:eastAsiaTheme="minorEastAsia"/>
+                  <w:noProof/>
+                  <w:lang w:eastAsia="fr-CH"/>
+                </w:rPr>
+              </w:pPr>
+              <w:hyperlink w:anchor="_Toc84689111" w:history="1">
                 <w:r>
                   <w:rPr>
                     <w:rStyle w:val="Lienhypertexte"/>
@@ -1099,7 +1611,7 @@
                     <w:noProof/>
                     <w:webHidden/>
                   </w:rPr>
-                  <w:instrText xml:space="preserve"> PAGEREF _Toc83295854 \h </w:instrText>
+                  <w:instrText xml:space="preserve"> PAGEREF _Toc84689111 \h </w:instrText>
                 </w:r>
                 <w:r>
                   <w:rPr>
@@ -1119,7 +1631,7 @@
                     <w:noProof/>
                     <w:webHidden/>
                   </w:rPr>
-                  <w:t>4</w:t>
+                  <w:t>12</w:t>
                 </w:r>
                 <w:r>
                   <w:rPr>
@@ -1151,7 +1663,7 @@
           <w:pPr>
             <w:pStyle w:val="Titre1"/>
           </w:pPr>
-          <w:bookmarkStart w:id="0" w:name="_Toc83295850"/>
+          <w:bookmarkStart w:id="0" w:name="_Toc84689100"/>
           <w:r>
             <w:lastRenderedPageBreak/>
             <w:t>I</w:t>
@@ -1180,7 +1692,7 @@
       <w:pPr>
         <w:pStyle w:val="Titre1"/>
       </w:pPr>
-      <w:bookmarkStart w:id="1" w:name="_Toc83295851"/>
+      <w:bookmarkStart w:id="1" w:name="_Toc84689101"/>
       <w:r>
         <w:t>Langue de l’interface</w:t>
       </w:r>
@@ -1195,32 +1707,26 @@
       <w:r>
         <w:t xml:space="preserve">Les applications Android peuvent demander un certain nombre de ressources. Ces dernières se trouvent dans le dossier </w:t>
       </w:r>
+      <w:proofErr w:type="spellStart"/>
       <w:r>
         <w:rPr>
           <w:b/>
           <w:bCs/>
           <w:highlight w:val="lightGray"/>
         </w:rPr>
-        <w:t>res/</w:t>
-      </w:r>
-      <w:r>
-        <w:t xml:space="preserve">. Les ressources, en fonction de leur type, sont stockées dans des sous-dossiers différents. Les chaînes de caractères sont généralement stockées dans le sous-dossier </w:t>
-      </w:r>
+        <w:t>res</w:t>
+      </w:r>
+      <w:proofErr w:type="spellEnd"/>
       <w:r>
         <w:rPr>
           <w:b/>
           <w:bCs/>
           <w:highlight w:val="lightGray"/>
         </w:rPr>
-        <w:t>values/</w:t>
-      </w:r>
-      <w:r>
-        <w:t>.</w:t>
-      </w:r>
-    </w:p>
-    <w:p>
-      <w:r>
-        <w:t xml:space="preserve">Il est possible d’ajouter des suffixes aux sous-dossiers de </w:t>
+        <w:t>/</w:t>
+      </w:r>
+      <w:r>
+        <w:t xml:space="preserve">. Les ressources, en fonction de leur type, sont stockées dans des sous-dossiers différents. Les chaînes de caractères sont généralement stockées dans le sous-dossier </w:t>
       </w:r>
       <w:r>
         <w:rPr>
@@ -1228,23 +1734,67 @@
           <w:bCs/>
           <w:highlight w:val="lightGray"/>
         </w:rPr>
-        <w:t>res/</w:t>
-      </w:r>
-      <w:r>
-        <w:t xml:space="preserve"> afin d’utiliser différentes ressources en fonctions des caractéristiques de l’appareil ou de sa localisation. </w:t>
-      </w:r>
-    </w:p>
-    <w:p>
-      <w:r>
-        <w:t xml:space="preserve">Ainsi nous pouvons créer un dossier ressources Android pour notre traduction française </w:t>
-      </w:r>
+        <w:t>values/</w:t>
+      </w:r>
+      <w:r>
+        <w:t>.</w:t>
+      </w:r>
+    </w:p>
+    <w:p>
+      <w:r>
+        <w:t xml:space="preserve">Il est possible d’ajouter des suffixes aux sous-dossiers de </w:t>
+      </w:r>
+      <w:proofErr w:type="spellStart"/>
       <w:r>
         <w:rPr>
           <w:b/>
           <w:bCs/>
           <w:highlight w:val="lightGray"/>
         </w:rPr>
-        <w:t>values-fr/</w:t>
+        <w:t>res</w:t>
+      </w:r>
+      <w:proofErr w:type="spellEnd"/>
+      <w:r>
+        <w:rPr>
+          <w:b/>
+          <w:bCs/>
+          <w:highlight w:val="lightGray"/>
+        </w:rPr>
+        <w:t>/</w:t>
+      </w:r>
+      <w:r>
+        <w:t xml:space="preserve"> afin d’utiliser différentes ressources en fonctions des caractéristiques de l’appareil ou de sa localisation. </w:t>
+      </w:r>
+    </w:p>
+    <w:p>
+      <w:r>
+        <w:t xml:space="preserve">Ainsi nous pouvons créer un dossier ressources Android pour notre traduction française </w:t>
+      </w:r>
+      <w:r>
+        <w:rPr>
+          <w:b/>
+          <w:bCs/>
+          <w:highlight w:val="lightGray"/>
+        </w:rPr>
+        <w:t>values-</w:t>
+      </w:r>
+      <w:proofErr w:type="spellStart"/>
+      <w:r>
+        <w:rPr>
+          <w:b/>
+          <w:bCs/>
+          <w:highlight w:val="lightGray"/>
+        </w:rPr>
+        <w:t>fr</w:t>
+      </w:r>
+      <w:proofErr w:type="spellEnd"/>
+      <w:r>
+        <w:rPr>
+          <w:b/>
+          <w:bCs/>
+          <w:highlight w:val="lightGray"/>
+        </w:rPr>
+        <w:t>/</w:t>
       </w:r>
       <w:r>
         <w:t>.</w:t>
@@ -1315,34 +1865,36 @@
       <w:r>
         <w:t xml:space="preserve">Figure </w:t>
       </w:r>
-      <w:r>
-        <w:fldChar w:fldCharType="begin"/>
-      </w:r>
-      <w:r>
-        <w:instrText xml:space="preserve"> SEQ Figure \* ARABIC </w:instrText>
-      </w:r>
-      <w:r>
-        <w:fldChar w:fldCharType="separate"/>
-      </w:r>
-      <w:r>
-        <w:rPr>
-          <w:noProof/>
-        </w:rPr>
-        <w:t>1</w:t>
-      </w:r>
-      <w:r>
-        <w:rPr>
-          <w:noProof/>
-        </w:rPr>
-        <w:fldChar w:fldCharType="end"/>
-      </w:r>
+      <w:fldSimple w:instr=" SEQ Figure \* ARABIC ">
+        <w:r>
+          <w:rPr>
+            <w:noProof/>
+          </w:rPr>
+          <w:t>1</w:t>
+        </w:r>
+      </w:fldSimple>
       <w:r>
         <w:t xml:space="preserve"> Création du dossier de ressources pour la traduction française</w:t>
       </w:r>
     </w:p>
     <w:p>
       <w:r>
-        <w:t xml:space="preserve">A ce point, nous comprenons que si nous souhaitons créer une applications multi-langues, nous aurons un dossier </w:t>
+        <w:t>À</w:t>
+      </w:r>
+      <w:r>
+        <w:t xml:space="preserve"> ce point, nous comprenons que si nous souhaitons créer une application </w:t>
+      </w:r>
+      <w:proofErr w:type="spellStart"/>
+      <w:r>
+        <w:t>multilangues</w:t>
+      </w:r>
+      <w:proofErr w:type="spellEnd"/>
+      <w:r>
+        <w:t xml:space="preserve">, nous aurons </w:t>
+      </w:r>
+      <w:proofErr w:type="gramStart"/>
+      <w:r>
+        <w:t xml:space="preserve">un dossier </w:t>
       </w:r>
       <w:r>
         <w:rPr>
@@ -1351,6 +1903,7 @@
         </w:rPr>
         <w:t>values</w:t>
       </w:r>
+      <w:proofErr w:type="gramEnd"/>
       <w:r>
         <w:t xml:space="preserve"> par langue supportée.</w:t>
       </w:r>
@@ -1387,12 +1940,23 @@
                 <w:bCs w:val="0"/>
               </w:rPr>
             </w:pPr>
+            <w:proofErr w:type="spellStart"/>
+            <w:proofErr w:type="gramStart"/>
             <w:r>
               <w:rPr>
                 <w:b w:val="0"/>
                 <w:bCs w:val="0"/>
               </w:rPr>
-              <w:t>res/</w:t>
+              <w:t>res</w:t>
+            </w:r>
+            <w:proofErr w:type="spellEnd"/>
+            <w:proofErr w:type="gramEnd"/>
+            <w:r>
+              <w:rPr>
+                <w:b w:val="0"/>
+                <w:bCs w:val="0"/>
+              </w:rPr>
+              <w:t>/</w:t>
             </w:r>
           </w:p>
         </w:tc>
@@ -1418,7 +1982,39 @@
                 <w:b w:val="0"/>
                 <w:bCs w:val="0"/>
               </w:rPr>
-              <w:t xml:space="preserve">   values-fr-CH/</w:t>
+              <w:t xml:space="preserve">   </w:t>
+            </w:r>
+            <w:proofErr w:type="gramStart"/>
+            <w:r>
+              <w:rPr>
+                <w:b w:val="0"/>
+                <w:bCs w:val="0"/>
+              </w:rPr>
+              <w:t>values</w:t>
+            </w:r>
+            <w:proofErr w:type="gramEnd"/>
+            <w:r>
+              <w:rPr>
+                <w:b w:val="0"/>
+                <w:bCs w:val="0"/>
+              </w:rPr>
+              <w:t>-</w:t>
+            </w:r>
+            <w:proofErr w:type="spellStart"/>
+            <w:r>
+              <w:rPr>
+                <w:b w:val="0"/>
+                <w:bCs w:val="0"/>
+              </w:rPr>
+              <w:t>fr</w:t>
+            </w:r>
+            <w:proofErr w:type="spellEnd"/>
+            <w:r>
+              <w:rPr>
+                <w:b w:val="0"/>
+                <w:bCs w:val="0"/>
+              </w:rPr>
+              <w:t>-CH/</w:t>
             </w:r>
           </w:p>
         </w:tc>
@@ -1430,8 +2026,21 @@
             <w:pPr>
               <w:cnfStyle w:val="000000100000" w:firstRow="0" w:lastRow="0" w:firstColumn="0" w:lastColumn="0" w:oddVBand="0" w:evenVBand="0" w:oddHBand="1" w:evenHBand="0" w:firstRowFirstColumn="0" w:firstRowLastColumn="0" w:lastRowFirstColumn="0" w:lastRowLastColumn="0"/>
             </w:pPr>
+            <w:proofErr w:type="gramStart"/>
             <w:r>
-              <w:t>values-fr-CA/</w:t>
+              <w:t>values</w:t>
+            </w:r>
+            <w:proofErr w:type="gramEnd"/>
+            <w:r>
+              <w:t>-</w:t>
+            </w:r>
+            <w:proofErr w:type="spellStart"/>
+            <w:r>
+              <w:t>fr</w:t>
+            </w:r>
+            <w:proofErr w:type="spellEnd"/>
+            <w:r>
+              <w:t>-CA/</w:t>
             </w:r>
           </w:p>
         </w:tc>
@@ -1476,7 +2085,11 @@
     <w:p/>
     <w:p>
       <w:r>
-        <w:t xml:space="preserve">Dans notre cas, nous avons créé un unique dossier </w:t>
+        <w:t xml:space="preserve">Dans notre cas, nous avons créé </w:t>
+      </w:r>
+      <w:proofErr w:type="gramStart"/>
+      <w:r>
+        <w:t xml:space="preserve">un unique dossier </w:t>
       </w:r>
       <w:r>
         <w:rPr>
@@ -1485,6 +2098,7 @@
         </w:rPr>
         <w:t>values</w:t>
       </w:r>
+      <w:proofErr w:type="gramEnd"/>
       <w:r>
         <w:t xml:space="preserve"> et un fichier </w:t>
       </w:r>
@@ -1501,7 +2115,11 @@
     </w:p>
     <w:p>
       <w:r>
-        <w:t xml:space="preserve">Si une langue demandée est non traduite, la langue affichée sera la langue par défaut, c’est-à-dire celle qui se trouve dans le dossier </w:t>
+        <w:t xml:space="preserve">Si une langue demandée est non traduite, la langue affichée sera la langue par défaut, c’est-à-dire celle qui se trouve dans </w:t>
+      </w:r>
+      <w:proofErr w:type="gramStart"/>
+      <w:r>
+        <w:t xml:space="preserve">le dossier </w:t>
       </w:r>
       <w:r>
         <w:rPr>
@@ -1510,6 +2128,7 @@
         </w:rPr>
         <w:t>values</w:t>
       </w:r>
+      <w:proofErr w:type="gramEnd"/>
       <w:r>
         <w:t xml:space="preserve"> sans spécification de langue </w:t>
       </w:r>
@@ -1527,13 +2146,23 @@
       <w:r>
         <w:t xml:space="preserve">Ainsi en mettant l’anglais dans </w:t>
       </w:r>
+      <w:proofErr w:type="spellStart"/>
       <w:r>
         <w:rPr>
           <w:b/>
           <w:bCs/>
           <w:highlight w:val="lightGray"/>
         </w:rPr>
-        <w:t>res/values/string.xml</w:t>
+        <w:t>res</w:t>
+      </w:r>
+      <w:proofErr w:type="spellEnd"/>
+      <w:r>
+        <w:rPr>
+          <w:b/>
+          <w:bCs/>
+          <w:highlight w:val="lightGray"/>
+        </w:rPr>
+        <w:t>/values/string.xml</w:t>
       </w:r>
       <w:r>
         <w:t xml:space="preserve"> nous faisons en sorte que la langue par défaut soit l’anglais.</w:t>
@@ -1553,59 +2182,107 @@
           <w:bCs/>
           <w:u w:val="single"/>
         </w:rPr>
-        <w:t xml:space="preserve">Pourquoi regrouper les chaînes de caractères dans un fichier XML indépendamment des layouts ? </w:t>
-      </w:r>
-    </w:p>
-    <w:p>
-      <w:r>
-        <w:t xml:space="preserve">Paracerque c’est une bonne pratique. </w:t>
-      </w:r>
-    </w:p>
-    <w:p>
-      <w:r>
-        <w:t>Cette méthode permet de maintenir indépendamment les ressources et le code. Pour une application plus conséquente avec la prise en charge de toutes les langues, cela permettrait aux traducteur</w:t>
-      </w:r>
-      <w:r>
-        <w:t>s</w:t>
-      </w:r>
-      <w:r>
-        <w:t xml:space="preserve"> et aux développeur de travailler parall</w:t>
-      </w:r>
-      <w:r>
-        <w:t>èle</w:t>
-      </w:r>
-      <w:r>
-        <w:t xml:space="preserve">ment </w:t>
-      </w:r>
-      <w:r>
-        <w:t>sans empiéter les uns sur les autres.</w:t>
-      </w:r>
-    </w:p>
-    <w:p>
-      <w:r>
-        <w:t>De plus, cette pratique est native à l’environnement de développement. Il a suffi de nommer les répertoires et les fichiers pour que la compilation du programme gère la logique du choix des langues. Si nous avions voulu mélanger code et traduction, nous aurions du nous charger de la détection de la langue de l’appareil, de choisir le bon tableau de string et remplir manuellement les layouts.</w:t>
-      </w:r>
-    </w:p>
-    <w:p>
-      <w:pPr>
+        <w:t xml:space="preserve">Pourquoi regrouper les chaînes de caractères dans un fichier XML indépendamment des </w:t>
+      </w:r>
+      <w:proofErr w:type="spellStart"/>
+      <w:r>
         <w:rPr>
           <w:b/>
           <w:bCs/>
           <w:u w:val="single"/>
         </w:rPr>
-      </w:pPr>
+        <w:t>layouts</w:t>
+      </w:r>
+      <w:proofErr w:type="spellEnd"/>
       <w:r>
         <w:rPr>
           <w:b/>
           <w:bCs/>
           <w:u w:val="single"/>
         </w:rPr>
+        <w:t xml:space="preserve"> ? </w:t>
+      </w:r>
+    </w:p>
+    <w:p>
+      <w:r>
+        <w:t xml:space="preserve">Paracerque c’est une bonne pratique. </w:t>
+      </w:r>
+    </w:p>
+    <w:p>
+      <w:r>
+        <w:t>Cette méthode permet de maintenir indépendamment les ressources et le code. Pour une application plus conséquente avec la prise en charge de toutes les langues, cela permettrait aux traducteur</w:t>
+      </w:r>
+      <w:r>
+        <w:t>s</w:t>
+      </w:r>
+      <w:r>
+        <w:t xml:space="preserve"> et aux développeur</w:t>
+      </w:r>
+      <w:r>
+        <w:t>s</w:t>
+      </w:r>
+      <w:r>
+        <w:t xml:space="preserve"> de travailler parall</w:t>
+      </w:r>
+      <w:r>
+        <w:t>èle</w:t>
+      </w:r>
+      <w:r>
+        <w:t xml:space="preserve">ment </w:t>
+      </w:r>
+      <w:r>
+        <w:t>sans empiéter les uns sur les autres.</w:t>
+      </w:r>
+    </w:p>
+    <w:p>
+      <w:r>
+        <w:t xml:space="preserve">De plus, cette pratique est native à l’environnement de développement. Il a suffi de nommer les répertoires et les fichiers pour que la compilation du programme gère la logique du choix des langues. Si nous avions voulu mélanger code et traduction, nous aurions </w:t>
+      </w:r>
+      <w:proofErr w:type="spellStart"/>
+      <w:proofErr w:type="gramStart"/>
+      <w:r>
+        <w:t>du</w:t>
+      </w:r>
+      <w:proofErr w:type="spellEnd"/>
+      <w:proofErr w:type="gramEnd"/>
+      <w:r>
+        <w:t xml:space="preserve"> nous charger de la détection de la langue de l’appareil, de choisir le bon tableau de string et remplir manuellement les </w:t>
+      </w:r>
+      <w:proofErr w:type="spellStart"/>
+      <w:r>
+        <w:t>layouts</w:t>
+      </w:r>
+      <w:proofErr w:type="spellEnd"/>
+      <w:r>
+        <w:t>.</w:t>
+      </w:r>
+    </w:p>
+    <w:p>
+      <w:pPr>
+        <w:rPr>
+          <w:b/>
+          <w:bCs/>
+          <w:u w:val="single"/>
+        </w:rPr>
+      </w:pPr>
+      <w:r>
+        <w:rPr>
+          <w:b/>
+          <w:bCs/>
+          <w:u w:val="single"/>
+        </w:rPr>
         <w:t>Que se passe-t-il si une traduction est manquante dans la langue par défaut ou dans une langue additionnelle ?</w:t>
       </w:r>
     </w:p>
     <w:p>
       <w:r>
-        <w:t>Quelle que soit la langue sélectionnée, si la traduction manquante est dans la langue additionnelle, la traduction est remplacée par la traduction de la langue par défaut. Si la traduction manquante est dans la langue par défaut, le programme de compile pas</w:t>
+        <w:t xml:space="preserve">Quelle que soit la langue sélectionnée, si la traduction manquante est dans la langue additionnelle, la traduction est remplacée par la traduction de la langue par défaut. Si la traduction manquante est dans la langue par défaut, le programme </w:t>
+      </w:r>
+      <w:r>
+        <w:t>n</w:t>
+      </w:r>
+      <w:r>
+        <w:t>e compile pas</w:t>
       </w:r>
       <w:r>
         <w:t xml:space="preserve">, même si </w:t>
@@ -1622,7 +2299,7 @@
       <w:pPr>
         <w:pStyle w:val="Titre1"/>
       </w:pPr>
-      <w:bookmarkStart w:id="2" w:name="_Toc83295852"/>
+      <w:bookmarkStart w:id="2" w:name="_Toc84689102"/>
       <w:r>
         <w:t>Champs textuels de saisie</w:t>
       </w:r>
@@ -1642,8 +2319,29 @@
         <w:t>s</w:t>
       </w:r>
       <w:r>
-        <w:t xml:space="preserve"> champ textuel de l’email et du mot de passe sont de type </w:t>
-      </w:r>
+        <w:t xml:space="preserve"> champ</w:t>
+      </w:r>
+      <w:r>
+        <w:t>s</w:t>
+      </w:r>
+      <w:r>
+        <w:t xml:space="preserve"> textuel</w:t>
+      </w:r>
+      <w:r>
+        <w:t>s</w:t>
+      </w:r>
+      <w:r>
+        <w:t xml:space="preserve"> </w:t>
+      </w:r>
+      <w:proofErr w:type="gramStart"/>
+      <w:r>
+        <w:t>de l’email</w:t>
+      </w:r>
+      <w:proofErr w:type="gramEnd"/>
+      <w:r>
+        <w:t xml:space="preserve"> et du mot de passe sont de type </w:t>
+      </w:r>
+      <w:proofErr w:type="spellStart"/>
       <w:r>
         <w:rPr>
           <w:i/>
@@ -1651,9 +2349,11 @@
         </w:rPr>
         <w:t>EditText</w:t>
       </w:r>
+      <w:proofErr w:type="spellEnd"/>
       <w:r>
         <w:t xml:space="preserve"> sans spécification du type. Il est possible de spécialiser ces deux champs en utilisant l’attribut </w:t>
       </w:r>
+      <w:proofErr w:type="spellStart"/>
       <w:r>
         <w:rPr>
           <w:i/>
@@ -1661,6 +2361,7 @@
         </w:rPr>
         <w:t>InputType</w:t>
       </w:r>
+      <w:proofErr w:type="spellEnd"/>
       <w:r>
         <w:rPr>
           <w:i/>
@@ -1702,9 +2403,11 @@
             <w:pPr>
               <w:cnfStyle w:val="100000000000" w:firstRow="1" w:lastRow="0" w:firstColumn="0" w:lastColumn="0" w:oddVBand="0" w:evenVBand="0" w:oddHBand="0" w:evenHBand="0" w:firstRowFirstColumn="0" w:firstRowLastColumn="0" w:lastRowFirstColumn="0" w:lastRowLastColumn="0"/>
             </w:pPr>
+            <w:proofErr w:type="spellStart"/>
             <w:r>
               <w:t>InputType</w:t>
             </w:r>
+            <w:proofErr w:type="spellEnd"/>
           </w:p>
         </w:tc>
       </w:tr>
@@ -1718,9 +2421,11 @@
             <w:tcW w:w="4531" w:type="dxa"/>
           </w:tcPr>
           <w:p>
+            <w:proofErr w:type="gramStart"/>
             <w:r>
               <w:t>Email</w:t>
             </w:r>
+            <w:proofErr w:type="gramEnd"/>
           </w:p>
         </w:tc>
         <w:tc>
@@ -1731,9 +2436,13 @@
             <w:pPr>
               <w:cnfStyle w:val="000000100000" w:firstRow="0" w:lastRow="0" w:firstColumn="0" w:lastColumn="0" w:oddVBand="0" w:evenVBand="0" w:oddHBand="1" w:evenHBand="0" w:firstRowFirstColumn="0" w:firstRowLastColumn="0" w:lastRowFirstColumn="0" w:lastRowLastColumn="0"/>
             </w:pPr>
+            <w:proofErr w:type="spellStart"/>
+            <w:proofErr w:type="gramStart"/>
             <w:r>
               <w:t>textEmailAddress</w:t>
             </w:r>
+            <w:proofErr w:type="spellEnd"/>
+            <w:proofErr w:type="gramEnd"/>
           </w:p>
         </w:tc>
       </w:tr>
@@ -1757,12 +2466,16 @@
             <w:pPr>
               <w:cnfStyle w:val="000000000000" w:firstRow="0" w:lastRow="0" w:firstColumn="0" w:lastColumn="0" w:oddVBand="0" w:evenVBand="0" w:oddHBand="0" w:evenHBand="0" w:firstRowFirstColumn="0" w:firstRowLastColumn="0" w:lastRowFirstColumn="0" w:lastRowLastColumn="0"/>
             </w:pPr>
+            <w:proofErr w:type="spellStart"/>
+            <w:proofErr w:type="gramStart"/>
             <w:r>
               <w:t>text</w:t>
             </w:r>
             <w:r>
               <w:t>Password</w:t>
             </w:r>
+            <w:proofErr w:type="spellEnd"/>
+            <w:proofErr w:type="gramEnd"/>
           </w:p>
         </w:tc>
       </w:tr>
@@ -1817,8 +2530,13 @@
     </w:p>
     <w:p>
       <w:r>
-        <w:t>Sinon la même action peut être réalisée dans l’éditeur de layout</w:t>
-      </w:r>
+        <w:t xml:space="preserve">Sinon la même action peut être réalisée dans l’éditeur de </w:t>
+      </w:r>
+      <w:proofErr w:type="spellStart"/>
+      <w:r>
+        <w:t>layout</w:t>
+      </w:r>
+      <w:proofErr w:type="spellEnd"/>
     </w:p>
     <w:p>
       <w:r>
@@ -1871,7 +2589,7 @@
       <w:pPr>
         <w:pStyle w:val="Titre1"/>
       </w:pPr>
-      <w:bookmarkStart w:id="3" w:name="_Toc83295853"/>
+      <w:bookmarkStart w:id="3" w:name="_Toc84689103"/>
       <w:r>
         <w:lastRenderedPageBreak/>
         <w:t>Mode paysage</w:t>
@@ -1880,7 +2598,31 @@
     </w:p>
     <w:p>
       <w:r>
-        <w:t xml:space="preserve">Comme les fichiers de traduction, les layouts sont des ressources. Ainsi, pour changer de layout en fonction de l’orientation du téléphone, nous allons spécialiser le dossier layout pour </w:t>
+        <w:t xml:space="preserve">Comme les fichiers de traduction, les </w:t>
+      </w:r>
+      <w:proofErr w:type="spellStart"/>
+      <w:r>
+        <w:t>layouts</w:t>
+      </w:r>
+      <w:proofErr w:type="spellEnd"/>
+      <w:r>
+        <w:t xml:space="preserve"> sont des ressources. Ainsi, pour changer de </w:t>
+      </w:r>
+      <w:proofErr w:type="spellStart"/>
+      <w:r>
+        <w:t>layout</w:t>
+      </w:r>
+      <w:proofErr w:type="spellEnd"/>
+      <w:r>
+        <w:t xml:space="preserve"> en fonction de l’orientation du téléphone, nous allons spécialiser le dossier </w:t>
+      </w:r>
+      <w:proofErr w:type="spellStart"/>
+      <w:r>
+        <w:t>layout</w:t>
+      </w:r>
+      <w:proofErr w:type="spellEnd"/>
+      <w:r>
+        <w:t xml:space="preserve"> pour </w:t>
       </w:r>
       <w:r>
         <w:t>l’orientation paysage.</w:t>
@@ -1890,29 +2632,85 @@
       <w:r>
         <w:t xml:space="preserve">Le dossier </w:t>
       </w:r>
+      <w:proofErr w:type="spellStart"/>
       <w:r>
         <w:rPr>
           <w:b/>
           <w:bCs/>
           <w:highlight w:val="lightGray"/>
         </w:rPr>
-        <w:t>res/layout-land/</w:t>
-      </w:r>
-      <w:r>
-        <w:t xml:space="preserve"> doit être créé. </w:t>
-      </w:r>
-    </w:p>
-    <w:p>
-      <w:r>
-        <w:t xml:space="preserve">Une fois encore, comme pour la traduction, nous y plaçons une copie du fichier par défaut dans </w:t>
-      </w:r>
+        <w:t>res</w:t>
+      </w:r>
+      <w:proofErr w:type="spellEnd"/>
       <w:r>
         <w:rPr>
           <w:b/>
           <w:bCs/>
           <w:highlight w:val="lightGray"/>
         </w:rPr>
-        <w:t>res/layout/</w:t>
+        <w:t>/</w:t>
+      </w:r>
+      <w:proofErr w:type="spellStart"/>
+      <w:r>
+        <w:rPr>
+          <w:b/>
+          <w:bCs/>
+          <w:highlight w:val="lightGray"/>
+        </w:rPr>
+        <w:t>layout</w:t>
+      </w:r>
+      <w:proofErr w:type="spellEnd"/>
+      <w:r>
+        <w:rPr>
+          <w:b/>
+          <w:bCs/>
+          <w:highlight w:val="lightGray"/>
+        </w:rPr>
+        <w:t>-land/</w:t>
+      </w:r>
+      <w:r>
+        <w:t xml:space="preserve"> doit être créé. </w:t>
+      </w:r>
+    </w:p>
+    <w:p>
+      <w:r>
+        <w:t xml:space="preserve">Une fois encore, comme pour la traduction, nous y plaçons une copie du fichier par défaut dans </w:t>
+      </w:r>
+      <w:proofErr w:type="spellStart"/>
+      <w:r>
+        <w:rPr>
+          <w:b/>
+          <w:bCs/>
+          <w:highlight w:val="lightGray"/>
+        </w:rPr>
+        <w:t>res</w:t>
+      </w:r>
+      <w:proofErr w:type="spellEnd"/>
+      <w:r>
+        <w:rPr>
+          <w:b/>
+          <w:bCs/>
+          <w:highlight w:val="lightGray"/>
+        </w:rPr>
+        <w:t>/</w:t>
+      </w:r>
+      <w:proofErr w:type="spellStart"/>
+      <w:r>
+        <w:rPr>
+          <w:b/>
+          <w:bCs/>
+          <w:highlight w:val="lightGray"/>
+        </w:rPr>
+        <w:t>layout</w:t>
+      </w:r>
+      <w:proofErr w:type="spellEnd"/>
+      <w:r>
+        <w:rPr>
+          <w:b/>
+          <w:bCs/>
+          <w:highlight w:val="lightGray"/>
+        </w:rPr>
+        <w:t>/</w:t>
       </w:r>
       <w:r>
         <w:t>.</w:t>
@@ -1963,12 +2761,23 @@
                 <w:bCs w:val="0"/>
               </w:rPr>
             </w:pPr>
+            <w:proofErr w:type="spellStart"/>
+            <w:proofErr w:type="gramStart"/>
             <w:r>
               <w:rPr>
                 <w:b w:val="0"/>
                 <w:bCs w:val="0"/>
               </w:rPr>
-              <w:t>res/</w:t>
+              <w:t>res</w:t>
+            </w:r>
+            <w:proofErr w:type="spellEnd"/>
+            <w:proofErr w:type="gramEnd"/>
+            <w:r>
+              <w:rPr>
+                <w:b w:val="0"/>
+                <w:bCs w:val="0"/>
+              </w:rPr>
+              <w:t>/</w:t>
             </w:r>
           </w:p>
         </w:tc>
@@ -1996,6 +2805,8 @@
               </w:rPr>
               <w:t xml:space="preserve">   </w:t>
             </w:r>
+            <w:proofErr w:type="spellStart"/>
+            <w:proofErr w:type="gramStart"/>
             <w:r>
               <w:rPr>
                 <w:b w:val="0"/>
@@ -2003,6 +2814,8 @@
               </w:rPr>
               <w:t>layout</w:t>
             </w:r>
+            <w:proofErr w:type="spellEnd"/>
+            <w:proofErr w:type="gramEnd"/>
             <w:r>
               <w:rPr>
                 <w:b w:val="0"/>
@@ -2020,8 +2833,15 @@
             <w:pPr>
               <w:cnfStyle w:val="000000100000" w:firstRow="0" w:lastRow="0" w:firstColumn="0" w:lastColumn="0" w:oddVBand="0" w:evenVBand="0" w:oddHBand="1" w:evenHBand="0" w:firstRowFirstColumn="0" w:firstRowLastColumn="0" w:lastRowFirstColumn="0" w:lastRowLastColumn="0"/>
             </w:pPr>
+            <w:proofErr w:type="spellStart"/>
+            <w:proofErr w:type="gramStart"/>
             <w:r>
-              <w:t>layout-land/</w:t>
+              <w:t>layout</w:t>
+            </w:r>
+            <w:proofErr w:type="spellEnd"/>
+            <w:proofErr w:type="gramEnd"/>
+            <w:r>
+              <w:t>-land/</w:t>
             </w:r>
           </w:p>
         </w:tc>
@@ -2073,7 +2893,15 @@
     <w:p/>
     <w:p>
       <w:r>
-        <w:t>Le layout a été réorganisé comme suit :</w:t>
+        <w:t xml:space="preserve">Le </w:t>
+      </w:r>
+      <w:proofErr w:type="spellStart"/>
+      <w:r>
+        <w:t>layout</w:t>
+      </w:r>
+      <w:proofErr w:type="spellEnd"/>
+      <w:r>
+        <w:t xml:space="preserve"> a été réorganisé comme suit :</w:t>
       </w:r>
     </w:p>
     <w:tbl>
@@ -2210,6 +3038,7 @@
       <w:r>
         <w:t xml:space="preserve">Le passage du </w:t>
       </w:r>
+      <w:proofErr w:type="spellStart"/>
       <w:r>
         <w:rPr>
           <w:i/>
@@ -2217,29 +3046,60 @@
         </w:rPr>
         <w:t>ConstraintLayout</w:t>
       </w:r>
+      <w:proofErr w:type="spellEnd"/>
       <w:r>
         <w:t xml:space="preserve"> en </w:t>
       </w:r>
-      <w:r>
-        <w:rPr>
-          <w:i/>
-          <w:iCs/>
-        </w:rPr>
-        <w:t xml:space="preserve">LinearLayout </w:t>
-      </w:r>
-      <w:r>
-        <w:t xml:space="preserve">nous permet d’afficher l’image à côté du formulaire. Pour une meilleure lisibilité nous centrons le </w:t>
-      </w:r>
-      <w:r>
-        <w:rPr>
-          <w:i/>
-          <w:iCs/>
-        </w:rPr>
-        <w:t>main_logo</w:t>
-      </w:r>
+      <w:proofErr w:type="spellStart"/>
+      <w:r>
+        <w:rPr>
+          <w:i/>
+          <w:iCs/>
+        </w:rPr>
+        <w:t>LinearLayout</w:t>
+      </w:r>
+      <w:proofErr w:type="spellEnd"/>
+      <w:r>
+        <w:rPr>
+          <w:i/>
+          <w:iCs/>
+        </w:rPr>
+        <w:t xml:space="preserve"> </w:t>
+      </w:r>
+      <w:r>
+        <w:t>nous permet d’afficher l’image à côté du formulaire. Pour une meilleure lisibilité</w:t>
+      </w:r>
+      <w:r>
+        <w:t>,</w:t>
+      </w:r>
+      <w:r>
+        <w:t xml:space="preserve"> nous centrons </w:t>
+      </w:r>
+      <w:proofErr w:type="gramStart"/>
+      <w:r>
+        <w:t xml:space="preserve">le </w:t>
+      </w:r>
+      <w:proofErr w:type="spellStart"/>
+      <w:r>
+        <w:rPr>
+          <w:i/>
+          <w:iCs/>
+        </w:rPr>
+        <w:t>main</w:t>
+      </w:r>
+      <w:proofErr w:type="gramEnd"/>
+      <w:r>
+        <w:rPr>
+          <w:i/>
+          <w:iCs/>
+        </w:rPr>
+        <w:t>_logo</w:t>
+      </w:r>
+      <w:proofErr w:type="spellEnd"/>
       <w:r>
         <w:t xml:space="preserve"> et le </w:t>
       </w:r>
+      <w:proofErr w:type="spellStart"/>
       <w:r>
         <w:rPr>
           <w:i/>
@@ -2247,6 +3107,7 @@
         </w:rPr>
         <w:t>relativeLayout</w:t>
       </w:r>
+      <w:proofErr w:type="spellEnd"/>
       <w:r>
         <w:rPr>
           <w:i/>
@@ -2257,6 +3118,7 @@
       <w:r>
         <w:t xml:space="preserve">avec l’attribut </w:t>
       </w:r>
+      <w:proofErr w:type="spellStart"/>
       <w:r>
         <w:rPr>
           <w:i/>
@@ -2264,6 +3126,7 @@
         </w:rPr>
         <w:t>layout_gravity</w:t>
       </w:r>
+      <w:proofErr w:type="spellEnd"/>
       <w:r>
         <w:t xml:space="preserve"> -&gt; </w:t>
       </w:r>
@@ -2292,8 +3155,15 @@
         <w:t xml:space="preserve"> l’image avec </w:t>
       </w:r>
       <w:r>
-        <w:t xml:space="preserve">les attribut </w:t>
-      </w:r>
+        <w:t>les attribut</w:t>
+      </w:r>
+      <w:r>
+        <w:t>s</w:t>
+      </w:r>
+      <w:r>
+        <w:t xml:space="preserve"> </w:t>
+      </w:r>
+      <w:proofErr w:type="spellStart"/>
       <w:r>
         <w:rPr>
           <w:i/>
@@ -2301,9 +3171,11 @@
         </w:rPr>
         <w:t>layout_width</w:t>
       </w:r>
+      <w:proofErr w:type="spellEnd"/>
       <w:r>
         <w:t xml:space="preserve"> et </w:t>
       </w:r>
+      <w:proofErr w:type="spellStart"/>
       <w:r>
         <w:rPr>
           <w:i/>
@@ -2311,6 +3183,7 @@
         </w:rPr>
         <w:t>layout_height</w:t>
       </w:r>
+      <w:proofErr w:type="spellEnd"/>
       <w:r>
         <w:t xml:space="preserve"> à 200.</w:t>
       </w:r>
@@ -2319,6 +3192,7 @@
       <w:r>
         <w:t xml:space="preserve">Finalement, nous plaçons le lien </w:t>
       </w:r>
+      <w:proofErr w:type="spellStart"/>
       <w:r>
         <w:rPr>
           <w:i/>
@@ -2326,9 +3200,11 @@
         </w:rPr>
         <w:t>main_new_account</w:t>
       </w:r>
+      <w:proofErr w:type="spellEnd"/>
       <w:r>
         <w:t xml:space="preserve"> dans le </w:t>
       </w:r>
+      <w:proofErr w:type="spellStart"/>
       <w:r>
         <w:rPr>
           <w:i/>
@@ -2336,8 +3212,13 @@
         </w:rPr>
         <w:t>relativeLayout</w:t>
       </w:r>
-      <w:r>
-        <w:t xml:space="preserve"> et nous lui ordonnons de se placer sous le l</w:t>
+      <w:proofErr w:type="spellEnd"/>
+      <w:r>
+        <w:t xml:space="preserve"> et nous lui ordonnons de se placer sous le </w:t>
+      </w:r>
+      <w:proofErr w:type="spellStart"/>
+      <w:r>
+        <w:t>l</w:t>
       </w:r>
       <w:r>
         <w:rPr>
@@ -2346,9 +3227,11 @@
         </w:rPr>
         <w:t>inearLayout</w:t>
       </w:r>
+      <w:proofErr w:type="spellEnd"/>
       <w:r>
         <w:t xml:space="preserve">, identifié par </w:t>
       </w:r>
+      <w:proofErr w:type="spellStart"/>
       <w:r>
         <w:rPr>
           <w:i/>
@@ -2356,9 +3239,11 @@
         </w:rPr>
         <w:t>main_buttons</w:t>
       </w:r>
+      <w:proofErr w:type="spellEnd"/>
       <w:r>
         <w:t xml:space="preserve">, grâce à la clause </w:t>
       </w:r>
+      <w:proofErr w:type="spellStart"/>
       <w:r>
         <w:rPr>
           <w:i/>
@@ -2366,6 +3251,7 @@
         </w:rPr>
         <w:t>layout_below</w:t>
       </w:r>
+      <w:proofErr w:type="spellEnd"/>
       <w:r>
         <w:t>.</w:t>
       </w:r>
@@ -2379,14 +3265,46 @@
       <w:pPr>
         <w:pStyle w:val="Titre1"/>
       </w:pPr>
+      <w:bookmarkStart w:id="4" w:name="_Toc84689104"/>
       <w:r>
         <w:lastRenderedPageBreak/>
-        <w:t xml:space="preserve">Vérification du format de l’email </w:t>
-      </w:r>
-    </w:p>
-    <w:p>
-      <w:r>
-        <w:t xml:space="preserve">Dans cette partie, nous vérifions si l’email est correct. Pour des raison de simplicité, un email est correct </w:t>
+        <w:t xml:space="preserve">Vérification du format </w:t>
+      </w:r>
+      <w:proofErr w:type="gramStart"/>
+      <w:r>
+        <w:t>de l’email</w:t>
+      </w:r>
+      <w:bookmarkEnd w:id="4"/>
+      <w:proofErr w:type="gramEnd"/>
+      <w:r>
+        <w:t xml:space="preserve"> </w:t>
+      </w:r>
+    </w:p>
+    <w:p>
+      <w:r>
+        <w:t xml:space="preserve">Dans cette partie, nous vérifions si </w:t>
+      </w:r>
+      <w:proofErr w:type="gramStart"/>
+      <w:r>
+        <w:t>l’email</w:t>
+      </w:r>
+      <w:proofErr w:type="gramEnd"/>
+      <w:r>
+        <w:t xml:space="preserve"> est correct. Pour des raison</w:t>
+      </w:r>
+      <w:r>
+        <w:t>s</w:t>
+      </w:r>
+      <w:r>
+        <w:t xml:space="preserve"> de simplicité, un </w:t>
+      </w:r>
+      <w:proofErr w:type="gramStart"/>
+      <w:r>
+        <w:t>email</w:t>
+      </w:r>
+      <w:proofErr w:type="gramEnd"/>
+      <w:r>
+        <w:t xml:space="preserve"> est correct </w:t>
       </w:r>
       <w:r>
         <w:t>s’il</w:t>
@@ -2441,6 +3359,7 @@
       <w:r>
         <w:t xml:space="preserve">À la suite du </w:t>
       </w:r>
+      <w:proofErr w:type="spellStart"/>
       <w:r>
         <w:rPr>
           <w:i/>
@@ -2448,21 +3367,56 @@
         </w:rPr>
         <w:t>ClickListener</w:t>
       </w:r>
-      <w:r>
-        <w:t xml:space="preserve"> du bouton valider, si le contenu du champ de l’email n’est pas null, nous vérifions s’il contient un ‘@’.</w:t>
+      <w:proofErr w:type="spellEnd"/>
+      <w:r>
+        <w:t xml:space="preserve"> du bouton valider, si le contenu du champ </w:t>
+      </w:r>
+      <w:proofErr w:type="gramStart"/>
+      <w:r>
+        <w:t>de l’email</w:t>
+      </w:r>
+      <w:proofErr w:type="gramEnd"/>
+      <w:r>
+        <w:t xml:space="preserve"> n’est pas </w:t>
+      </w:r>
+      <w:proofErr w:type="spellStart"/>
+      <w:r>
+        <w:t>null</w:t>
+      </w:r>
+      <w:proofErr w:type="spellEnd"/>
+      <w:r>
+        <w:t>, nous vérifions s’il contient un ‘@’.</w:t>
       </w:r>
     </w:p>
     <w:p>
       <w:r>
         <w:t xml:space="preserve">Si ce n’est pas le cas, nous affichons le toast avec le message d’erreur </w:t>
       </w:r>
-      <w:r>
-        <w:rPr>
-          <w:i/>
-          <w:iCs/>
-        </w:rPr>
-        <w:t>main_invalid_email_format</w:t>
-      </w:r>
+      <w:proofErr w:type="spellStart"/>
+      <w:r>
+        <w:rPr>
+          <w:i/>
+          <w:iCs/>
+        </w:rPr>
+        <w:t>main_invalid_</w:t>
+      </w:r>
+      <w:proofErr w:type="gramStart"/>
+      <w:r>
+        <w:rPr>
+          <w:i/>
+          <w:iCs/>
+        </w:rPr>
+        <w:t>email</w:t>
+      </w:r>
+      <w:proofErr w:type="gramEnd"/>
+      <w:r>
+        <w:rPr>
+          <w:i/>
+          <w:iCs/>
+        </w:rPr>
+        <w:t>_format</w:t>
+      </w:r>
+      <w:proofErr w:type="spellEnd"/>
       <w:r>
         <w:rPr>
           <w:i/>
@@ -2478,14 +3432,28 @@
       <w:pPr>
         <w:pStyle w:val="Titre1"/>
       </w:pPr>
-      <w:r>
-        <w:t xml:space="preserve">Vérification du couple email / mot de passe </w:t>
+      <w:bookmarkStart w:id="5" w:name="_Toc84689105"/>
+      <w:r>
+        <w:t xml:space="preserve">Vérification du couple </w:t>
+      </w:r>
+      <w:proofErr w:type="gramStart"/>
+      <w:r>
+        <w:t>email</w:t>
+      </w:r>
+      <w:proofErr w:type="gramEnd"/>
+      <w:r>
+        <w:t xml:space="preserve"> / mot de passe</w:t>
+      </w:r>
+      <w:bookmarkEnd w:id="5"/>
+      <w:r>
+        <w:t xml:space="preserve"> </w:t>
       </w:r>
     </w:p>
     <w:p>
       <w:r>
         <w:t xml:space="preserve">Nous créons une paire </w:t>
       </w:r>
+      <w:proofErr w:type="spellStart"/>
       <w:r>
         <w:rPr>
           <w:i/>
@@ -2493,9 +3461,11 @@
         </w:rPr>
         <w:t>emailInput</w:t>
       </w:r>
+      <w:proofErr w:type="spellEnd"/>
       <w:r>
         <w:t xml:space="preserve"> et </w:t>
       </w:r>
+      <w:proofErr w:type="spellStart"/>
       <w:r>
         <w:rPr>
           <w:i/>
@@ -2503,9 +3473,11 @@
         </w:rPr>
         <w:t>passwordInput</w:t>
       </w:r>
+      <w:proofErr w:type="spellEnd"/>
       <w:r>
         <w:t xml:space="preserve"> puis, nous vérifions son existence dans la liste </w:t>
       </w:r>
+      <w:proofErr w:type="spellStart"/>
       <w:r>
         <w:rPr>
           <w:i/>
@@ -2513,6 +3485,7 @@
         </w:rPr>
         <w:t>credentials</w:t>
       </w:r>
+      <w:proofErr w:type="spellEnd"/>
       <w:r>
         <w:t xml:space="preserve">. </w:t>
       </w:r>
@@ -2610,16 +3583,35 @@
       <w:r>
         <w:t xml:space="preserve">Une fois encore l’erreur </w:t>
       </w:r>
-      <w:r>
-        <w:rPr>
-          <w:i/>
-          <w:iCs/>
-        </w:rPr>
-        <w:t>main_error_email_pass</w:t>
-      </w:r>
+      <w:proofErr w:type="spellStart"/>
+      <w:r>
+        <w:rPr>
+          <w:i/>
+          <w:iCs/>
+        </w:rPr>
+        <w:t>main_error_</w:t>
+      </w:r>
+      <w:proofErr w:type="gramStart"/>
+      <w:r>
+        <w:rPr>
+          <w:i/>
+          <w:iCs/>
+        </w:rPr>
+        <w:t>email</w:t>
+      </w:r>
+      <w:proofErr w:type="gramEnd"/>
+      <w:r>
+        <w:rPr>
+          <w:i/>
+          <w:iCs/>
+        </w:rPr>
+        <w:t>_pass</w:t>
+      </w:r>
+      <w:proofErr w:type="spellEnd"/>
       <w:r>
         <w:t xml:space="preserve"> a été traduite dans les deux langues. Toutefois, la chaîne </w:t>
       </w:r>
+      <w:proofErr w:type="spellStart"/>
       <w:r>
         <w:rPr>
           <w:i/>
@@ -2627,8 +3619,23 @@
         </w:rPr>
         <w:t>main_ok_button</w:t>
       </w:r>
-      <w:r>
-        <w:t xml:space="preserve"> ( de valeur « ok ») a été traduite uniquement en anglais.</w:t>
+      <w:proofErr w:type="spellEnd"/>
+      <w:r>
+        <w:t xml:space="preserve"> </w:t>
+      </w:r>
+      <w:proofErr w:type="gramStart"/>
+      <w:r>
+        <w:t>( de</w:t>
+      </w:r>
+      <w:proofErr w:type="gramEnd"/>
+      <w:r>
+        <w:t xml:space="preserve"> valeur « </w:t>
+      </w:r>
+      <w:r>
+        <w:t>OK</w:t>
+      </w:r>
+      <w:r>
+        <w:t> ») a été traduite uniquement en anglais.</w:t>
       </w:r>
     </w:p>
     <w:p>
@@ -2640,25 +3647,37 @@
       <w:pPr>
         <w:pStyle w:val="Titre1"/>
       </w:pPr>
+      <w:bookmarkStart w:id="6" w:name="_Toc84689106"/>
       <w:r>
         <w:lastRenderedPageBreak/>
         <w:t>Création et lancement de la nouvelle activité</w:t>
       </w:r>
+      <w:bookmarkEnd w:id="6"/>
     </w:p>
     <w:p>
       <w:r>
         <w:t xml:space="preserve">Nous avons créé une nouvelle activité </w:t>
       </w:r>
-      <w:r>
-        <w:rPr>
-          <w:i/>
-          <w:iCs/>
-        </w:rPr>
-        <w:t xml:space="preserve">connectedActivity </w:t>
+      <w:proofErr w:type="spellStart"/>
+      <w:r>
+        <w:rPr>
+          <w:i/>
+          <w:iCs/>
+        </w:rPr>
+        <w:t>connectedActivity</w:t>
+      </w:r>
+      <w:proofErr w:type="spellEnd"/>
+      <w:r>
+        <w:rPr>
+          <w:i/>
+          <w:iCs/>
+        </w:rPr>
+        <w:t xml:space="preserve"> </w:t>
       </w:r>
       <w:r>
         <w:t xml:space="preserve">de type </w:t>
       </w:r>
+      <w:proofErr w:type="spellStart"/>
       <w:r>
         <w:rPr>
           <w:i/>
@@ -2666,6 +3685,7 @@
         </w:rPr>
         <w:t>Empty</w:t>
       </w:r>
+      <w:proofErr w:type="spellEnd"/>
       <w:r>
         <w:rPr>
           <w:i/>
@@ -2688,7 +3708,15 @@
         <w:t>ctivity</w:t>
       </w:r>
       <w:r>
-        <w:t xml:space="preserve"> avec l’utilitaire AndroidStudio.</w:t>
+        <w:t xml:space="preserve"> avec l’utilitaire </w:t>
+      </w:r>
+      <w:proofErr w:type="spellStart"/>
+      <w:r>
+        <w:t>AndroidStudio</w:t>
+      </w:r>
+      <w:proofErr w:type="spellEnd"/>
+      <w:r>
+        <w:t>.</w:t>
       </w:r>
     </w:p>
     <w:p>
@@ -2784,6 +3812,7 @@
       <w:pPr>
         <w:pStyle w:val="Titre1"/>
       </w:pPr>
+      <w:bookmarkStart w:id="7" w:name="_Toc84689107"/>
       <w:r>
         <w:t>Passage de paramètre</w:t>
       </w:r>
@@ -2793,6 +3822,7 @@
       <w:r>
         <w:t xml:space="preserve"> à la nouvelle activité</w:t>
       </w:r>
+      <w:bookmarkEnd w:id="7"/>
     </w:p>
     <w:p>
       <w:r>
@@ -2853,19 +3883,38 @@
         <w:t>EXTRA_EMAIL</w:t>
       </w:r>
       <w:r>
-        <w:t xml:space="preserve"> ( </w:t>
-      </w:r>
-      <w:r>
-        <w:t>email.MESSAGE</w:t>
-      </w:r>
+        <w:t xml:space="preserve"> </w:t>
+      </w:r>
+      <w:proofErr w:type="gramStart"/>
+      <w:r>
+        <w:t xml:space="preserve">( </w:t>
+      </w:r>
+      <w:proofErr w:type="spellStart"/>
+      <w:r>
+        <w:t>email</w:t>
+      </w:r>
+      <w:proofErr w:type="gramEnd"/>
+      <w:r>
+        <w:t>.MESSAGE</w:t>
+      </w:r>
+      <w:proofErr w:type="spellEnd"/>
       <w:r>
         <w:t xml:space="preserve"> ) qui est une constante globale.</w:t>
       </w:r>
     </w:p>
     <w:p>
       <w:r>
-        <w:t xml:space="preserve">Concernant le layout de la nouvelle activité, nous avons ajouté deux </w:t>
-      </w:r>
+        <w:t xml:space="preserve">Concernant le </w:t>
+      </w:r>
+      <w:proofErr w:type="spellStart"/>
+      <w:r>
+        <w:t>layout</w:t>
+      </w:r>
+      <w:proofErr w:type="spellEnd"/>
+      <w:r>
+        <w:t xml:space="preserve"> de la nouvelle activité, nous avons ajouté deux </w:t>
+      </w:r>
+      <w:proofErr w:type="spellStart"/>
       <w:r>
         <w:rPr>
           <w:i/>
@@ -2873,6 +3922,7 @@
         </w:rPr>
         <w:t>TextView</w:t>
       </w:r>
+      <w:proofErr w:type="spellEnd"/>
       <w:r>
         <w:rPr>
           <w:i/>
@@ -2892,15 +3942,34 @@
           <w:numId w:val="8"/>
         </w:numPr>
       </w:pPr>
-      <w:r>
-        <w:rPr>
-          <w:i/>
-          <w:iCs/>
-        </w:rPr>
-        <w:t>connected_greetings_title</w:t>
-      </w:r>
-      <w:r>
-        <w:t> : qui affiche « Bonjour » ou « Good morning »</w:t>
+      <w:proofErr w:type="spellStart"/>
+      <w:proofErr w:type="gramStart"/>
+      <w:r>
+        <w:rPr>
+          <w:i/>
+          <w:iCs/>
+        </w:rPr>
+        <w:t>connected</w:t>
+      </w:r>
+      <w:proofErr w:type="gramEnd"/>
+      <w:r>
+        <w:rPr>
+          <w:i/>
+          <w:iCs/>
+        </w:rPr>
+        <w:t>_greetings_title</w:t>
+      </w:r>
+      <w:proofErr w:type="spellEnd"/>
+      <w:r>
+        <w:t xml:space="preserve"> : qui affiche « Bonjour » ou « Good </w:t>
+      </w:r>
+      <w:proofErr w:type="spellStart"/>
+      <w:r>
+        <w:t>morning</w:t>
+      </w:r>
+      <w:proofErr w:type="spellEnd"/>
+      <w:r>
+        <w:t> »</w:t>
       </w:r>
     </w:p>
     <w:p>
@@ -2911,20 +3980,30 @@
           <w:numId w:val="8"/>
         </w:numPr>
       </w:pPr>
-      <w:r>
-        <w:rPr>
-          <w:i/>
-          <w:iCs/>
-        </w:rPr>
-        <w:t>connected_email_greetings</w:t>
-      </w:r>
+      <w:proofErr w:type="spellStart"/>
+      <w:proofErr w:type="gramStart"/>
+      <w:r>
+        <w:rPr>
+          <w:i/>
+          <w:iCs/>
+        </w:rPr>
+        <w:t>connected</w:t>
+      </w:r>
+      <w:proofErr w:type="gramEnd"/>
+      <w:r>
+        <w:rPr>
+          <w:i/>
+          <w:iCs/>
+        </w:rPr>
+        <w:t>_email_greetings</w:t>
+      </w:r>
+      <w:proofErr w:type="spellEnd"/>
       <w:r>
         <w:t> : qui affiche l’adresse de l’utilisateur.</w:t>
       </w:r>
     </w:p>
     <w:p/>
     <w:p>
-      <w:bookmarkStart w:id="4" w:name="_Toc83295854"/>
       <w:r>
         <w:br w:type="page"/>
       </w:r>
@@ -2934,6 +4013,7 @@
         <w:lastRenderedPageBreak/>
         <w:t xml:space="preserve">Finalement, le code de l’activité </w:t>
       </w:r>
+      <w:proofErr w:type="spellStart"/>
       <w:r>
         <w:rPr>
           <w:i/>
@@ -2941,6 +4021,7 @@
         </w:rPr>
         <w:t>ConnectedActivity</w:t>
       </w:r>
+      <w:proofErr w:type="spellEnd"/>
       <w:r>
         <w:rPr>
           <w:i/>
@@ -2998,6 +4079,7 @@
       <w:r>
         <w:t xml:space="preserve">Nous récupérons une référence sur la </w:t>
       </w:r>
+      <w:proofErr w:type="spellStart"/>
       <w:r>
         <w:rPr>
           <w:i/>
@@ -3005,15 +4087,33 @@
         </w:rPr>
         <w:t>TextView</w:t>
       </w:r>
-      <w:r>
-        <w:t xml:space="preserve"> qui affichera l’email. Ensuite, nous récupérons l’extra de l’intention que nous affichons dans la </w:t>
-      </w:r>
-      <w:r>
-        <w:rPr>
-          <w:i/>
-          <w:iCs/>
-        </w:rPr>
-        <w:t xml:space="preserve">TextView </w:t>
+      <w:proofErr w:type="spellEnd"/>
+      <w:r>
+        <w:t xml:space="preserve"> qui affichera </w:t>
+      </w:r>
+      <w:proofErr w:type="gramStart"/>
+      <w:r>
+        <w:t>l’email</w:t>
+      </w:r>
+      <w:proofErr w:type="gramEnd"/>
+      <w:r>
+        <w:t xml:space="preserve">. Ensuite, nous récupérons l’extra de l’intention que nous affichons dans la </w:t>
+      </w:r>
+      <w:proofErr w:type="spellStart"/>
+      <w:r>
+        <w:rPr>
+          <w:i/>
+          <w:iCs/>
+        </w:rPr>
+        <w:t>TextView</w:t>
+      </w:r>
+      <w:proofErr w:type="spellEnd"/>
+      <w:r>
+        <w:rPr>
+          <w:i/>
+          <w:iCs/>
+        </w:rPr>
+        <w:t xml:space="preserve"> </w:t>
       </w:r>
       <w:r>
         <w:t xml:space="preserve">précédemment récupérée. </w:t>
@@ -3023,13 +4123,21 @@
       <w:pPr>
         <w:pStyle w:val="Titre1"/>
       </w:pPr>
+      <w:bookmarkStart w:id="8" w:name="_Toc84689108"/>
       <w:r>
         <w:t>Permissions simples</w:t>
       </w:r>
-    </w:p>
-    <w:p>
-      <w:r>
-        <w:t>Nous avons autorisé l’accès à internet en plaçant ces deux lignes, en dehors des balises application, dans notre manifeste.</w:t>
+      <w:bookmarkEnd w:id="8"/>
+    </w:p>
+    <w:p>
+      <w:r>
+        <w:t xml:space="preserve">Nous avons autorisé l’accès à </w:t>
+      </w:r>
+      <w:r>
+        <w:t>Internet</w:t>
+      </w:r>
+      <w:r>
+        <w:t xml:space="preserve"> en plaçant ces deux lignes, en dehors des balises application, dans notre manifeste.</w:t>
       </w:r>
     </w:p>
     <w:p>
@@ -3046,12 +4154,21 @@
         </w:rPr>
         <w:t>&lt;</w:t>
       </w:r>
+      <w:proofErr w:type="gramStart"/>
       <w:r>
         <w:rPr>
           <w:color w:val="0033B3"/>
         </w:rPr>
-        <w:t xml:space="preserve">uses-permission </w:t>
-      </w:r>
+        <w:t>uses</w:t>
+      </w:r>
+      <w:proofErr w:type="gramEnd"/>
+      <w:r>
+        <w:rPr>
+          <w:color w:val="0033B3"/>
+        </w:rPr>
+        <w:t xml:space="preserve">-permission </w:t>
+      </w:r>
+      <w:proofErr w:type="spellStart"/>
       <w:r>
         <w:rPr>
           <w:color w:val="871094"/>
@@ -3064,11 +4181,26 @@
         </w:rPr>
         <w:t>:name</w:t>
       </w:r>
+      <w:proofErr w:type="spellEnd"/>
       <w:r>
         <w:rPr>
           <w:color w:val="067D17"/>
         </w:rPr>
-        <w:t xml:space="preserve">="android.permission.INTERNET" </w:t>
+        <w:t>="</w:t>
+      </w:r>
+      <w:proofErr w:type="spellStart"/>
+      <w:r>
+        <w:rPr>
+          <w:color w:val="067D17"/>
+        </w:rPr>
+        <w:t>android.permission.INTERNET</w:t>
+      </w:r>
+      <w:proofErr w:type="spellEnd"/>
+      <w:r>
+        <w:rPr>
+          <w:color w:val="067D17"/>
+        </w:rPr>
+        <w:t xml:space="preserve">" </w:t>
       </w:r>
       <w:r>
         <w:rPr>
@@ -3089,6 +4221,7 @@
         </w:rPr>
         <w:t xml:space="preserve">uses-permission </w:t>
       </w:r>
+      <w:proofErr w:type="spellStart"/>
       <w:r>
         <w:rPr>
           <w:color w:val="871094"/>
@@ -3101,11 +4234,26 @@
         </w:rPr>
         <w:t>:name</w:t>
       </w:r>
+      <w:proofErr w:type="spellEnd"/>
       <w:r>
         <w:rPr>
           <w:color w:val="067D17"/>
         </w:rPr>
-        <w:t xml:space="preserve">="android.permission.ACCESS_NETWORK_STATE" </w:t>
+        <w:t>="</w:t>
+      </w:r>
+      <w:proofErr w:type="spellStart"/>
+      <w:r>
+        <w:rPr>
+          <w:color w:val="067D17"/>
+        </w:rPr>
+        <w:t>android.permission.ACCESS_NETWORK_STATE</w:t>
+      </w:r>
+      <w:proofErr w:type="spellEnd"/>
+      <w:r>
+        <w:rPr>
+          <w:color w:val="067D17"/>
+        </w:rPr>
+        <w:t xml:space="preserve">" </w:t>
       </w:r>
       <w:r>
         <w:rPr>
@@ -3119,26 +4267,45 @@
       <w:r>
         <w:t xml:space="preserve">Ensuite, nous avons modifié notre activité </w:t>
       </w:r>
-      <w:r>
-        <w:rPr>
-          <w:i/>
-          <w:iCs/>
-        </w:rPr>
-        <w:t xml:space="preserve">ConnectedActivity </w:t>
+      <w:proofErr w:type="spellStart"/>
+      <w:r>
+        <w:rPr>
+          <w:i/>
+          <w:iCs/>
+        </w:rPr>
+        <w:t>ConnectedActivity</w:t>
+      </w:r>
+      <w:proofErr w:type="spellEnd"/>
+      <w:r>
+        <w:rPr>
+          <w:i/>
+          <w:iCs/>
+        </w:rPr>
+        <w:t xml:space="preserve"> </w:t>
       </w:r>
       <w:r>
         <w:t xml:space="preserve">en y ajoutant une </w:t>
       </w:r>
-      <w:r>
-        <w:rPr>
-          <w:i/>
-          <w:iCs/>
-        </w:rPr>
-        <w:t xml:space="preserve">ImageView </w:t>
+      <w:proofErr w:type="spellStart"/>
+      <w:r>
+        <w:rPr>
+          <w:i/>
+          <w:iCs/>
+        </w:rPr>
+        <w:t>ImageView</w:t>
+      </w:r>
+      <w:proofErr w:type="spellEnd"/>
+      <w:r>
+        <w:rPr>
+          <w:i/>
+          <w:iCs/>
+        </w:rPr>
+        <w:t xml:space="preserve"> </w:t>
       </w:r>
       <w:r>
         <w:t xml:space="preserve">du nom de </w:t>
       </w:r>
+      <w:proofErr w:type="spellStart"/>
       <w:r>
         <w:rPr>
           <w:i/>
@@ -3146,6 +4313,7 @@
         </w:rPr>
         <w:t>ConnectedLogo</w:t>
       </w:r>
+      <w:proofErr w:type="spellEnd"/>
       <w:r>
         <w:t>.</w:t>
       </w:r>
@@ -3154,12 +4322,21 @@
       <w:r>
         <w:t>Le code de l’</w:t>
       </w:r>
-      <w:r>
-        <w:rPr>
-          <w:i/>
-          <w:iCs/>
-        </w:rPr>
-        <w:t xml:space="preserve">ImageView </w:t>
+      <w:proofErr w:type="spellStart"/>
+      <w:r>
+        <w:rPr>
+          <w:i/>
+          <w:iCs/>
+        </w:rPr>
+        <w:t>ImageView</w:t>
+      </w:r>
+      <w:proofErr w:type="spellEnd"/>
+      <w:r>
+        <w:rPr>
+          <w:i/>
+          <w:iCs/>
+        </w:rPr>
+        <w:t xml:space="preserve"> </w:t>
       </w:r>
       <w:r>
         <w:t>est le suivant :</w:t>
@@ -3205,6 +4382,7 @@
         </w:rPr>
         <w:t>&lt;</w:t>
       </w:r>
+      <w:proofErr w:type="spellStart"/>
       <w:r>
         <w:rPr>
           <w:rFonts w:ascii="Courier New" w:eastAsia="Times New Roman" w:hAnsi="Courier New" w:cs="Courier New"/>
@@ -3215,6 +4393,7 @@
         </w:rPr>
         <w:t>ImageView</w:t>
       </w:r>
+      <w:proofErr w:type="spellEnd"/>
       <w:r>
         <w:rPr>
           <w:rFonts w:ascii="Courier New" w:eastAsia="Times New Roman" w:hAnsi="Courier New" w:cs="Courier New"/>
@@ -3226,6 +4405,8 @@
         <w:br/>
         <w:t xml:space="preserve">    </w:t>
       </w:r>
+      <w:proofErr w:type="spellStart"/>
+      <w:proofErr w:type="gramStart"/>
       <w:r>
         <w:rPr>
           <w:rFonts w:ascii="Courier New" w:eastAsia="Times New Roman" w:hAnsi="Courier New" w:cs="Courier New"/>
@@ -3244,8 +4425,20 @@
           <w:szCs w:val="20"/>
           <w:lang w:eastAsia="fr-CH"/>
         </w:rPr>
-        <w:t>:id</w:t>
-      </w:r>
+        <w:t>:</w:t>
+      </w:r>
+      <w:proofErr w:type="gramEnd"/>
+      <w:r>
+        <w:rPr>
+          <w:rFonts w:ascii="Courier New" w:eastAsia="Times New Roman" w:hAnsi="Courier New" w:cs="Courier New"/>
+          <w:color w:val="174AD4"/>
+          <w:sz w:val="20"/>
+          <w:szCs w:val="20"/>
+          <w:lang w:eastAsia="fr-CH"/>
+        </w:rPr>
+        <w:t>id</w:t>
+      </w:r>
+      <w:proofErr w:type="spellEnd"/>
       <w:r>
         <w:rPr>
           <w:rFonts w:ascii="Courier New" w:eastAsia="Times New Roman" w:hAnsi="Courier New" w:cs="Courier New"/>
@@ -3254,8 +4447,9 @@
           <w:szCs w:val="20"/>
           <w:lang w:eastAsia="fr-CH"/>
         </w:rPr>
-        <w:t>="@+id/connected_logo"</w:t>
-      </w:r>
+        <w:t>="@+id/</w:t>
+      </w:r>
+      <w:proofErr w:type="spellStart"/>
       <w:r>
         <w:rPr>
           <w:rFonts w:ascii="Courier New" w:eastAsia="Times New Roman" w:hAnsi="Courier New" w:cs="Courier New"/>
@@ -3264,9 +4458,31 @@
           <w:szCs w:val="20"/>
           <w:lang w:eastAsia="fr-CH"/>
         </w:rPr>
+        <w:t>connected_logo</w:t>
+      </w:r>
+      <w:proofErr w:type="spellEnd"/>
+      <w:r>
+        <w:rPr>
+          <w:rFonts w:ascii="Courier New" w:eastAsia="Times New Roman" w:hAnsi="Courier New" w:cs="Courier New"/>
+          <w:color w:val="067D17"/>
+          <w:sz w:val="20"/>
+          <w:szCs w:val="20"/>
+          <w:lang w:eastAsia="fr-CH"/>
+        </w:rPr>
+        <w:t>"</w:t>
+      </w:r>
+      <w:r>
+        <w:rPr>
+          <w:rFonts w:ascii="Courier New" w:eastAsia="Times New Roman" w:hAnsi="Courier New" w:cs="Courier New"/>
+          <w:color w:val="067D17"/>
+          <w:sz w:val="20"/>
+          <w:szCs w:val="20"/>
+          <w:lang w:eastAsia="fr-CH"/>
+        </w:rPr>
         <w:br/>
         <w:t xml:space="preserve">    </w:t>
       </w:r>
+      <w:proofErr w:type="spellStart"/>
       <w:r>
         <w:rPr>
           <w:rFonts w:ascii="Courier New" w:eastAsia="Times New Roman" w:hAnsi="Courier New" w:cs="Courier New"/>
@@ -3287,6 +4503,7 @@
         </w:rPr>
         <w:t>:layout_width</w:t>
       </w:r>
+      <w:proofErr w:type="spellEnd"/>
       <w:r>
         <w:rPr>
           <w:rFonts w:ascii="Courier New" w:eastAsia="Times New Roman" w:hAnsi="Courier New" w:cs="Courier New"/>
@@ -3295,8 +4512,9 @@
           <w:szCs w:val="20"/>
           <w:lang w:eastAsia="fr-CH"/>
         </w:rPr>
-        <w:t>="wrap_content"</w:t>
-      </w:r>
+        <w:t>="</w:t>
+      </w:r>
+      <w:proofErr w:type="spellStart"/>
       <w:r>
         <w:rPr>
           <w:rFonts w:ascii="Courier New" w:eastAsia="Times New Roman" w:hAnsi="Courier New" w:cs="Courier New"/>
@@ -3305,9 +4523,31 @@
           <w:szCs w:val="20"/>
           <w:lang w:eastAsia="fr-CH"/>
         </w:rPr>
+        <w:t>wrap_content</w:t>
+      </w:r>
+      <w:proofErr w:type="spellEnd"/>
+      <w:r>
+        <w:rPr>
+          <w:rFonts w:ascii="Courier New" w:eastAsia="Times New Roman" w:hAnsi="Courier New" w:cs="Courier New"/>
+          <w:color w:val="067D17"/>
+          <w:sz w:val="20"/>
+          <w:szCs w:val="20"/>
+          <w:lang w:eastAsia="fr-CH"/>
+        </w:rPr>
+        <w:t>"</w:t>
+      </w:r>
+      <w:r>
+        <w:rPr>
+          <w:rFonts w:ascii="Courier New" w:eastAsia="Times New Roman" w:hAnsi="Courier New" w:cs="Courier New"/>
+          <w:color w:val="067D17"/>
+          <w:sz w:val="20"/>
+          <w:szCs w:val="20"/>
+          <w:lang w:eastAsia="fr-CH"/>
+        </w:rPr>
         <w:br/>
         <w:t xml:space="preserve">    </w:t>
       </w:r>
+      <w:proofErr w:type="spellStart"/>
       <w:r>
         <w:rPr>
           <w:rFonts w:ascii="Courier New" w:eastAsia="Times New Roman" w:hAnsi="Courier New" w:cs="Courier New"/>
@@ -3328,6 +4568,7 @@
         </w:rPr>
         <w:t>:layout_height</w:t>
       </w:r>
+      <w:proofErr w:type="spellEnd"/>
       <w:r>
         <w:rPr>
           <w:rFonts w:ascii="Courier New" w:eastAsia="Times New Roman" w:hAnsi="Courier New" w:cs="Courier New"/>
@@ -3336,8 +4577,9 @@
           <w:szCs w:val="20"/>
           <w:lang w:eastAsia="fr-CH"/>
         </w:rPr>
-        <w:t>="wrap_content"</w:t>
-      </w:r>
+        <w:t>="</w:t>
+      </w:r>
+      <w:proofErr w:type="spellStart"/>
       <w:r>
         <w:rPr>
           <w:rFonts w:ascii="Courier New" w:eastAsia="Times New Roman" w:hAnsi="Courier New" w:cs="Courier New"/>
@@ -3346,9 +4588,31 @@
           <w:szCs w:val="20"/>
           <w:lang w:eastAsia="fr-CH"/>
         </w:rPr>
+        <w:t>wrap_content</w:t>
+      </w:r>
+      <w:proofErr w:type="spellEnd"/>
+      <w:r>
+        <w:rPr>
+          <w:rFonts w:ascii="Courier New" w:eastAsia="Times New Roman" w:hAnsi="Courier New" w:cs="Courier New"/>
+          <w:color w:val="067D17"/>
+          <w:sz w:val="20"/>
+          <w:szCs w:val="20"/>
+          <w:lang w:eastAsia="fr-CH"/>
+        </w:rPr>
+        <w:t>"</w:t>
+      </w:r>
+      <w:r>
+        <w:rPr>
+          <w:rFonts w:ascii="Courier New" w:eastAsia="Times New Roman" w:hAnsi="Courier New" w:cs="Courier New"/>
+          <w:color w:val="067D17"/>
+          <w:sz w:val="20"/>
+          <w:szCs w:val="20"/>
+          <w:lang w:eastAsia="fr-CH"/>
+        </w:rPr>
         <w:br/>
         <w:t xml:space="preserve">    </w:t>
       </w:r>
+      <w:proofErr w:type="spellStart"/>
       <w:r>
         <w:rPr>
           <w:rFonts w:ascii="Courier New" w:eastAsia="Times New Roman" w:hAnsi="Courier New" w:cs="Courier New"/>
@@ -3369,6 +4633,7 @@
         </w:rPr>
         <w:t>:layout_constraintBottom_toTopOf</w:t>
       </w:r>
+      <w:proofErr w:type="spellEnd"/>
       <w:r>
         <w:rPr>
           <w:rFonts w:ascii="Courier New" w:eastAsia="Times New Roman" w:hAnsi="Courier New" w:cs="Courier New"/>
@@ -3377,8 +4642,9 @@
           <w:szCs w:val="20"/>
           <w:lang w:eastAsia="fr-CH"/>
         </w:rPr>
-        <w:t>="@+id/relativeLayout"</w:t>
-      </w:r>
+        <w:t>="@+id/</w:t>
+      </w:r>
+      <w:proofErr w:type="spellStart"/>
       <w:r>
         <w:rPr>
           <w:rFonts w:ascii="Courier New" w:eastAsia="Times New Roman" w:hAnsi="Courier New" w:cs="Courier New"/>
@@ -3387,9 +4653,31 @@
           <w:szCs w:val="20"/>
           <w:lang w:eastAsia="fr-CH"/>
         </w:rPr>
+        <w:t>relativeLayout</w:t>
+      </w:r>
+      <w:proofErr w:type="spellEnd"/>
+      <w:r>
+        <w:rPr>
+          <w:rFonts w:ascii="Courier New" w:eastAsia="Times New Roman" w:hAnsi="Courier New" w:cs="Courier New"/>
+          <w:color w:val="067D17"/>
+          <w:sz w:val="20"/>
+          <w:szCs w:val="20"/>
+          <w:lang w:eastAsia="fr-CH"/>
+        </w:rPr>
+        <w:t>"</w:t>
+      </w:r>
+      <w:r>
+        <w:rPr>
+          <w:rFonts w:ascii="Courier New" w:eastAsia="Times New Roman" w:hAnsi="Courier New" w:cs="Courier New"/>
+          <w:color w:val="067D17"/>
+          <w:sz w:val="20"/>
+          <w:szCs w:val="20"/>
+          <w:lang w:eastAsia="fr-CH"/>
+        </w:rPr>
         <w:br/>
         <w:t xml:space="preserve">    </w:t>
       </w:r>
+      <w:proofErr w:type="spellStart"/>
       <w:r>
         <w:rPr>
           <w:rFonts w:ascii="Courier New" w:eastAsia="Times New Roman" w:hAnsi="Courier New" w:cs="Courier New"/>
@@ -3410,6 +4698,7 @@
         </w:rPr>
         <w:t>:layout_constraintEnd_toEndOf</w:t>
       </w:r>
+      <w:proofErr w:type="spellEnd"/>
       <w:r>
         <w:rPr>
           <w:rFonts w:ascii="Courier New" w:eastAsia="Times New Roman" w:hAnsi="Courier New" w:cs="Courier New"/>
@@ -3431,6 +4720,7 @@
         <w:br/>
         <w:t xml:space="preserve">    </w:t>
       </w:r>
+      <w:proofErr w:type="spellStart"/>
       <w:r>
         <w:rPr>
           <w:rFonts w:ascii="Courier New" w:eastAsia="Times New Roman" w:hAnsi="Courier New" w:cs="Courier New"/>
@@ -3451,6 +4741,7 @@
         </w:rPr>
         <w:t>:layout_constraintStart_toStartOf</w:t>
       </w:r>
+      <w:proofErr w:type="spellEnd"/>
       <w:r>
         <w:rPr>
           <w:rFonts w:ascii="Courier New" w:eastAsia="Times New Roman" w:hAnsi="Courier New" w:cs="Courier New"/>
@@ -3753,10 +5044,194 @@
       <w:pPr>
         <w:pStyle w:val="Titre1"/>
       </w:pPr>
+      <w:bookmarkStart w:id="9" w:name="_Toc84689109"/>
+      <w:r>
+        <w:lastRenderedPageBreak/>
+        <w:t>Obtenir le résultat d’une activité</w:t>
+      </w:r>
+    </w:p>
+    <w:p>
+      <w:r>
+        <w:t>Nous avons décidé d’utiliser la méthode qui consiste à créer différents « launcher » d’activités. De cette manière, il est alors possible de créer plusieurs launchers d’une même activité, mais qui n’effectueraient pas forcément le même code lors de la réception de la réponse.</w:t>
+      </w:r>
+    </w:p>
+    <w:p>
+      <w:r>
+        <w:t>Les 2 méthodes cependant utilisent le principe de « callback ». Cependant, la plus grande différence est que la méthode d’origine d’Android possède une unique fonction pour tous les callbacks de résultat d’activités. Cela ne pose pas de problème si le nombre d’activités envoyant un résultat est faible. Mais si le nombre est grand, il faudra alors créer un switch</w:t>
+      </w:r>
+      <w:r>
+        <w:t xml:space="preserve"> imposant</w:t>
+      </w:r>
+      <w:r>
+        <w:t xml:space="preserve"> dans la fonction pour savoir quel code exécuté pour quelle activité.</w:t>
+      </w:r>
+    </w:p>
+    <w:tbl>
+      <w:tblPr>
+        <w:tblStyle w:val="Tableausimple5"/>
+        <w:tblW w:w="0" w:type="auto"/>
+        <w:tblLook w:val="04A0" w:firstRow="1" w:lastRow="0" w:firstColumn="1" w:lastColumn="0" w:noHBand="0" w:noVBand="1"/>
+      </w:tblPr>
+      <w:tblGrid>
+        <w:gridCol w:w="3020"/>
+        <w:gridCol w:w="3021"/>
+        <w:gridCol w:w="3021"/>
+      </w:tblGrid>
+      <w:tr>
+        <w:trPr>
+          <w:cnfStyle w:val="100000000000" w:firstRow="1" w:lastRow="0" w:firstColumn="0" w:lastColumn="0" w:oddVBand="0" w:evenVBand="0" w:oddHBand="0" w:evenHBand="0" w:firstRowFirstColumn="0" w:firstRowLastColumn="0" w:lastRowFirstColumn="0" w:lastRowLastColumn="0"/>
+        </w:trPr>
+        <w:tc>
+          <w:tcPr>
+            <w:cnfStyle w:val="001000000100" w:firstRow="0" w:lastRow="0" w:firstColumn="1" w:lastColumn="0" w:oddVBand="0" w:evenVBand="0" w:oddHBand="0" w:evenHBand="0" w:firstRowFirstColumn="1" w:firstRowLastColumn="0" w:lastRowFirstColumn="0" w:lastRowLastColumn="0"/>
+            <w:tcW w:w="3020" w:type="dxa"/>
+          </w:tcPr>
+          <w:p/>
+        </w:tc>
+        <w:tc>
+          <w:tcPr>
+            <w:tcW w:w="3021" w:type="dxa"/>
+          </w:tcPr>
+          <w:p>
+            <w:pPr>
+              <w:cnfStyle w:val="100000000000" w:firstRow="1" w:lastRow="0" w:firstColumn="0" w:lastColumn="0" w:oddVBand="0" w:evenVBand="0" w:oddHBand="0" w:evenHBand="0" w:firstRowFirstColumn="0" w:firstRowLastColumn="0" w:lastRowFirstColumn="0" w:lastRowLastColumn="0"/>
+            </w:pPr>
+            <w:r>
+              <w:t>Avantages</w:t>
+            </w:r>
+          </w:p>
+        </w:tc>
+        <w:tc>
+          <w:tcPr>
+            <w:tcW w:w="3021" w:type="dxa"/>
+          </w:tcPr>
+          <w:p>
+            <w:pPr>
+              <w:cnfStyle w:val="100000000000" w:firstRow="1" w:lastRow="0" w:firstColumn="0" w:lastColumn="0" w:oddVBand="0" w:evenVBand="0" w:oddHBand="0" w:evenHBand="0" w:firstRowFirstColumn="0" w:firstRowLastColumn="0" w:lastRowFirstColumn="0" w:lastRowLastColumn="0"/>
+            </w:pPr>
+            <w:r>
+              <w:t>Inconvénients</w:t>
+            </w:r>
+          </w:p>
+        </w:tc>
+      </w:tr>
+      <w:tr>
+        <w:trPr>
+          <w:cnfStyle w:val="000000100000" w:firstRow="0" w:lastRow="0" w:firstColumn="0" w:lastColumn="0" w:oddVBand="0" w:evenVBand="0" w:oddHBand="1" w:evenHBand="0" w:firstRowFirstColumn="0" w:firstRowLastColumn="0" w:lastRowFirstColumn="0" w:lastRowLastColumn="0"/>
+        </w:trPr>
+        <w:tc>
+          <w:tcPr>
+            <w:cnfStyle w:val="001000000000" w:firstRow="0" w:lastRow="0" w:firstColumn="1" w:lastColumn="0" w:oddVBand="0" w:evenVBand="0" w:oddHBand="0" w:evenHBand="0" w:firstRowFirstColumn="0" w:firstRowLastColumn="0" w:lastRowFirstColumn="0" w:lastRowLastColumn="0"/>
+            <w:tcW w:w="3020" w:type="dxa"/>
+          </w:tcPr>
+          <w:p>
+            <w:r>
+              <w:t>Méthode d’origine Android</w:t>
+            </w:r>
+          </w:p>
+        </w:tc>
+        <w:tc>
+          <w:tcPr>
+            <w:tcW w:w="3021" w:type="dxa"/>
+          </w:tcPr>
+          <w:p>
+            <w:pPr>
+              <w:cnfStyle w:val="000000100000" w:firstRow="0" w:lastRow="0" w:firstColumn="0" w:lastColumn="0" w:oddVBand="0" w:evenVBand="0" w:oddHBand="1" w:evenHBand="0" w:firstRowFirstColumn="0" w:firstRowLastColumn="0" w:lastRowFirstColumn="0" w:lastRowLastColumn="0"/>
+            </w:pPr>
+            <w:r>
+              <w:t>Mise en place très simple</w:t>
+            </w:r>
+            <w:r>
+              <w:t>.</w:t>
+            </w:r>
+          </w:p>
+          <w:p>
+            <w:pPr>
+              <w:cnfStyle w:val="000000100000" w:firstRow="0" w:lastRow="0" w:firstColumn="0" w:lastColumn="0" w:oddVBand="0" w:evenVBand="0" w:oddHBand="1" w:evenHBand="0" w:firstRowFirstColumn="0" w:firstRowLastColumn="0" w:lastRowFirstColumn="0" w:lastRowLastColumn="0"/>
+            </w:pPr>
+          </w:p>
+        </w:tc>
+        <w:tc>
+          <w:tcPr>
+            <w:tcW w:w="3021" w:type="dxa"/>
+          </w:tcPr>
+          <w:p>
+            <w:pPr>
+              <w:cnfStyle w:val="000000100000" w:firstRow="0" w:lastRow="0" w:firstColumn="0" w:lastColumn="0" w:oddVBand="0" w:evenVBand="0" w:oddHBand="1" w:evenHBand="0" w:firstRowFirstColumn="0" w:firstRowLastColumn="0" w:lastRowFirstColumn="0" w:lastRowLastColumn="0"/>
+            </w:pPr>
+            <w:r>
+              <w:t>Tous les traitements de callback se trouvent dans une seule et même méthode.</w:t>
+            </w:r>
+          </w:p>
+        </w:tc>
+      </w:tr>
+      <w:tr>
+        <w:tc>
+          <w:tcPr>
+            <w:cnfStyle w:val="001000000000" w:firstRow="0" w:lastRow="0" w:firstColumn="1" w:lastColumn="0" w:oddVBand="0" w:evenVBand="0" w:oddHBand="0" w:evenHBand="0" w:firstRowFirstColumn="0" w:firstRowLastColumn="0" w:lastRowFirstColumn="0" w:lastRowLastColumn="0"/>
+            <w:tcW w:w="3020" w:type="dxa"/>
+          </w:tcPr>
+          <w:p>
+            <w:r>
+              <w:t xml:space="preserve">Méthode librairie </w:t>
+            </w:r>
+            <w:proofErr w:type="spellStart"/>
+            <w:r>
+              <w:t>AndroidX</w:t>
+            </w:r>
+            <w:proofErr w:type="spellEnd"/>
+          </w:p>
+        </w:tc>
+        <w:tc>
+          <w:tcPr>
+            <w:tcW w:w="3021" w:type="dxa"/>
+          </w:tcPr>
+          <w:p>
+            <w:pPr>
+              <w:cnfStyle w:val="000000000000" w:firstRow="0" w:lastRow="0" w:firstColumn="0" w:lastColumn="0" w:oddVBand="0" w:evenVBand="0" w:oddHBand="0" w:evenHBand="0" w:firstRowFirstColumn="0" w:firstRowLastColumn="0" w:lastRowFirstColumn="0" w:lastRowLastColumn="0"/>
+            </w:pPr>
+            <w:r>
+              <w:t xml:space="preserve">Séparation du code </w:t>
+            </w:r>
+          </w:p>
+          <w:p>
+            <w:pPr>
+              <w:cnfStyle w:val="000000000000" w:firstRow="0" w:lastRow="0" w:firstColumn="0" w:lastColumn="0" w:oddVBand="0" w:evenVBand="0" w:oddHBand="0" w:evenHBand="0" w:firstRowFirstColumn="0" w:firstRowLastColumn="0" w:lastRowFirstColumn="0" w:lastRowLastColumn="0"/>
+            </w:pPr>
+            <w:r>
+              <w:t>Possibilité de récupérer le résultat de l’activité dans une autre classe</w:t>
+            </w:r>
+          </w:p>
+        </w:tc>
+        <w:tc>
+          <w:tcPr>
+            <w:tcW w:w="3021" w:type="dxa"/>
+          </w:tcPr>
+          <w:p>
+            <w:pPr>
+              <w:cnfStyle w:val="000000000000" w:firstRow="0" w:lastRow="0" w:firstColumn="0" w:lastColumn="0" w:oddVBand="0" w:evenVBand="0" w:oddHBand="0" w:evenHBand="0" w:firstRowFirstColumn="0" w:firstRowLastColumn="0" w:lastRowFirstColumn="0" w:lastRowLastColumn="0"/>
+            </w:pPr>
+            <w:r>
+              <w:t>On doit créer des « launchers » pour chaque activité ayant un résultat.</w:t>
+            </w:r>
+          </w:p>
+        </w:tc>
+      </w:tr>
+    </w:tbl>
+    <w:p>
+      <w:r>
+        <w:br w:type="page"/>
+      </w:r>
+    </w:p>
+    <w:p>
+      <w:pPr>
+        <w:pStyle w:val="Titre1"/>
+      </w:pPr>
       <w:r>
         <w:lastRenderedPageBreak/>
         <w:t>Affichage d’une activité</w:t>
       </w:r>
+      <w:bookmarkEnd w:id="9"/>
     </w:p>
     <w:p>
       <w:pPr>
@@ -3780,9 +5255,11 @@
       <w:r>
         <w:t>« </w:t>
       </w:r>
+      <w:proofErr w:type="spellStart"/>
       <w:r>
         <w:t>drawable</w:t>
       </w:r>
+      <w:proofErr w:type="spellEnd"/>
       <w:r>
         <w:t> »</w:t>
       </w:r>
@@ -3963,7 +5440,13 @@
         <w:t xml:space="preserve"> </w:t>
       </w:r>
       <w:r>
-        <w:t xml:space="preserve">ne subissent aucun traitement et sont directement stockés dans le </w:t>
+        <w:t>ne subissent aucun traitement et sont directement stocké</w:t>
+      </w:r>
+      <w:r>
+        <w:t>e</w:t>
+      </w:r>
+      <w:r>
+        <w:t xml:space="preserve">s dans le </w:t>
       </w:r>
       <w:r>
         <w:t xml:space="preserve">dossier </w:t>
@@ -3971,9 +5454,11 @@
       <w:r>
         <w:t>« </w:t>
       </w:r>
+      <w:proofErr w:type="spellStart"/>
       <w:r>
         <w:t>drawable</w:t>
       </w:r>
+      <w:proofErr w:type="spellEnd"/>
       <w:r>
         <w:t> »</w:t>
       </w:r>
@@ -4008,7 +5493,13 @@
         <w:t xml:space="preserve"> qualité lorsque cette dernière est redimensionnée et est donc plus responsive.</w:t>
       </w:r>
       <w:r>
-        <w:t xml:space="preserve"> Elle est donc très pratique pour ne pas perdre de qualité sur les logos et icones lors du redimensionnement de l’affichage. Elles sont donc plus flexibles.</w:t>
+        <w:t xml:space="preserve"> Elle est donc très pratique pour ne pas perdre de qualité sur les logos et ic</w:t>
+      </w:r>
+      <w:r>
+        <w:t>ô</w:t>
+      </w:r>
+      <w:r>
+        <w:t>nes lors du redimensionnement de l’affichage. Elles sont donc plus flexibles.</w:t>
       </w:r>
     </w:p>
     <w:p/>
@@ -4035,7 +5526,298 @@
         <w:t xml:space="preserve">Ces images sont normalement au format SVG, CGM, etc… issu des logiciels spécialisés Illustrator, Flash, etc… </w:t>
       </w:r>
       <w:r>
-        <w:t>Des photos prises à l’aide d’un appareil ne pourront pas être vectorielle car elles sont basées sur des pixels.</w:t>
+        <w:t>Des photos prises à l’aide d’un appareil ne pourront pas être vectorielle</w:t>
+      </w:r>
+      <w:r>
+        <w:t>s,</w:t>
+      </w:r>
+      <w:r>
+        <w:t xml:space="preserve"> car elles sont basées sur des pixels.</w:t>
+      </w:r>
+    </w:p>
+    <w:p>
+      <w:r>
+        <w:br w:type="page"/>
+      </w:r>
+    </w:p>
+    <w:p>
+      <w:pPr>
+        <w:pStyle w:val="Titre1"/>
+      </w:pPr>
+      <w:bookmarkStart w:id="10" w:name="_Toc84689110"/>
+      <w:r>
+        <w:lastRenderedPageBreak/>
+        <w:t>Factorisation du code</w:t>
+      </w:r>
+    </w:p>
+    <w:p>
+      <w:r>
+        <w:t>Pour factoriser le code, nous avons décid</w:t>
+      </w:r>
+      <w:r>
+        <w:t>é</w:t>
+      </w:r>
+      <w:r>
+        <w:t xml:space="preserve"> d’implémenter de l’héritage pour les activités.</w:t>
+      </w:r>
+    </w:p>
+    <w:p>
+      <w:r>
+        <w:rPr>
+          <w:noProof/>
+        </w:rPr>
+        <w:drawing>
+          <wp:inline distT="0" distB="0" distL="0" distR="0" wp14:anchorId="60C4F43A" wp14:editId="6BBCC93A">
+            <wp:extent cx="5753100" cy="4362450"/>
+            <wp:effectExtent l="0" t="0" r="0" b="0"/>
+            <wp:docPr id="20" name="Image 20"/>
+            <wp:cNvGraphicFramePr>
+              <a:graphicFrameLocks xmlns:a="http://schemas.openxmlformats.org/drawingml/2006/main" noChangeAspect="1"/>
+            </wp:cNvGraphicFramePr>
+            <a:graphic xmlns:a="http://schemas.openxmlformats.org/drawingml/2006/main">
+              <a:graphicData uri="http://schemas.openxmlformats.org/drawingml/2006/picture">
+                <pic:pic xmlns:pic="http://schemas.openxmlformats.org/drawingml/2006/picture">
+                  <pic:nvPicPr>
+                    <pic:cNvPr id="0" name="Picture 1"/>
+                    <pic:cNvPicPr>
+                      <a:picLocks noChangeAspect="1" noChangeArrowheads="1"/>
+                    </pic:cNvPicPr>
+                  </pic:nvPicPr>
+                  <pic:blipFill>
+                    <a:blip r:embed="rId28">
+                      <a:extLst>
+                        <a:ext uri="{28A0092B-C50C-407E-A947-70E740481C1C}">
+                          <a14:useLocalDpi xmlns:a14="http://schemas.microsoft.com/office/drawing/2010/main" val="0"/>
+                        </a:ext>
+                      </a:extLst>
+                    </a:blip>
+                    <a:srcRect/>
+                    <a:stretch>
+                      <a:fillRect/>
+                    </a:stretch>
+                  </pic:blipFill>
+                  <pic:spPr bwMode="auto">
+                    <a:xfrm>
+                      <a:off x="0" y="0"/>
+                      <a:ext cx="5753100" cy="4362450"/>
+                    </a:xfrm>
+                    <a:prstGeom prst="rect">
+                      <a:avLst/>
+                    </a:prstGeom>
+                    <a:noFill/>
+                    <a:ln>
+                      <a:noFill/>
+                    </a:ln>
+                  </pic:spPr>
+                </pic:pic>
+              </a:graphicData>
+            </a:graphic>
+          </wp:inline>
+        </w:drawing>
+      </w:r>
+    </w:p>
+    <w:p>
+      <w:r>
+        <w:t>La classe « </w:t>
+      </w:r>
+      <w:proofErr w:type="spellStart"/>
+      <w:r>
+        <w:t>LoggingActivity</w:t>
+      </w:r>
+      <w:proofErr w:type="spellEnd"/>
+      <w:r>
+        <w:t xml:space="preserve"> » implémente tous les </w:t>
+      </w:r>
+      <w:proofErr w:type="spellStart"/>
+      <w:r>
+        <w:t>onCreate</w:t>
+      </w:r>
+      <w:proofErr w:type="spellEnd"/>
+      <w:r>
+        <w:t xml:space="preserve">, </w:t>
+      </w:r>
+      <w:proofErr w:type="spellStart"/>
+      <w:r>
+        <w:t>onPause</w:t>
+      </w:r>
+      <w:proofErr w:type="spellEnd"/>
+      <w:r>
+        <w:t xml:space="preserve">, </w:t>
+      </w:r>
+      <w:proofErr w:type="spellStart"/>
+      <w:r>
+        <w:t>onStart</w:t>
+      </w:r>
+      <w:proofErr w:type="spellEnd"/>
+      <w:r>
+        <w:t xml:space="preserve">, </w:t>
+      </w:r>
+      <w:proofErr w:type="gramStart"/>
+      <w:r>
+        <w:t>etc..</w:t>
+      </w:r>
+      <w:proofErr w:type="gramEnd"/>
+      <w:r>
+        <w:t xml:space="preserve"> Ce qui nous permet d’afficher les logs seulement dans cette classe, et que toutes les activités enfants affichent elles aussi les logs.</w:t>
+      </w:r>
+    </w:p>
+    <w:p>
+      <w:r>
+        <w:t>La classe abstraite « </w:t>
+      </w:r>
+      <w:proofErr w:type="spellStart"/>
+      <w:r>
+        <w:t>FormActivity</w:t>
+      </w:r>
+      <w:proofErr w:type="spellEnd"/>
+      <w:r>
+        <w:t xml:space="preserve"> » travaille en paire avec le </w:t>
+      </w:r>
+      <w:proofErr w:type="spellStart"/>
+      <w:r>
+        <w:t>layout</w:t>
+      </w:r>
+      <w:proofErr w:type="spellEnd"/>
+      <w:r>
+        <w:t xml:space="preserve"> « </w:t>
+      </w:r>
+      <w:proofErr w:type="spellStart"/>
+      <w:r>
+        <w:t>log_field</w:t>
+      </w:r>
+      <w:proofErr w:type="spellEnd"/>
+      <w:r>
+        <w:t xml:space="preserve"> ». Ce faisant, lorsqu’une nouvelle activité est </w:t>
+      </w:r>
+      <w:r>
+        <w:t>créée</w:t>
+      </w:r>
+      <w:r>
+        <w:t xml:space="preserve"> et inclue le </w:t>
+      </w:r>
+      <w:proofErr w:type="spellStart"/>
+      <w:r>
+        <w:t>layout</w:t>
+      </w:r>
+      <w:proofErr w:type="spellEnd"/>
+      <w:r>
+        <w:t xml:space="preserve"> mentionné, il suffit de la faire hériter de « </w:t>
+      </w:r>
+      <w:proofErr w:type="spellStart"/>
+      <w:r>
+        <w:t>FormActivty</w:t>
+      </w:r>
+      <w:proofErr w:type="spellEnd"/>
+      <w:r>
+        <w:t xml:space="preserve"> » pour que toute la gestion du formulaire fonctionne. </w:t>
+      </w:r>
+      <w:r>
+        <w:t>Il est ensuite possible de personnaliser le fonctionnement grâce à différentes méthodes.</w:t>
+      </w:r>
+    </w:p>
+    <w:p>
+      <w:r>
+        <w:t xml:space="preserve">La classe abstraite </w:t>
+      </w:r>
+      <w:r>
+        <w:t>« </w:t>
+      </w:r>
+      <w:proofErr w:type="spellStart"/>
+      <w:r>
+        <w:t>SignupActivty</w:t>
+      </w:r>
+      <w:proofErr w:type="spellEnd"/>
+      <w:r>
+        <w:t> »</w:t>
+      </w:r>
+      <w:r>
+        <w:t xml:space="preserve"> rajoute simplement la couche permettant de renvoyer la paire email/mot de passe en résultat de l’activité lorsque le bouton de validation est cliqué.</w:t>
+      </w:r>
+    </w:p>
+    <w:p>
+      <w:r>
+        <w:t xml:space="preserve">La classe abstraite </w:t>
+      </w:r>
+      <w:r>
+        <w:t>« </w:t>
+      </w:r>
+      <w:proofErr w:type="spellStart"/>
+      <w:r>
+        <w:t>LoginSignup</w:t>
+      </w:r>
+      <w:proofErr w:type="spellEnd"/>
+      <w:r>
+        <w:t> »</w:t>
+      </w:r>
+      <w:r>
+        <w:t xml:space="preserve"> permet de simplement redéfinir les méthodes « </w:t>
+      </w:r>
+      <w:proofErr w:type="spellStart"/>
+      <w:r>
+        <w:t>isValidLogin</w:t>
+      </w:r>
+      <w:proofErr w:type="spellEnd"/>
+      <w:r>
+        <w:t> » et « </w:t>
+      </w:r>
+      <w:proofErr w:type="spellStart"/>
+      <w:r>
+        <w:t>onValidLogin</w:t>
+      </w:r>
+      <w:proofErr w:type="spellEnd"/>
+      <w:r>
+        <w:t> » pour que l’implémentation du login selon les critères souhaités fonctionne.</w:t>
+      </w:r>
+    </w:p>
+    <w:p>
+      <w:r>
+        <w:t xml:space="preserve">Comme décrit auparavant, il est possible de factoriser les </w:t>
+      </w:r>
+      <w:proofErr w:type="spellStart"/>
+      <w:r>
+        <w:t>layouts</w:t>
+      </w:r>
+      <w:proofErr w:type="spellEnd"/>
+      <w:r>
+        <w:t xml:space="preserve">. Ici nous avons choisi de factoriser les champs </w:t>
+      </w:r>
+      <w:proofErr w:type="gramStart"/>
+      <w:r>
+        <w:t>d’email</w:t>
+      </w:r>
+      <w:proofErr w:type="gramEnd"/>
+      <w:r>
+        <w:t xml:space="preserve"> et de mot de passe ainsi que les boutons annuler et valider dans un même </w:t>
+      </w:r>
+      <w:proofErr w:type="spellStart"/>
+      <w:r>
+        <w:t>layout</w:t>
+      </w:r>
+      <w:proofErr w:type="spellEnd"/>
+      <w:r>
+        <w:t xml:space="preserve">. De ce fait, il est maintenant possible d’inclure le </w:t>
+      </w:r>
+      <w:proofErr w:type="spellStart"/>
+      <w:r>
+        <w:t>layout</w:t>
+      </w:r>
+      <w:proofErr w:type="spellEnd"/>
+      <w:r>
+        <w:t xml:space="preserve"> autant d</w:t>
+      </w:r>
+      <w:r>
+        <w:t>u</w:t>
+      </w:r>
+      <w:r>
+        <w:t xml:space="preserve"> </w:t>
+      </w:r>
+      <w:proofErr w:type="spellStart"/>
+      <w:r>
+        <w:t>signup</w:t>
+      </w:r>
+      <w:proofErr w:type="spellEnd"/>
+      <w:r>
+        <w:t xml:space="preserve"> que dans le login et de ne pas répéter le code.</w:t>
       </w:r>
     </w:p>
     <w:p>
@@ -4051,6 +5833,7 @@
         <w:lastRenderedPageBreak/>
         <w:t>Cycle de vie</w:t>
       </w:r>
+      <w:bookmarkEnd w:id="10"/>
     </w:p>
     <w:p>
       <w:pPr>
@@ -4119,7 +5902,7 @@
                     </pic:cNvPicPr>
                   </pic:nvPicPr>
                   <pic:blipFill>
-                    <a:blip r:embed="rId28">
+                    <a:blip r:embed="rId29">
                       <a:extLst>
                         <a:ext uri="{28A0092B-C50C-407E-A947-70E740481C1C}">
                           <a14:useLocalDpi xmlns:a14="http://schemas.microsoft.com/office/drawing/2010/main" val="0"/>
@@ -4232,9 +6015,13 @@
             <w:tcW w:w="1555" w:type="dxa"/>
           </w:tcPr>
           <w:p>
+            <w:proofErr w:type="spellStart"/>
+            <w:proofErr w:type="gramStart"/>
             <w:r>
               <w:t>onCreate</w:t>
             </w:r>
+            <w:proofErr w:type="spellEnd"/>
+            <w:proofErr w:type="gramEnd"/>
           </w:p>
         </w:tc>
         <w:tc>
@@ -4249,7 +6036,15 @@
               <w:t>Lorsque l’activité est lancée</w:t>
             </w:r>
             <w:r>
-              <w:t xml:space="preserve"> ou que l’utilisateur navigue à l’activité qui avait été dans l’état « Killed » auparavant</w:t>
+              <w:t xml:space="preserve"> ou que l’utilisateur navigue à l’activité qui avait été dans l’état « </w:t>
+            </w:r>
+            <w:proofErr w:type="spellStart"/>
+            <w:r>
+              <w:t>Killed</w:t>
+            </w:r>
+            <w:proofErr w:type="spellEnd"/>
+            <w:r>
+              <w:t> » auparavant</w:t>
             </w:r>
             <w:r>
               <w:t>, l</w:t>
@@ -4270,9 +6065,13 @@
             <w:tcW w:w="1555" w:type="dxa"/>
           </w:tcPr>
           <w:p>
+            <w:proofErr w:type="spellStart"/>
+            <w:proofErr w:type="gramStart"/>
             <w:r>
               <w:t>onStart</w:t>
             </w:r>
+            <w:proofErr w:type="spellEnd"/>
+            <w:proofErr w:type="gramEnd"/>
           </w:p>
         </w:tc>
         <w:tc>
@@ -4290,10 +6089,7 @@
               <w:t xml:space="preserve"> et qu’elle est déjà créée</w:t>
             </w:r>
             <w:r>
-              <w:t xml:space="preserve">, </w:t>
-            </w:r>
-            <w:r>
-              <w:t>l</w:t>
+              <w:t>, l</w:t>
             </w:r>
             <w:r>
               <w:t>ors d</w:t>
@@ -4320,9 +6116,13 @@
             <w:tcW w:w="1555" w:type="dxa"/>
           </w:tcPr>
           <w:p>
+            <w:proofErr w:type="spellStart"/>
+            <w:proofErr w:type="gramStart"/>
             <w:r>
               <w:t>onResume</w:t>
             </w:r>
+            <w:proofErr w:type="spellEnd"/>
+            <w:proofErr w:type="gramEnd"/>
           </w:p>
         </w:tc>
         <w:tc>
@@ -4334,10 +6134,7 @@
               <w:cnfStyle w:val="000000100000" w:firstRow="0" w:lastRow="0" w:firstColumn="0" w:lastColumn="0" w:oddVBand="0" w:evenVBand="0" w:oddHBand="1" w:evenHBand="0" w:firstRowFirstColumn="0" w:firstRowLastColumn="0" w:lastRowFirstColumn="0" w:lastRowLastColumn="0"/>
             </w:pPr>
             <w:r>
-              <w:t xml:space="preserve">Lorsque l’activité est lancée, </w:t>
-            </w:r>
-            <w:r>
-              <w:t>l</w:t>
+              <w:t>Lorsque l’activité est lancée, l</w:t>
             </w:r>
             <w:r>
               <w:t>ors d</w:t>
@@ -4367,9 +6164,13 @@
             <w:tcW w:w="1555" w:type="dxa"/>
           </w:tcPr>
           <w:p>
+            <w:proofErr w:type="spellStart"/>
+            <w:proofErr w:type="gramStart"/>
             <w:r>
               <w:t>onPause</w:t>
             </w:r>
+            <w:proofErr w:type="spellEnd"/>
+            <w:proofErr w:type="gramEnd"/>
           </w:p>
         </w:tc>
         <w:tc>
@@ -4414,9 +6215,13 @@
             <w:tcW w:w="1555" w:type="dxa"/>
           </w:tcPr>
           <w:p>
+            <w:proofErr w:type="spellStart"/>
+            <w:proofErr w:type="gramStart"/>
             <w:r>
               <w:t>onStop</w:t>
             </w:r>
+            <w:proofErr w:type="spellEnd"/>
+            <w:proofErr w:type="gramEnd"/>
           </w:p>
         </w:tc>
         <w:tc>
@@ -4458,9 +6263,13 @@
             <w:tcW w:w="1555" w:type="dxa"/>
           </w:tcPr>
           <w:p>
+            <w:proofErr w:type="spellStart"/>
+            <w:proofErr w:type="gramStart"/>
             <w:r>
               <w:t>onDestroy</w:t>
             </w:r>
+            <w:proofErr w:type="spellEnd"/>
+            <w:proofErr w:type="gramEnd"/>
           </w:p>
         </w:tc>
         <w:tc>
@@ -4502,9 +6311,13 @@
             <w:tcW w:w="1555" w:type="dxa"/>
           </w:tcPr>
           <w:p>
+            <w:proofErr w:type="spellStart"/>
+            <w:proofErr w:type="gramStart"/>
             <w:r>
               <w:t>onRestart</w:t>
             </w:r>
+            <w:proofErr w:type="spellEnd"/>
+            <w:proofErr w:type="gramEnd"/>
           </w:p>
         </w:tc>
         <w:tc>
@@ -4550,15 +6363,43 @@
           <w:b/>
           <w:bCs/>
         </w:rPr>
-        <w:t>Enchainement des appels lorsque que l’on passe d’une activité à une autre :</w:t>
-      </w:r>
-    </w:p>
-    <w:p>
-      <w:r>
-        <w:t>La première activité s’arrête et rentre en dans l’état Paused ou Stopped. Pendant ce temps l’autre activité est créée.</w:t>
-      </w:r>
-      <w:r>
-        <w:t xml:space="preserve"> Si ces activités partagent des données, la première activité n’est pas complétement stoppée avant que la seconde soit créée afin d’assurer la bonne transmission des données.</w:t>
+        <w:t>Enchainement des appels lorsque l’on passe d’une activité à une autre :</w:t>
+      </w:r>
+    </w:p>
+    <w:p>
+      <w:r>
+        <w:t xml:space="preserve">La première activité s’arrête et rentre dans l’état </w:t>
+      </w:r>
+      <w:proofErr w:type="spellStart"/>
+      <w:r>
+        <w:t>Paused</w:t>
+      </w:r>
+      <w:proofErr w:type="spellEnd"/>
+      <w:r>
+        <w:t xml:space="preserve"> ou </w:t>
+      </w:r>
+      <w:proofErr w:type="spellStart"/>
+      <w:r>
+        <w:t>Stopped</w:t>
+      </w:r>
+      <w:proofErr w:type="spellEnd"/>
+      <w:r>
+        <w:t>. Pendant ce temps</w:t>
+      </w:r>
+      <w:r>
+        <w:t>,</w:t>
+      </w:r>
+      <w:r>
+        <w:t xml:space="preserve"> l’autre activité est créée.</w:t>
+      </w:r>
+      <w:r>
+        <w:t xml:space="preserve"> Si ces activités partagent des données, la première activité n’est pas compl</w:t>
+      </w:r>
+      <w:r>
+        <w:t>è</w:t>
+      </w:r>
+      <w:r>
+        <w:t>tement stoppée avant que la seconde soit créée afin d’assurer la bonne transmission des données.</w:t>
       </w:r>
     </w:p>
     <w:p>
@@ -4574,7 +6415,20 @@
         <w:t> : la méthode</w:t>
       </w:r>
       <w:r>
-        <w:t xml:space="preserve"> onPause() </w:t>
+        <w:t xml:space="preserve"> </w:t>
+      </w:r>
+      <w:proofErr w:type="spellStart"/>
+      <w:proofErr w:type="gramStart"/>
+      <w:r>
+        <w:t>onPause</w:t>
+      </w:r>
+      <w:proofErr w:type="spellEnd"/>
+      <w:r>
+        <w:t>(</w:t>
+      </w:r>
+      <w:proofErr w:type="gramEnd"/>
+      <w:r>
+        <w:t xml:space="preserve">) </w:t>
       </w:r>
       <w:r>
         <w:t>est exécutée</w:t>
@@ -4590,20 +6444,43 @@
       <w:r>
         <w:t xml:space="preserve"> : la méthode </w:t>
       </w:r>
-      <w:r>
-        <w:t xml:space="preserve">onCreate(), </w:t>
+      <w:proofErr w:type="spellStart"/>
+      <w:proofErr w:type="gramStart"/>
+      <w:r>
+        <w:t>onCreate</w:t>
+      </w:r>
+      <w:proofErr w:type="spellEnd"/>
+      <w:r>
+        <w:t>(</w:t>
+      </w:r>
+      <w:proofErr w:type="gramEnd"/>
+      <w:r>
+        <w:t xml:space="preserve">), </w:t>
       </w:r>
       <w:r>
         <w:t xml:space="preserve">puis la méthode </w:t>
       </w:r>
-      <w:r>
-        <w:t xml:space="preserve">onStart(), </w:t>
+      <w:proofErr w:type="spellStart"/>
+      <w:r>
+        <w:t>onStart</w:t>
+      </w:r>
+      <w:proofErr w:type="spellEnd"/>
+      <w:r>
+        <w:t xml:space="preserve">(), </w:t>
       </w:r>
       <w:r>
         <w:t>et finalement la méthode</w:t>
       </w:r>
       <w:r>
-        <w:t xml:space="preserve"> onResume() </w:t>
+        <w:t xml:space="preserve"> </w:t>
+      </w:r>
+      <w:proofErr w:type="spellStart"/>
+      <w:r>
+        <w:t>onResume</w:t>
+      </w:r>
+      <w:proofErr w:type="spellEnd"/>
+      <w:r>
+        <w:t xml:space="preserve">() </w:t>
       </w:r>
       <w:r>
         <w:t>s’</w:t>
@@ -4617,7 +6494,20 @@
     </w:p>
     <w:p>
       <w:r>
-        <w:t>Ensuite, si l’activité A n’est plus utilisée au niveau visuel, sa méthode onStop() est exécutée.</w:t>
+        <w:t xml:space="preserve">Ensuite, si l’activité A n’est plus utilisée au niveau visuel, sa méthode </w:t>
+      </w:r>
+      <w:proofErr w:type="spellStart"/>
+      <w:proofErr w:type="gramStart"/>
+      <w:r>
+        <w:t>onStop</w:t>
+      </w:r>
+      <w:proofErr w:type="spellEnd"/>
+      <w:r>
+        <w:t>(</w:t>
+      </w:r>
+      <w:proofErr w:type="gramEnd"/>
+      <w:r>
+        <w:t>) est exécutée.</w:t>
       </w:r>
     </w:p>
     <w:p>
@@ -4649,7 +6539,7 @@
                     </pic:cNvPicPr>
                   </pic:nvPicPr>
                   <pic:blipFill>
-                    <a:blip r:embed="rId29" cstate="print">
+                    <a:blip r:embed="rId30" cstate="print">
                       <a:extLst>
                         <a:ext uri="{28A0092B-C50C-407E-A947-70E740481C1C}">
                           <a14:useLocalDpi xmlns:a14="http://schemas.microsoft.com/office/drawing/2010/main" val="0"/>
@@ -4683,17 +6573,59 @@
     </w:p>
     <w:p>
       <w:r>
-        <w:t>Les activités ne sont pas forcément toujours dans l’état « Killed » au moment de démarrer, elles peuvent être simplement « Stopped ». Dans ce cas il faut sauter l’étape « onCreate() » est partir de « on</w:t>
+        <w:t>Les activités ne sont pas forcément toujours dans l’état « </w:t>
+      </w:r>
+      <w:proofErr w:type="spellStart"/>
+      <w:r>
+        <w:t>Killed</w:t>
+      </w:r>
+      <w:proofErr w:type="spellEnd"/>
+      <w:r>
+        <w:t> » au moment de démarrer, elles peuvent être simplement « </w:t>
+      </w:r>
+      <w:proofErr w:type="spellStart"/>
+      <w:r>
+        <w:t>Stopped</w:t>
+      </w:r>
+      <w:proofErr w:type="spellEnd"/>
+      <w:r>
+        <w:t> ». Dans ce cas il faut sauter l’étape « </w:t>
+      </w:r>
+      <w:proofErr w:type="spellStart"/>
+      <w:proofErr w:type="gramStart"/>
+      <w:r>
+        <w:t>onCreate</w:t>
+      </w:r>
+      <w:proofErr w:type="spellEnd"/>
+      <w:r>
+        <w:t>(</w:t>
+      </w:r>
+      <w:proofErr w:type="gramEnd"/>
+      <w:r>
+        <w:t>) » est partir de « </w:t>
+      </w:r>
+      <w:proofErr w:type="spellStart"/>
+      <w:r>
+        <w:t>on</w:t>
       </w:r>
       <w:r>
         <w:t>Res</w:t>
       </w:r>
       <w:r>
-        <w:t>tart() »</w:t>
-      </w:r>
-      <w:r>
-        <w:t>, puis « onStart</w:t>
-      </w:r>
+        <w:t>tart</w:t>
+      </w:r>
+      <w:proofErr w:type="spellEnd"/>
+      <w:r>
+        <w:t>() »</w:t>
+      </w:r>
+      <w:r>
+        <w:t>, puis « </w:t>
+      </w:r>
+      <w:proofErr w:type="spellStart"/>
+      <w:r>
+        <w:t>onStart</w:t>
+      </w:r>
+      <w:proofErr w:type="spellEnd"/>
       <w:r>
         <w:t>()</w:t>
       </w:r>
@@ -4709,28 +6641,62 @@
       <w:pPr>
         <w:pStyle w:val="Titre1"/>
       </w:pPr>
+      <w:bookmarkStart w:id="11" w:name="_Toc84689111"/>
       <w:r>
         <w:t>Sources</w:t>
       </w:r>
-      <w:bookmarkEnd w:id="4"/>
-    </w:p>
-    <w:p>
-      <w:pPr>
-        <w:rPr>
-          <w:i/>
-          <w:iCs/>
-        </w:rPr>
-      </w:pPr>
-      <w:r>
-        <w:t xml:space="preserve">Android Developers, </w:t>
-      </w:r>
-      <w:r>
-        <w:rPr>
-          <w:i/>
-          <w:iCs/>
-        </w:rPr>
-        <w:t>App resources Overview</w:t>
-      </w:r>
+      <w:bookmarkEnd w:id="11"/>
+    </w:p>
+    <w:p>
+      <w:pPr>
+        <w:rPr>
+          <w:i/>
+          <w:iCs/>
+        </w:rPr>
+      </w:pPr>
+      <w:r>
+        <w:t xml:space="preserve">Android </w:t>
+      </w:r>
+      <w:proofErr w:type="spellStart"/>
+      <w:r>
+        <w:t>Developers</w:t>
+      </w:r>
+      <w:proofErr w:type="spellEnd"/>
+      <w:r>
+        <w:t xml:space="preserve">, </w:t>
+      </w:r>
+      <w:r>
+        <w:rPr>
+          <w:i/>
+          <w:iCs/>
+        </w:rPr>
+        <w:t xml:space="preserve">App </w:t>
+      </w:r>
+      <w:proofErr w:type="spellStart"/>
+      <w:r>
+        <w:rPr>
+          <w:i/>
+          <w:iCs/>
+        </w:rPr>
+        <w:t>resources</w:t>
+      </w:r>
+      <w:proofErr w:type="spellEnd"/>
+      <w:r>
+        <w:rPr>
+          <w:i/>
+          <w:iCs/>
+        </w:rPr>
+        <w:t xml:space="preserve"> </w:t>
+      </w:r>
+      <w:proofErr w:type="spellStart"/>
+      <w:r>
+        <w:rPr>
+          <w:i/>
+          <w:iCs/>
+        </w:rPr>
+        <w:t>Overview</w:t>
+      </w:r>
+      <w:proofErr w:type="spellEnd"/>
       <w:r>
         <w:rPr>
           <w:i/>
@@ -4738,7 +6704,7 @@
         </w:rPr>
         <w:t xml:space="preserve"> – 14/07/2021, </w:t>
       </w:r>
-      <w:hyperlink r:id="rId30" w:anchor="ResourceTypes" w:history="1">
+      <w:hyperlink r:id="rId31" w:anchor="ResourceTypes" w:history="1">
         <w:r>
           <w:rPr>
             <w:rStyle w:val="Lienhypertexte"/>
@@ -4758,19 +6724,59 @@
     </w:p>
     <w:p>
       <w:r>
-        <w:t xml:space="preserve">Android Developers, </w:t>
-      </w:r>
-      <w:r>
-        <w:rPr>
-          <w:i/>
-          <w:iCs/>
-        </w:rPr>
-        <w:t>Support different languages and cultures – 17/09/2021</w:t>
-      </w:r>
+        <w:t xml:space="preserve">Android </w:t>
+      </w:r>
+      <w:proofErr w:type="spellStart"/>
+      <w:r>
+        <w:t>Developers</w:t>
+      </w:r>
+      <w:proofErr w:type="spellEnd"/>
       <w:r>
         <w:t xml:space="preserve">, </w:t>
       </w:r>
-      <w:hyperlink r:id="rId31" w:history="1">
+      <w:r>
+        <w:rPr>
+          <w:i/>
+          <w:iCs/>
+        </w:rPr>
+        <w:t xml:space="preserve">Support </w:t>
+      </w:r>
+      <w:proofErr w:type="spellStart"/>
+      <w:r>
+        <w:rPr>
+          <w:i/>
+          <w:iCs/>
+        </w:rPr>
+        <w:t>different</w:t>
+      </w:r>
+      <w:proofErr w:type="spellEnd"/>
+      <w:r>
+        <w:rPr>
+          <w:i/>
+          <w:iCs/>
+        </w:rPr>
+        <w:t xml:space="preserve"> </w:t>
+      </w:r>
+      <w:proofErr w:type="spellStart"/>
+      <w:r>
+        <w:rPr>
+          <w:i/>
+          <w:iCs/>
+        </w:rPr>
+        <w:t>languages</w:t>
+      </w:r>
+      <w:proofErr w:type="spellEnd"/>
+      <w:r>
+        <w:rPr>
+          <w:i/>
+          <w:iCs/>
+        </w:rPr>
+        <w:t xml:space="preserve"> and cultures – 17/09/2021</w:t>
+      </w:r>
+      <w:r>
+        <w:t xml:space="preserve">, </w:t>
+      </w:r>
+      <w:hyperlink r:id="rId32" w:history="1">
         <w:r>
           <w:rPr>
             <w:rStyle w:val="Lienhypertexte"/>
@@ -4784,14 +6790,31 @@
     </w:p>
     <w:p>
       <w:r>
-        <w:t xml:space="preserve">Android Developers, </w:t>
-      </w:r>
-      <w:r>
-        <w:rPr>
-          <w:i/>
-          <w:iCs/>
-        </w:rPr>
-        <w:t xml:space="preserve">InputType – </w:t>
+        <w:t xml:space="preserve">Android </w:t>
+      </w:r>
+      <w:proofErr w:type="spellStart"/>
+      <w:r>
+        <w:t>Developers</w:t>
+      </w:r>
+      <w:proofErr w:type="spellEnd"/>
+      <w:r>
+        <w:t xml:space="preserve">, </w:t>
+      </w:r>
+      <w:proofErr w:type="spellStart"/>
+      <w:r>
+        <w:rPr>
+          <w:i/>
+          <w:iCs/>
+        </w:rPr>
+        <w:t>InputType</w:t>
+      </w:r>
+      <w:proofErr w:type="spellEnd"/>
+      <w:r>
+        <w:rPr>
+          <w:i/>
+          <w:iCs/>
+        </w:rPr>
+        <w:t xml:space="preserve"> – </w:t>
       </w:r>
       <w:r>
         <w:rPr>
@@ -4824,7 +6847,7 @@
       <w:r>
         <w:t xml:space="preserve">, </w:t>
       </w:r>
-      <w:hyperlink r:id="rId32" w:anchor="attr_android:inputType" w:history="1">
+      <w:hyperlink r:id="rId33" w:anchor="attr_android:inputType" w:history="1">
         <w:r>
           <w:rPr>
             <w:rStyle w:val="Lienhypertexte"/>
@@ -4844,19 +6867,36 @@
     </w:p>
     <w:p>
       <w:r>
-        <w:t xml:space="preserve">Android Developers, </w:t>
-      </w:r>
-      <w:r>
-        <w:rPr>
-          <w:i/>
-          <w:iCs/>
-        </w:rPr>
-        <w:t>Dialogs – 30/06/2021</w:t>
-      </w:r>
+        <w:t xml:space="preserve">Android </w:t>
+      </w:r>
+      <w:proofErr w:type="spellStart"/>
+      <w:r>
+        <w:t>Developers</w:t>
+      </w:r>
+      <w:proofErr w:type="spellEnd"/>
       <w:r>
         <w:t xml:space="preserve">, </w:t>
       </w:r>
-      <w:hyperlink r:id="rId33" w:history="1">
+      <w:proofErr w:type="spellStart"/>
+      <w:r>
+        <w:rPr>
+          <w:i/>
+          <w:iCs/>
+        </w:rPr>
+        <w:t>Dialogs</w:t>
+      </w:r>
+      <w:proofErr w:type="spellEnd"/>
+      <w:r>
+        <w:rPr>
+          <w:i/>
+          <w:iCs/>
+        </w:rPr>
+        <w:t xml:space="preserve"> – 30/06/2021</w:t>
+      </w:r>
+      <w:r>
+        <w:t xml:space="preserve">, </w:t>
+      </w:r>
+      <w:hyperlink r:id="rId34" w:history="1">
         <w:r>
           <w:rPr>
             <w:rStyle w:val="Lienhypertexte"/>
@@ -4870,19 +6910,59 @@
     </w:p>
     <w:p>
       <w:r>
-        <w:t xml:space="preserve">Android Developers, </w:t>
-      </w:r>
-      <w:r>
-        <w:rPr>
-          <w:i/>
-          <w:iCs/>
-        </w:rPr>
-        <w:t>Start another activity – 13/07/2021</w:t>
-      </w:r>
+        <w:t xml:space="preserve">Android </w:t>
+      </w:r>
+      <w:proofErr w:type="spellStart"/>
+      <w:r>
+        <w:t>Developers</w:t>
+      </w:r>
+      <w:proofErr w:type="spellEnd"/>
       <w:r>
         <w:t xml:space="preserve">, </w:t>
       </w:r>
-      <w:hyperlink r:id="rId34" w:history="1">
+      <w:r>
+        <w:rPr>
+          <w:i/>
+          <w:iCs/>
+        </w:rPr>
+        <w:t xml:space="preserve">Start </w:t>
+      </w:r>
+      <w:proofErr w:type="spellStart"/>
+      <w:r>
+        <w:rPr>
+          <w:i/>
+          <w:iCs/>
+        </w:rPr>
+        <w:t>another</w:t>
+      </w:r>
+      <w:proofErr w:type="spellEnd"/>
+      <w:r>
+        <w:rPr>
+          <w:i/>
+          <w:iCs/>
+        </w:rPr>
+        <w:t xml:space="preserve"> </w:t>
+      </w:r>
+      <w:proofErr w:type="spellStart"/>
+      <w:r>
+        <w:rPr>
+          <w:i/>
+          <w:iCs/>
+        </w:rPr>
+        <w:t>activity</w:t>
+      </w:r>
+      <w:proofErr w:type="spellEnd"/>
+      <w:r>
+        <w:rPr>
+          <w:i/>
+          <w:iCs/>
+        </w:rPr>
+        <w:t xml:space="preserve"> – 13/07/2021</w:t>
+      </w:r>
+      <w:r>
+        <w:t xml:space="preserve">, </w:t>
+      </w:r>
+      <w:hyperlink r:id="rId35" w:history="1">
         <w:r>
           <w:rPr>
             <w:rStyle w:val="Lienhypertexte"/>
@@ -4903,16 +6983,33 @@
     </w:p>
     <w:p>
       <w:r>
-        <w:t xml:space="preserve">Android Developers, </w:t>
-      </w:r>
-      <w:r>
-        <w:rPr>
-          <w:i/>
-          <w:iCs/>
-        </w:rPr>
-        <w:t xml:space="preserve">Connect to the network – 25/09/2021, </w:t>
-      </w:r>
-      <w:hyperlink r:id="rId35" w:history="1">
+        <w:t xml:space="preserve">Android </w:t>
+      </w:r>
+      <w:proofErr w:type="spellStart"/>
+      <w:r>
+        <w:t>Developers</w:t>
+      </w:r>
+      <w:proofErr w:type="spellEnd"/>
+      <w:r>
+        <w:t xml:space="preserve">, </w:t>
+      </w:r>
+      <w:proofErr w:type="spellStart"/>
+      <w:r>
+        <w:rPr>
+          <w:i/>
+          <w:iCs/>
+        </w:rPr>
+        <w:t>Connect</w:t>
+      </w:r>
+      <w:proofErr w:type="spellEnd"/>
+      <w:r>
+        <w:rPr>
+          <w:i/>
+          <w:iCs/>
+        </w:rPr>
+        <w:t xml:space="preserve"> to the network – 25/09/2021, </w:t>
+      </w:r>
+      <w:hyperlink r:id="rId36" w:history="1">
         <w:r>
           <w:rPr>
             <w:rStyle w:val="Lienhypertexte"/>
@@ -4932,138 +7029,146 @@
       </w:r>
     </w:p>
     <w:p>
-      <w:r>
-        <w:t>X</w:t>
-      </w:r>
-      <w:r>
-        <w:t>d</w:t>
-      </w:r>
-      <w:r>
-        <w:t xml:space="preserve"> A</w:t>
-      </w:r>
-      <w:r>
-        <w:t>dobe</w:t>
-      </w:r>
-      <w:r>
+      <w:pPr>
+        <w:rPr>
+          <w:lang w:val="de-CH"/>
+        </w:rPr>
+      </w:pPr>
+      <w:proofErr w:type="spellStart"/>
+      <w:r>
+        <w:rPr>
+          <w:lang w:val="de-CH"/>
+        </w:rPr>
+        <w:t>Xd</w:t>
+      </w:r>
+      <w:proofErr w:type="spellEnd"/>
+      <w:r>
+        <w:rPr>
+          <w:lang w:val="de-CH"/>
+        </w:rPr>
+        <w:t xml:space="preserve"> Adobe</w:t>
+      </w:r>
+      <w:r>
+        <w:rPr>
+          <w:lang w:val="de-CH"/>
+        </w:rPr>
         <w:t xml:space="preserve">, </w:t>
       </w:r>
       <w:r>
         <w:rPr>
           <w:i/>
           <w:iCs/>
-        </w:rPr>
-        <w:t>Bitmap vs. Vector Images: What’s the Difference?</w:t>
-      </w:r>
-      <w:r>
+          <w:lang w:val="de-CH"/>
+        </w:rPr>
+        <w:t xml:space="preserve">Bitmap vs. Vector Images: </w:t>
+      </w:r>
+      <w:proofErr w:type="spellStart"/>
+      <w:r>
+        <w:rPr>
+          <w:i/>
+          <w:iCs/>
+          <w:lang w:val="de-CH"/>
+        </w:rPr>
+        <w:t>What’s</w:t>
+      </w:r>
+      <w:proofErr w:type="spellEnd"/>
+      <w:r>
+        <w:rPr>
+          <w:i/>
+          <w:iCs/>
+          <w:lang w:val="de-CH"/>
+        </w:rPr>
         <w:t xml:space="preserve"> </w:t>
       </w:r>
-      <w:r>
-        <w:rPr>
-          <w:i/>
-          <w:iCs/>
+      <w:proofErr w:type="spellStart"/>
+      <w:r>
+        <w:rPr>
+          <w:i/>
+          <w:iCs/>
+          <w:lang w:val="de-CH"/>
+        </w:rPr>
+        <w:t>the</w:t>
+      </w:r>
+      <w:proofErr w:type="spellEnd"/>
+      <w:r>
+        <w:rPr>
+          <w:i/>
+          <w:iCs/>
+          <w:lang w:val="de-CH"/>
+        </w:rPr>
+        <w:t xml:space="preserve"> </w:t>
+      </w:r>
+      <w:proofErr w:type="spellStart"/>
+      <w:r>
+        <w:rPr>
+          <w:i/>
+          <w:iCs/>
+          <w:lang w:val="de-CH"/>
+        </w:rPr>
+        <w:t>Difference</w:t>
+      </w:r>
+      <w:proofErr w:type="spellEnd"/>
+      <w:r>
+        <w:rPr>
+          <w:i/>
+          <w:iCs/>
+          <w:lang w:val="de-CH"/>
+        </w:rPr>
+        <w:t>?</w:t>
+      </w:r>
+      <w:r>
+        <w:rPr>
+          <w:lang w:val="de-CH"/>
+        </w:rPr>
+        <w:t xml:space="preserve"> </w:t>
+      </w:r>
+      <w:r>
+        <w:rPr>
+          <w:i/>
+          <w:iCs/>
+          <w:lang w:val="de-CH"/>
         </w:rPr>
         <w:t>– 28/08/2020</w:t>
       </w:r>
     </w:p>
     <w:p>
-      <w:hyperlink r:id="rId36" w:history="1">
-        <w:r>
-          <w:rPr>
-            <w:rStyle w:val="Lienhypertexte"/>
-          </w:rPr>
-          <w:t>https://xd.adobe.com/ideas/principles/app-design/bitmap-vs-vector-images-difference/</w:t>
-        </w:r>
-        <w:r>
-          <w:rPr>
-            <w:rStyle w:val="Lienhypertexte"/>
-          </w:rPr>
-          <w:t>,05</w:t>
-        </w:r>
-        <w:r>
-          <w:rPr>
-            <w:rStyle w:val="Lienhypertexte"/>
-          </w:rPr>
-          <w:t>/</w:t>
-        </w:r>
-        <w:r>
-          <w:rPr>
-            <w:rStyle w:val="Lienhypertexte"/>
-          </w:rPr>
-          <w:t>10</w:t>
-        </w:r>
-        <w:r>
-          <w:rPr>
-            <w:rStyle w:val="Lienhypertexte"/>
-          </w:rPr>
-          <w:t>/202</w:t>
-        </w:r>
-        <w:r>
-          <w:rPr>
-            <w:rStyle w:val="Lienhypertexte"/>
-          </w:rPr>
-          <w:t>1</w:t>
-        </w:r>
-      </w:hyperlink>
-      <w:r>
-        <w:t>, 0</w:t>
-      </w:r>
-      <w:r>
-        <w:rPr>
-          <w:i/>
-          <w:iCs/>
-        </w:rPr>
-        <w:t>5</w:t>
-      </w:r>
-      <w:r>
-        <w:rPr>
-          <w:i/>
-          <w:iCs/>
-        </w:rPr>
-        <w:t>/10/2021</w:t>
-      </w:r>
-    </w:p>
-    <w:p>
-      <w:r>
-        <w:lastRenderedPageBreak/>
-        <w:t xml:space="preserve">Wikipedia, </w:t>
-      </w:r>
-      <w:r>
-        <w:rPr>
-          <w:i/>
-          <w:iCs/>
-        </w:rPr>
-        <w:t>Image vectoriell</w:t>
-      </w:r>
-      <w:r>
-        <w:t>e</w:t>
-      </w:r>
-      <w:r>
-        <w:t xml:space="preserve"> </w:t>
-      </w:r>
-      <w:r>
-        <w:rPr>
-          <w:i/>
-          <w:iCs/>
-        </w:rPr>
-        <w:t>– 06/05/2021</w:t>
-      </w:r>
-    </w:p>
-    <w:p>
-      <w:pPr>
-        <w:rPr>
-          <w:i/>
-          <w:iCs/>
+      <w:pPr>
+        <w:rPr>
+          <w:lang w:val="de-CH"/>
         </w:rPr>
       </w:pPr>
       <w:hyperlink r:id="rId37" w:history="1">
         <w:r>
           <w:rPr>
             <w:rStyle w:val="Lienhypertexte"/>
+            <w:lang w:val="de-CH"/>
           </w:rPr>
-          <w:t>https://fr.wikipedia.org/wiki/Image_vectorielle</w:t>
+          <w:t>https://xd.adobe.com/ideas/principles/app-design/bitmap-vs-vector-images-difference/,05/10/2021</w:t>
         </w:r>
       </w:hyperlink>
       <w:r>
+        <w:rPr>
+          <w:lang w:val="de-CH"/>
+        </w:rPr>
+        <w:t>, 0</w:t>
+      </w:r>
+      <w:r>
+        <w:rPr>
+          <w:i/>
+          <w:iCs/>
+          <w:lang w:val="de-CH"/>
+        </w:rPr>
+        <w:t>5/10/2021</w:t>
+      </w:r>
+    </w:p>
+    <w:p>
+      <w:proofErr w:type="spellStart"/>
+      <w:r>
+        <w:lastRenderedPageBreak/>
+        <w:t>Wikipedia</w:t>
+      </w:r>
+      <w:proofErr w:type="spellEnd"/>
+      <w:r>
         <w:t xml:space="preserve">, </w:t>
       </w:r>
       <w:r>
@@ -5071,78 +7176,17 @@
           <w:i/>
           <w:iCs/>
         </w:rPr>
-        <w:t>0</w:t>
-      </w:r>
-      <w:r>
-        <w:rPr>
-          <w:i/>
-          <w:iCs/>
-        </w:rPr>
-        <w:t>5</w:t>
-      </w:r>
-      <w:r>
-        <w:rPr>
-          <w:i/>
-          <w:iCs/>
-        </w:rPr>
-        <w:t>/10/2021</w:t>
-      </w:r>
-    </w:p>
-    <w:p>
-      <w:r>
-        <w:t xml:space="preserve">Wikipedia, </w:t>
-      </w:r>
-      <w:r>
-        <w:rPr>
-          <w:i/>
-          <w:iCs/>
-        </w:rPr>
-        <w:t xml:space="preserve">Image </w:t>
-      </w:r>
-      <w:r>
-        <w:rPr>
-          <w:i/>
-          <w:iCs/>
-        </w:rPr>
-        <w:t>matricielle</w:t>
-      </w:r>
-      <w:r>
-        <w:t xml:space="preserve"> </w:t>
-      </w:r>
-      <w:r>
-        <w:rPr>
-          <w:i/>
-          <w:iCs/>
-        </w:rPr>
-        <w:t xml:space="preserve">– </w:t>
-      </w:r>
-      <w:r>
-        <w:rPr>
-          <w:i/>
-          <w:iCs/>
-        </w:rPr>
-        <w:t>25</w:t>
-      </w:r>
-      <w:r>
-        <w:rPr>
-          <w:i/>
-          <w:iCs/>
-        </w:rPr>
-        <w:t>/0</w:t>
-      </w:r>
-      <w:r>
-        <w:rPr>
-          <w:i/>
-          <w:iCs/>
-        </w:rPr>
-        <w:t>4</w:t>
-      </w:r>
-      <w:r>
-        <w:rPr>
-          <w:i/>
-          <w:iCs/>
-        </w:rPr>
-        <w:t>/2021</w:t>
+        <w:t>Image vectoriell</w:t>
+      </w:r>
+      <w:r>
+        <w:t xml:space="preserve">e </w:t>
+      </w:r>
+      <w:r>
+        <w:rPr>
+          <w:i/>
+          <w:iCs/>
+        </w:rPr>
+        <w:t>– 06/05/2021</w:t>
       </w:r>
     </w:p>
     <w:p>
@@ -5186,16 +7230,135 @@
       </w:r>
     </w:p>
     <w:p>
-      <w:r>
-        <w:t xml:space="preserve">Android Developers, </w:t>
-      </w:r>
-      <w:r>
-        <w:rPr>
-          <w:i/>
-          <w:iCs/>
-        </w:rPr>
-        <w:t>The Activity Lifecycle</w:t>
-      </w:r>
+      <w:proofErr w:type="spellStart"/>
+      <w:r>
+        <w:t>Wikipedia</w:t>
+      </w:r>
+      <w:proofErr w:type="spellEnd"/>
+      <w:r>
+        <w:t xml:space="preserve">, </w:t>
+      </w:r>
+      <w:r>
+        <w:rPr>
+          <w:i/>
+          <w:iCs/>
+        </w:rPr>
+        <w:t xml:space="preserve">Image </w:t>
+      </w:r>
+      <w:r>
+        <w:rPr>
+          <w:i/>
+          <w:iCs/>
+        </w:rPr>
+        <w:t>matricielle</w:t>
+      </w:r>
+      <w:r>
+        <w:t xml:space="preserve"> </w:t>
+      </w:r>
+      <w:r>
+        <w:rPr>
+          <w:i/>
+          <w:iCs/>
+        </w:rPr>
+        <w:t xml:space="preserve">– </w:t>
+      </w:r>
+      <w:r>
+        <w:rPr>
+          <w:i/>
+          <w:iCs/>
+        </w:rPr>
+        <w:t>25</w:t>
+      </w:r>
+      <w:r>
+        <w:rPr>
+          <w:i/>
+          <w:iCs/>
+        </w:rPr>
+        <w:t>/0</w:t>
+      </w:r>
+      <w:r>
+        <w:rPr>
+          <w:i/>
+          <w:iCs/>
+        </w:rPr>
+        <w:t>4</w:t>
+      </w:r>
+      <w:r>
+        <w:rPr>
+          <w:i/>
+          <w:iCs/>
+        </w:rPr>
+        <w:t>/2021</w:t>
+      </w:r>
+    </w:p>
+    <w:p>
+      <w:pPr>
+        <w:rPr>
+          <w:i/>
+          <w:iCs/>
+        </w:rPr>
+      </w:pPr>
+      <w:hyperlink r:id="rId39" w:history="1">
+        <w:r>
+          <w:rPr>
+            <w:rStyle w:val="Lienhypertexte"/>
+          </w:rPr>
+          <w:t>https://fr.wikipedia.org/wiki/Image_vectorielle</w:t>
+        </w:r>
+      </w:hyperlink>
+      <w:r>
+        <w:t xml:space="preserve">, </w:t>
+      </w:r>
+      <w:r>
+        <w:rPr>
+          <w:i/>
+          <w:iCs/>
+        </w:rPr>
+        <w:t>0</w:t>
+      </w:r>
+      <w:r>
+        <w:rPr>
+          <w:i/>
+          <w:iCs/>
+        </w:rPr>
+        <w:t>5</w:t>
+      </w:r>
+      <w:r>
+        <w:rPr>
+          <w:i/>
+          <w:iCs/>
+        </w:rPr>
+        <w:t>/10/2021</w:t>
+      </w:r>
+    </w:p>
+    <w:p>
+      <w:r>
+        <w:t xml:space="preserve">Android </w:t>
+      </w:r>
+      <w:proofErr w:type="spellStart"/>
+      <w:r>
+        <w:t>Developers</w:t>
+      </w:r>
+      <w:proofErr w:type="spellEnd"/>
+      <w:r>
+        <w:t xml:space="preserve">, </w:t>
+      </w:r>
+      <w:r>
+        <w:rPr>
+          <w:i/>
+          <w:iCs/>
+        </w:rPr>
+        <w:t xml:space="preserve">The Activity </w:t>
+      </w:r>
+      <w:proofErr w:type="spellStart"/>
+      <w:r>
+        <w:rPr>
+          <w:i/>
+          <w:iCs/>
+        </w:rPr>
+        <w:t>Lifecycle</w:t>
+      </w:r>
+      <w:proofErr w:type="spellEnd"/>
       <w:r>
         <w:rPr>
           <w:i/>
@@ -5205,7 +7368,7 @@
       </w:r>
     </w:p>
     <w:p>
-      <w:hyperlink r:id="rId39" w:history="1">
+      <w:hyperlink r:id="rId40" w:history="1">
         <w:r>
           <w:rPr>
             <w:rStyle w:val="Lienhypertexte"/>
@@ -5250,8 +7413,8 @@
     </w:p>
     <w:p/>
     <w:sectPr>
-      <w:headerReference w:type="default" r:id="rId40"/>
-      <w:footerReference w:type="default" r:id="rId41"/>
+      <w:headerReference w:type="default" r:id="rId41"/>
+      <w:footerReference w:type="default" r:id="rId42"/>
       <w:pgSz w:w="11906" w:h="16838"/>
       <w:pgMar w:top="1417" w:right="1417" w:bottom="1417" w:left="1417" w:header="708" w:footer="708" w:gutter="0"/>
       <w:pgNumType w:start="0"/>
@@ -5298,14 +7461,27 @@
         <w:lang w:val="en-GB"/>
       </w:rPr>
     </w:pPr>
-    <w:fldSimple w:instr=" DATE   \* MERGEFORMAT ">
-      <w:r>
-        <w:rPr>
-          <w:noProof/>
-        </w:rPr>
-        <w:t>07.10.2021</w:t>
-      </w:r>
-    </w:fldSimple>
+    <w:r>
+      <w:fldChar w:fldCharType="begin"/>
+    </w:r>
+    <w:r>
+      <w:instrText xml:space="preserve"> DATE   \* MERGEFORMAT </w:instrText>
+    </w:r>
+    <w:r>
+      <w:fldChar w:fldCharType="separate"/>
+    </w:r>
+    <w:r>
+      <w:rPr>
+        <w:noProof/>
+      </w:rPr>
+      <w:t>09.10.2021</w:t>
+    </w:r>
+    <w:r>
+      <w:rPr>
+        <w:noProof/>
+      </w:rPr>
+      <w:fldChar w:fldCharType="end"/>
+    </w:r>
     <w:r>
       <w:ptab w:relativeTo="margin" w:alignment="center" w:leader="none"/>
     </w:r>
@@ -5352,13 +7528,23 @@
       </w:sdtPr>
       <w:sdtEndPr/>
       <w:sdtContent>
+        <w:proofErr w:type="spellStart"/>
         <w:r>
           <w:rPr>
             <w:sz w:val="20"/>
             <w:szCs w:val="20"/>
             <w:lang w:val="en-GB"/>
           </w:rPr>
-          <w:t>Berney Alec &amp; Forestier Quentin &amp; Herzig Melvyn</w:t>
+          <w:t>Berney</w:t>
+        </w:r>
+        <w:proofErr w:type="spellEnd"/>
+        <w:r>
+          <w:rPr>
+            <w:sz w:val="20"/>
+            <w:szCs w:val="20"/>
+            <w:lang w:val="en-GB"/>
+          </w:rPr>
+          <w:t xml:space="preserve"> Alec &amp; Forestier Quentin &amp; Herzig Melvyn</w:t>
         </w:r>
       </w:sdtContent>
     </w:sdt>
@@ -7648,6 +9834,126 @@
       </w:tcPr>
     </w:tblStylePr>
   </w:style>
+  <w:style w:type="table" w:styleId="Tableausimple5">
+    <w:name w:val="Plain Table 5"/>
+    <w:basedOn w:val="TableauNormal"/>
+    <w:uiPriority w:val="45"/>
+    <w:rsid w:val="006116BB"/>
+    <w:pPr>
+      <w:spacing w:after="0" w:line="240" w:lineRule="auto"/>
+    </w:pPr>
+    <w:tblPr>
+      <w:tblStyleRowBandSize w:val="1"/>
+      <w:tblStyleColBandSize w:val="1"/>
+    </w:tblPr>
+    <w:tblStylePr w:type="firstRow">
+      <w:rPr>
+        <w:rFonts w:asciiTheme="majorHAnsi" w:eastAsiaTheme="majorEastAsia" w:hAnsiTheme="majorHAnsi" w:cstheme="majorBidi"/>
+        <w:i/>
+        <w:iCs/>
+        <w:sz w:val="26"/>
+      </w:rPr>
+      <w:tblPr/>
+      <w:tcPr>
+        <w:tcBorders>
+          <w:bottom w:val="single" w:sz="4" w:space="0" w:color="7F7F7F" w:themeColor="text1" w:themeTint="80"/>
+        </w:tcBorders>
+        <w:shd w:val="clear" w:color="auto" w:fill="FFFFFF" w:themeFill="background1"/>
+      </w:tcPr>
+    </w:tblStylePr>
+    <w:tblStylePr w:type="lastRow">
+      <w:rPr>
+        <w:rFonts w:asciiTheme="majorHAnsi" w:eastAsiaTheme="majorEastAsia" w:hAnsiTheme="majorHAnsi" w:cstheme="majorBidi"/>
+        <w:i/>
+        <w:iCs/>
+        <w:sz w:val="26"/>
+      </w:rPr>
+      <w:tblPr/>
+      <w:tcPr>
+        <w:tcBorders>
+          <w:top w:val="single" w:sz="4" w:space="0" w:color="7F7F7F" w:themeColor="text1" w:themeTint="80"/>
+        </w:tcBorders>
+        <w:shd w:val="clear" w:color="auto" w:fill="FFFFFF" w:themeFill="background1"/>
+      </w:tcPr>
+    </w:tblStylePr>
+    <w:tblStylePr w:type="firstCol">
+      <w:pPr>
+        <w:jc w:val="right"/>
+      </w:pPr>
+      <w:rPr>
+        <w:rFonts w:asciiTheme="majorHAnsi" w:eastAsiaTheme="majorEastAsia" w:hAnsiTheme="majorHAnsi" w:cstheme="majorBidi"/>
+        <w:i/>
+        <w:iCs/>
+        <w:sz w:val="26"/>
+      </w:rPr>
+      <w:tblPr/>
+      <w:tcPr>
+        <w:tcBorders>
+          <w:right w:val="single" w:sz="4" w:space="0" w:color="7F7F7F" w:themeColor="text1" w:themeTint="80"/>
+        </w:tcBorders>
+        <w:shd w:val="clear" w:color="auto" w:fill="FFFFFF" w:themeFill="background1"/>
+      </w:tcPr>
+    </w:tblStylePr>
+    <w:tblStylePr w:type="lastCol">
+      <w:rPr>
+        <w:rFonts w:asciiTheme="majorHAnsi" w:eastAsiaTheme="majorEastAsia" w:hAnsiTheme="majorHAnsi" w:cstheme="majorBidi"/>
+        <w:i/>
+        <w:iCs/>
+        <w:sz w:val="26"/>
+      </w:rPr>
+      <w:tblPr/>
+      <w:tcPr>
+        <w:tcBorders>
+          <w:left w:val="single" w:sz="4" w:space="0" w:color="7F7F7F" w:themeColor="text1" w:themeTint="80"/>
+        </w:tcBorders>
+        <w:shd w:val="clear" w:color="auto" w:fill="FFFFFF" w:themeFill="background1"/>
+      </w:tcPr>
+    </w:tblStylePr>
+    <w:tblStylePr w:type="band1Vert">
+      <w:tblPr/>
+      <w:tcPr>
+        <w:shd w:val="clear" w:color="auto" w:fill="F2F2F2" w:themeFill="background1" w:themeFillShade="F2"/>
+      </w:tcPr>
+    </w:tblStylePr>
+    <w:tblStylePr w:type="band1Horz">
+      <w:tblPr/>
+      <w:tcPr>
+        <w:shd w:val="clear" w:color="auto" w:fill="F2F2F2" w:themeFill="background1" w:themeFillShade="F2"/>
+      </w:tcPr>
+    </w:tblStylePr>
+    <w:tblStylePr w:type="neCell">
+      <w:tblPr/>
+      <w:tcPr>
+        <w:tcBorders>
+          <w:left w:val="nil"/>
+        </w:tcBorders>
+      </w:tcPr>
+    </w:tblStylePr>
+    <w:tblStylePr w:type="nwCell">
+      <w:tblPr/>
+      <w:tcPr>
+        <w:tcBorders>
+          <w:right w:val="nil"/>
+        </w:tcBorders>
+      </w:tcPr>
+    </w:tblStylePr>
+    <w:tblStylePr w:type="seCell">
+      <w:tblPr/>
+      <w:tcPr>
+        <w:tcBorders>
+          <w:left w:val="nil"/>
+        </w:tcBorders>
+      </w:tcPr>
+    </w:tblStylePr>
+    <w:tblStylePr w:type="swCell">
+      <w:tblPr/>
+      <w:tcPr>
+        <w:tcBorders>
+          <w:right w:val="nil"/>
+        </w:tcBorders>
+      </w:tcPr>
+    </w:tblStylePr>
+  </w:style>
 </w:styles>
 </file>
 
@@ -7815,6 +10121,7 @@
     <w:rsid w:val="007634A8"/>
     <w:rsid w:val="00792FEE"/>
     <w:rsid w:val="008C048C"/>
+    <w:rsid w:val="009D4A28"/>
     <w:rsid w:val="009D73E8"/>
     <w:rsid w:val="009E0EDF"/>
     <w:rsid w:val="009E4EA3"/>

</xml_diff>